<commit_message>
definisi dari Photography dan update logbook hari ke 3
</commit_message>
<xml_diff>
--- a/Logbook.docx
+++ b/Logbook.docx
@@ -72,6 +72,7 @@
         </w:rPr>
         <w:t xml:space="preserve"> </w:t>
       </w:r>
+      <w:proofErr w:type="spellStart"/>
       <w:r>
         <w:rPr>
           <w:rFonts w:ascii="Times New Roman" w:hAnsi="Times New Roman" w:cs="Times New Roman"/>
@@ -80,8 +81,31 @@
           <w:szCs w:val="28"/>
           <w:lang w:val="en-US"/>
         </w:rPr>
-        <w:t>Pengendali Angin</w:t>
-      </w:r>
+        <w:t>Pengendali</w:t>
+      </w:r>
+      <w:proofErr w:type="spellEnd"/>
+      <w:r>
+        <w:rPr>
+          <w:rFonts w:ascii="Times New Roman" w:hAnsi="Times New Roman" w:cs="Times New Roman"/>
+          <w:b/>
+          <w:sz w:val="28"/>
+          <w:szCs w:val="28"/>
+          <w:lang w:val="en-US"/>
+        </w:rPr>
+        <w:t xml:space="preserve"> </w:t>
+      </w:r>
+      <w:proofErr w:type="spellStart"/>
+      <w:r>
+        <w:rPr>
+          <w:rFonts w:ascii="Times New Roman" w:hAnsi="Times New Roman" w:cs="Times New Roman"/>
+          <w:b/>
+          <w:sz w:val="28"/>
+          <w:szCs w:val="28"/>
+          <w:lang w:val="en-US"/>
+        </w:rPr>
+        <w:t>Angin</w:t>
+      </w:r>
+      <w:proofErr w:type="spellEnd"/>
     </w:p>
     <w:p>
       <w:pPr>
@@ -356,8 +380,39 @@
           <w:szCs w:val="28"/>
           <w:lang w:val="en-US"/>
         </w:rPr>
-        <w:t xml:space="preserve"> Kurniadi Sinaga</w:t>
-      </w:r>
+        <w:t xml:space="preserve"> </w:t>
+      </w:r>
+      <w:proofErr w:type="spellStart"/>
+      <w:r>
+        <w:rPr>
+          <w:rFonts w:ascii="Times New Roman" w:hAnsi="Times New Roman" w:cs="Times New Roman"/>
+          <w:sz w:val="28"/>
+          <w:szCs w:val="28"/>
+          <w:lang w:val="en-US"/>
+        </w:rPr>
+        <w:t>Kurniadi</w:t>
+      </w:r>
+      <w:proofErr w:type="spellEnd"/>
+      <w:r>
+        <w:rPr>
+          <w:rFonts w:ascii="Times New Roman" w:hAnsi="Times New Roman" w:cs="Times New Roman"/>
+          <w:sz w:val="28"/>
+          <w:szCs w:val="28"/>
+          <w:lang w:val="en-US"/>
+        </w:rPr>
+        <w:t xml:space="preserve"> </w:t>
+      </w:r>
+      <w:proofErr w:type="spellStart"/>
+      <w:r>
+        <w:rPr>
+          <w:rFonts w:ascii="Times New Roman" w:hAnsi="Times New Roman" w:cs="Times New Roman"/>
+          <w:sz w:val="28"/>
+          <w:szCs w:val="28"/>
+          <w:lang w:val="en-US"/>
+        </w:rPr>
+        <w:t>Sinaga</w:t>
+      </w:r>
+      <w:proofErr w:type="spellEnd"/>
     </w:p>
     <w:p>
       <w:pPr>
@@ -463,8 +518,59 @@
           <w:szCs w:val="28"/>
           <w:lang w:val="en-US"/>
         </w:rPr>
-        <w:t xml:space="preserve"> Husnul Wasufi Siregar</w:t>
-      </w:r>
+        <w:t xml:space="preserve"> </w:t>
+      </w:r>
+      <w:proofErr w:type="spellStart"/>
+      <w:r>
+        <w:rPr>
+          <w:rFonts w:ascii="Times New Roman" w:hAnsi="Times New Roman" w:cs="Times New Roman"/>
+          <w:sz w:val="28"/>
+          <w:szCs w:val="28"/>
+          <w:lang w:val="en-US"/>
+        </w:rPr>
+        <w:t>Husnul</w:t>
+      </w:r>
+      <w:proofErr w:type="spellEnd"/>
+      <w:r>
+        <w:rPr>
+          <w:rFonts w:ascii="Times New Roman" w:hAnsi="Times New Roman" w:cs="Times New Roman"/>
+          <w:sz w:val="28"/>
+          <w:szCs w:val="28"/>
+          <w:lang w:val="en-US"/>
+        </w:rPr>
+        <w:t xml:space="preserve"> </w:t>
+      </w:r>
+      <w:proofErr w:type="spellStart"/>
+      <w:r>
+        <w:rPr>
+          <w:rFonts w:ascii="Times New Roman" w:hAnsi="Times New Roman" w:cs="Times New Roman"/>
+          <w:sz w:val="28"/>
+          <w:szCs w:val="28"/>
+          <w:lang w:val="en-US"/>
+        </w:rPr>
+        <w:t>Wasufi</w:t>
+      </w:r>
+      <w:proofErr w:type="spellEnd"/>
+      <w:r>
+        <w:rPr>
+          <w:rFonts w:ascii="Times New Roman" w:hAnsi="Times New Roman" w:cs="Times New Roman"/>
+          <w:sz w:val="28"/>
+          <w:szCs w:val="28"/>
+          <w:lang w:val="en-US"/>
+        </w:rPr>
+        <w:t xml:space="preserve"> </w:t>
+      </w:r>
+      <w:proofErr w:type="spellStart"/>
+      <w:r>
+        <w:rPr>
+          <w:rFonts w:ascii="Times New Roman" w:hAnsi="Times New Roman" w:cs="Times New Roman"/>
+          <w:sz w:val="28"/>
+          <w:szCs w:val="28"/>
+          <w:lang w:val="en-US"/>
+        </w:rPr>
+        <w:t>Siregar</w:t>
+      </w:r>
+      <w:proofErr w:type="spellEnd"/>
     </w:p>
     <w:p>
       <w:pPr>
@@ -570,8 +676,39 @@
           <w:szCs w:val="28"/>
           <w:lang w:val="en-US"/>
         </w:rPr>
-        <w:t xml:space="preserve"> Eko Prayetno</w:t>
-      </w:r>
+        <w:t xml:space="preserve"> </w:t>
+      </w:r>
+      <w:proofErr w:type="spellStart"/>
+      <w:r>
+        <w:rPr>
+          <w:rFonts w:ascii="Times New Roman" w:hAnsi="Times New Roman" w:cs="Times New Roman"/>
+          <w:sz w:val="28"/>
+          <w:szCs w:val="28"/>
+          <w:lang w:val="en-US"/>
+        </w:rPr>
+        <w:t>Eko</w:t>
+      </w:r>
+      <w:proofErr w:type="spellEnd"/>
+      <w:r>
+        <w:rPr>
+          <w:rFonts w:ascii="Times New Roman" w:hAnsi="Times New Roman" w:cs="Times New Roman"/>
+          <w:sz w:val="28"/>
+          <w:szCs w:val="28"/>
+          <w:lang w:val="en-US"/>
+        </w:rPr>
+        <w:t xml:space="preserve"> </w:t>
+      </w:r>
+      <w:proofErr w:type="spellStart"/>
+      <w:r>
+        <w:rPr>
+          <w:rFonts w:ascii="Times New Roman" w:hAnsi="Times New Roman" w:cs="Times New Roman"/>
+          <w:sz w:val="28"/>
+          <w:szCs w:val="28"/>
+          <w:lang w:val="en-US"/>
+        </w:rPr>
+        <w:t>Prayetno</w:t>
+      </w:r>
+      <w:proofErr w:type="spellEnd"/>
     </w:p>
     <w:p>
       <w:pPr>
@@ -1038,6 +1175,7 @@
           <w:lang w:val="en-US"/>
         </w:rPr>
       </w:pPr>
+      <w:proofErr w:type="gramStart"/>
       <w:r>
         <w:rPr>
           <w:rFonts w:ascii="Times New Roman" w:hAnsi="Times New Roman" w:cs="Times New Roman"/>
@@ -1047,6 +1185,7 @@
         </w:rPr>
         <w:t>Ramadiansyah :</w:t>
       </w:r>
+      <w:proofErr w:type="gramEnd"/>
     </w:p>
     <w:p>
       <w:pPr>
@@ -1062,14 +1201,105 @@
           <w:lang w:val="en-US"/>
         </w:rPr>
       </w:pPr>
-      <w:r>
-        <w:rPr>
-          <w:rFonts w:ascii="Times New Roman" w:hAnsi="Times New Roman" w:cs="Times New Roman"/>
-          <w:sz w:val="28"/>
-          <w:szCs w:val="28"/>
-          <w:lang w:val="en-US"/>
-        </w:rPr>
-        <w:t>Hari ini saya melakukan instalasi Bespoke</w:t>
+      <w:proofErr w:type="spellStart"/>
+      <w:r>
+        <w:rPr>
+          <w:rFonts w:ascii="Times New Roman" w:hAnsi="Times New Roman" w:cs="Times New Roman"/>
+          <w:sz w:val="28"/>
+          <w:szCs w:val="28"/>
+          <w:lang w:val="en-US"/>
+        </w:rPr>
+        <w:t>Hari</w:t>
+      </w:r>
+      <w:proofErr w:type="spellEnd"/>
+      <w:r>
+        <w:rPr>
+          <w:rFonts w:ascii="Times New Roman" w:hAnsi="Times New Roman" w:cs="Times New Roman"/>
+          <w:sz w:val="28"/>
+          <w:szCs w:val="28"/>
+          <w:lang w:val="en-US"/>
+        </w:rPr>
+        <w:t xml:space="preserve"> </w:t>
+      </w:r>
+      <w:proofErr w:type="spellStart"/>
+      <w:r>
+        <w:rPr>
+          <w:rFonts w:ascii="Times New Roman" w:hAnsi="Times New Roman" w:cs="Times New Roman"/>
+          <w:sz w:val="28"/>
+          <w:szCs w:val="28"/>
+          <w:lang w:val="en-US"/>
+        </w:rPr>
+        <w:t>ini</w:t>
+      </w:r>
+      <w:proofErr w:type="spellEnd"/>
+      <w:r>
+        <w:rPr>
+          <w:rFonts w:ascii="Times New Roman" w:hAnsi="Times New Roman" w:cs="Times New Roman"/>
+          <w:sz w:val="28"/>
+          <w:szCs w:val="28"/>
+          <w:lang w:val="en-US"/>
+        </w:rPr>
+        <w:t xml:space="preserve"> </w:t>
+      </w:r>
+      <w:proofErr w:type="spellStart"/>
+      <w:r>
+        <w:rPr>
+          <w:rFonts w:ascii="Times New Roman" w:hAnsi="Times New Roman" w:cs="Times New Roman"/>
+          <w:sz w:val="28"/>
+          <w:szCs w:val="28"/>
+          <w:lang w:val="en-US"/>
+        </w:rPr>
+        <w:t>saya</w:t>
+      </w:r>
+      <w:proofErr w:type="spellEnd"/>
+      <w:r>
+        <w:rPr>
+          <w:rFonts w:ascii="Times New Roman" w:hAnsi="Times New Roman" w:cs="Times New Roman"/>
+          <w:sz w:val="28"/>
+          <w:szCs w:val="28"/>
+          <w:lang w:val="en-US"/>
+        </w:rPr>
+        <w:t xml:space="preserve"> </w:t>
+      </w:r>
+      <w:proofErr w:type="spellStart"/>
+      <w:r>
+        <w:rPr>
+          <w:rFonts w:ascii="Times New Roman" w:hAnsi="Times New Roman" w:cs="Times New Roman"/>
+          <w:sz w:val="28"/>
+          <w:szCs w:val="28"/>
+          <w:lang w:val="en-US"/>
+        </w:rPr>
+        <w:t>melakukan</w:t>
+      </w:r>
+      <w:proofErr w:type="spellEnd"/>
+      <w:r>
+        <w:rPr>
+          <w:rFonts w:ascii="Times New Roman" w:hAnsi="Times New Roman" w:cs="Times New Roman"/>
+          <w:sz w:val="28"/>
+          <w:szCs w:val="28"/>
+          <w:lang w:val="en-US"/>
+        </w:rPr>
+        <w:t xml:space="preserve"> </w:t>
+      </w:r>
+      <w:proofErr w:type="spellStart"/>
+      <w:r>
+        <w:rPr>
+          <w:rFonts w:ascii="Times New Roman" w:hAnsi="Times New Roman" w:cs="Times New Roman"/>
+          <w:sz w:val="28"/>
+          <w:szCs w:val="28"/>
+          <w:lang w:val="en-US"/>
+        </w:rPr>
+        <w:t>instalasi</w:t>
+      </w:r>
+      <w:proofErr w:type="spellEnd"/>
+      <w:r>
+        <w:rPr>
+          <w:rFonts w:ascii="Times New Roman" w:hAnsi="Times New Roman" w:cs="Times New Roman"/>
+          <w:sz w:val="28"/>
+          <w:szCs w:val="28"/>
+          <w:lang w:val="en-US"/>
+        </w:rPr>
+        <w:t xml:space="preserve"> Bespoke</w:t>
       </w:r>
     </w:p>
     <w:p>
@@ -1086,15 +1316,57 @@
           <w:lang w:val="en-US"/>
         </w:rPr>
       </w:pPr>
-      <w:r>
-        <w:rPr>
-          <w:rFonts w:ascii="Times New Roman" w:hAnsi="Times New Roman" w:cs="Times New Roman"/>
-          <w:sz w:val="28"/>
-          <w:szCs w:val="28"/>
-          <w:lang w:val="en-US"/>
-        </w:rPr>
-        <w:t>Tidak ada kendala</w:t>
-      </w:r>
+      <w:proofErr w:type="spellStart"/>
+      <w:r>
+        <w:rPr>
+          <w:rFonts w:ascii="Times New Roman" w:hAnsi="Times New Roman" w:cs="Times New Roman"/>
+          <w:sz w:val="28"/>
+          <w:szCs w:val="28"/>
+          <w:lang w:val="en-US"/>
+        </w:rPr>
+        <w:t>Tidak</w:t>
+      </w:r>
+      <w:proofErr w:type="spellEnd"/>
+      <w:r>
+        <w:rPr>
+          <w:rFonts w:ascii="Times New Roman" w:hAnsi="Times New Roman" w:cs="Times New Roman"/>
+          <w:sz w:val="28"/>
+          <w:szCs w:val="28"/>
+          <w:lang w:val="en-US"/>
+        </w:rPr>
+        <w:t xml:space="preserve"> </w:t>
+      </w:r>
+      <w:proofErr w:type="spellStart"/>
+      <w:r>
+        <w:rPr>
+          <w:rFonts w:ascii="Times New Roman" w:hAnsi="Times New Roman" w:cs="Times New Roman"/>
+          <w:sz w:val="28"/>
+          <w:szCs w:val="28"/>
+          <w:lang w:val="en-US"/>
+        </w:rPr>
+        <w:t>ada</w:t>
+      </w:r>
+      <w:proofErr w:type="spellEnd"/>
+      <w:r>
+        <w:rPr>
+          <w:rFonts w:ascii="Times New Roman" w:hAnsi="Times New Roman" w:cs="Times New Roman"/>
+          <w:sz w:val="28"/>
+          <w:szCs w:val="28"/>
+          <w:lang w:val="en-US"/>
+        </w:rPr>
+        <w:t xml:space="preserve"> </w:t>
+      </w:r>
+      <w:proofErr w:type="spellStart"/>
+      <w:r>
+        <w:rPr>
+          <w:rFonts w:ascii="Times New Roman" w:hAnsi="Times New Roman" w:cs="Times New Roman"/>
+          <w:sz w:val="28"/>
+          <w:szCs w:val="28"/>
+          <w:lang w:val="en-US"/>
+        </w:rPr>
+        <w:t>kendala</w:t>
+      </w:r>
+      <w:proofErr w:type="spellEnd"/>
     </w:p>
     <w:p>
       <w:pPr>
@@ -1193,15 +1465,57 @@
           <w:szCs w:val="28"/>
         </w:rPr>
       </w:pPr>
-      <w:r>
-        <w:rPr>
-          <w:rFonts w:ascii="Times New Roman" w:hAnsi="Times New Roman" w:cs="Times New Roman"/>
-          <w:sz w:val="28"/>
-          <w:szCs w:val="28"/>
-          <w:lang w:val="en-US"/>
-        </w:rPr>
-        <w:t>Husnul Wasufi Siregar</w:t>
-      </w:r>
+      <w:proofErr w:type="spellStart"/>
+      <w:r>
+        <w:rPr>
+          <w:rFonts w:ascii="Times New Roman" w:hAnsi="Times New Roman" w:cs="Times New Roman"/>
+          <w:sz w:val="28"/>
+          <w:szCs w:val="28"/>
+          <w:lang w:val="en-US"/>
+        </w:rPr>
+        <w:t>Husnul</w:t>
+      </w:r>
+      <w:proofErr w:type="spellEnd"/>
+      <w:r>
+        <w:rPr>
+          <w:rFonts w:ascii="Times New Roman" w:hAnsi="Times New Roman" w:cs="Times New Roman"/>
+          <w:sz w:val="28"/>
+          <w:szCs w:val="28"/>
+          <w:lang w:val="en-US"/>
+        </w:rPr>
+        <w:t xml:space="preserve"> </w:t>
+      </w:r>
+      <w:proofErr w:type="spellStart"/>
+      <w:r>
+        <w:rPr>
+          <w:rFonts w:ascii="Times New Roman" w:hAnsi="Times New Roman" w:cs="Times New Roman"/>
+          <w:sz w:val="28"/>
+          <w:szCs w:val="28"/>
+          <w:lang w:val="en-US"/>
+        </w:rPr>
+        <w:t>Wasufi</w:t>
+      </w:r>
+      <w:proofErr w:type="spellEnd"/>
+      <w:r>
+        <w:rPr>
+          <w:rFonts w:ascii="Times New Roman" w:hAnsi="Times New Roman" w:cs="Times New Roman"/>
+          <w:sz w:val="28"/>
+          <w:szCs w:val="28"/>
+          <w:lang w:val="en-US"/>
+        </w:rPr>
+        <w:t xml:space="preserve"> </w:t>
+      </w:r>
+      <w:proofErr w:type="spellStart"/>
+      <w:r>
+        <w:rPr>
+          <w:rFonts w:ascii="Times New Roman" w:hAnsi="Times New Roman" w:cs="Times New Roman"/>
+          <w:sz w:val="28"/>
+          <w:szCs w:val="28"/>
+          <w:lang w:val="en-US"/>
+        </w:rPr>
+        <w:t>Siregar</w:t>
+      </w:r>
+      <w:proofErr w:type="spellEnd"/>
       <w:r>
         <w:rPr>
           <w:rFonts w:ascii="Times New Roman" w:hAnsi="Times New Roman" w:cs="Times New Roman"/>
@@ -1248,14 +1562,125 @@
           <w:lang w:val="en-US"/>
         </w:rPr>
       </w:pPr>
-      <w:r>
-        <w:rPr>
-          <w:rFonts w:ascii="Times New Roman" w:hAnsi="Times New Roman" w:cs="Times New Roman"/>
-          <w:sz w:val="28"/>
-          <w:szCs w:val="28"/>
-          <w:lang w:val="en-US"/>
-        </w:rPr>
-        <w:t>Saya tidak ada kendala dalam penginstallan Bespoke</w:t>
+      <w:proofErr w:type="spellStart"/>
+      <w:r>
+        <w:rPr>
+          <w:rFonts w:ascii="Times New Roman" w:hAnsi="Times New Roman" w:cs="Times New Roman"/>
+          <w:sz w:val="28"/>
+          <w:szCs w:val="28"/>
+          <w:lang w:val="en-US"/>
+        </w:rPr>
+        <w:t>Saya</w:t>
+      </w:r>
+      <w:proofErr w:type="spellEnd"/>
+      <w:r>
+        <w:rPr>
+          <w:rFonts w:ascii="Times New Roman" w:hAnsi="Times New Roman" w:cs="Times New Roman"/>
+          <w:sz w:val="28"/>
+          <w:szCs w:val="28"/>
+          <w:lang w:val="en-US"/>
+        </w:rPr>
+        <w:t xml:space="preserve"> </w:t>
+      </w:r>
+      <w:proofErr w:type="spellStart"/>
+      <w:r>
+        <w:rPr>
+          <w:rFonts w:ascii="Times New Roman" w:hAnsi="Times New Roman" w:cs="Times New Roman"/>
+          <w:sz w:val="28"/>
+          <w:szCs w:val="28"/>
+          <w:lang w:val="en-US"/>
+        </w:rPr>
+        <w:t>tidak</w:t>
+      </w:r>
+      <w:proofErr w:type="spellEnd"/>
+      <w:r>
+        <w:rPr>
+          <w:rFonts w:ascii="Times New Roman" w:hAnsi="Times New Roman" w:cs="Times New Roman"/>
+          <w:sz w:val="28"/>
+          <w:szCs w:val="28"/>
+          <w:lang w:val="en-US"/>
+        </w:rPr>
+        <w:t xml:space="preserve"> </w:t>
+      </w:r>
+      <w:proofErr w:type="spellStart"/>
+      <w:r>
+        <w:rPr>
+          <w:rFonts w:ascii="Times New Roman" w:hAnsi="Times New Roman" w:cs="Times New Roman"/>
+          <w:sz w:val="28"/>
+          <w:szCs w:val="28"/>
+          <w:lang w:val="en-US"/>
+        </w:rPr>
+        <w:t>ada</w:t>
+      </w:r>
+      <w:proofErr w:type="spellEnd"/>
+      <w:r>
+        <w:rPr>
+          <w:rFonts w:ascii="Times New Roman" w:hAnsi="Times New Roman" w:cs="Times New Roman"/>
+          <w:sz w:val="28"/>
+          <w:szCs w:val="28"/>
+          <w:lang w:val="en-US"/>
+        </w:rPr>
+        <w:t xml:space="preserve"> </w:t>
+      </w:r>
+      <w:proofErr w:type="spellStart"/>
+      <w:r>
+        <w:rPr>
+          <w:rFonts w:ascii="Times New Roman" w:hAnsi="Times New Roman" w:cs="Times New Roman"/>
+          <w:sz w:val="28"/>
+          <w:szCs w:val="28"/>
+          <w:lang w:val="en-US"/>
+        </w:rPr>
+        <w:t>kendala</w:t>
+      </w:r>
+      <w:proofErr w:type="spellEnd"/>
+      <w:r>
+        <w:rPr>
+          <w:rFonts w:ascii="Times New Roman" w:hAnsi="Times New Roman" w:cs="Times New Roman"/>
+          <w:sz w:val="28"/>
+          <w:szCs w:val="28"/>
+          <w:lang w:val="en-US"/>
+        </w:rPr>
+        <w:t xml:space="preserve"> </w:t>
+      </w:r>
+      <w:proofErr w:type="spellStart"/>
+      <w:r>
+        <w:rPr>
+          <w:rFonts w:ascii="Times New Roman" w:hAnsi="Times New Roman" w:cs="Times New Roman"/>
+          <w:sz w:val="28"/>
+          <w:szCs w:val="28"/>
+          <w:lang w:val="en-US"/>
+        </w:rPr>
+        <w:t>dalam</w:t>
+      </w:r>
+      <w:proofErr w:type="spellEnd"/>
+      <w:r>
+        <w:rPr>
+          <w:rFonts w:ascii="Times New Roman" w:hAnsi="Times New Roman" w:cs="Times New Roman"/>
+          <w:sz w:val="28"/>
+          <w:szCs w:val="28"/>
+          <w:lang w:val="en-US"/>
+        </w:rPr>
+        <w:t xml:space="preserve"> </w:t>
+      </w:r>
+      <w:proofErr w:type="spellStart"/>
+      <w:r>
+        <w:rPr>
+          <w:rFonts w:ascii="Times New Roman" w:hAnsi="Times New Roman" w:cs="Times New Roman"/>
+          <w:sz w:val="28"/>
+          <w:szCs w:val="28"/>
+          <w:lang w:val="en-US"/>
+        </w:rPr>
+        <w:t>penginstallan</w:t>
+      </w:r>
+      <w:proofErr w:type="spellEnd"/>
+      <w:r>
+        <w:rPr>
+          <w:rFonts w:ascii="Times New Roman" w:hAnsi="Times New Roman" w:cs="Times New Roman"/>
+          <w:sz w:val="28"/>
+          <w:szCs w:val="28"/>
+          <w:lang w:val="en-US"/>
+        </w:rPr>
+        <w:t xml:space="preserve"> Bespoke</w:t>
       </w:r>
     </w:p>
     <w:p>
@@ -1297,14 +1722,105 @@
           <w:szCs w:val="28"/>
         </w:rPr>
       </w:pPr>
-      <w:r>
-        <w:rPr>
-          <w:rFonts w:ascii="Times New Roman" w:hAnsi="Times New Roman" w:cs="Times New Roman"/>
-          <w:sz w:val="28"/>
-          <w:szCs w:val="28"/>
-          <w:lang w:val="en-US"/>
-        </w:rPr>
-        <w:t>Hari ini saya melakukan instalasi Bespoke</w:t>
+      <w:proofErr w:type="spellStart"/>
+      <w:r>
+        <w:rPr>
+          <w:rFonts w:ascii="Times New Roman" w:hAnsi="Times New Roman" w:cs="Times New Roman"/>
+          <w:sz w:val="28"/>
+          <w:szCs w:val="28"/>
+          <w:lang w:val="en-US"/>
+        </w:rPr>
+        <w:t>Hari</w:t>
+      </w:r>
+      <w:proofErr w:type="spellEnd"/>
+      <w:r>
+        <w:rPr>
+          <w:rFonts w:ascii="Times New Roman" w:hAnsi="Times New Roman" w:cs="Times New Roman"/>
+          <w:sz w:val="28"/>
+          <w:szCs w:val="28"/>
+          <w:lang w:val="en-US"/>
+        </w:rPr>
+        <w:t xml:space="preserve"> </w:t>
+      </w:r>
+      <w:proofErr w:type="spellStart"/>
+      <w:r>
+        <w:rPr>
+          <w:rFonts w:ascii="Times New Roman" w:hAnsi="Times New Roman" w:cs="Times New Roman"/>
+          <w:sz w:val="28"/>
+          <w:szCs w:val="28"/>
+          <w:lang w:val="en-US"/>
+        </w:rPr>
+        <w:t>ini</w:t>
+      </w:r>
+      <w:proofErr w:type="spellEnd"/>
+      <w:r>
+        <w:rPr>
+          <w:rFonts w:ascii="Times New Roman" w:hAnsi="Times New Roman" w:cs="Times New Roman"/>
+          <w:sz w:val="28"/>
+          <w:szCs w:val="28"/>
+          <w:lang w:val="en-US"/>
+        </w:rPr>
+        <w:t xml:space="preserve"> </w:t>
+      </w:r>
+      <w:proofErr w:type="spellStart"/>
+      <w:r>
+        <w:rPr>
+          <w:rFonts w:ascii="Times New Roman" w:hAnsi="Times New Roman" w:cs="Times New Roman"/>
+          <w:sz w:val="28"/>
+          <w:szCs w:val="28"/>
+          <w:lang w:val="en-US"/>
+        </w:rPr>
+        <w:t>saya</w:t>
+      </w:r>
+      <w:proofErr w:type="spellEnd"/>
+      <w:r>
+        <w:rPr>
+          <w:rFonts w:ascii="Times New Roman" w:hAnsi="Times New Roman" w:cs="Times New Roman"/>
+          <w:sz w:val="28"/>
+          <w:szCs w:val="28"/>
+          <w:lang w:val="en-US"/>
+        </w:rPr>
+        <w:t xml:space="preserve"> </w:t>
+      </w:r>
+      <w:proofErr w:type="spellStart"/>
+      <w:r>
+        <w:rPr>
+          <w:rFonts w:ascii="Times New Roman" w:hAnsi="Times New Roman" w:cs="Times New Roman"/>
+          <w:sz w:val="28"/>
+          <w:szCs w:val="28"/>
+          <w:lang w:val="en-US"/>
+        </w:rPr>
+        <w:t>melakukan</w:t>
+      </w:r>
+      <w:proofErr w:type="spellEnd"/>
+      <w:r>
+        <w:rPr>
+          <w:rFonts w:ascii="Times New Roman" w:hAnsi="Times New Roman" w:cs="Times New Roman"/>
+          <w:sz w:val="28"/>
+          <w:szCs w:val="28"/>
+          <w:lang w:val="en-US"/>
+        </w:rPr>
+        <w:t xml:space="preserve"> </w:t>
+      </w:r>
+      <w:proofErr w:type="spellStart"/>
+      <w:r>
+        <w:rPr>
+          <w:rFonts w:ascii="Times New Roman" w:hAnsi="Times New Roman" w:cs="Times New Roman"/>
+          <w:sz w:val="28"/>
+          <w:szCs w:val="28"/>
+          <w:lang w:val="en-US"/>
+        </w:rPr>
+        <w:t>instalasi</w:t>
+      </w:r>
+      <w:proofErr w:type="spellEnd"/>
+      <w:r>
+        <w:rPr>
+          <w:rFonts w:ascii="Times New Roman" w:hAnsi="Times New Roman" w:cs="Times New Roman"/>
+          <w:sz w:val="28"/>
+          <w:szCs w:val="28"/>
+          <w:lang w:val="en-US"/>
+        </w:rPr>
+        <w:t xml:space="preserve"> Bespoke</w:t>
       </w:r>
     </w:p>
     <w:p>
@@ -1320,14 +1836,165 @@
           <w:szCs w:val="28"/>
         </w:rPr>
       </w:pPr>
-      <w:r>
-        <w:rPr>
-          <w:rFonts w:ascii="Times New Roman" w:hAnsi="Times New Roman" w:cs="Times New Roman"/>
-          <w:sz w:val="28"/>
-          <w:szCs w:val="28"/>
-          <w:lang w:val="en-US"/>
-        </w:rPr>
-        <w:t>Saya ada kendala pada saat download file-file dari bespoke (karena koneksi internet)</w:t>
+      <w:proofErr w:type="spellStart"/>
+      <w:r>
+        <w:rPr>
+          <w:rFonts w:ascii="Times New Roman" w:hAnsi="Times New Roman" w:cs="Times New Roman"/>
+          <w:sz w:val="28"/>
+          <w:szCs w:val="28"/>
+          <w:lang w:val="en-US"/>
+        </w:rPr>
+        <w:t>Saya</w:t>
+      </w:r>
+      <w:proofErr w:type="spellEnd"/>
+      <w:r>
+        <w:rPr>
+          <w:rFonts w:ascii="Times New Roman" w:hAnsi="Times New Roman" w:cs="Times New Roman"/>
+          <w:sz w:val="28"/>
+          <w:szCs w:val="28"/>
+          <w:lang w:val="en-US"/>
+        </w:rPr>
+        <w:t xml:space="preserve"> </w:t>
+      </w:r>
+      <w:proofErr w:type="spellStart"/>
+      <w:r>
+        <w:rPr>
+          <w:rFonts w:ascii="Times New Roman" w:hAnsi="Times New Roman" w:cs="Times New Roman"/>
+          <w:sz w:val="28"/>
+          <w:szCs w:val="28"/>
+          <w:lang w:val="en-US"/>
+        </w:rPr>
+        <w:t>ada</w:t>
+      </w:r>
+      <w:proofErr w:type="spellEnd"/>
+      <w:r>
+        <w:rPr>
+          <w:rFonts w:ascii="Times New Roman" w:hAnsi="Times New Roman" w:cs="Times New Roman"/>
+          <w:sz w:val="28"/>
+          <w:szCs w:val="28"/>
+          <w:lang w:val="en-US"/>
+        </w:rPr>
+        <w:t xml:space="preserve"> </w:t>
+      </w:r>
+      <w:proofErr w:type="spellStart"/>
+      <w:r>
+        <w:rPr>
+          <w:rFonts w:ascii="Times New Roman" w:hAnsi="Times New Roman" w:cs="Times New Roman"/>
+          <w:sz w:val="28"/>
+          <w:szCs w:val="28"/>
+          <w:lang w:val="en-US"/>
+        </w:rPr>
+        <w:t>kendala</w:t>
+      </w:r>
+      <w:proofErr w:type="spellEnd"/>
+      <w:r>
+        <w:rPr>
+          <w:rFonts w:ascii="Times New Roman" w:hAnsi="Times New Roman" w:cs="Times New Roman"/>
+          <w:sz w:val="28"/>
+          <w:szCs w:val="28"/>
+          <w:lang w:val="en-US"/>
+        </w:rPr>
+        <w:t xml:space="preserve"> </w:t>
+      </w:r>
+      <w:proofErr w:type="spellStart"/>
+      <w:r>
+        <w:rPr>
+          <w:rFonts w:ascii="Times New Roman" w:hAnsi="Times New Roman" w:cs="Times New Roman"/>
+          <w:sz w:val="28"/>
+          <w:szCs w:val="28"/>
+          <w:lang w:val="en-US"/>
+        </w:rPr>
+        <w:t>pada</w:t>
+      </w:r>
+      <w:proofErr w:type="spellEnd"/>
+      <w:r>
+        <w:rPr>
+          <w:rFonts w:ascii="Times New Roman" w:hAnsi="Times New Roman" w:cs="Times New Roman"/>
+          <w:sz w:val="28"/>
+          <w:szCs w:val="28"/>
+          <w:lang w:val="en-US"/>
+        </w:rPr>
+        <w:t xml:space="preserve"> </w:t>
+      </w:r>
+      <w:proofErr w:type="spellStart"/>
+      <w:r>
+        <w:rPr>
+          <w:rFonts w:ascii="Times New Roman" w:hAnsi="Times New Roman" w:cs="Times New Roman"/>
+          <w:sz w:val="28"/>
+          <w:szCs w:val="28"/>
+          <w:lang w:val="en-US"/>
+        </w:rPr>
+        <w:t>saat</w:t>
+      </w:r>
+      <w:proofErr w:type="spellEnd"/>
+      <w:r>
+        <w:rPr>
+          <w:rFonts w:ascii="Times New Roman" w:hAnsi="Times New Roman" w:cs="Times New Roman"/>
+          <w:sz w:val="28"/>
+          <w:szCs w:val="28"/>
+          <w:lang w:val="en-US"/>
+        </w:rPr>
+        <w:t xml:space="preserve"> download file-file </w:t>
+      </w:r>
+      <w:proofErr w:type="spellStart"/>
+      <w:r>
+        <w:rPr>
+          <w:rFonts w:ascii="Times New Roman" w:hAnsi="Times New Roman" w:cs="Times New Roman"/>
+          <w:sz w:val="28"/>
+          <w:szCs w:val="28"/>
+          <w:lang w:val="en-US"/>
+        </w:rPr>
+        <w:t>dari</w:t>
+      </w:r>
+      <w:proofErr w:type="spellEnd"/>
+      <w:r>
+        <w:rPr>
+          <w:rFonts w:ascii="Times New Roman" w:hAnsi="Times New Roman" w:cs="Times New Roman"/>
+          <w:sz w:val="28"/>
+          <w:szCs w:val="28"/>
+          <w:lang w:val="en-US"/>
+        </w:rPr>
+        <w:t xml:space="preserve"> bespoke (</w:t>
+      </w:r>
+      <w:proofErr w:type="spellStart"/>
+      <w:r>
+        <w:rPr>
+          <w:rFonts w:ascii="Times New Roman" w:hAnsi="Times New Roman" w:cs="Times New Roman"/>
+          <w:sz w:val="28"/>
+          <w:szCs w:val="28"/>
+          <w:lang w:val="en-US"/>
+        </w:rPr>
+        <w:t>karena</w:t>
+      </w:r>
+      <w:proofErr w:type="spellEnd"/>
+      <w:r>
+        <w:rPr>
+          <w:rFonts w:ascii="Times New Roman" w:hAnsi="Times New Roman" w:cs="Times New Roman"/>
+          <w:sz w:val="28"/>
+          <w:szCs w:val="28"/>
+          <w:lang w:val="en-US"/>
+        </w:rPr>
+        <w:t xml:space="preserve"> </w:t>
+      </w:r>
+      <w:proofErr w:type="spellStart"/>
+      <w:r>
+        <w:rPr>
+          <w:rFonts w:ascii="Times New Roman" w:hAnsi="Times New Roman" w:cs="Times New Roman"/>
+          <w:sz w:val="28"/>
+          <w:szCs w:val="28"/>
+          <w:lang w:val="en-US"/>
+        </w:rPr>
+        <w:t>koneksi</w:t>
+      </w:r>
+      <w:proofErr w:type="spellEnd"/>
+      <w:r>
+        <w:rPr>
+          <w:rFonts w:ascii="Times New Roman" w:hAnsi="Times New Roman" w:cs="Times New Roman"/>
+          <w:sz w:val="28"/>
+          <w:szCs w:val="28"/>
+          <w:lang w:val="en-US"/>
+        </w:rPr>
+        <w:t xml:space="preserve"> internet)</w:t>
       </w:r>
       <w:r>
         <w:rPr>
@@ -1427,6 +2094,7 @@
           <w:lang w:val="en-US"/>
         </w:rPr>
       </w:pPr>
+      <w:proofErr w:type="gramStart"/>
       <w:r>
         <w:rPr>
           <w:rFonts w:ascii="Times New Roman" w:hAnsi="Times New Roman" w:cs="Times New Roman"/>
@@ -1436,6 +2104,7 @@
         </w:rPr>
         <w:t>Ramadiansyah :</w:t>
       </w:r>
+      <w:proofErr w:type="gramEnd"/>
     </w:p>
     <w:p>
       <w:pPr>
@@ -1451,6 +2120,7 @@
           <w:lang w:val="en-US"/>
         </w:rPr>
       </w:pPr>
+      <w:proofErr w:type="spellStart"/>
       <w:r>
         <w:rPr>
           <w:rFonts w:ascii="Times New Roman" w:hAnsi="Times New Roman" w:cs="Times New Roman"/>
@@ -1460,14 +2130,75 @@
         </w:rPr>
         <w:t>Kemarin</w:t>
       </w:r>
-      <w:r>
-        <w:rPr>
-          <w:rFonts w:ascii="Times New Roman" w:hAnsi="Times New Roman" w:cs="Times New Roman"/>
-          <w:sz w:val="28"/>
-          <w:szCs w:val="28"/>
-          <w:lang w:val="en-US"/>
-        </w:rPr>
-        <w:t xml:space="preserve"> saya melakukan instalasi Bespoke</w:t>
+      <w:proofErr w:type="spellEnd"/>
+      <w:r>
+        <w:rPr>
+          <w:rFonts w:ascii="Times New Roman" w:hAnsi="Times New Roman" w:cs="Times New Roman"/>
+          <w:sz w:val="28"/>
+          <w:szCs w:val="28"/>
+          <w:lang w:val="en-US"/>
+        </w:rPr>
+        <w:t xml:space="preserve"> </w:t>
+      </w:r>
+      <w:proofErr w:type="spellStart"/>
+      <w:r>
+        <w:rPr>
+          <w:rFonts w:ascii="Times New Roman" w:hAnsi="Times New Roman" w:cs="Times New Roman"/>
+          <w:sz w:val="28"/>
+          <w:szCs w:val="28"/>
+          <w:lang w:val="en-US"/>
+        </w:rPr>
+        <w:t>saya</w:t>
+      </w:r>
+      <w:proofErr w:type="spellEnd"/>
+      <w:r>
+        <w:rPr>
+          <w:rFonts w:ascii="Times New Roman" w:hAnsi="Times New Roman" w:cs="Times New Roman"/>
+          <w:sz w:val="28"/>
+          <w:szCs w:val="28"/>
+          <w:lang w:val="en-US"/>
+        </w:rPr>
+        <w:t xml:space="preserve"> </w:t>
+      </w:r>
+      <w:proofErr w:type="spellStart"/>
+      <w:r>
+        <w:rPr>
+          <w:rFonts w:ascii="Times New Roman" w:hAnsi="Times New Roman" w:cs="Times New Roman"/>
+          <w:sz w:val="28"/>
+          <w:szCs w:val="28"/>
+          <w:lang w:val="en-US"/>
+        </w:rPr>
+        <w:t>melakukan</w:t>
+      </w:r>
+      <w:proofErr w:type="spellEnd"/>
+      <w:r>
+        <w:rPr>
+          <w:rFonts w:ascii="Times New Roman" w:hAnsi="Times New Roman" w:cs="Times New Roman"/>
+          <w:sz w:val="28"/>
+          <w:szCs w:val="28"/>
+          <w:lang w:val="en-US"/>
+        </w:rPr>
+        <w:t xml:space="preserve"> </w:t>
+      </w:r>
+      <w:proofErr w:type="spellStart"/>
+      <w:r>
+        <w:rPr>
+          <w:rFonts w:ascii="Times New Roman" w:hAnsi="Times New Roman" w:cs="Times New Roman"/>
+          <w:sz w:val="28"/>
+          <w:szCs w:val="28"/>
+          <w:lang w:val="en-US"/>
+        </w:rPr>
+        <w:t>instalasi</w:t>
+      </w:r>
+      <w:proofErr w:type="spellEnd"/>
+      <w:r>
+        <w:rPr>
+          <w:rFonts w:ascii="Times New Roman" w:hAnsi="Times New Roman" w:cs="Times New Roman"/>
+          <w:sz w:val="28"/>
+          <w:szCs w:val="28"/>
+          <w:lang w:val="en-US"/>
+        </w:rPr>
+        <w:t xml:space="preserve"> Bespoke</w:t>
       </w:r>
     </w:p>
     <w:p>
@@ -1484,14 +2215,125 @@
           <w:lang w:val="en-US"/>
         </w:rPr>
       </w:pPr>
-      <w:r>
-        <w:rPr>
-          <w:rFonts w:ascii="Times New Roman" w:hAnsi="Times New Roman" w:cs="Times New Roman"/>
-          <w:sz w:val="28"/>
-          <w:szCs w:val="28"/>
-          <w:lang w:val="en-US"/>
-        </w:rPr>
-        <w:t>Hari ini saya melakukan pencarian tentang Photography di Internet</w:t>
+      <w:proofErr w:type="spellStart"/>
+      <w:r>
+        <w:rPr>
+          <w:rFonts w:ascii="Times New Roman" w:hAnsi="Times New Roman" w:cs="Times New Roman"/>
+          <w:sz w:val="28"/>
+          <w:szCs w:val="28"/>
+          <w:lang w:val="en-US"/>
+        </w:rPr>
+        <w:t>Hari</w:t>
+      </w:r>
+      <w:proofErr w:type="spellEnd"/>
+      <w:r>
+        <w:rPr>
+          <w:rFonts w:ascii="Times New Roman" w:hAnsi="Times New Roman" w:cs="Times New Roman"/>
+          <w:sz w:val="28"/>
+          <w:szCs w:val="28"/>
+          <w:lang w:val="en-US"/>
+        </w:rPr>
+        <w:t xml:space="preserve"> </w:t>
+      </w:r>
+      <w:proofErr w:type="spellStart"/>
+      <w:r>
+        <w:rPr>
+          <w:rFonts w:ascii="Times New Roman" w:hAnsi="Times New Roman" w:cs="Times New Roman"/>
+          <w:sz w:val="28"/>
+          <w:szCs w:val="28"/>
+          <w:lang w:val="en-US"/>
+        </w:rPr>
+        <w:t>ini</w:t>
+      </w:r>
+      <w:proofErr w:type="spellEnd"/>
+      <w:r>
+        <w:rPr>
+          <w:rFonts w:ascii="Times New Roman" w:hAnsi="Times New Roman" w:cs="Times New Roman"/>
+          <w:sz w:val="28"/>
+          <w:szCs w:val="28"/>
+          <w:lang w:val="en-US"/>
+        </w:rPr>
+        <w:t xml:space="preserve"> </w:t>
+      </w:r>
+      <w:proofErr w:type="spellStart"/>
+      <w:r>
+        <w:rPr>
+          <w:rFonts w:ascii="Times New Roman" w:hAnsi="Times New Roman" w:cs="Times New Roman"/>
+          <w:sz w:val="28"/>
+          <w:szCs w:val="28"/>
+          <w:lang w:val="en-US"/>
+        </w:rPr>
+        <w:t>saya</w:t>
+      </w:r>
+      <w:proofErr w:type="spellEnd"/>
+      <w:r>
+        <w:rPr>
+          <w:rFonts w:ascii="Times New Roman" w:hAnsi="Times New Roman" w:cs="Times New Roman"/>
+          <w:sz w:val="28"/>
+          <w:szCs w:val="28"/>
+          <w:lang w:val="en-US"/>
+        </w:rPr>
+        <w:t xml:space="preserve"> </w:t>
+      </w:r>
+      <w:proofErr w:type="spellStart"/>
+      <w:r>
+        <w:rPr>
+          <w:rFonts w:ascii="Times New Roman" w:hAnsi="Times New Roman" w:cs="Times New Roman"/>
+          <w:sz w:val="28"/>
+          <w:szCs w:val="28"/>
+          <w:lang w:val="en-US"/>
+        </w:rPr>
+        <w:t>melakukan</w:t>
+      </w:r>
+      <w:proofErr w:type="spellEnd"/>
+      <w:r>
+        <w:rPr>
+          <w:rFonts w:ascii="Times New Roman" w:hAnsi="Times New Roman" w:cs="Times New Roman"/>
+          <w:sz w:val="28"/>
+          <w:szCs w:val="28"/>
+          <w:lang w:val="en-US"/>
+        </w:rPr>
+        <w:t xml:space="preserve"> </w:t>
+      </w:r>
+      <w:proofErr w:type="spellStart"/>
+      <w:r>
+        <w:rPr>
+          <w:rFonts w:ascii="Times New Roman" w:hAnsi="Times New Roman" w:cs="Times New Roman"/>
+          <w:sz w:val="28"/>
+          <w:szCs w:val="28"/>
+          <w:lang w:val="en-US"/>
+        </w:rPr>
+        <w:t>pencarian</w:t>
+      </w:r>
+      <w:proofErr w:type="spellEnd"/>
+      <w:r>
+        <w:rPr>
+          <w:rFonts w:ascii="Times New Roman" w:hAnsi="Times New Roman" w:cs="Times New Roman"/>
+          <w:sz w:val="28"/>
+          <w:szCs w:val="28"/>
+          <w:lang w:val="en-US"/>
+        </w:rPr>
+        <w:t xml:space="preserve"> </w:t>
+      </w:r>
+      <w:proofErr w:type="spellStart"/>
+      <w:r>
+        <w:rPr>
+          <w:rFonts w:ascii="Times New Roman" w:hAnsi="Times New Roman" w:cs="Times New Roman"/>
+          <w:sz w:val="28"/>
+          <w:szCs w:val="28"/>
+          <w:lang w:val="en-US"/>
+        </w:rPr>
+        <w:t>tentang</w:t>
+      </w:r>
+      <w:proofErr w:type="spellEnd"/>
+      <w:r>
+        <w:rPr>
+          <w:rFonts w:ascii="Times New Roman" w:hAnsi="Times New Roman" w:cs="Times New Roman"/>
+          <w:sz w:val="28"/>
+          <w:szCs w:val="28"/>
+          <w:lang w:val="en-US"/>
+        </w:rPr>
+        <w:t xml:space="preserve"> Photography di Internet</w:t>
       </w:r>
     </w:p>
     <w:p>
@@ -1515,8 +2357,59 @@
           <w:szCs w:val="28"/>
           <w:lang w:val="en-US"/>
         </w:rPr>
-        <w:t>Ada kendala di koneksi Internet yang lambat</w:t>
-      </w:r>
+        <w:t xml:space="preserve">Ada </w:t>
+      </w:r>
+      <w:proofErr w:type="spellStart"/>
+      <w:r>
+        <w:rPr>
+          <w:rFonts w:ascii="Times New Roman" w:hAnsi="Times New Roman" w:cs="Times New Roman"/>
+          <w:sz w:val="28"/>
+          <w:szCs w:val="28"/>
+          <w:lang w:val="en-US"/>
+        </w:rPr>
+        <w:t>kendala</w:t>
+      </w:r>
+      <w:proofErr w:type="spellEnd"/>
+      <w:r>
+        <w:rPr>
+          <w:rFonts w:ascii="Times New Roman" w:hAnsi="Times New Roman" w:cs="Times New Roman"/>
+          <w:sz w:val="28"/>
+          <w:szCs w:val="28"/>
+          <w:lang w:val="en-US"/>
+        </w:rPr>
+        <w:t xml:space="preserve"> di </w:t>
+      </w:r>
+      <w:proofErr w:type="spellStart"/>
+      <w:r>
+        <w:rPr>
+          <w:rFonts w:ascii="Times New Roman" w:hAnsi="Times New Roman" w:cs="Times New Roman"/>
+          <w:sz w:val="28"/>
+          <w:szCs w:val="28"/>
+          <w:lang w:val="en-US"/>
+        </w:rPr>
+        <w:t>koneksi</w:t>
+      </w:r>
+      <w:proofErr w:type="spellEnd"/>
+      <w:r>
+        <w:rPr>
+          <w:rFonts w:ascii="Times New Roman" w:hAnsi="Times New Roman" w:cs="Times New Roman"/>
+          <w:sz w:val="28"/>
+          <w:szCs w:val="28"/>
+          <w:lang w:val="en-US"/>
+        </w:rPr>
+        <w:t xml:space="preserve"> Internet yang </w:t>
+      </w:r>
+      <w:proofErr w:type="spellStart"/>
+      <w:r>
+        <w:rPr>
+          <w:rFonts w:ascii="Times New Roman" w:hAnsi="Times New Roman" w:cs="Times New Roman"/>
+          <w:sz w:val="28"/>
+          <w:szCs w:val="28"/>
+          <w:lang w:val="en-US"/>
+        </w:rPr>
+        <w:t>lambat</w:t>
+      </w:r>
+      <w:proofErr w:type="spellEnd"/>
     </w:p>
     <w:p>
       <w:pPr>
@@ -1567,14 +2460,25 @@
           <w:szCs w:val="28"/>
         </w:rPr>
       </w:pPr>
-      <w:r>
-        <w:rPr>
-          <w:rFonts w:ascii="Times New Roman" w:hAnsi="Times New Roman" w:cs="Times New Roman"/>
-          <w:sz w:val="28"/>
-          <w:szCs w:val="28"/>
-          <w:lang w:val="en-US"/>
-        </w:rPr>
-        <w:t xml:space="preserve">Kemarin </w:t>
+      <w:proofErr w:type="spellStart"/>
+      <w:r>
+        <w:rPr>
+          <w:rFonts w:ascii="Times New Roman" w:hAnsi="Times New Roman" w:cs="Times New Roman"/>
+          <w:sz w:val="28"/>
+          <w:szCs w:val="28"/>
+          <w:lang w:val="en-US"/>
+        </w:rPr>
+        <w:t>Kemarin</w:t>
+      </w:r>
+      <w:proofErr w:type="spellEnd"/>
+      <w:r>
+        <w:rPr>
+          <w:rFonts w:ascii="Times New Roman" w:hAnsi="Times New Roman" w:cs="Times New Roman"/>
+          <w:sz w:val="28"/>
+          <w:szCs w:val="28"/>
+          <w:lang w:val="en-US"/>
+        </w:rPr>
+        <w:t xml:space="preserve"> </w:t>
       </w:r>
       <w:r>
         <w:rPr>
@@ -1643,35 +2547,128 @@
           <w:szCs w:val="28"/>
           <w:lang w:val="en-US"/>
         </w:rPr>
-        <w:t>Ada Kendala di koneksi Internet yang lambat</w:t>
-      </w:r>
-    </w:p>
-    <w:p>
-      <w:pPr>
-        <w:rPr>
-          <w:rFonts w:ascii="Times New Roman" w:hAnsi="Times New Roman" w:cs="Times New Roman"/>
-          <w:sz w:val="28"/>
-          <w:szCs w:val="28"/>
-        </w:rPr>
-      </w:pPr>
-    </w:p>
-    <w:p>
-      <w:pPr>
-        <w:rPr>
-          <w:rFonts w:ascii="Times New Roman" w:hAnsi="Times New Roman" w:cs="Times New Roman"/>
-          <w:sz w:val="28"/>
-          <w:szCs w:val="28"/>
-        </w:rPr>
-      </w:pPr>
-      <w:r>
-        <w:rPr>
-          <w:rFonts w:ascii="Times New Roman" w:hAnsi="Times New Roman" w:cs="Times New Roman"/>
-          <w:sz w:val="28"/>
-          <w:szCs w:val="28"/>
-          <w:lang w:val="en-US"/>
-        </w:rPr>
-        <w:t>Husnul Wasufi Siregar</w:t>
-      </w:r>
+        <w:t xml:space="preserve">Ada </w:t>
+      </w:r>
+      <w:proofErr w:type="spellStart"/>
+      <w:r>
+        <w:rPr>
+          <w:rFonts w:ascii="Times New Roman" w:hAnsi="Times New Roman" w:cs="Times New Roman"/>
+          <w:sz w:val="28"/>
+          <w:szCs w:val="28"/>
+          <w:lang w:val="en-US"/>
+        </w:rPr>
+        <w:t>Kendala</w:t>
+      </w:r>
+      <w:proofErr w:type="spellEnd"/>
+      <w:r>
+        <w:rPr>
+          <w:rFonts w:ascii="Times New Roman" w:hAnsi="Times New Roman" w:cs="Times New Roman"/>
+          <w:sz w:val="28"/>
+          <w:szCs w:val="28"/>
+          <w:lang w:val="en-US"/>
+        </w:rPr>
+        <w:t xml:space="preserve"> di </w:t>
+      </w:r>
+      <w:proofErr w:type="spellStart"/>
+      <w:r>
+        <w:rPr>
+          <w:rFonts w:ascii="Times New Roman" w:hAnsi="Times New Roman" w:cs="Times New Roman"/>
+          <w:sz w:val="28"/>
+          <w:szCs w:val="28"/>
+          <w:lang w:val="en-US"/>
+        </w:rPr>
+        <w:t>koneksi</w:t>
+      </w:r>
+      <w:proofErr w:type="spellEnd"/>
+      <w:r>
+        <w:rPr>
+          <w:rFonts w:ascii="Times New Roman" w:hAnsi="Times New Roman" w:cs="Times New Roman"/>
+          <w:sz w:val="28"/>
+          <w:szCs w:val="28"/>
+          <w:lang w:val="en-US"/>
+        </w:rPr>
+        <w:t xml:space="preserve"> Internet yang </w:t>
+      </w:r>
+      <w:proofErr w:type="spellStart"/>
+      <w:r>
+        <w:rPr>
+          <w:rFonts w:ascii="Times New Roman" w:hAnsi="Times New Roman" w:cs="Times New Roman"/>
+          <w:sz w:val="28"/>
+          <w:szCs w:val="28"/>
+          <w:lang w:val="en-US"/>
+        </w:rPr>
+        <w:t>lambat</w:t>
+      </w:r>
+      <w:proofErr w:type="spellEnd"/>
+    </w:p>
+    <w:p>
+      <w:pPr>
+        <w:rPr>
+          <w:rFonts w:ascii="Times New Roman" w:hAnsi="Times New Roman" w:cs="Times New Roman"/>
+          <w:sz w:val="28"/>
+          <w:szCs w:val="28"/>
+        </w:rPr>
+      </w:pPr>
+    </w:p>
+    <w:p>
+      <w:pPr>
+        <w:rPr>
+          <w:rFonts w:ascii="Times New Roman" w:hAnsi="Times New Roman" w:cs="Times New Roman"/>
+          <w:sz w:val="28"/>
+          <w:szCs w:val="28"/>
+        </w:rPr>
+      </w:pPr>
+      <w:proofErr w:type="spellStart"/>
+      <w:r>
+        <w:rPr>
+          <w:rFonts w:ascii="Times New Roman" w:hAnsi="Times New Roman" w:cs="Times New Roman"/>
+          <w:sz w:val="28"/>
+          <w:szCs w:val="28"/>
+          <w:lang w:val="en-US"/>
+        </w:rPr>
+        <w:t>Husnul</w:t>
+      </w:r>
+      <w:proofErr w:type="spellEnd"/>
+      <w:r>
+        <w:rPr>
+          <w:rFonts w:ascii="Times New Roman" w:hAnsi="Times New Roman" w:cs="Times New Roman"/>
+          <w:sz w:val="28"/>
+          <w:szCs w:val="28"/>
+          <w:lang w:val="en-US"/>
+        </w:rPr>
+        <w:t xml:space="preserve"> </w:t>
+      </w:r>
+      <w:proofErr w:type="spellStart"/>
+      <w:r>
+        <w:rPr>
+          <w:rFonts w:ascii="Times New Roman" w:hAnsi="Times New Roman" w:cs="Times New Roman"/>
+          <w:sz w:val="28"/>
+          <w:szCs w:val="28"/>
+          <w:lang w:val="en-US"/>
+        </w:rPr>
+        <w:t>Wasufi</w:t>
+      </w:r>
+      <w:proofErr w:type="spellEnd"/>
+      <w:r>
+        <w:rPr>
+          <w:rFonts w:ascii="Times New Roman" w:hAnsi="Times New Roman" w:cs="Times New Roman"/>
+          <w:sz w:val="28"/>
+          <w:szCs w:val="28"/>
+          <w:lang w:val="en-US"/>
+        </w:rPr>
+        <w:t xml:space="preserve"> </w:t>
+      </w:r>
+      <w:proofErr w:type="spellStart"/>
+      <w:r>
+        <w:rPr>
+          <w:rFonts w:ascii="Times New Roman" w:hAnsi="Times New Roman" w:cs="Times New Roman"/>
+          <w:sz w:val="28"/>
+          <w:szCs w:val="28"/>
+          <w:lang w:val="en-US"/>
+        </w:rPr>
+        <w:t>Siregar</w:t>
+      </w:r>
+      <w:proofErr w:type="spellEnd"/>
       <w:r>
         <w:rPr>
           <w:rFonts w:ascii="Times New Roman" w:hAnsi="Times New Roman" w:cs="Times New Roman"/>
@@ -1695,14 +2692,25 @@
           <w:lang w:val="en-US"/>
         </w:rPr>
       </w:pPr>
-      <w:r>
-        <w:rPr>
-          <w:rFonts w:ascii="Times New Roman" w:hAnsi="Times New Roman" w:cs="Times New Roman"/>
-          <w:sz w:val="28"/>
-          <w:szCs w:val="28"/>
-          <w:lang w:val="en-US"/>
-        </w:rPr>
-        <w:t xml:space="preserve">Kemarin </w:t>
+      <w:proofErr w:type="spellStart"/>
+      <w:r>
+        <w:rPr>
+          <w:rFonts w:ascii="Times New Roman" w:hAnsi="Times New Roman" w:cs="Times New Roman"/>
+          <w:sz w:val="28"/>
+          <w:szCs w:val="28"/>
+          <w:lang w:val="en-US"/>
+        </w:rPr>
+        <w:t>Kemarin</w:t>
+      </w:r>
+      <w:proofErr w:type="spellEnd"/>
+      <w:r>
+        <w:rPr>
+          <w:rFonts w:ascii="Times New Roman" w:hAnsi="Times New Roman" w:cs="Times New Roman"/>
+          <w:sz w:val="28"/>
+          <w:szCs w:val="28"/>
+          <w:lang w:val="en-US"/>
+        </w:rPr>
+        <w:t xml:space="preserve"> </w:t>
       </w:r>
       <w:r>
         <w:rPr>
@@ -1727,14 +2735,125 @@
           <w:lang w:val="en-US"/>
         </w:rPr>
       </w:pPr>
-      <w:r>
-        <w:rPr>
-          <w:rFonts w:ascii="Times New Roman" w:hAnsi="Times New Roman" w:cs="Times New Roman"/>
-          <w:sz w:val="28"/>
-          <w:szCs w:val="28"/>
-          <w:lang w:val="en-US"/>
-        </w:rPr>
-        <w:t>Hari ini saya melakukan pencarian Perkembangan Photography di Indonesia</w:t>
+      <w:proofErr w:type="spellStart"/>
+      <w:r>
+        <w:rPr>
+          <w:rFonts w:ascii="Times New Roman" w:hAnsi="Times New Roman" w:cs="Times New Roman"/>
+          <w:sz w:val="28"/>
+          <w:szCs w:val="28"/>
+          <w:lang w:val="en-US"/>
+        </w:rPr>
+        <w:t>Hari</w:t>
+      </w:r>
+      <w:proofErr w:type="spellEnd"/>
+      <w:r>
+        <w:rPr>
+          <w:rFonts w:ascii="Times New Roman" w:hAnsi="Times New Roman" w:cs="Times New Roman"/>
+          <w:sz w:val="28"/>
+          <w:szCs w:val="28"/>
+          <w:lang w:val="en-US"/>
+        </w:rPr>
+        <w:t xml:space="preserve"> </w:t>
+      </w:r>
+      <w:proofErr w:type="spellStart"/>
+      <w:r>
+        <w:rPr>
+          <w:rFonts w:ascii="Times New Roman" w:hAnsi="Times New Roman" w:cs="Times New Roman"/>
+          <w:sz w:val="28"/>
+          <w:szCs w:val="28"/>
+          <w:lang w:val="en-US"/>
+        </w:rPr>
+        <w:t>ini</w:t>
+      </w:r>
+      <w:proofErr w:type="spellEnd"/>
+      <w:r>
+        <w:rPr>
+          <w:rFonts w:ascii="Times New Roman" w:hAnsi="Times New Roman" w:cs="Times New Roman"/>
+          <w:sz w:val="28"/>
+          <w:szCs w:val="28"/>
+          <w:lang w:val="en-US"/>
+        </w:rPr>
+        <w:t xml:space="preserve"> </w:t>
+      </w:r>
+      <w:proofErr w:type="spellStart"/>
+      <w:r>
+        <w:rPr>
+          <w:rFonts w:ascii="Times New Roman" w:hAnsi="Times New Roman" w:cs="Times New Roman"/>
+          <w:sz w:val="28"/>
+          <w:szCs w:val="28"/>
+          <w:lang w:val="en-US"/>
+        </w:rPr>
+        <w:t>saya</w:t>
+      </w:r>
+      <w:proofErr w:type="spellEnd"/>
+      <w:r>
+        <w:rPr>
+          <w:rFonts w:ascii="Times New Roman" w:hAnsi="Times New Roman" w:cs="Times New Roman"/>
+          <w:sz w:val="28"/>
+          <w:szCs w:val="28"/>
+          <w:lang w:val="en-US"/>
+        </w:rPr>
+        <w:t xml:space="preserve"> </w:t>
+      </w:r>
+      <w:proofErr w:type="spellStart"/>
+      <w:r>
+        <w:rPr>
+          <w:rFonts w:ascii="Times New Roman" w:hAnsi="Times New Roman" w:cs="Times New Roman"/>
+          <w:sz w:val="28"/>
+          <w:szCs w:val="28"/>
+          <w:lang w:val="en-US"/>
+        </w:rPr>
+        <w:t>melakukan</w:t>
+      </w:r>
+      <w:proofErr w:type="spellEnd"/>
+      <w:r>
+        <w:rPr>
+          <w:rFonts w:ascii="Times New Roman" w:hAnsi="Times New Roman" w:cs="Times New Roman"/>
+          <w:sz w:val="28"/>
+          <w:szCs w:val="28"/>
+          <w:lang w:val="en-US"/>
+        </w:rPr>
+        <w:t xml:space="preserve"> </w:t>
+      </w:r>
+      <w:proofErr w:type="spellStart"/>
+      <w:r>
+        <w:rPr>
+          <w:rFonts w:ascii="Times New Roman" w:hAnsi="Times New Roman" w:cs="Times New Roman"/>
+          <w:sz w:val="28"/>
+          <w:szCs w:val="28"/>
+          <w:lang w:val="en-US"/>
+        </w:rPr>
+        <w:t>pencarian</w:t>
+      </w:r>
+      <w:proofErr w:type="spellEnd"/>
+      <w:r>
+        <w:rPr>
+          <w:rFonts w:ascii="Times New Roman" w:hAnsi="Times New Roman" w:cs="Times New Roman"/>
+          <w:sz w:val="28"/>
+          <w:szCs w:val="28"/>
+          <w:lang w:val="en-US"/>
+        </w:rPr>
+        <w:t xml:space="preserve"> </w:t>
+      </w:r>
+      <w:proofErr w:type="spellStart"/>
+      <w:r>
+        <w:rPr>
+          <w:rFonts w:ascii="Times New Roman" w:hAnsi="Times New Roman" w:cs="Times New Roman"/>
+          <w:sz w:val="28"/>
+          <w:szCs w:val="28"/>
+          <w:lang w:val="en-US"/>
+        </w:rPr>
+        <w:t>Perkembangan</w:t>
+      </w:r>
+      <w:proofErr w:type="spellEnd"/>
+      <w:r>
+        <w:rPr>
+          <w:rFonts w:ascii="Times New Roman" w:hAnsi="Times New Roman" w:cs="Times New Roman"/>
+          <w:sz w:val="28"/>
+          <w:szCs w:val="28"/>
+          <w:lang w:val="en-US"/>
+        </w:rPr>
+        <w:t xml:space="preserve"> Photography di Indonesia</w:t>
       </w:r>
     </w:p>
     <w:p>
@@ -1751,26 +2870,86 @@
           <w:lang w:val="en-US"/>
         </w:rPr>
       </w:pPr>
-      <w:r>
-        <w:rPr>
-          <w:rFonts w:ascii="Times New Roman" w:hAnsi="Times New Roman" w:cs="Times New Roman"/>
-          <w:sz w:val="28"/>
-          <w:szCs w:val="28"/>
-          <w:lang w:val="en-US"/>
-        </w:rPr>
-        <w:t>Aman, t</w:t>
-      </w:r>
-      <w:bookmarkStart w:id="0" w:name="_GoBack"/>
-      <w:bookmarkEnd w:id="0"/>
-      <w:r>
-        <w:rPr>
-          <w:rFonts w:ascii="Times New Roman" w:hAnsi="Times New Roman" w:cs="Times New Roman"/>
-          <w:sz w:val="28"/>
-          <w:szCs w:val="28"/>
-          <w:lang w:val="en-US"/>
-        </w:rPr>
-        <w:t>idak ada kendala</w:t>
-      </w:r>
+      <w:proofErr w:type="spellStart"/>
+      <w:r>
+        <w:rPr>
+          <w:rFonts w:ascii="Times New Roman" w:hAnsi="Times New Roman" w:cs="Times New Roman"/>
+          <w:sz w:val="28"/>
+          <w:szCs w:val="28"/>
+          <w:lang w:val="en-US"/>
+        </w:rPr>
+        <w:t>Aman</w:t>
+      </w:r>
+      <w:proofErr w:type="spellEnd"/>
+      <w:r>
+        <w:rPr>
+          <w:rFonts w:ascii="Times New Roman" w:hAnsi="Times New Roman" w:cs="Times New Roman"/>
+          <w:sz w:val="28"/>
+          <w:szCs w:val="28"/>
+          <w:lang w:val="en-US"/>
+        </w:rPr>
+        <w:t xml:space="preserve">, </w:t>
+      </w:r>
+      <w:proofErr w:type="spellStart"/>
+      <w:r>
+        <w:rPr>
+          <w:rFonts w:ascii="Times New Roman" w:hAnsi="Times New Roman" w:cs="Times New Roman"/>
+          <w:sz w:val="28"/>
+          <w:szCs w:val="28"/>
+          <w:lang w:val="en-US"/>
+        </w:rPr>
+        <w:t>t</w:t>
+      </w:r>
+      <w:r>
+        <w:rPr>
+          <w:rFonts w:ascii="Times New Roman" w:hAnsi="Times New Roman" w:cs="Times New Roman"/>
+          <w:sz w:val="28"/>
+          <w:szCs w:val="28"/>
+          <w:lang w:val="en-US"/>
+        </w:rPr>
+        <w:t>idak</w:t>
+      </w:r>
+      <w:proofErr w:type="spellEnd"/>
+      <w:r>
+        <w:rPr>
+          <w:rFonts w:ascii="Times New Roman" w:hAnsi="Times New Roman" w:cs="Times New Roman"/>
+          <w:sz w:val="28"/>
+          <w:szCs w:val="28"/>
+          <w:lang w:val="en-US"/>
+        </w:rPr>
+        <w:t xml:space="preserve"> </w:t>
+      </w:r>
+      <w:proofErr w:type="spellStart"/>
+      <w:r>
+        <w:rPr>
+          <w:rFonts w:ascii="Times New Roman" w:hAnsi="Times New Roman" w:cs="Times New Roman"/>
+          <w:sz w:val="28"/>
+          <w:szCs w:val="28"/>
+          <w:lang w:val="en-US"/>
+        </w:rPr>
+        <w:t>ada</w:t>
+      </w:r>
+      <w:proofErr w:type="spellEnd"/>
+      <w:r>
+        <w:rPr>
+          <w:rFonts w:ascii="Times New Roman" w:hAnsi="Times New Roman" w:cs="Times New Roman"/>
+          <w:sz w:val="28"/>
+          <w:szCs w:val="28"/>
+          <w:lang w:val="en-US"/>
+        </w:rPr>
+        <w:t xml:space="preserve"> </w:t>
+      </w:r>
+      <w:proofErr w:type="spellStart"/>
+      <w:r>
+        <w:rPr>
+          <w:rFonts w:ascii="Times New Roman" w:hAnsi="Times New Roman" w:cs="Times New Roman"/>
+          <w:sz w:val="28"/>
+          <w:szCs w:val="28"/>
+          <w:lang w:val="en-US"/>
+        </w:rPr>
+        <w:t>kendala</w:t>
+      </w:r>
+      <w:proofErr w:type="spellEnd"/>
     </w:p>
     <w:p>
       <w:pPr>
@@ -1811,14 +2990,85 @@
           <w:szCs w:val="28"/>
         </w:rPr>
       </w:pPr>
-      <w:r>
-        <w:rPr>
-          <w:rFonts w:ascii="Times New Roman" w:hAnsi="Times New Roman" w:cs="Times New Roman"/>
-          <w:sz w:val="28"/>
-          <w:szCs w:val="28"/>
-          <w:lang w:val="en-US"/>
-        </w:rPr>
-        <w:t>Kemarin saya melakukan instalasi Bespoke</w:t>
+      <w:proofErr w:type="spellStart"/>
+      <w:r>
+        <w:rPr>
+          <w:rFonts w:ascii="Times New Roman" w:hAnsi="Times New Roman" w:cs="Times New Roman"/>
+          <w:sz w:val="28"/>
+          <w:szCs w:val="28"/>
+          <w:lang w:val="en-US"/>
+        </w:rPr>
+        <w:t>Kemarin</w:t>
+      </w:r>
+      <w:proofErr w:type="spellEnd"/>
+      <w:r>
+        <w:rPr>
+          <w:rFonts w:ascii="Times New Roman" w:hAnsi="Times New Roman" w:cs="Times New Roman"/>
+          <w:sz w:val="28"/>
+          <w:szCs w:val="28"/>
+          <w:lang w:val="en-US"/>
+        </w:rPr>
+        <w:t xml:space="preserve"> </w:t>
+      </w:r>
+      <w:proofErr w:type="spellStart"/>
+      <w:r>
+        <w:rPr>
+          <w:rFonts w:ascii="Times New Roman" w:hAnsi="Times New Roman" w:cs="Times New Roman"/>
+          <w:sz w:val="28"/>
+          <w:szCs w:val="28"/>
+          <w:lang w:val="en-US"/>
+        </w:rPr>
+        <w:t>saya</w:t>
+      </w:r>
+      <w:proofErr w:type="spellEnd"/>
+      <w:r>
+        <w:rPr>
+          <w:rFonts w:ascii="Times New Roman" w:hAnsi="Times New Roman" w:cs="Times New Roman"/>
+          <w:sz w:val="28"/>
+          <w:szCs w:val="28"/>
+          <w:lang w:val="en-US"/>
+        </w:rPr>
+        <w:t xml:space="preserve"> </w:t>
+      </w:r>
+      <w:proofErr w:type="spellStart"/>
+      <w:r>
+        <w:rPr>
+          <w:rFonts w:ascii="Times New Roman" w:hAnsi="Times New Roman" w:cs="Times New Roman"/>
+          <w:sz w:val="28"/>
+          <w:szCs w:val="28"/>
+          <w:lang w:val="en-US"/>
+        </w:rPr>
+        <w:t>melakukan</w:t>
+      </w:r>
+      <w:proofErr w:type="spellEnd"/>
+      <w:r>
+        <w:rPr>
+          <w:rFonts w:ascii="Times New Roman" w:hAnsi="Times New Roman" w:cs="Times New Roman"/>
+          <w:sz w:val="28"/>
+          <w:szCs w:val="28"/>
+          <w:lang w:val="en-US"/>
+        </w:rPr>
+        <w:t xml:space="preserve"> </w:t>
+      </w:r>
+      <w:proofErr w:type="spellStart"/>
+      <w:r>
+        <w:rPr>
+          <w:rFonts w:ascii="Times New Roman" w:hAnsi="Times New Roman" w:cs="Times New Roman"/>
+          <w:sz w:val="28"/>
+          <w:szCs w:val="28"/>
+          <w:lang w:val="en-US"/>
+        </w:rPr>
+        <w:t>instalasi</w:t>
+      </w:r>
+      <w:proofErr w:type="spellEnd"/>
+      <w:r>
+        <w:rPr>
+          <w:rFonts w:ascii="Times New Roman" w:hAnsi="Times New Roman" w:cs="Times New Roman"/>
+          <w:sz w:val="28"/>
+          <w:szCs w:val="28"/>
+          <w:lang w:val="en-US"/>
+        </w:rPr>
+        <w:t xml:space="preserve"> Bespoke</w:t>
       </w:r>
     </w:p>
     <w:p>
@@ -1834,23 +3084,105 @@
           <w:szCs w:val="28"/>
         </w:rPr>
       </w:pPr>
-      <w:r>
-        <w:rPr>
-          <w:rFonts w:ascii="Times New Roman" w:hAnsi="Times New Roman" w:cs="Times New Roman"/>
-          <w:sz w:val="28"/>
-          <w:szCs w:val="28"/>
-          <w:lang w:val="en-US"/>
-        </w:rPr>
-        <w:t>Hari ini saya</w:t>
-      </w:r>
-      <w:r>
-        <w:rPr>
-          <w:rFonts w:ascii="Times New Roman" w:hAnsi="Times New Roman" w:cs="Times New Roman"/>
-          <w:sz w:val="28"/>
-          <w:szCs w:val="28"/>
-          <w:lang w:val="en-US"/>
-        </w:rPr>
-        <w:t xml:space="preserve"> mencari jenis-jenis Photography</w:t>
+      <w:proofErr w:type="spellStart"/>
+      <w:r>
+        <w:rPr>
+          <w:rFonts w:ascii="Times New Roman" w:hAnsi="Times New Roman" w:cs="Times New Roman"/>
+          <w:sz w:val="28"/>
+          <w:szCs w:val="28"/>
+          <w:lang w:val="en-US"/>
+        </w:rPr>
+        <w:t>Hari</w:t>
+      </w:r>
+      <w:proofErr w:type="spellEnd"/>
+      <w:r>
+        <w:rPr>
+          <w:rFonts w:ascii="Times New Roman" w:hAnsi="Times New Roman" w:cs="Times New Roman"/>
+          <w:sz w:val="28"/>
+          <w:szCs w:val="28"/>
+          <w:lang w:val="en-US"/>
+        </w:rPr>
+        <w:t xml:space="preserve"> </w:t>
+      </w:r>
+      <w:proofErr w:type="spellStart"/>
+      <w:r>
+        <w:rPr>
+          <w:rFonts w:ascii="Times New Roman" w:hAnsi="Times New Roman" w:cs="Times New Roman"/>
+          <w:sz w:val="28"/>
+          <w:szCs w:val="28"/>
+          <w:lang w:val="en-US"/>
+        </w:rPr>
+        <w:t>ini</w:t>
+      </w:r>
+      <w:proofErr w:type="spellEnd"/>
+      <w:r>
+        <w:rPr>
+          <w:rFonts w:ascii="Times New Roman" w:hAnsi="Times New Roman" w:cs="Times New Roman"/>
+          <w:sz w:val="28"/>
+          <w:szCs w:val="28"/>
+          <w:lang w:val="en-US"/>
+        </w:rPr>
+        <w:t xml:space="preserve"> </w:t>
+      </w:r>
+      <w:proofErr w:type="spellStart"/>
+      <w:r>
+        <w:rPr>
+          <w:rFonts w:ascii="Times New Roman" w:hAnsi="Times New Roman" w:cs="Times New Roman"/>
+          <w:sz w:val="28"/>
+          <w:szCs w:val="28"/>
+          <w:lang w:val="en-US"/>
+        </w:rPr>
+        <w:t>saya</w:t>
+      </w:r>
+      <w:proofErr w:type="spellEnd"/>
+      <w:r>
+        <w:rPr>
+          <w:rFonts w:ascii="Times New Roman" w:hAnsi="Times New Roman" w:cs="Times New Roman"/>
+          <w:sz w:val="28"/>
+          <w:szCs w:val="28"/>
+          <w:lang w:val="en-US"/>
+        </w:rPr>
+        <w:t xml:space="preserve"> </w:t>
+      </w:r>
+      <w:proofErr w:type="spellStart"/>
+      <w:r>
+        <w:rPr>
+          <w:rFonts w:ascii="Times New Roman" w:hAnsi="Times New Roman" w:cs="Times New Roman"/>
+          <w:sz w:val="28"/>
+          <w:szCs w:val="28"/>
+          <w:lang w:val="en-US"/>
+        </w:rPr>
+        <w:t>mencari</w:t>
+      </w:r>
+      <w:proofErr w:type="spellEnd"/>
+      <w:r>
+        <w:rPr>
+          <w:rFonts w:ascii="Times New Roman" w:hAnsi="Times New Roman" w:cs="Times New Roman"/>
+          <w:sz w:val="28"/>
+          <w:szCs w:val="28"/>
+          <w:lang w:val="en-US"/>
+        </w:rPr>
+        <w:t xml:space="preserve"> </w:t>
+      </w:r>
+      <w:proofErr w:type="spellStart"/>
+      <w:r>
+        <w:rPr>
+          <w:rFonts w:ascii="Times New Roman" w:hAnsi="Times New Roman" w:cs="Times New Roman"/>
+          <w:sz w:val="28"/>
+          <w:szCs w:val="28"/>
+          <w:lang w:val="en-US"/>
+        </w:rPr>
+        <w:t>jenis-jenis</w:t>
+      </w:r>
+      <w:proofErr w:type="spellEnd"/>
+      <w:r>
+        <w:rPr>
+          <w:rFonts w:ascii="Times New Roman" w:hAnsi="Times New Roman" w:cs="Times New Roman"/>
+          <w:sz w:val="28"/>
+          <w:szCs w:val="28"/>
+          <w:lang w:val="en-US"/>
+        </w:rPr>
+        <w:t xml:space="preserve"> Photography</w:t>
       </w:r>
     </w:p>
     <w:p>
@@ -1866,15 +3198,1756 @@
           <w:szCs w:val="28"/>
         </w:rPr>
       </w:pPr>
-      <w:r>
-        <w:rPr>
-          <w:rFonts w:ascii="Times New Roman" w:hAnsi="Times New Roman" w:cs="Times New Roman"/>
-          <w:sz w:val="28"/>
-          <w:szCs w:val="28"/>
-          <w:lang w:val="en-US"/>
-        </w:rPr>
-        <w:t>Aman, tidak ada kendala</w:t>
-      </w:r>
+      <w:proofErr w:type="spellStart"/>
+      <w:r>
+        <w:rPr>
+          <w:rFonts w:ascii="Times New Roman" w:hAnsi="Times New Roman" w:cs="Times New Roman"/>
+          <w:sz w:val="28"/>
+          <w:szCs w:val="28"/>
+          <w:lang w:val="en-US"/>
+        </w:rPr>
+        <w:t>Aman</w:t>
+      </w:r>
+      <w:proofErr w:type="spellEnd"/>
+      <w:r>
+        <w:rPr>
+          <w:rFonts w:ascii="Times New Roman" w:hAnsi="Times New Roman" w:cs="Times New Roman"/>
+          <w:sz w:val="28"/>
+          <w:szCs w:val="28"/>
+          <w:lang w:val="en-US"/>
+        </w:rPr>
+        <w:t xml:space="preserve">, </w:t>
+      </w:r>
+      <w:proofErr w:type="spellStart"/>
+      <w:r>
+        <w:rPr>
+          <w:rFonts w:ascii="Times New Roman" w:hAnsi="Times New Roman" w:cs="Times New Roman"/>
+          <w:sz w:val="28"/>
+          <w:szCs w:val="28"/>
+          <w:lang w:val="en-US"/>
+        </w:rPr>
+        <w:t>tidak</w:t>
+      </w:r>
+      <w:proofErr w:type="spellEnd"/>
+      <w:r>
+        <w:rPr>
+          <w:rFonts w:ascii="Times New Roman" w:hAnsi="Times New Roman" w:cs="Times New Roman"/>
+          <w:sz w:val="28"/>
+          <w:szCs w:val="28"/>
+          <w:lang w:val="en-US"/>
+        </w:rPr>
+        <w:t xml:space="preserve"> </w:t>
+      </w:r>
+      <w:proofErr w:type="spellStart"/>
+      <w:r>
+        <w:rPr>
+          <w:rFonts w:ascii="Times New Roman" w:hAnsi="Times New Roman" w:cs="Times New Roman"/>
+          <w:sz w:val="28"/>
+          <w:szCs w:val="28"/>
+          <w:lang w:val="en-US"/>
+        </w:rPr>
+        <w:t>ada</w:t>
+      </w:r>
+      <w:proofErr w:type="spellEnd"/>
+      <w:r>
+        <w:rPr>
+          <w:rFonts w:ascii="Times New Roman" w:hAnsi="Times New Roman" w:cs="Times New Roman"/>
+          <w:sz w:val="28"/>
+          <w:szCs w:val="28"/>
+          <w:lang w:val="en-US"/>
+        </w:rPr>
+        <w:t xml:space="preserve"> </w:t>
+      </w:r>
+      <w:proofErr w:type="spellStart"/>
+      <w:r>
+        <w:rPr>
+          <w:rFonts w:ascii="Times New Roman" w:hAnsi="Times New Roman" w:cs="Times New Roman"/>
+          <w:sz w:val="28"/>
+          <w:szCs w:val="28"/>
+          <w:lang w:val="en-US"/>
+        </w:rPr>
+        <w:t>kendala</w:t>
+      </w:r>
+      <w:proofErr w:type="spellEnd"/>
+    </w:p>
+    <w:p>
+      <w:pPr>
+        <w:rPr>
+          <w:rFonts w:ascii="Times New Roman" w:hAnsi="Times New Roman" w:cs="Times New Roman"/>
+          <w:sz w:val="28"/>
+          <w:szCs w:val="28"/>
+        </w:rPr>
+      </w:pPr>
+    </w:p>
+    <w:p>
+      <w:pPr>
+        <w:rPr>
+          <w:rFonts w:ascii="Times New Roman" w:hAnsi="Times New Roman" w:cs="Times New Roman"/>
+          <w:sz w:val="28"/>
+          <w:szCs w:val="28"/>
+        </w:rPr>
+      </w:pPr>
+    </w:p>
+    <w:p>
+      <w:pPr>
+        <w:rPr>
+          <w:rFonts w:ascii="Times New Roman" w:hAnsi="Times New Roman" w:cs="Times New Roman"/>
+          <w:sz w:val="28"/>
+          <w:szCs w:val="28"/>
+        </w:rPr>
+      </w:pPr>
+    </w:p>
+    <w:p>
+      <w:pPr>
+        <w:rPr>
+          <w:rFonts w:ascii="Times New Roman" w:hAnsi="Times New Roman" w:cs="Times New Roman"/>
+          <w:sz w:val="28"/>
+          <w:szCs w:val="28"/>
+        </w:rPr>
+      </w:pPr>
+    </w:p>
+    <w:p>
+      <w:pPr>
+        <w:rPr>
+          <w:rFonts w:ascii="Times New Roman" w:hAnsi="Times New Roman" w:cs="Times New Roman"/>
+          <w:sz w:val="28"/>
+          <w:szCs w:val="28"/>
+        </w:rPr>
+      </w:pPr>
+    </w:p>
+    <w:p>
+      <w:pPr>
+        <w:rPr>
+          <w:rFonts w:ascii="Times New Roman" w:hAnsi="Times New Roman" w:cs="Times New Roman"/>
+          <w:sz w:val="28"/>
+          <w:szCs w:val="28"/>
+        </w:rPr>
+      </w:pPr>
+    </w:p>
+    <w:p>
+      <w:pPr>
+        <w:rPr>
+          <w:rFonts w:ascii="Times New Roman" w:hAnsi="Times New Roman" w:cs="Times New Roman"/>
+          <w:sz w:val="28"/>
+          <w:szCs w:val="28"/>
+        </w:rPr>
+      </w:pPr>
+    </w:p>
+    <w:p>
+      <w:pPr>
+        <w:rPr>
+          <w:rFonts w:ascii="Times New Roman" w:hAnsi="Times New Roman" w:cs="Times New Roman"/>
+          <w:sz w:val="28"/>
+          <w:szCs w:val="28"/>
+        </w:rPr>
+      </w:pPr>
+    </w:p>
+    <w:p>
+      <w:pPr>
+        <w:rPr>
+          <w:rFonts w:ascii="Times New Roman" w:hAnsi="Times New Roman" w:cs="Times New Roman"/>
+          <w:sz w:val="28"/>
+          <w:szCs w:val="28"/>
+        </w:rPr>
+      </w:pPr>
+      <w:r>
+        <w:rPr>
+          <w:rFonts w:ascii="Times New Roman" w:hAnsi="Times New Roman" w:cs="Times New Roman"/>
+          <w:sz w:val="28"/>
+          <w:szCs w:val="28"/>
+        </w:rPr>
+        <w:lastRenderedPageBreak/>
+        <w:t>28</w:t>
+      </w:r>
+      <w:r>
+        <w:rPr>
+          <w:rFonts w:ascii="Times New Roman" w:hAnsi="Times New Roman" w:cs="Times New Roman"/>
+          <w:sz w:val="28"/>
+          <w:szCs w:val="28"/>
+        </w:rPr>
+        <w:t xml:space="preserve">/5 </w:t>
+      </w:r>
+    </w:p>
+    <w:p>
+      <w:pPr>
+        <w:rPr>
+          <w:rFonts w:ascii="Times New Roman" w:hAnsi="Times New Roman" w:cs="Times New Roman"/>
+          <w:sz w:val="28"/>
+          <w:szCs w:val="28"/>
+          <w:lang w:val="en-US"/>
+        </w:rPr>
+      </w:pPr>
+      <w:proofErr w:type="gramStart"/>
+      <w:r>
+        <w:rPr>
+          <w:rFonts w:ascii="Times New Roman" w:hAnsi="Times New Roman" w:cs="Times New Roman"/>
+          <w:sz w:val="28"/>
+          <w:szCs w:val="28"/>
+          <w:lang w:val="en-US"/>
+        </w:rPr>
+        <w:t>Ramadiansyah :</w:t>
+      </w:r>
+      <w:proofErr w:type="gramEnd"/>
+    </w:p>
+    <w:p>
+      <w:pPr>
+        <w:pStyle w:val="ListParagraph"/>
+        <w:numPr>
+          <w:ilvl w:val="0"/>
+          <w:numId w:val="9"/>
+        </w:numPr>
+        <w:rPr>
+          <w:rFonts w:ascii="Times New Roman" w:hAnsi="Times New Roman" w:cs="Times New Roman"/>
+          <w:sz w:val="28"/>
+          <w:szCs w:val="28"/>
+          <w:lang w:val="en-US"/>
+        </w:rPr>
+      </w:pPr>
+      <w:proofErr w:type="spellStart"/>
+      <w:r>
+        <w:rPr>
+          <w:rFonts w:ascii="Times New Roman" w:hAnsi="Times New Roman" w:cs="Times New Roman"/>
+          <w:sz w:val="28"/>
+          <w:szCs w:val="28"/>
+          <w:lang w:val="en-US"/>
+        </w:rPr>
+        <w:t>Kemarin</w:t>
+      </w:r>
+      <w:proofErr w:type="spellEnd"/>
+      <w:r>
+        <w:rPr>
+          <w:rFonts w:ascii="Times New Roman" w:hAnsi="Times New Roman" w:cs="Times New Roman"/>
+          <w:sz w:val="28"/>
+          <w:szCs w:val="28"/>
+          <w:lang w:val="en-US"/>
+        </w:rPr>
+        <w:t xml:space="preserve"> </w:t>
+      </w:r>
+      <w:proofErr w:type="spellStart"/>
+      <w:r>
+        <w:rPr>
+          <w:rFonts w:ascii="Times New Roman" w:hAnsi="Times New Roman" w:cs="Times New Roman"/>
+          <w:sz w:val="28"/>
+          <w:szCs w:val="28"/>
+          <w:lang w:val="en-US"/>
+        </w:rPr>
+        <w:t>saya</w:t>
+      </w:r>
+      <w:proofErr w:type="spellEnd"/>
+      <w:r>
+        <w:rPr>
+          <w:rFonts w:ascii="Times New Roman" w:hAnsi="Times New Roman" w:cs="Times New Roman"/>
+          <w:sz w:val="28"/>
+          <w:szCs w:val="28"/>
+          <w:lang w:val="en-US"/>
+        </w:rPr>
+        <w:t xml:space="preserve"> </w:t>
+      </w:r>
+      <w:proofErr w:type="spellStart"/>
+      <w:r>
+        <w:rPr>
+          <w:rFonts w:ascii="Times New Roman" w:hAnsi="Times New Roman" w:cs="Times New Roman"/>
+          <w:sz w:val="28"/>
+          <w:szCs w:val="28"/>
+          <w:lang w:val="en-US"/>
+        </w:rPr>
+        <w:t>melakukan</w:t>
+      </w:r>
+      <w:proofErr w:type="spellEnd"/>
+      <w:r>
+        <w:rPr>
+          <w:rFonts w:ascii="Times New Roman" w:hAnsi="Times New Roman" w:cs="Times New Roman"/>
+          <w:sz w:val="28"/>
+          <w:szCs w:val="28"/>
+          <w:lang w:val="en-US"/>
+        </w:rPr>
+        <w:t xml:space="preserve"> </w:t>
+      </w:r>
+      <w:proofErr w:type="spellStart"/>
+      <w:r>
+        <w:rPr>
+          <w:rFonts w:ascii="Times New Roman" w:hAnsi="Times New Roman" w:cs="Times New Roman"/>
+          <w:sz w:val="28"/>
+          <w:szCs w:val="28"/>
+          <w:lang w:val="en-US"/>
+        </w:rPr>
+        <w:t>pencarian</w:t>
+      </w:r>
+      <w:proofErr w:type="spellEnd"/>
+      <w:r>
+        <w:rPr>
+          <w:rFonts w:ascii="Times New Roman" w:hAnsi="Times New Roman" w:cs="Times New Roman"/>
+          <w:sz w:val="28"/>
+          <w:szCs w:val="28"/>
+          <w:lang w:val="en-US"/>
+        </w:rPr>
+        <w:t xml:space="preserve"> </w:t>
+      </w:r>
+      <w:proofErr w:type="spellStart"/>
+      <w:r>
+        <w:rPr>
+          <w:rFonts w:ascii="Times New Roman" w:hAnsi="Times New Roman" w:cs="Times New Roman"/>
+          <w:sz w:val="28"/>
+          <w:szCs w:val="28"/>
+          <w:lang w:val="en-US"/>
+        </w:rPr>
+        <w:t>tentang</w:t>
+      </w:r>
+      <w:proofErr w:type="spellEnd"/>
+      <w:r>
+        <w:rPr>
+          <w:rFonts w:ascii="Times New Roman" w:hAnsi="Times New Roman" w:cs="Times New Roman"/>
+          <w:sz w:val="28"/>
+          <w:szCs w:val="28"/>
+          <w:lang w:val="en-US"/>
+        </w:rPr>
+        <w:t xml:space="preserve"> Photography di Internet</w:t>
+      </w:r>
+    </w:p>
+    <w:p>
+      <w:pPr>
+        <w:pStyle w:val="ListParagraph"/>
+        <w:numPr>
+          <w:ilvl w:val="0"/>
+          <w:numId w:val="9"/>
+        </w:numPr>
+        <w:rPr>
+          <w:rFonts w:ascii="Times New Roman" w:hAnsi="Times New Roman" w:cs="Times New Roman"/>
+          <w:sz w:val="28"/>
+          <w:szCs w:val="28"/>
+          <w:lang w:val="en-US"/>
+        </w:rPr>
+      </w:pPr>
+      <w:proofErr w:type="spellStart"/>
+      <w:r>
+        <w:rPr>
+          <w:rFonts w:ascii="Times New Roman" w:hAnsi="Times New Roman" w:cs="Times New Roman"/>
+          <w:sz w:val="28"/>
+          <w:szCs w:val="28"/>
+          <w:lang w:val="en-US"/>
+        </w:rPr>
+        <w:t>Hari</w:t>
+      </w:r>
+      <w:proofErr w:type="spellEnd"/>
+      <w:r>
+        <w:rPr>
+          <w:rFonts w:ascii="Times New Roman" w:hAnsi="Times New Roman" w:cs="Times New Roman"/>
+          <w:sz w:val="28"/>
+          <w:szCs w:val="28"/>
+          <w:lang w:val="en-US"/>
+        </w:rPr>
+        <w:t xml:space="preserve"> </w:t>
+      </w:r>
+      <w:proofErr w:type="spellStart"/>
+      <w:r>
+        <w:rPr>
+          <w:rFonts w:ascii="Times New Roman" w:hAnsi="Times New Roman" w:cs="Times New Roman"/>
+          <w:sz w:val="28"/>
+          <w:szCs w:val="28"/>
+          <w:lang w:val="en-US"/>
+        </w:rPr>
+        <w:t>ini</w:t>
+      </w:r>
+      <w:proofErr w:type="spellEnd"/>
+      <w:r>
+        <w:rPr>
+          <w:rFonts w:ascii="Times New Roman" w:hAnsi="Times New Roman" w:cs="Times New Roman"/>
+          <w:sz w:val="28"/>
+          <w:szCs w:val="28"/>
+          <w:lang w:val="en-US"/>
+        </w:rPr>
+        <w:t xml:space="preserve"> </w:t>
+      </w:r>
+      <w:proofErr w:type="spellStart"/>
+      <w:r>
+        <w:rPr>
+          <w:rFonts w:ascii="Times New Roman" w:hAnsi="Times New Roman" w:cs="Times New Roman"/>
+          <w:sz w:val="28"/>
+          <w:szCs w:val="28"/>
+          <w:lang w:val="en-US"/>
+        </w:rPr>
+        <w:t>saya</w:t>
+      </w:r>
+      <w:proofErr w:type="spellEnd"/>
+      <w:r>
+        <w:rPr>
+          <w:rFonts w:ascii="Times New Roman" w:hAnsi="Times New Roman" w:cs="Times New Roman"/>
+          <w:sz w:val="28"/>
+          <w:szCs w:val="28"/>
+          <w:lang w:val="en-US"/>
+        </w:rPr>
+        <w:t xml:space="preserve"> </w:t>
+      </w:r>
+      <w:proofErr w:type="spellStart"/>
+      <w:r>
+        <w:rPr>
+          <w:rFonts w:ascii="Times New Roman" w:hAnsi="Times New Roman" w:cs="Times New Roman"/>
+          <w:sz w:val="28"/>
+          <w:szCs w:val="28"/>
+          <w:lang w:val="en-US"/>
+        </w:rPr>
+        <w:t>melakukan</w:t>
+      </w:r>
+      <w:proofErr w:type="spellEnd"/>
+      <w:r>
+        <w:rPr>
+          <w:rFonts w:ascii="Times New Roman" w:hAnsi="Times New Roman" w:cs="Times New Roman"/>
+          <w:sz w:val="28"/>
+          <w:szCs w:val="28"/>
+          <w:lang w:val="en-US"/>
+        </w:rPr>
+        <w:t xml:space="preserve"> </w:t>
+      </w:r>
+      <w:proofErr w:type="spellStart"/>
+      <w:r>
+        <w:rPr>
+          <w:rFonts w:ascii="Times New Roman" w:hAnsi="Times New Roman" w:cs="Times New Roman"/>
+          <w:sz w:val="28"/>
+          <w:szCs w:val="28"/>
+          <w:lang w:val="en-US"/>
+        </w:rPr>
+        <w:t>pemahaman</w:t>
+      </w:r>
+      <w:proofErr w:type="spellEnd"/>
+      <w:r>
+        <w:rPr>
+          <w:rFonts w:ascii="Times New Roman" w:hAnsi="Times New Roman" w:cs="Times New Roman"/>
+          <w:sz w:val="28"/>
+          <w:szCs w:val="28"/>
+          <w:lang w:val="en-US"/>
+        </w:rPr>
+        <w:t xml:space="preserve"> </w:t>
+      </w:r>
+      <w:proofErr w:type="spellStart"/>
+      <w:r>
+        <w:rPr>
+          <w:rFonts w:ascii="Times New Roman" w:hAnsi="Times New Roman" w:cs="Times New Roman"/>
+          <w:sz w:val="28"/>
+          <w:szCs w:val="28"/>
+          <w:lang w:val="en-US"/>
+        </w:rPr>
+        <w:t>apa</w:t>
+      </w:r>
+      <w:proofErr w:type="spellEnd"/>
+      <w:r>
+        <w:rPr>
+          <w:rFonts w:ascii="Times New Roman" w:hAnsi="Times New Roman" w:cs="Times New Roman"/>
+          <w:sz w:val="28"/>
+          <w:szCs w:val="28"/>
+          <w:lang w:val="en-US"/>
+        </w:rPr>
+        <w:t xml:space="preserve"> </w:t>
+      </w:r>
+      <w:proofErr w:type="spellStart"/>
+      <w:r>
+        <w:rPr>
+          <w:rFonts w:ascii="Times New Roman" w:hAnsi="Times New Roman" w:cs="Times New Roman"/>
+          <w:sz w:val="28"/>
+          <w:szCs w:val="28"/>
+          <w:lang w:val="en-US"/>
+        </w:rPr>
+        <w:t>itu</w:t>
+      </w:r>
+      <w:proofErr w:type="spellEnd"/>
+      <w:r>
+        <w:rPr>
+          <w:rFonts w:ascii="Times New Roman" w:hAnsi="Times New Roman" w:cs="Times New Roman"/>
+          <w:sz w:val="28"/>
+          <w:szCs w:val="28"/>
+          <w:lang w:val="en-US"/>
+        </w:rPr>
+        <w:t xml:space="preserve"> Photography </w:t>
+      </w:r>
+      <w:proofErr w:type="spellStart"/>
+      <w:r>
+        <w:rPr>
+          <w:rFonts w:ascii="Times New Roman" w:hAnsi="Times New Roman" w:cs="Times New Roman"/>
+          <w:sz w:val="28"/>
+          <w:szCs w:val="28"/>
+          <w:lang w:val="en-US"/>
+        </w:rPr>
+        <w:t>beserta</w:t>
+      </w:r>
+      <w:proofErr w:type="spellEnd"/>
+      <w:r>
+        <w:rPr>
+          <w:rFonts w:ascii="Times New Roman" w:hAnsi="Times New Roman" w:cs="Times New Roman"/>
+          <w:sz w:val="28"/>
+          <w:szCs w:val="28"/>
+          <w:lang w:val="en-US"/>
+        </w:rPr>
+        <w:t xml:space="preserve"> </w:t>
+      </w:r>
+      <w:proofErr w:type="spellStart"/>
+      <w:r>
+        <w:rPr>
+          <w:rFonts w:ascii="Times New Roman" w:hAnsi="Times New Roman" w:cs="Times New Roman"/>
+          <w:sz w:val="28"/>
+          <w:szCs w:val="28"/>
+          <w:lang w:val="en-US"/>
+        </w:rPr>
+        <w:t>definisi</w:t>
+      </w:r>
+      <w:proofErr w:type="spellEnd"/>
+      <w:r>
+        <w:rPr>
+          <w:rFonts w:ascii="Times New Roman" w:hAnsi="Times New Roman" w:cs="Times New Roman"/>
+          <w:sz w:val="28"/>
+          <w:szCs w:val="28"/>
+          <w:lang w:val="en-US"/>
+        </w:rPr>
+        <w:t xml:space="preserve"> </w:t>
+      </w:r>
+      <w:proofErr w:type="spellStart"/>
+      <w:r>
+        <w:rPr>
+          <w:rFonts w:ascii="Times New Roman" w:hAnsi="Times New Roman" w:cs="Times New Roman"/>
+          <w:sz w:val="28"/>
+          <w:szCs w:val="28"/>
+          <w:lang w:val="en-US"/>
+        </w:rPr>
+        <w:t>dari</w:t>
+      </w:r>
+      <w:proofErr w:type="spellEnd"/>
+      <w:r>
+        <w:rPr>
+          <w:rFonts w:ascii="Times New Roman" w:hAnsi="Times New Roman" w:cs="Times New Roman"/>
+          <w:sz w:val="28"/>
+          <w:szCs w:val="28"/>
+          <w:lang w:val="en-US"/>
+        </w:rPr>
+        <w:t xml:space="preserve"> Photography</w:t>
+      </w:r>
+    </w:p>
+    <w:p>
+      <w:pPr>
+        <w:pStyle w:val="ListParagraph"/>
+        <w:numPr>
+          <w:ilvl w:val="0"/>
+          <w:numId w:val="9"/>
+        </w:numPr>
+        <w:rPr>
+          <w:rFonts w:ascii="Times New Roman" w:hAnsi="Times New Roman" w:cs="Times New Roman"/>
+          <w:sz w:val="28"/>
+          <w:szCs w:val="28"/>
+          <w:lang w:val="en-US"/>
+        </w:rPr>
+      </w:pPr>
+      <w:proofErr w:type="spellStart"/>
+      <w:r>
+        <w:rPr>
+          <w:rFonts w:ascii="Times New Roman" w:hAnsi="Times New Roman" w:cs="Times New Roman"/>
+          <w:sz w:val="28"/>
+          <w:szCs w:val="28"/>
+          <w:lang w:val="en-US"/>
+        </w:rPr>
+        <w:t>Tidak</w:t>
+      </w:r>
+      <w:proofErr w:type="spellEnd"/>
+      <w:r>
+        <w:rPr>
+          <w:rFonts w:ascii="Times New Roman" w:hAnsi="Times New Roman" w:cs="Times New Roman"/>
+          <w:sz w:val="28"/>
+          <w:szCs w:val="28"/>
+          <w:lang w:val="en-US"/>
+        </w:rPr>
+        <w:t xml:space="preserve"> </w:t>
+      </w:r>
+      <w:proofErr w:type="spellStart"/>
+      <w:r>
+        <w:rPr>
+          <w:rFonts w:ascii="Times New Roman" w:hAnsi="Times New Roman" w:cs="Times New Roman"/>
+          <w:sz w:val="28"/>
+          <w:szCs w:val="28"/>
+          <w:lang w:val="en-US"/>
+        </w:rPr>
+        <w:t>ada</w:t>
+      </w:r>
+      <w:proofErr w:type="spellEnd"/>
+      <w:r>
+        <w:rPr>
+          <w:rFonts w:ascii="Times New Roman" w:hAnsi="Times New Roman" w:cs="Times New Roman"/>
+          <w:sz w:val="28"/>
+          <w:szCs w:val="28"/>
+          <w:lang w:val="en-US"/>
+        </w:rPr>
+        <w:t xml:space="preserve"> </w:t>
+      </w:r>
+      <w:proofErr w:type="spellStart"/>
+      <w:r>
+        <w:rPr>
+          <w:rFonts w:ascii="Times New Roman" w:hAnsi="Times New Roman" w:cs="Times New Roman"/>
+          <w:sz w:val="28"/>
+          <w:szCs w:val="28"/>
+          <w:lang w:val="en-US"/>
+        </w:rPr>
+        <w:t>kendala</w:t>
+      </w:r>
+      <w:proofErr w:type="spellEnd"/>
+    </w:p>
+    <w:p>
+      <w:pPr>
+        <w:rPr>
+          <w:rFonts w:ascii="Times New Roman" w:hAnsi="Times New Roman" w:cs="Times New Roman"/>
+          <w:sz w:val="28"/>
+          <w:szCs w:val="28"/>
+        </w:rPr>
+      </w:pPr>
+    </w:p>
+    <w:p>
+      <w:pPr>
+        <w:rPr>
+          <w:rFonts w:ascii="Times New Roman" w:hAnsi="Times New Roman" w:cs="Times New Roman"/>
+          <w:sz w:val="28"/>
+          <w:szCs w:val="28"/>
+          <w:lang w:val="en-US"/>
+        </w:rPr>
+      </w:pPr>
+      <w:r>
+        <w:rPr>
+          <w:rFonts w:ascii="Times New Roman" w:hAnsi="Times New Roman" w:cs="Times New Roman"/>
+          <w:sz w:val="28"/>
+          <w:szCs w:val="28"/>
+        </w:rPr>
+        <w:t xml:space="preserve">Kurniadi Sinaga </w:t>
+      </w:r>
+      <w:r>
+        <w:rPr>
+          <w:rFonts w:ascii="Times New Roman" w:hAnsi="Times New Roman" w:cs="Times New Roman"/>
+          <w:sz w:val="28"/>
+          <w:szCs w:val="28"/>
+          <w:lang w:val="en-US"/>
+        </w:rPr>
+        <w:t>:</w:t>
+      </w:r>
+    </w:p>
+    <w:p>
+      <w:pPr>
+        <w:pStyle w:val="ListParagraph"/>
+        <w:numPr>
+          <w:ilvl w:val="0"/>
+          <w:numId w:val="10"/>
+        </w:numPr>
+        <w:rPr>
+          <w:rFonts w:ascii="Times New Roman" w:hAnsi="Times New Roman" w:cs="Times New Roman"/>
+          <w:sz w:val="28"/>
+          <w:szCs w:val="28"/>
+        </w:rPr>
+      </w:pPr>
+      <w:proofErr w:type="spellStart"/>
+      <w:r>
+        <w:rPr>
+          <w:rFonts w:ascii="Times New Roman" w:hAnsi="Times New Roman" w:cs="Times New Roman"/>
+          <w:sz w:val="28"/>
+          <w:szCs w:val="28"/>
+          <w:lang w:val="en-US"/>
+        </w:rPr>
+        <w:t>Kemarin</w:t>
+      </w:r>
+      <w:proofErr w:type="spellEnd"/>
+      <w:r>
+        <w:rPr>
+          <w:rFonts w:ascii="Times New Roman" w:hAnsi="Times New Roman" w:cs="Times New Roman"/>
+          <w:sz w:val="28"/>
+          <w:szCs w:val="28"/>
+          <w:lang w:val="en-US"/>
+        </w:rPr>
+        <w:t xml:space="preserve"> </w:t>
+      </w:r>
+      <w:r>
+        <w:rPr>
+          <w:rFonts w:ascii="Times New Roman" w:hAnsi="Times New Roman" w:cs="Times New Roman"/>
+          <w:sz w:val="28"/>
+          <w:szCs w:val="28"/>
+        </w:rPr>
+        <w:t xml:space="preserve">saya melakukan </w:t>
+      </w:r>
+      <w:r>
+        <w:rPr>
+          <w:rFonts w:ascii="Times New Roman" w:hAnsi="Times New Roman" w:cs="Times New Roman"/>
+          <w:sz w:val="28"/>
+          <w:szCs w:val="28"/>
+        </w:rPr>
+        <w:t>pencarian sejarah dari Photography</w:t>
+      </w:r>
+    </w:p>
+    <w:p>
+      <w:pPr>
+        <w:pStyle w:val="ListParagraph"/>
+        <w:numPr>
+          <w:ilvl w:val="0"/>
+          <w:numId w:val="10"/>
+        </w:numPr>
+        <w:rPr>
+          <w:rFonts w:ascii="Times New Roman" w:hAnsi="Times New Roman" w:cs="Times New Roman"/>
+          <w:sz w:val="28"/>
+          <w:szCs w:val="28"/>
+        </w:rPr>
+      </w:pPr>
+      <w:r>
+        <w:rPr>
+          <w:rFonts w:ascii="Times New Roman" w:hAnsi="Times New Roman" w:cs="Times New Roman"/>
+          <w:sz w:val="28"/>
+          <w:szCs w:val="28"/>
+        </w:rPr>
+        <w:t xml:space="preserve">Hari ini saya melakukan </w:t>
+      </w:r>
+      <w:proofErr w:type="spellStart"/>
+      <w:r>
+        <w:rPr>
+          <w:rFonts w:ascii="Times New Roman" w:hAnsi="Times New Roman" w:cs="Times New Roman"/>
+          <w:sz w:val="28"/>
+          <w:szCs w:val="28"/>
+          <w:lang w:val="en-US"/>
+        </w:rPr>
+        <w:t>memberi</w:t>
+      </w:r>
+      <w:proofErr w:type="spellEnd"/>
+      <w:r>
+        <w:rPr>
+          <w:rFonts w:ascii="Times New Roman" w:hAnsi="Times New Roman" w:cs="Times New Roman"/>
+          <w:sz w:val="28"/>
+          <w:szCs w:val="28"/>
+          <w:lang w:val="en-US"/>
+        </w:rPr>
+        <w:t xml:space="preserve"> </w:t>
+      </w:r>
+      <w:proofErr w:type="spellStart"/>
+      <w:r>
+        <w:rPr>
+          <w:rFonts w:ascii="Times New Roman" w:hAnsi="Times New Roman" w:cs="Times New Roman"/>
+          <w:sz w:val="28"/>
+          <w:szCs w:val="28"/>
+          <w:lang w:val="en-US"/>
+        </w:rPr>
+        <w:t>tambahan</w:t>
+      </w:r>
+      <w:proofErr w:type="spellEnd"/>
+      <w:r>
+        <w:rPr>
+          <w:rFonts w:ascii="Times New Roman" w:hAnsi="Times New Roman" w:cs="Times New Roman"/>
+          <w:sz w:val="28"/>
+          <w:szCs w:val="28"/>
+          <w:lang w:val="en-US"/>
+        </w:rPr>
+        <w:t xml:space="preserve"> </w:t>
+      </w:r>
+      <w:proofErr w:type="spellStart"/>
+      <w:r>
+        <w:rPr>
+          <w:rFonts w:ascii="Times New Roman" w:hAnsi="Times New Roman" w:cs="Times New Roman"/>
+          <w:sz w:val="28"/>
+          <w:szCs w:val="28"/>
+          <w:lang w:val="en-US"/>
+        </w:rPr>
+        <w:t>pada</w:t>
+      </w:r>
+      <w:proofErr w:type="spellEnd"/>
+      <w:r>
+        <w:rPr>
+          <w:rFonts w:ascii="Times New Roman" w:hAnsi="Times New Roman" w:cs="Times New Roman"/>
+          <w:sz w:val="28"/>
+          <w:szCs w:val="28"/>
+          <w:lang w:val="en-US"/>
+        </w:rPr>
+        <w:t xml:space="preserve"> </w:t>
+      </w:r>
+      <w:proofErr w:type="spellStart"/>
+      <w:r>
+        <w:rPr>
+          <w:rFonts w:ascii="Times New Roman" w:hAnsi="Times New Roman" w:cs="Times New Roman"/>
+          <w:sz w:val="28"/>
+          <w:szCs w:val="28"/>
+          <w:lang w:val="en-US"/>
+        </w:rPr>
+        <w:t>sejarah</w:t>
+      </w:r>
+      <w:proofErr w:type="spellEnd"/>
+      <w:r>
+        <w:rPr>
+          <w:rFonts w:ascii="Times New Roman" w:hAnsi="Times New Roman" w:cs="Times New Roman"/>
+          <w:sz w:val="28"/>
+          <w:szCs w:val="28"/>
+          <w:lang w:val="en-US"/>
+        </w:rPr>
+        <w:t xml:space="preserve"> </w:t>
+      </w:r>
+      <w:proofErr w:type="spellStart"/>
+      <w:r>
+        <w:rPr>
+          <w:rFonts w:ascii="Times New Roman" w:hAnsi="Times New Roman" w:cs="Times New Roman"/>
+          <w:sz w:val="28"/>
+          <w:szCs w:val="28"/>
+          <w:lang w:val="en-US"/>
+        </w:rPr>
+        <w:t>dan</w:t>
+      </w:r>
+      <w:proofErr w:type="spellEnd"/>
+      <w:r>
+        <w:rPr>
+          <w:rFonts w:ascii="Times New Roman" w:hAnsi="Times New Roman" w:cs="Times New Roman"/>
+          <w:sz w:val="28"/>
+          <w:szCs w:val="28"/>
+          <w:lang w:val="en-US"/>
+        </w:rPr>
+        <w:t xml:space="preserve"> </w:t>
+      </w:r>
+      <w:proofErr w:type="spellStart"/>
+      <w:r>
+        <w:rPr>
+          <w:rFonts w:ascii="Times New Roman" w:hAnsi="Times New Roman" w:cs="Times New Roman"/>
+          <w:sz w:val="28"/>
+          <w:szCs w:val="28"/>
+          <w:lang w:val="en-US"/>
+        </w:rPr>
+        <w:t>melengkapinya</w:t>
+      </w:r>
+      <w:proofErr w:type="spellEnd"/>
+    </w:p>
+    <w:p>
+      <w:pPr>
+        <w:pStyle w:val="ListParagraph"/>
+        <w:numPr>
+          <w:ilvl w:val="0"/>
+          <w:numId w:val="10"/>
+        </w:numPr>
+        <w:rPr>
+          <w:rFonts w:ascii="Times New Roman" w:hAnsi="Times New Roman" w:cs="Times New Roman"/>
+          <w:sz w:val="28"/>
+          <w:szCs w:val="28"/>
+        </w:rPr>
+      </w:pPr>
+      <w:r>
+        <w:rPr>
+          <w:rFonts w:ascii="Times New Roman" w:hAnsi="Times New Roman" w:cs="Times New Roman"/>
+          <w:sz w:val="28"/>
+          <w:szCs w:val="28"/>
+          <w:lang w:val="en-US"/>
+        </w:rPr>
+        <w:t xml:space="preserve">Ada </w:t>
+      </w:r>
+      <w:proofErr w:type="spellStart"/>
+      <w:r>
+        <w:rPr>
+          <w:rFonts w:ascii="Times New Roman" w:hAnsi="Times New Roman" w:cs="Times New Roman"/>
+          <w:sz w:val="28"/>
+          <w:szCs w:val="28"/>
+          <w:lang w:val="en-US"/>
+        </w:rPr>
+        <w:t>Kendala</w:t>
+      </w:r>
+      <w:proofErr w:type="spellEnd"/>
+      <w:r>
+        <w:rPr>
+          <w:rFonts w:ascii="Times New Roman" w:hAnsi="Times New Roman" w:cs="Times New Roman"/>
+          <w:sz w:val="28"/>
+          <w:szCs w:val="28"/>
+          <w:lang w:val="en-US"/>
+        </w:rPr>
+        <w:t xml:space="preserve">, </w:t>
+      </w:r>
+      <w:proofErr w:type="spellStart"/>
+      <w:r>
+        <w:rPr>
+          <w:rFonts w:ascii="Times New Roman" w:hAnsi="Times New Roman" w:cs="Times New Roman"/>
+          <w:sz w:val="28"/>
+          <w:szCs w:val="28"/>
+          <w:lang w:val="en-US"/>
+        </w:rPr>
+        <w:t>belakangan</w:t>
+      </w:r>
+      <w:proofErr w:type="spellEnd"/>
+      <w:r>
+        <w:rPr>
+          <w:rFonts w:ascii="Times New Roman" w:hAnsi="Times New Roman" w:cs="Times New Roman"/>
+          <w:sz w:val="28"/>
+          <w:szCs w:val="28"/>
+          <w:lang w:val="en-US"/>
+        </w:rPr>
+        <w:t xml:space="preserve"> </w:t>
+      </w:r>
+      <w:proofErr w:type="spellStart"/>
+      <w:r>
+        <w:rPr>
+          <w:rFonts w:ascii="Times New Roman" w:hAnsi="Times New Roman" w:cs="Times New Roman"/>
+          <w:sz w:val="28"/>
+          <w:szCs w:val="28"/>
+          <w:lang w:val="en-US"/>
+        </w:rPr>
+        <w:t>ini</w:t>
+      </w:r>
+      <w:proofErr w:type="spellEnd"/>
+      <w:r>
+        <w:rPr>
+          <w:rFonts w:ascii="Times New Roman" w:hAnsi="Times New Roman" w:cs="Times New Roman"/>
+          <w:sz w:val="28"/>
+          <w:szCs w:val="28"/>
+          <w:lang w:val="en-US"/>
+        </w:rPr>
+        <w:t xml:space="preserve"> </w:t>
+      </w:r>
+      <w:proofErr w:type="spellStart"/>
+      <w:r>
+        <w:rPr>
+          <w:rFonts w:ascii="Times New Roman" w:hAnsi="Times New Roman" w:cs="Times New Roman"/>
+          <w:sz w:val="28"/>
+          <w:szCs w:val="28"/>
+          <w:lang w:val="en-US"/>
+        </w:rPr>
+        <w:t>saya</w:t>
+      </w:r>
+      <w:proofErr w:type="spellEnd"/>
+      <w:r>
+        <w:rPr>
+          <w:rFonts w:ascii="Times New Roman" w:hAnsi="Times New Roman" w:cs="Times New Roman"/>
+          <w:sz w:val="28"/>
+          <w:szCs w:val="28"/>
+          <w:lang w:val="en-US"/>
+        </w:rPr>
+        <w:t xml:space="preserve"> </w:t>
+      </w:r>
+      <w:proofErr w:type="spellStart"/>
+      <w:r>
+        <w:rPr>
+          <w:rFonts w:ascii="Times New Roman" w:hAnsi="Times New Roman" w:cs="Times New Roman"/>
+          <w:sz w:val="28"/>
+          <w:szCs w:val="28"/>
+          <w:lang w:val="en-US"/>
+        </w:rPr>
+        <w:t>agak</w:t>
+      </w:r>
+      <w:proofErr w:type="spellEnd"/>
+      <w:r>
+        <w:rPr>
+          <w:rFonts w:ascii="Times New Roman" w:hAnsi="Times New Roman" w:cs="Times New Roman"/>
+          <w:sz w:val="28"/>
+          <w:szCs w:val="28"/>
+          <w:lang w:val="en-US"/>
+        </w:rPr>
+        <w:t xml:space="preserve"> </w:t>
+      </w:r>
+      <w:proofErr w:type="spellStart"/>
+      <w:r>
+        <w:rPr>
+          <w:rFonts w:ascii="Times New Roman" w:hAnsi="Times New Roman" w:cs="Times New Roman"/>
+          <w:sz w:val="28"/>
+          <w:szCs w:val="28"/>
+          <w:lang w:val="en-US"/>
+        </w:rPr>
+        <w:t>sulit</w:t>
+      </w:r>
+      <w:proofErr w:type="spellEnd"/>
+      <w:r>
+        <w:rPr>
+          <w:rFonts w:ascii="Times New Roman" w:hAnsi="Times New Roman" w:cs="Times New Roman"/>
+          <w:sz w:val="28"/>
+          <w:szCs w:val="28"/>
+          <w:lang w:val="en-US"/>
+        </w:rPr>
+        <w:t xml:space="preserve"> </w:t>
+      </w:r>
+      <w:proofErr w:type="spellStart"/>
+      <w:r>
+        <w:rPr>
+          <w:rFonts w:ascii="Times New Roman" w:hAnsi="Times New Roman" w:cs="Times New Roman"/>
+          <w:sz w:val="28"/>
+          <w:szCs w:val="28"/>
+          <w:lang w:val="en-US"/>
+        </w:rPr>
+        <w:t>untuk</w:t>
+      </w:r>
+      <w:proofErr w:type="spellEnd"/>
+      <w:r>
+        <w:rPr>
+          <w:rFonts w:ascii="Times New Roman" w:hAnsi="Times New Roman" w:cs="Times New Roman"/>
+          <w:sz w:val="28"/>
+          <w:szCs w:val="28"/>
+          <w:lang w:val="en-US"/>
+        </w:rPr>
+        <w:t xml:space="preserve"> </w:t>
+      </w:r>
+      <w:proofErr w:type="spellStart"/>
+      <w:r>
+        <w:rPr>
+          <w:rFonts w:ascii="Times New Roman" w:hAnsi="Times New Roman" w:cs="Times New Roman"/>
+          <w:sz w:val="28"/>
+          <w:szCs w:val="28"/>
+          <w:lang w:val="en-US"/>
+        </w:rPr>
+        <w:t>internetan</w:t>
+      </w:r>
+      <w:proofErr w:type="spellEnd"/>
+      <w:r>
+        <w:rPr>
+          <w:rFonts w:ascii="Times New Roman" w:hAnsi="Times New Roman" w:cs="Times New Roman"/>
+          <w:sz w:val="28"/>
+          <w:szCs w:val="28"/>
+          <w:lang w:val="en-US"/>
+        </w:rPr>
+        <w:t xml:space="preserve"> </w:t>
+      </w:r>
+      <w:proofErr w:type="spellStart"/>
+      <w:r>
+        <w:rPr>
+          <w:rFonts w:ascii="Times New Roman" w:hAnsi="Times New Roman" w:cs="Times New Roman"/>
+          <w:sz w:val="28"/>
+          <w:szCs w:val="28"/>
+          <w:lang w:val="en-US"/>
+        </w:rPr>
+        <w:t>karena</w:t>
+      </w:r>
+      <w:proofErr w:type="spellEnd"/>
+      <w:r>
+        <w:rPr>
+          <w:rFonts w:ascii="Times New Roman" w:hAnsi="Times New Roman" w:cs="Times New Roman"/>
+          <w:sz w:val="28"/>
+          <w:szCs w:val="28"/>
+          <w:lang w:val="en-US"/>
+        </w:rPr>
+        <w:t xml:space="preserve"> </w:t>
+      </w:r>
+      <w:proofErr w:type="spellStart"/>
+      <w:r>
+        <w:rPr>
+          <w:rFonts w:ascii="Times New Roman" w:hAnsi="Times New Roman" w:cs="Times New Roman"/>
+          <w:sz w:val="28"/>
+          <w:szCs w:val="28"/>
+          <w:lang w:val="en-US"/>
+        </w:rPr>
+        <w:t>banyak</w:t>
+      </w:r>
+      <w:proofErr w:type="spellEnd"/>
+      <w:r>
+        <w:rPr>
+          <w:rFonts w:ascii="Times New Roman" w:hAnsi="Times New Roman" w:cs="Times New Roman"/>
+          <w:sz w:val="28"/>
+          <w:szCs w:val="28"/>
+          <w:lang w:val="en-US"/>
+        </w:rPr>
+        <w:t xml:space="preserve"> </w:t>
+      </w:r>
+      <w:proofErr w:type="spellStart"/>
+      <w:r>
+        <w:rPr>
+          <w:rFonts w:ascii="Times New Roman" w:hAnsi="Times New Roman" w:cs="Times New Roman"/>
+          <w:sz w:val="28"/>
+          <w:szCs w:val="28"/>
+          <w:lang w:val="en-US"/>
+        </w:rPr>
+        <w:t>kegiatan</w:t>
+      </w:r>
+      <w:proofErr w:type="spellEnd"/>
+    </w:p>
+    <w:p>
+      <w:pPr>
+        <w:rPr>
+          <w:rFonts w:ascii="Times New Roman" w:hAnsi="Times New Roman" w:cs="Times New Roman"/>
+          <w:sz w:val="28"/>
+          <w:szCs w:val="28"/>
+        </w:rPr>
+      </w:pPr>
+    </w:p>
+    <w:p>
+      <w:pPr>
+        <w:rPr>
+          <w:rFonts w:ascii="Times New Roman" w:hAnsi="Times New Roman" w:cs="Times New Roman"/>
+          <w:sz w:val="28"/>
+          <w:szCs w:val="28"/>
+        </w:rPr>
+      </w:pPr>
+      <w:proofErr w:type="spellStart"/>
+      <w:r>
+        <w:rPr>
+          <w:rFonts w:ascii="Times New Roman" w:hAnsi="Times New Roman" w:cs="Times New Roman"/>
+          <w:sz w:val="28"/>
+          <w:szCs w:val="28"/>
+          <w:lang w:val="en-US"/>
+        </w:rPr>
+        <w:t>Husnul</w:t>
+      </w:r>
+      <w:proofErr w:type="spellEnd"/>
+      <w:r>
+        <w:rPr>
+          <w:rFonts w:ascii="Times New Roman" w:hAnsi="Times New Roman" w:cs="Times New Roman"/>
+          <w:sz w:val="28"/>
+          <w:szCs w:val="28"/>
+          <w:lang w:val="en-US"/>
+        </w:rPr>
+        <w:t xml:space="preserve"> </w:t>
+      </w:r>
+      <w:proofErr w:type="spellStart"/>
+      <w:r>
+        <w:rPr>
+          <w:rFonts w:ascii="Times New Roman" w:hAnsi="Times New Roman" w:cs="Times New Roman"/>
+          <w:sz w:val="28"/>
+          <w:szCs w:val="28"/>
+          <w:lang w:val="en-US"/>
+        </w:rPr>
+        <w:t>Wasufi</w:t>
+      </w:r>
+      <w:proofErr w:type="spellEnd"/>
+      <w:r>
+        <w:rPr>
+          <w:rFonts w:ascii="Times New Roman" w:hAnsi="Times New Roman" w:cs="Times New Roman"/>
+          <w:sz w:val="28"/>
+          <w:szCs w:val="28"/>
+          <w:lang w:val="en-US"/>
+        </w:rPr>
+        <w:t xml:space="preserve"> </w:t>
+      </w:r>
+      <w:proofErr w:type="spellStart"/>
+      <w:r>
+        <w:rPr>
+          <w:rFonts w:ascii="Times New Roman" w:hAnsi="Times New Roman" w:cs="Times New Roman"/>
+          <w:sz w:val="28"/>
+          <w:szCs w:val="28"/>
+          <w:lang w:val="en-US"/>
+        </w:rPr>
+        <w:t>Siregar</w:t>
+      </w:r>
+      <w:proofErr w:type="spellEnd"/>
+      <w:r>
+        <w:rPr>
+          <w:rFonts w:ascii="Times New Roman" w:hAnsi="Times New Roman" w:cs="Times New Roman"/>
+          <w:sz w:val="28"/>
+          <w:szCs w:val="28"/>
+        </w:rPr>
+        <w:t>:</w:t>
+      </w:r>
+    </w:p>
+    <w:p>
+      <w:pPr>
+        <w:pStyle w:val="ListParagraph"/>
+        <w:numPr>
+          <w:ilvl w:val="0"/>
+          <w:numId w:val="11"/>
+        </w:numPr>
+        <w:rPr>
+          <w:rFonts w:ascii="Times New Roman" w:hAnsi="Times New Roman" w:cs="Times New Roman"/>
+          <w:sz w:val="28"/>
+          <w:szCs w:val="28"/>
+          <w:lang w:val="en-US"/>
+        </w:rPr>
+      </w:pPr>
+      <w:proofErr w:type="spellStart"/>
+      <w:r>
+        <w:rPr>
+          <w:rFonts w:ascii="Times New Roman" w:hAnsi="Times New Roman" w:cs="Times New Roman"/>
+          <w:sz w:val="28"/>
+          <w:szCs w:val="28"/>
+          <w:lang w:val="en-US"/>
+        </w:rPr>
+        <w:t>Kemarin</w:t>
+      </w:r>
+      <w:proofErr w:type="spellEnd"/>
+      <w:r>
+        <w:rPr>
+          <w:rFonts w:ascii="Times New Roman" w:hAnsi="Times New Roman" w:cs="Times New Roman"/>
+          <w:sz w:val="28"/>
+          <w:szCs w:val="28"/>
+          <w:lang w:val="en-US"/>
+        </w:rPr>
+        <w:t xml:space="preserve"> </w:t>
+      </w:r>
+      <w:r>
+        <w:rPr>
+          <w:rFonts w:ascii="Times New Roman" w:hAnsi="Times New Roman" w:cs="Times New Roman"/>
+          <w:sz w:val="28"/>
+          <w:szCs w:val="28"/>
+        </w:rPr>
+        <w:t xml:space="preserve">saya melakukan </w:t>
+      </w:r>
+      <w:proofErr w:type="spellStart"/>
+      <w:r>
+        <w:rPr>
+          <w:rFonts w:ascii="Times New Roman" w:hAnsi="Times New Roman" w:cs="Times New Roman"/>
+          <w:sz w:val="28"/>
+          <w:szCs w:val="28"/>
+          <w:lang w:val="en-US"/>
+        </w:rPr>
+        <w:t>pencarian</w:t>
+      </w:r>
+      <w:proofErr w:type="spellEnd"/>
+      <w:r>
+        <w:rPr>
+          <w:rFonts w:ascii="Times New Roman" w:hAnsi="Times New Roman" w:cs="Times New Roman"/>
+          <w:sz w:val="28"/>
+          <w:szCs w:val="28"/>
+          <w:lang w:val="en-US"/>
+        </w:rPr>
+        <w:t xml:space="preserve"> </w:t>
+      </w:r>
+      <w:proofErr w:type="spellStart"/>
+      <w:r>
+        <w:rPr>
+          <w:rFonts w:ascii="Times New Roman" w:hAnsi="Times New Roman" w:cs="Times New Roman"/>
+          <w:sz w:val="28"/>
+          <w:szCs w:val="28"/>
+          <w:lang w:val="en-US"/>
+        </w:rPr>
+        <w:t>Perkembangan</w:t>
+      </w:r>
+      <w:proofErr w:type="spellEnd"/>
+      <w:r>
+        <w:rPr>
+          <w:rFonts w:ascii="Times New Roman" w:hAnsi="Times New Roman" w:cs="Times New Roman"/>
+          <w:sz w:val="28"/>
+          <w:szCs w:val="28"/>
+          <w:lang w:val="en-US"/>
+        </w:rPr>
+        <w:t xml:space="preserve"> Photography di Indonesia</w:t>
+      </w:r>
+      <w:r>
+        <w:rPr>
+          <w:rFonts w:ascii="Times New Roman" w:hAnsi="Times New Roman" w:cs="Times New Roman"/>
+          <w:sz w:val="28"/>
+          <w:szCs w:val="28"/>
+          <w:lang w:val="en-US"/>
+        </w:rPr>
+        <w:t xml:space="preserve"> </w:t>
+      </w:r>
+    </w:p>
+    <w:p>
+      <w:pPr>
+        <w:pStyle w:val="ListParagraph"/>
+        <w:numPr>
+          <w:ilvl w:val="0"/>
+          <w:numId w:val="11"/>
+        </w:numPr>
+        <w:rPr>
+          <w:rFonts w:ascii="Times New Roman" w:hAnsi="Times New Roman" w:cs="Times New Roman"/>
+          <w:sz w:val="28"/>
+          <w:szCs w:val="28"/>
+          <w:lang w:val="en-US"/>
+        </w:rPr>
+      </w:pPr>
+      <w:proofErr w:type="spellStart"/>
+      <w:r>
+        <w:rPr>
+          <w:rFonts w:ascii="Times New Roman" w:hAnsi="Times New Roman" w:cs="Times New Roman"/>
+          <w:sz w:val="28"/>
+          <w:szCs w:val="28"/>
+          <w:lang w:val="en-US"/>
+        </w:rPr>
+        <w:t>Hari</w:t>
+      </w:r>
+      <w:proofErr w:type="spellEnd"/>
+      <w:r>
+        <w:rPr>
+          <w:rFonts w:ascii="Times New Roman" w:hAnsi="Times New Roman" w:cs="Times New Roman"/>
+          <w:sz w:val="28"/>
+          <w:szCs w:val="28"/>
+          <w:lang w:val="en-US"/>
+        </w:rPr>
+        <w:t xml:space="preserve"> </w:t>
+      </w:r>
+      <w:proofErr w:type="spellStart"/>
+      <w:r>
+        <w:rPr>
+          <w:rFonts w:ascii="Times New Roman" w:hAnsi="Times New Roman" w:cs="Times New Roman"/>
+          <w:sz w:val="28"/>
+          <w:szCs w:val="28"/>
+          <w:lang w:val="en-US"/>
+        </w:rPr>
+        <w:t>ini</w:t>
+      </w:r>
+      <w:proofErr w:type="spellEnd"/>
+      <w:r>
+        <w:rPr>
+          <w:rFonts w:ascii="Times New Roman" w:hAnsi="Times New Roman" w:cs="Times New Roman"/>
+          <w:sz w:val="28"/>
+          <w:szCs w:val="28"/>
+          <w:lang w:val="en-US"/>
+        </w:rPr>
+        <w:t xml:space="preserve"> </w:t>
+      </w:r>
+      <w:proofErr w:type="spellStart"/>
+      <w:r>
+        <w:rPr>
+          <w:rFonts w:ascii="Times New Roman" w:hAnsi="Times New Roman" w:cs="Times New Roman"/>
+          <w:sz w:val="28"/>
+          <w:szCs w:val="28"/>
+          <w:lang w:val="en-US"/>
+        </w:rPr>
+        <w:t>saya</w:t>
+      </w:r>
+      <w:proofErr w:type="spellEnd"/>
+      <w:r>
+        <w:rPr>
+          <w:rFonts w:ascii="Times New Roman" w:hAnsi="Times New Roman" w:cs="Times New Roman"/>
+          <w:sz w:val="28"/>
+          <w:szCs w:val="28"/>
+          <w:lang w:val="en-US"/>
+        </w:rPr>
+        <w:t xml:space="preserve"> </w:t>
+      </w:r>
+      <w:proofErr w:type="spellStart"/>
+      <w:r>
+        <w:rPr>
+          <w:rFonts w:ascii="Times New Roman" w:hAnsi="Times New Roman" w:cs="Times New Roman"/>
+          <w:sz w:val="28"/>
+          <w:szCs w:val="28"/>
+          <w:lang w:val="en-US"/>
+        </w:rPr>
+        <w:t>melengkapi</w:t>
+      </w:r>
+      <w:proofErr w:type="spellEnd"/>
+      <w:r>
+        <w:rPr>
+          <w:rFonts w:ascii="Times New Roman" w:hAnsi="Times New Roman" w:cs="Times New Roman"/>
+          <w:sz w:val="28"/>
+          <w:szCs w:val="28"/>
+          <w:lang w:val="en-US"/>
+        </w:rPr>
+        <w:t xml:space="preserve"> </w:t>
+      </w:r>
+      <w:proofErr w:type="spellStart"/>
+      <w:r>
+        <w:rPr>
+          <w:rFonts w:ascii="Times New Roman" w:hAnsi="Times New Roman" w:cs="Times New Roman"/>
+          <w:sz w:val="28"/>
+          <w:szCs w:val="28"/>
+          <w:lang w:val="en-US"/>
+        </w:rPr>
+        <w:t>Perkembangan</w:t>
+      </w:r>
+      <w:proofErr w:type="spellEnd"/>
+      <w:r>
+        <w:rPr>
+          <w:rFonts w:ascii="Times New Roman" w:hAnsi="Times New Roman" w:cs="Times New Roman"/>
+          <w:sz w:val="28"/>
+          <w:szCs w:val="28"/>
+          <w:lang w:val="en-US"/>
+        </w:rPr>
+        <w:t xml:space="preserve"> Photography di Indonesia</w:t>
+      </w:r>
+    </w:p>
+    <w:p>
+      <w:pPr>
+        <w:pStyle w:val="ListParagraph"/>
+        <w:numPr>
+          <w:ilvl w:val="0"/>
+          <w:numId w:val="11"/>
+        </w:numPr>
+        <w:rPr>
+          <w:rFonts w:ascii="Times New Roman" w:hAnsi="Times New Roman" w:cs="Times New Roman"/>
+          <w:sz w:val="28"/>
+          <w:szCs w:val="28"/>
+          <w:lang w:val="en-US"/>
+        </w:rPr>
+      </w:pPr>
+      <w:proofErr w:type="spellStart"/>
+      <w:r>
+        <w:rPr>
+          <w:rFonts w:ascii="Times New Roman" w:hAnsi="Times New Roman" w:cs="Times New Roman"/>
+          <w:sz w:val="28"/>
+          <w:szCs w:val="28"/>
+          <w:lang w:val="en-US"/>
+        </w:rPr>
+        <w:t>Aman</w:t>
+      </w:r>
+      <w:proofErr w:type="spellEnd"/>
+      <w:r>
+        <w:rPr>
+          <w:rFonts w:ascii="Times New Roman" w:hAnsi="Times New Roman" w:cs="Times New Roman"/>
+          <w:sz w:val="28"/>
+          <w:szCs w:val="28"/>
+          <w:lang w:val="en-US"/>
+        </w:rPr>
+        <w:t xml:space="preserve">, </w:t>
+      </w:r>
+      <w:proofErr w:type="spellStart"/>
+      <w:r>
+        <w:rPr>
+          <w:rFonts w:ascii="Times New Roman" w:hAnsi="Times New Roman" w:cs="Times New Roman"/>
+          <w:sz w:val="28"/>
+          <w:szCs w:val="28"/>
+          <w:lang w:val="en-US"/>
+        </w:rPr>
+        <w:t>tidak</w:t>
+      </w:r>
+      <w:proofErr w:type="spellEnd"/>
+      <w:r>
+        <w:rPr>
+          <w:rFonts w:ascii="Times New Roman" w:hAnsi="Times New Roman" w:cs="Times New Roman"/>
+          <w:sz w:val="28"/>
+          <w:szCs w:val="28"/>
+          <w:lang w:val="en-US"/>
+        </w:rPr>
+        <w:t xml:space="preserve"> </w:t>
+      </w:r>
+      <w:proofErr w:type="spellStart"/>
+      <w:r>
+        <w:rPr>
+          <w:rFonts w:ascii="Times New Roman" w:hAnsi="Times New Roman" w:cs="Times New Roman"/>
+          <w:sz w:val="28"/>
+          <w:szCs w:val="28"/>
+          <w:lang w:val="en-US"/>
+        </w:rPr>
+        <w:t>ada</w:t>
+      </w:r>
+      <w:proofErr w:type="spellEnd"/>
+      <w:r>
+        <w:rPr>
+          <w:rFonts w:ascii="Times New Roman" w:hAnsi="Times New Roman" w:cs="Times New Roman"/>
+          <w:sz w:val="28"/>
+          <w:szCs w:val="28"/>
+          <w:lang w:val="en-US"/>
+        </w:rPr>
+        <w:t xml:space="preserve"> </w:t>
+      </w:r>
+      <w:proofErr w:type="spellStart"/>
+      <w:r>
+        <w:rPr>
+          <w:rFonts w:ascii="Times New Roman" w:hAnsi="Times New Roman" w:cs="Times New Roman"/>
+          <w:sz w:val="28"/>
+          <w:szCs w:val="28"/>
+          <w:lang w:val="en-US"/>
+        </w:rPr>
+        <w:t>kendala</w:t>
+      </w:r>
+      <w:proofErr w:type="spellEnd"/>
+    </w:p>
+    <w:p>
+      <w:pPr>
+        <w:rPr>
+          <w:rFonts w:ascii="Times New Roman" w:hAnsi="Times New Roman" w:cs="Times New Roman"/>
+          <w:sz w:val="28"/>
+          <w:szCs w:val="28"/>
+        </w:rPr>
+      </w:pPr>
+    </w:p>
+    <w:p>
+      <w:pPr>
+        <w:rPr>
+          <w:rFonts w:ascii="Times New Roman" w:hAnsi="Times New Roman" w:cs="Times New Roman"/>
+          <w:sz w:val="28"/>
+          <w:szCs w:val="28"/>
+        </w:rPr>
+      </w:pPr>
+      <w:r>
+        <w:rPr>
+          <w:rFonts w:ascii="Times New Roman" w:hAnsi="Times New Roman" w:cs="Times New Roman"/>
+          <w:sz w:val="28"/>
+          <w:szCs w:val="28"/>
+        </w:rPr>
+        <w:t>Eko Prayetno :</w:t>
+      </w:r>
+    </w:p>
+    <w:p>
+      <w:pPr>
+        <w:pStyle w:val="ListParagraph"/>
+        <w:numPr>
+          <w:ilvl w:val="0"/>
+          <w:numId w:val="12"/>
+        </w:numPr>
+        <w:rPr>
+          <w:rFonts w:ascii="Times New Roman" w:hAnsi="Times New Roman" w:cs="Times New Roman"/>
+          <w:sz w:val="28"/>
+          <w:szCs w:val="28"/>
+        </w:rPr>
+      </w:pPr>
+      <w:proofErr w:type="spellStart"/>
+      <w:r>
+        <w:rPr>
+          <w:rFonts w:ascii="Times New Roman" w:hAnsi="Times New Roman" w:cs="Times New Roman"/>
+          <w:sz w:val="28"/>
+          <w:szCs w:val="28"/>
+          <w:lang w:val="en-US"/>
+        </w:rPr>
+        <w:t>Kemarin</w:t>
+      </w:r>
+      <w:proofErr w:type="spellEnd"/>
+      <w:r>
+        <w:rPr>
+          <w:rFonts w:ascii="Times New Roman" w:hAnsi="Times New Roman" w:cs="Times New Roman"/>
+          <w:sz w:val="28"/>
+          <w:szCs w:val="28"/>
+          <w:lang w:val="en-US"/>
+        </w:rPr>
+        <w:t xml:space="preserve"> </w:t>
+      </w:r>
+      <w:proofErr w:type="spellStart"/>
+      <w:r>
+        <w:rPr>
+          <w:rFonts w:ascii="Times New Roman" w:hAnsi="Times New Roman" w:cs="Times New Roman"/>
+          <w:sz w:val="28"/>
+          <w:szCs w:val="28"/>
+          <w:lang w:val="en-US"/>
+        </w:rPr>
+        <w:t>saya</w:t>
+      </w:r>
+      <w:proofErr w:type="spellEnd"/>
+      <w:r>
+        <w:rPr>
+          <w:rFonts w:ascii="Times New Roman" w:hAnsi="Times New Roman" w:cs="Times New Roman"/>
+          <w:sz w:val="28"/>
+          <w:szCs w:val="28"/>
+          <w:lang w:val="en-US"/>
+        </w:rPr>
+        <w:t xml:space="preserve"> </w:t>
+      </w:r>
+      <w:proofErr w:type="spellStart"/>
+      <w:r>
+        <w:rPr>
+          <w:rFonts w:ascii="Times New Roman" w:hAnsi="Times New Roman" w:cs="Times New Roman"/>
+          <w:sz w:val="28"/>
+          <w:szCs w:val="28"/>
+          <w:lang w:val="en-US"/>
+        </w:rPr>
+        <w:t>melakukan</w:t>
+      </w:r>
+      <w:proofErr w:type="spellEnd"/>
+      <w:r>
+        <w:rPr>
+          <w:rFonts w:ascii="Times New Roman" w:hAnsi="Times New Roman" w:cs="Times New Roman"/>
+          <w:sz w:val="28"/>
+          <w:szCs w:val="28"/>
+          <w:lang w:val="en-US"/>
+        </w:rPr>
+        <w:t xml:space="preserve"> </w:t>
+      </w:r>
+      <w:proofErr w:type="spellStart"/>
+      <w:r>
+        <w:rPr>
+          <w:rFonts w:ascii="Times New Roman" w:hAnsi="Times New Roman" w:cs="Times New Roman"/>
+          <w:sz w:val="28"/>
+          <w:szCs w:val="28"/>
+          <w:lang w:val="en-US"/>
+        </w:rPr>
+        <w:t>pencarian</w:t>
+      </w:r>
+      <w:proofErr w:type="spellEnd"/>
+      <w:r>
+        <w:rPr>
+          <w:rFonts w:ascii="Times New Roman" w:hAnsi="Times New Roman" w:cs="Times New Roman"/>
+          <w:sz w:val="28"/>
+          <w:szCs w:val="28"/>
+          <w:lang w:val="en-US"/>
+        </w:rPr>
+        <w:t xml:space="preserve"> </w:t>
+      </w:r>
+      <w:proofErr w:type="spellStart"/>
+      <w:r>
+        <w:rPr>
+          <w:rFonts w:ascii="Times New Roman" w:hAnsi="Times New Roman" w:cs="Times New Roman"/>
+          <w:sz w:val="28"/>
+          <w:szCs w:val="28"/>
+          <w:lang w:val="en-US"/>
+        </w:rPr>
+        <w:t>jenis-jenis</w:t>
+      </w:r>
+      <w:proofErr w:type="spellEnd"/>
+      <w:r>
+        <w:rPr>
+          <w:rFonts w:ascii="Times New Roman" w:hAnsi="Times New Roman" w:cs="Times New Roman"/>
+          <w:sz w:val="28"/>
+          <w:szCs w:val="28"/>
+          <w:lang w:val="en-US"/>
+        </w:rPr>
+        <w:t xml:space="preserve"> Photography</w:t>
+      </w:r>
+    </w:p>
+    <w:p>
+      <w:pPr>
+        <w:pStyle w:val="ListParagraph"/>
+        <w:numPr>
+          <w:ilvl w:val="0"/>
+          <w:numId w:val="12"/>
+        </w:numPr>
+        <w:rPr>
+          <w:rFonts w:ascii="Times New Roman" w:hAnsi="Times New Roman" w:cs="Times New Roman"/>
+          <w:sz w:val="28"/>
+          <w:szCs w:val="28"/>
+        </w:rPr>
+      </w:pPr>
+      <w:proofErr w:type="spellStart"/>
+      <w:r>
+        <w:rPr>
+          <w:rFonts w:ascii="Times New Roman" w:hAnsi="Times New Roman" w:cs="Times New Roman"/>
+          <w:sz w:val="28"/>
+          <w:szCs w:val="28"/>
+          <w:lang w:val="en-US"/>
+        </w:rPr>
+        <w:t>Hari</w:t>
+      </w:r>
+      <w:proofErr w:type="spellEnd"/>
+      <w:r>
+        <w:rPr>
+          <w:rFonts w:ascii="Times New Roman" w:hAnsi="Times New Roman" w:cs="Times New Roman"/>
+          <w:sz w:val="28"/>
+          <w:szCs w:val="28"/>
+          <w:lang w:val="en-US"/>
+        </w:rPr>
+        <w:t xml:space="preserve"> </w:t>
+      </w:r>
+      <w:proofErr w:type="spellStart"/>
+      <w:r>
+        <w:rPr>
+          <w:rFonts w:ascii="Times New Roman" w:hAnsi="Times New Roman" w:cs="Times New Roman"/>
+          <w:sz w:val="28"/>
+          <w:szCs w:val="28"/>
+          <w:lang w:val="en-US"/>
+        </w:rPr>
+        <w:t>ini</w:t>
+      </w:r>
+      <w:proofErr w:type="spellEnd"/>
+      <w:r>
+        <w:rPr>
+          <w:rFonts w:ascii="Times New Roman" w:hAnsi="Times New Roman" w:cs="Times New Roman"/>
+          <w:sz w:val="28"/>
+          <w:szCs w:val="28"/>
+          <w:lang w:val="en-US"/>
+        </w:rPr>
+        <w:t xml:space="preserve"> </w:t>
+      </w:r>
+      <w:proofErr w:type="spellStart"/>
+      <w:r>
+        <w:rPr>
+          <w:rFonts w:ascii="Times New Roman" w:hAnsi="Times New Roman" w:cs="Times New Roman"/>
+          <w:sz w:val="28"/>
+          <w:szCs w:val="28"/>
+          <w:lang w:val="en-US"/>
+        </w:rPr>
+        <w:t>saya</w:t>
+      </w:r>
+      <w:proofErr w:type="spellEnd"/>
+      <w:r>
+        <w:rPr>
+          <w:rFonts w:ascii="Times New Roman" w:hAnsi="Times New Roman" w:cs="Times New Roman"/>
+          <w:sz w:val="28"/>
+          <w:szCs w:val="28"/>
+          <w:lang w:val="en-US"/>
+        </w:rPr>
+        <w:t xml:space="preserve"> </w:t>
+      </w:r>
+      <w:proofErr w:type="spellStart"/>
+      <w:r>
+        <w:rPr>
+          <w:rFonts w:ascii="Times New Roman" w:hAnsi="Times New Roman" w:cs="Times New Roman"/>
+          <w:sz w:val="28"/>
+          <w:szCs w:val="28"/>
+          <w:lang w:val="en-US"/>
+        </w:rPr>
+        <w:t>melengkapi</w:t>
+      </w:r>
+      <w:proofErr w:type="spellEnd"/>
+      <w:r>
+        <w:rPr>
+          <w:rFonts w:ascii="Times New Roman" w:hAnsi="Times New Roman" w:cs="Times New Roman"/>
+          <w:sz w:val="28"/>
+          <w:szCs w:val="28"/>
+          <w:lang w:val="en-US"/>
+        </w:rPr>
+        <w:t xml:space="preserve"> </w:t>
+      </w:r>
+      <w:proofErr w:type="spellStart"/>
+      <w:r>
+        <w:rPr>
+          <w:rFonts w:ascii="Times New Roman" w:hAnsi="Times New Roman" w:cs="Times New Roman"/>
+          <w:sz w:val="28"/>
+          <w:szCs w:val="28"/>
+          <w:lang w:val="en-US"/>
+        </w:rPr>
+        <w:t>jenis-jenis</w:t>
+      </w:r>
+      <w:proofErr w:type="spellEnd"/>
+      <w:r>
+        <w:rPr>
+          <w:rFonts w:ascii="Times New Roman" w:hAnsi="Times New Roman" w:cs="Times New Roman"/>
+          <w:sz w:val="28"/>
+          <w:szCs w:val="28"/>
+          <w:lang w:val="en-US"/>
+        </w:rPr>
+        <w:t xml:space="preserve"> Photography</w:t>
+      </w:r>
+      <w:bookmarkStart w:id="0" w:name="_GoBack"/>
+      <w:bookmarkEnd w:id="0"/>
+    </w:p>
+    <w:p>
+      <w:pPr>
+        <w:pStyle w:val="ListParagraph"/>
+        <w:numPr>
+          <w:ilvl w:val="0"/>
+          <w:numId w:val="12"/>
+        </w:numPr>
+        <w:rPr>
+          <w:rFonts w:ascii="Times New Roman" w:hAnsi="Times New Roman" w:cs="Times New Roman"/>
+          <w:sz w:val="28"/>
+          <w:szCs w:val="28"/>
+        </w:rPr>
+      </w:pPr>
+      <w:proofErr w:type="spellStart"/>
+      <w:r>
+        <w:rPr>
+          <w:rFonts w:ascii="Times New Roman" w:hAnsi="Times New Roman" w:cs="Times New Roman"/>
+          <w:sz w:val="28"/>
+          <w:szCs w:val="28"/>
+          <w:lang w:val="en-US"/>
+        </w:rPr>
+        <w:t>Aman</w:t>
+      </w:r>
+      <w:proofErr w:type="spellEnd"/>
+      <w:r>
+        <w:rPr>
+          <w:rFonts w:ascii="Times New Roman" w:hAnsi="Times New Roman" w:cs="Times New Roman"/>
+          <w:sz w:val="28"/>
+          <w:szCs w:val="28"/>
+          <w:lang w:val="en-US"/>
+        </w:rPr>
+        <w:t xml:space="preserve">, </w:t>
+      </w:r>
+      <w:proofErr w:type="spellStart"/>
+      <w:r>
+        <w:rPr>
+          <w:rFonts w:ascii="Times New Roman" w:hAnsi="Times New Roman" w:cs="Times New Roman"/>
+          <w:sz w:val="28"/>
+          <w:szCs w:val="28"/>
+          <w:lang w:val="en-US"/>
+        </w:rPr>
+        <w:t>tidak</w:t>
+      </w:r>
+      <w:proofErr w:type="spellEnd"/>
+      <w:r>
+        <w:rPr>
+          <w:rFonts w:ascii="Times New Roman" w:hAnsi="Times New Roman" w:cs="Times New Roman"/>
+          <w:sz w:val="28"/>
+          <w:szCs w:val="28"/>
+          <w:lang w:val="en-US"/>
+        </w:rPr>
+        <w:t xml:space="preserve"> </w:t>
+      </w:r>
+      <w:proofErr w:type="spellStart"/>
+      <w:r>
+        <w:rPr>
+          <w:rFonts w:ascii="Times New Roman" w:hAnsi="Times New Roman" w:cs="Times New Roman"/>
+          <w:sz w:val="28"/>
+          <w:szCs w:val="28"/>
+          <w:lang w:val="en-US"/>
+        </w:rPr>
+        <w:t>ada</w:t>
+      </w:r>
+      <w:proofErr w:type="spellEnd"/>
+      <w:r>
+        <w:rPr>
+          <w:rFonts w:ascii="Times New Roman" w:hAnsi="Times New Roman" w:cs="Times New Roman"/>
+          <w:sz w:val="28"/>
+          <w:szCs w:val="28"/>
+          <w:lang w:val="en-US"/>
+        </w:rPr>
+        <w:t xml:space="preserve"> </w:t>
+      </w:r>
+      <w:proofErr w:type="spellStart"/>
+      <w:r>
+        <w:rPr>
+          <w:rFonts w:ascii="Times New Roman" w:hAnsi="Times New Roman" w:cs="Times New Roman"/>
+          <w:sz w:val="28"/>
+          <w:szCs w:val="28"/>
+          <w:lang w:val="en-US"/>
+        </w:rPr>
+        <w:t>kendala</w:t>
+      </w:r>
+      <w:proofErr w:type="spellEnd"/>
     </w:p>
     <w:p>
       <w:pPr>
@@ -1898,6 +4971,92 @@
 <file path=word/numbering.xml><?xml version="1.0" encoding="utf-8"?>
 <w:numbering xmlns:wpc="http://schemas.microsoft.com/office/word/2010/wordprocessingCanvas" xmlns:mc="http://schemas.openxmlformats.org/markup-compatibility/2006" xmlns:o="urn:schemas-microsoft-com:office:office" xmlns:r="http://schemas.openxmlformats.org/officeDocument/2006/relationships" xmlns:m="http://schemas.openxmlformats.org/officeDocument/2006/math" xmlns:v="urn:schemas-microsoft-com:vml" xmlns:wp14="http://schemas.microsoft.com/office/word/2010/wordprocessingDrawing" xmlns:wp="http://schemas.openxmlformats.org/drawingml/2006/wordprocessingDrawing" xmlns:w10="urn:schemas-microsoft-com:office:word" xmlns:w="http://schemas.openxmlformats.org/wordprocessingml/2006/main" xmlns:w14="http://schemas.microsoft.com/office/word/2010/wordml" xmlns:w15="http://schemas.microsoft.com/office/word/2012/wordml" xmlns:wpg="http://schemas.microsoft.com/office/word/2010/wordprocessingGroup" xmlns:wpi="http://schemas.microsoft.com/office/word/2010/wordprocessingInk" xmlns:wne="http://schemas.microsoft.com/office/word/2006/wordml" xmlns:wps="http://schemas.microsoft.com/office/word/2010/wordprocessingShape" mc:Ignorable="w14 w15 wp14">
   <w:abstractNum w:abstractNumId="0">
+    <w:nsid w:val="03C70723"/>
+    <w:multiLevelType w:val="hybridMultilevel"/>
+    <w:tmpl w:val="6B1A4F14"/>
+    <w:lvl w:ilvl="0" w:tplc="0409000F">
+      <w:start w:val="1"/>
+      <w:numFmt w:val="decimal"/>
+      <w:lvlText w:val="%1."/>
+      <w:lvlJc w:val="left"/>
+      <w:pPr>
+        <w:ind w:left="720" w:hanging="360"/>
+      </w:pPr>
+    </w:lvl>
+    <w:lvl w:ilvl="1" w:tplc="04090019" w:tentative="1">
+      <w:start w:val="1"/>
+      <w:numFmt w:val="lowerLetter"/>
+      <w:lvlText w:val="%2."/>
+      <w:lvlJc w:val="left"/>
+      <w:pPr>
+        <w:ind w:left="1440" w:hanging="360"/>
+      </w:pPr>
+    </w:lvl>
+    <w:lvl w:ilvl="2" w:tplc="0409001B" w:tentative="1">
+      <w:start w:val="1"/>
+      <w:numFmt w:val="lowerRoman"/>
+      <w:lvlText w:val="%3."/>
+      <w:lvlJc w:val="right"/>
+      <w:pPr>
+        <w:ind w:left="2160" w:hanging="180"/>
+      </w:pPr>
+    </w:lvl>
+    <w:lvl w:ilvl="3" w:tplc="0409000F" w:tentative="1">
+      <w:start w:val="1"/>
+      <w:numFmt w:val="decimal"/>
+      <w:lvlText w:val="%4."/>
+      <w:lvlJc w:val="left"/>
+      <w:pPr>
+        <w:ind w:left="2880" w:hanging="360"/>
+      </w:pPr>
+    </w:lvl>
+    <w:lvl w:ilvl="4" w:tplc="04090019" w:tentative="1">
+      <w:start w:val="1"/>
+      <w:numFmt w:val="lowerLetter"/>
+      <w:lvlText w:val="%5."/>
+      <w:lvlJc w:val="left"/>
+      <w:pPr>
+        <w:ind w:left="3600" w:hanging="360"/>
+      </w:pPr>
+    </w:lvl>
+    <w:lvl w:ilvl="5" w:tplc="0409001B" w:tentative="1">
+      <w:start w:val="1"/>
+      <w:numFmt w:val="lowerRoman"/>
+      <w:lvlText w:val="%6."/>
+      <w:lvlJc w:val="right"/>
+      <w:pPr>
+        <w:ind w:left="4320" w:hanging="180"/>
+      </w:pPr>
+    </w:lvl>
+    <w:lvl w:ilvl="6" w:tplc="0409000F" w:tentative="1">
+      <w:start w:val="1"/>
+      <w:numFmt w:val="decimal"/>
+      <w:lvlText w:val="%7."/>
+      <w:lvlJc w:val="left"/>
+      <w:pPr>
+        <w:ind w:left="5040" w:hanging="360"/>
+      </w:pPr>
+    </w:lvl>
+    <w:lvl w:ilvl="7" w:tplc="04090019" w:tentative="1">
+      <w:start w:val="1"/>
+      <w:numFmt w:val="lowerLetter"/>
+      <w:lvlText w:val="%8."/>
+      <w:lvlJc w:val="left"/>
+      <w:pPr>
+        <w:ind w:left="5760" w:hanging="360"/>
+      </w:pPr>
+    </w:lvl>
+    <w:lvl w:ilvl="8" w:tplc="0409001B" w:tentative="1">
+      <w:start w:val="1"/>
+      <w:numFmt w:val="lowerRoman"/>
+      <w:lvlText w:val="%9."/>
+      <w:lvlJc w:val="right"/>
+      <w:pPr>
+        <w:ind w:left="6480" w:hanging="180"/>
+      </w:pPr>
+    </w:lvl>
+  </w:abstractNum>
+  <w:abstractNum w:abstractNumId="1">
     <w:nsid w:val="0D4127F2"/>
     <w:multiLevelType w:val="hybridMultilevel"/>
     <w:tmpl w:val="6B1A4F14"/>
@@ -1983,7 +5142,7 @@
       </w:pPr>
     </w:lvl>
   </w:abstractNum>
-  <w:abstractNum w:abstractNumId="1">
+  <w:abstractNum w:abstractNumId="2">
     <w:nsid w:val="188C5DBC"/>
     <w:multiLevelType w:val="hybridMultilevel"/>
     <w:tmpl w:val="6B1A4F14"/>
@@ -2069,7 +5228,7 @@
       </w:pPr>
     </w:lvl>
   </w:abstractNum>
-  <w:abstractNum w:abstractNumId="2">
+  <w:abstractNum w:abstractNumId="3">
     <w:nsid w:val="3DB621A9"/>
     <w:multiLevelType w:val="hybridMultilevel"/>
     <w:tmpl w:val="64D6C7CA"/>
@@ -2155,7 +5314,7 @@
       </w:pPr>
     </w:lvl>
   </w:abstractNum>
-  <w:abstractNum w:abstractNumId="3">
+  <w:abstractNum w:abstractNumId="4">
     <w:nsid w:val="4F830FFC"/>
     <w:multiLevelType w:val="hybridMultilevel"/>
     <w:tmpl w:val="D484868A"/>
@@ -2241,7 +5400,7 @@
       </w:pPr>
     </w:lvl>
   </w:abstractNum>
-  <w:abstractNum w:abstractNumId="4">
+  <w:abstractNum w:abstractNumId="5">
     <w:nsid w:val="5948612C"/>
     <w:multiLevelType w:val="hybridMultilevel"/>
     <w:tmpl w:val="64D6C7CA"/>
@@ -2327,7 +5486,179 @@
       </w:pPr>
     </w:lvl>
   </w:abstractNum>
-  <w:abstractNum w:abstractNumId="5">
+  <w:abstractNum w:abstractNumId="6">
+    <w:nsid w:val="5D0D02CE"/>
+    <w:multiLevelType w:val="hybridMultilevel"/>
+    <w:tmpl w:val="64D6C7CA"/>
+    <w:lvl w:ilvl="0" w:tplc="0409000F">
+      <w:start w:val="1"/>
+      <w:numFmt w:val="decimal"/>
+      <w:lvlText w:val="%1."/>
+      <w:lvlJc w:val="left"/>
+      <w:pPr>
+        <w:ind w:left="720" w:hanging="360"/>
+      </w:pPr>
+    </w:lvl>
+    <w:lvl w:ilvl="1" w:tplc="04090019" w:tentative="1">
+      <w:start w:val="1"/>
+      <w:numFmt w:val="lowerLetter"/>
+      <w:lvlText w:val="%2."/>
+      <w:lvlJc w:val="left"/>
+      <w:pPr>
+        <w:ind w:left="1440" w:hanging="360"/>
+      </w:pPr>
+    </w:lvl>
+    <w:lvl w:ilvl="2" w:tplc="0409001B" w:tentative="1">
+      <w:start w:val="1"/>
+      <w:numFmt w:val="lowerRoman"/>
+      <w:lvlText w:val="%3."/>
+      <w:lvlJc w:val="right"/>
+      <w:pPr>
+        <w:ind w:left="2160" w:hanging="180"/>
+      </w:pPr>
+    </w:lvl>
+    <w:lvl w:ilvl="3" w:tplc="0409000F" w:tentative="1">
+      <w:start w:val="1"/>
+      <w:numFmt w:val="decimal"/>
+      <w:lvlText w:val="%4."/>
+      <w:lvlJc w:val="left"/>
+      <w:pPr>
+        <w:ind w:left="2880" w:hanging="360"/>
+      </w:pPr>
+    </w:lvl>
+    <w:lvl w:ilvl="4" w:tplc="04090019" w:tentative="1">
+      <w:start w:val="1"/>
+      <w:numFmt w:val="lowerLetter"/>
+      <w:lvlText w:val="%5."/>
+      <w:lvlJc w:val="left"/>
+      <w:pPr>
+        <w:ind w:left="3600" w:hanging="360"/>
+      </w:pPr>
+    </w:lvl>
+    <w:lvl w:ilvl="5" w:tplc="0409001B" w:tentative="1">
+      <w:start w:val="1"/>
+      <w:numFmt w:val="lowerRoman"/>
+      <w:lvlText w:val="%6."/>
+      <w:lvlJc w:val="right"/>
+      <w:pPr>
+        <w:ind w:left="4320" w:hanging="180"/>
+      </w:pPr>
+    </w:lvl>
+    <w:lvl w:ilvl="6" w:tplc="0409000F" w:tentative="1">
+      <w:start w:val="1"/>
+      <w:numFmt w:val="decimal"/>
+      <w:lvlText w:val="%7."/>
+      <w:lvlJc w:val="left"/>
+      <w:pPr>
+        <w:ind w:left="5040" w:hanging="360"/>
+      </w:pPr>
+    </w:lvl>
+    <w:lvl w:ilvl="7" w:tplc="04090019" w:tentative="1">
+      <w:start w:val="1"/>
+      <w:numFmt w:val="lowerLetter"/>
+      <w:lvlText w:val="%8."/>
+      <w:lvlJc w:val="left"/>
+      <w:pPr>
+        <w:ind w:left="5760" w:hanging="360"/>
+      </w:pPr>
+    </w:lvl>
+    <w:lvl w:ilvl="8" w:tplc="0409001B" w:tentative="1">
+      <w:start w:val="1"/>
+      <w:numFmt w:val="lowerRoman"/>
+      <w:lvlText w:val="%9."/>
+      <w:lvlJc w:val="right"/>
+      <w:pPr>
+        <w:ind w:left="6480" w:hanging="180"/>
+      </w:pPr>
+    </w:lvl>
+  </w:abstractNum>
+  <w:abstractNum w:abstractNumId="7">
+    <w:nsid w:val="5D16541B"/>
+    <w:multiLevelType w:val="hybridMultilevel"/>
+    <w:tmpl w:val="D484868A"/>
+    <w:lvl w:ilvl="0" w:tplc="0409000F">
+      <w:start w:val="1"/>
+      <w:numFmt w:val="decimal"/>
+      <w:lvlText w:val="%1."/>
+      <w:lvlJc w:val="left"/>
+      <w:pPr>
+        <w:ind w:left="720" w:hanging="360"/>
+      </w:pPr>
+    </w:lvl>
+    <w:lvl w:ilvl="1" w:tplc="04090019" w:tentative="1">
+      <w:start w:val="1"/>
+      <w:numFmt w:val="lowerLetter"/>
+      <w:lvlText w:val="%2."/>
+      <w:lvlJc w:val="left"/>
+      <w:pPr>
+        <w:ind w:left="1440" w:hanging="360"/>
+      </w:pPr>
+    </w:lvl>
+    <w:lvl w:ilvl="2" w:tplc="0409001B" w:tentative="1">
+      <w:start w:val="1"/>
+      <w:numFmt w:val="lowerRoman"/>
+      <w:lvlText w:val="%3."/>
+      <w:lvlJc w:val="right"/>
+      <w:pPr>
+        <w:ind w:left="2160" w:hanging="180"/>
+      </w:pPr>
+    </w:lvl>
+    <w:lvl w:ilvl="3" w:tplc="0409000F" w:tentative="1">
+      <w:start w:val="1"/>
+      <w:numFmt w:val="decimal"/>
+      <w:lvlText w:val="%4."/>
+      <w:lvlJc w:val="left"/>
+      <w:pPr>
+        <w:ind w:left="2880" w:hanging="360"/>
+      </w:pPr>
+    </w:lvl>
+    <w:lvl w:ilvl="4" w:tplc="04090019" w:tentative="1">
+      <w:start w:val="1"/>
+      <w:numFmt w:val="lowerLetter"/>
+      <w:lvlText w:val="%5."/>
+      <w:lvlJc w:val="left"/>
+      <w:pPr>
+        <w:ind w:left="3600" w:hanging="360"/>
+      </w:pPr>
+    </w:lvl>
+    <w:lvl w:ilvl="5" w:tplc="0409001B" w:tentative="1">
+      <w:start w:val="1"/>
+      <w:numFmt w:val="lowerRoman"/>
+      <w:lvlText w:val="%6."/>
+      <w:lvlJc w:val="right"/>
+      <w:pPr>
+        <w:ind w:left="4320" w:hanging="180"/>
+      </w:pPr>
+    </w:lvl>
+    <w:lvl w:ilvl="6" w:tplc="0409000F" w:tentative="1">
+      <w:start w:val="1"/>
+      <w:numFmt w:val="decimal"/>
+      <w:lvlText w:val="%7."/>
+      <w:lvlJc w:val="left"/>
+      <w:pPr>
+        <w:ind w:left="5040" w:hanging="360"/>
+      </w:pPr>
+    </w:lvl>
+    <w:lvl w:ilvl="7" w:tplc="04090019" w:tentative="1">
+      <w:start w:val="1"/>
+      <w:numFmt w:val="lowerLetter"/>
+      <w:lvlText w:val="%8."/>
+      <w:lvlJc w:val="left"/>
+      <w:pPr>
+        <w:ind w:left="5760" w:hanging="360"/>
+      </w:pPr>
+    </w:lvl>
+    <w:lvl w:ilvl="8" w:tplc="0409001B" w:tentative="1">
+      <w:start w:val="1"/>
+      <w:numFmt w:val="lowerRoman"/>
+      <w:lvlText w:val="%9."/>
+      <w:lvlJc w:val="right"/>
+      <w:pPr>
+        <w:ind w:left="6480" w:hanging="180"/>
+      </w:pPr>
+    </w:lvl>
+  </w:abstractNum>
+  <w:abstractNum w:abstractNumId="8">
     <w:nsid w:val="61F82C5F"/>
     <w:multiLevelType w:val="hybridMultilevel"/>
     <w:tmpl w:val="B93237B8"/>
@@ -2413,7 +5744,93 @@
       </w:pPr>
     </w:lvl>
   </w:abstractNum>
-  <w:abstractNum w:abstractNumId="6">
+  <w:abstractNum w:abstractNumId="9">
+    <w:nsid w:val="69C3329D"/>
+    <w:multiLevelType w:val="hybridMultilevel"/>
+    <w:tmpl w:val="B93237B8"/>
+    <w:lvl w:ilvl="0" w:tplc="0409000F">
+      <w:start w:val="1"/>
+      <w:numFmt w:val="decimal"/>
+      <w:lvlText w:val="%1."/>
+      <w:lvlJc w:val="left"/>
+      <w:pPr>
+        <w:ind w:left="720" w:hanging="360"/>
+      </w:pPr>
+    </w:lvl>
+    <w:lvl w:ilvl="1" w:tplc="04090019" w:tentative="1">
+      <w:start w:val="1"/>
+      <w:numFmt w:val="lowerLetter"/>
+      <w:lvlText w:val="%2."/>
+      <w:lvlJc w:val="left"/>
+      <w:pPr>
+        <w:ind w:left="1440" w:hanging="360"/>
+      </w:pPr>
+    </w:lvl>
+    <w:lvl w:ilvl="2" w:tplc="0409001B" w:tentative="1">
+      <w:start w:val="1"/>
+      <w:numFmt w:val="lowerRoman"/>
+      <w:lvlText w:val="%3."/>
+      <w:lvlJc w:val="right"/>
+      <w:pPr>
+        <w:ind w:left="2160" w:hanging="180"/>
+      </w:pPr>
+    </w:lvl>
+    <w:lvl w:ilvl="3" w:tplc="0409000F" w:tentative="1">
+      <w:start w:val="1"/>
+      <w:numFmt w:val="decimal"/>
+      <w:lvlText w:val="%4."/>
+      <w:lvlJc w:val="left"/>
+      <w:pPr>
+        <w:ind w:left="2880" w:hanging="360"/>
+      </w:pPr>
+    </w:lvl>
+    <w:lvl w:ilvl="4" w:tplc="04090019" w:tentative="1">
+      <w:start w:val="1"/>
+      <w:numFmt w:val="lowerLetter"/>
+      <w:lvlText w:val="%5."/>
+      <w:lvlJc w:val="left"/>
+      <w:pPr>
+        <w:ind w:left="3600" w:hanging="360"/>
+      </w:pPr>
+    </w:lvl>
+    <w:lvl w:ilvl="5" w:tplc="0409001B" w:tentative="1">
+      <w:start w:val="1"/>
+      <w:numFmt w:val="lowerRoman"/>
+      <w:lvlText w:val="%6."/>
+      <w:lvlJc w:val="right"/>
+      <w:pPr>
+        <w:ind w:left="4320" w:hanging="180"/>
+      </w:pPr>
+    </w:lvl>
+    <w:lvl w:ilvl="6" w:tplc="0409000F" w:tentative="1">
+      <w:start w:val="1"/>
+      <w:numFmt w:val="decimal"/>
+      <w:lvlText w:val="%7."/>
+      <w:lvlJc w:val="left"/>
+      <w:pPr>
+        <w:ind w:left="5040" w:hanging="360"/>
+      </w:pPr>
+    </w:lvl>
+    <w:lvl w:ilvl="7" w:tplc="04090019" w:tentative="1">
+      <w:start w:val="1"/>
+      <w:numFmt w:val="lowerLetter"/>
+      <w:lvlText w:val="%8."/>
+      <w:lvlJc w:val="left"/>
+      <w:pPr>
+        <w:ind w:left="5760" w:hanging="360"/>
+      </w:pPr>
+    </w:lvl>
+    <w:lvl w:ilvl="8" w:tplc="0409001B" w:tentative="1">
+      <w:start w:val="1"/>
+      <w:numFmt w:val="lowerRoman"/>
+      <w:lvlText w:val="%9."/>
+      <w:lvlJc w:val="right"/>
+      <w:pPr>
+        <w:ind w:left="6480" w:hanging="180"/>
+      </w:pPr>
+    </w:lvl>
+  </w:abstractNum>
+  <w:abstractNum w:abstractNumId="10">
     <w:nsid w:val="6B625F9C"/>
     <w:multiLevelType w:val="hybridMultilevel"/>
     <w:tmpl w:val="D484868A"/>
@@ -2499,7 +5916,7 @@
       </w:pPr>
     </w:lvl>
   </w:abstractNum>
-  <w:abstractNum w:abstractNumId="7">
+  <w:abstractNum w:abstractNumId="11">
     <w:nsid w:val="7B820CEF"/>
     <w:multiLevelType w:val="hybridMultilevel"/>
     <w:tmpl w:val="B93237B8"/>
@@ -2586,28 +6003,40 @@
     </w:lvl>
   </w:abstractNum>
   <w:num w:numId="1">
+    <w:abstractNumId w:val="2"/>
+  </w:num>
+  <w:num w:numId="2">
+    <w:abstractNumId w:val="11"/>
+  </w:num>
+  <w:num w:numId="3">
+    <w:abstractNumId w:val="4"/>
+  </w:num>
+  <w:num w:numId="4">
+    <w:abstractNumId w:val="5"/>
+  </w:num>
+  <w:num w:numId="5">
+    <w:abstractNumId w:val="3"/>
+  </w:num>
+  <w:num w:numId="6">
     <w:abstractNumId w:val="1"/>
   </w:num>
-  <w:num w:numId="2">
-    <w:abstractNumId w:val="7"/>
+  <w:num w:numId="7">
+    <w:abstractNumId w:val="8"/>
   </w:num>
-  <w:num w:numId="3">
-    <w:abstractNumId w:val="3"/>
+  <w:num w:numId="8">
+    <w:abstractNumId w:val="10"/>
   </w:num>
-  <w:num w:numId="4">
-    <w:abstractNumId w:val="4"/>
+  <w:num w:numId="9">
+    <w:abstractNumId w:val="6"/>
   </w:num>
-  <w:num w:numId="5">
-    <w:abstractNumId w:val="2"/>
-  </w:num>
-  <w:num w:numId="6">
+  <w:num w:numId="10">
     <w:abstractNumId w:val="0"/>
   </w:num>
-  <w:num w:numId="7">
-    <w:abstractNumId w:val="5"/>
+  <w:num w:numId="11">
+    <w:abstractNumId w:val="9"/>
   </w:num>
-  <w:num w:numId="8">
-    <w:abstractNumId w:val="6"/>
+  <w:num w:numId="12">
+    <w:abstractNumId w:val="7"/>
   </w:num>
 </w:numbering>
 </file>

</xml_diff>

<commit_message>
update logbook dan Push teknik dasar dan pro pemotretan
</commit_message>
<xml_diff>
--- a/Logbook.docx
+++ b/Logbook.docx
@@ -2655,16 +2655,685 @@
           <w:szCs w:val="28"/>
           <w:lang w:val="en-US"/>
         </w:rPr>
-        <w:t>Hari ini saya</w:t>
-      </w:r>
-      <w:r>
-        <w:rPr>
-          <w:rFonts w:ascii="Times New Roman" w:hAnsi="Times New Roman" w:cs="Times New Roman"/>
-          <w:sz w:val="28"/>
-          <w:szCs w:val="28"/>
-          <w:lang w:val="en-US"/>
-        </w:rPr>
-        <w:t xml:space="preserve"> melakukan pencarian perbedaan tukang foto dengan fotografer</w:t>
+        <w:t>Hari ini saya melakukan pencarian perbedaan tukang foto dengan fotografer</w:t>
+      </w:r>
+    </w:p>
+    <w:p>
+      <w:pPr>
+        <w:pStyle w:val="ListParagraph"/>
+        <w:numPr>
+          <w:ilvl w:val="0"/>
+          <w:numId w:val="9"/>
+        </w:numPr>
+        <w:rPr>
+          <w:rFonts w:ascii="Times New Roman" w:hAnsi="Times New Roman" w:cs="Times New Roman"/>
+          <w:sz w:val="28"/>
+          <w:szCs w:val="28"/>
+          <w:lang w:val="en-US"/>
+        </w:rPr>
+      </w:pPr>
+      <w:r>
+        <w:rPr>
+          <w:rFonts w:ascii="Times New Roman" w:hAnsi="Times New Roman" w:cs="Times New Roman"/>
+          <w:sz w:val="28"/>
+          <w:szCs w:val="28"/>
+          <w:lang w:val="en-US"/>
+        </w:rPr>
+        <w:t>Tidak ada kendala</w:t>
+      </w:r>
+    </w:p>
+    <w:p>
+      <w:pPr>
+        <w:rPr>
+          <w:rFonts w:ascii="Times New Roman" w:hAnsi="Times New Roman" w:cs="Times New Roman"/>
+          <w:sz w:val="28"/>
+          <w:szCs w:val="28"/>
+        </w:rPr>
+      </w:pPr>
+    </w:p>
+    <w:p>
+      <w:pPr>
+        <w:rPr>
+          <w:rFonts w:ascii="Times New Roman" w:hAnsi="Times New Roman" w:cs="Times New Roman"/>
+          <w:sz w:val="28"/>
+          <w:szCs w:val="28"/>
+          <w:lang w:val="en-US"/>
+        </w:rPr>
+      </w:pPr>
+      <w:r>
+        <w:rPr>
+          <w:rFonts w:ascii="Times New Roman" w:hAnsi="Times New Roman" w:cs="Times New Roman"/>
+          <w:sz w:val="28"/>
+          <w:szCs w:val="28"/>
+        </w:rPr>
+        <w:t xml:space="preserve">Kurniadi Sinaga </w:t>
+      </w:r>
+      <w:r>
+        <w:rPr>
+          <w:rFonts w:ascii="Times New Roman" w:hAnsi="Times New Roman" w:cs="Times New Roman"/>
+          <w:sz w:val="28"/>
+          <w:szCs w:val="28"/>
+          <w:lang w:val="en-US"/>
+        </w:rPr>
+        <w:t>:</w:t>
+      </w:r>
+    </w:p>
+    <w:p>
+      <w:pPr>
+        <w:pStyle w:val="ListParagraph"/>
+        <w:numPr>
+          <w:ilvl w:val="0"/>
+          <w:numId w:val="10"/>
+        </w:numPr>
+        <w:rPr>
+          <w:rFonts w:ascii="Times New Roman" w:hAnsi="Times New Roman" w:cs="Times New Roman"/>
+          <w:sz w:val="28"/>
+          <w:szCs w:val="28"/>
+        </w:rPr>
+      </w:pPr>
+      <w:r>
+        <w:rPr>
+          <w:rFonts w:ascii="Times New Roman" w:hAnsi="Times New Roman" w:cs="Times New Roman"/>
+          <w:sz w:val="28"/>
+          <w:szCs w:val="28"/>
+          <w:lang w:val="en-US"/>
+        </w:rPr>
+        <w:t xml:space="preserve">Kemarin </w:t>
+      </w:r>
+      <w:r>
+        <w:rPr>
+          <w:rFonts w:ascii="Times New Roman" w:hAnsi="Times New Roman" w:cs="Times New Roman"/>
+          <w:sz w:val="28"/>
+          <w:szCs w:val="28"/>
+        </w:rPr>
+        <w:t>saya</w:t>
+      </w:r>
+      <w:r>
+        <w:rPr>
+          <w:rFonts w:ascii="Times New Roman" w:hAnsi="Times New Roman" w:cs="Times New Roman"/>
+          <w:sz w:val="28"/>
+          <w:szCs w:val="28"/>
+        </w:rPr>
+        <w:t xml:space="preserve"> </w:t>
+      </w:r>
+      <w:r>
+        <w:rPr>
+          <w:rFonts w:ascii="Times New Roman" w:hAnsi="Times New Roman" w:cs="Times New Roman"/>
+          <w:sz w:val="28"/>
+          <w:szCs w:val="28"/>
+        </w:rPr>
+        <w:t xml:space="preserve">melakukan </w:t>
+      </w:r>
+      <w:r>
+        <w:rPr>
+          <w:rFonts w:ascii="Times New Roman" w:hAnsi="Times New Roman" w:cs="Times New Roman"/>
+          <w:sz w:val="28"/>
+          <w:szCs w:val="28"/>
+          <w:lang w:val="en-US"/>
+        </w:rPr>
+        <w:t>memberi tambahan pada sejarah dan melengkapinya</w:t>
+      </w:r>
+    </w:p>
+    <w:p>
+      <w:pPr>
+        <w:pStyle w:val="ListParagraph"/>
+        <w:numPr>
+          <w:ilvl w:val="0"/>
+          <w:numId w:val="10"/>
+        </w:numPr>
+        <w:rPr>
+          <w:rFonts w:ascii="Times New Roman" w:hAnsi="Times New Roman" w:cs="Times New Roman"/>
+          <w:sz w:val="28"/>
+          <w:szCs w:val="28"/>
+        </w:rPr>
+      </w:pPr>
+      <w:r>
+        <w:rPr>
+          <w:rFonts w:ascii="Times New Roman" w:hAnsi="Times New Roman" w:cs="Times New Roman"/>
+          <w:sz w:val="28"/>
+          <w:szCs w:val="28"/>
+        </w:rPr>
+        <w:t xml:space="preserve">Hari ini saya </w:t>
+      </w:r>
+      <w:r>
+        <w:rPr>
+          <w:rFonts w:ascii="Times New Roman" w:hAnsi="Times New Roman" w:cs="Times New Roman"/>
+          <w:sz w:val="28"/>
+          <w:szCs w:val="28"/>
+          <w:lang w:val="en-US"/>
+        </w:rPr>
+        <w:t>Sejarah Photography</w:t>
+      </w:r>
+    </w:p>
+    <w:p>
+      <w:pPr>
+        <w:pStyle w:val="ListParagraph"/>
+        <w:numPr>
+          <w:ilvl w:val="0"/>
+          <w:numId w:val="10"/>
+        </w:numPr>
+        <w:rPr>
+          <w:rFonts w:ascii="Times New Roman" w:hAnsi="Times New Roman" w:cs="Times New Roman"/>
+          <w:sz w:val="28"/>
+          <w:szCs w:val="28"/>
+        </w:rPr>
+      </w:pPr>
+      <w:r>
+        <w:rPr>
+          <w:rFonts w:ascii="Times New Roman" w:hAnsi="Times New Roman" w:cs="Times New Roman"/>
+          <w:sz w:val="28"/>
+          <w:szCs w:val="28"/>
+          <w:lang w:val="en-US"/>
+        </w:rPr>
+        <w:t>Ada Kendala, belakangan ini saya agak sulit untuk internetan karena banyak kegiatan</w:t>
+      </w:r>
+    </w:p>
+    <w:p>
+      <w:pPr>
+        <w:rPr>
+          <w:rFonts w:ascii="Times New Roman" w:hAnsi="Times New Roman" w:cs="Times New Roman"/>
+          <w:sz w:val="28"/>
+          <w:szCs w:val="28"/>
+        </w:rPr>
+      </w:pPr>
+    </w:p>
+    <w:p>
+      <w:pPr>
+        <w:rPr>
+          <w:rFonts w:ascii="Times New Roman" w:hAnsi="Times New Roman" w:cs="Times New Roman"/>
+          <w:sz w:val="28"/>
+          <w:szCs w:val="28"/>
+        </w:rPr>
+      </w:pPr>
+      <w:r>
+        <w:rPr>
+          <w:rFonts w:ascii="Times New Roman" w:hAnsi="Times New Roman" w:cs="Times New Roman"/>
+          <w:sz w:val="28"/>
+          <w:szCs w:val="28"/>
+          <w:lang w:val="en-US"/>
+        </w:rPr>
+        <w:t>Husnul Wasufi Siregar</w:t>
+      </w:r>
+      <w:r>
+        <w:rPr>
+          <w:rFonts w:ascii="Times New Roman" w:hAnsi="Times New Roman" w:cs="Times New Roman"/>
+          <w:sz w:val="28"/>
+          <w:szCs w:val="28"/>
+        </w:rPr>
+        <w:t>:</w:t>
+      </w:r>
+    </w:p>
+    <w:p>
+      <w:pPr>
+        <w:pStyle w:val="ListParagraph"/>
+        <w:numPr>
+          <w:ilvl w:val="0"/>
+          <w:numId w:val="11"/>
+        </w:numPr>
+        <w:rPr>
+          <w:rFonts w:ascii="Times New Roman" w:hAnsi="Times New Roman" w:cs="Times New Roman"/>
+          <w:sz w:val="28"/>
+          <w:szCs w:val="28"/>
+          <w:lang w:val="en-US"/>
+        </w:rPr>
+      </w:pPr>
+      <w:r>
+        <w:rPr>
+          <w:rFonts w:ascii="Times New Roman" w:hAnsi="Times New Roman" w:cs="Times New Roman"/>
+          <w:sz w:val="28"/>
+          <w:szCs w:val="28"/>
+          <w:lang w:val="en-US"/>
+        </w:rPr>
+        <w:t xml:space="preserve">Kemarin </w:t>
+      </w:r>
+      <w:r>
+        <w:rPr>
+          <w:rFonts w:ascii="Times New Roman" w:hAnsi="Times New Roman" w:cs="Times New Roman"/>
+          <w:sz w:val="28"/>
+          <w:szCs w:val="28"/>
+        </w:rPr>
+        <w:t xml:space="preserve">saya </w:t>
+      </w:r>
+      <w:r>
+        <w:rPr>
+          <w:rFonts w:ascii="Times New Roman" w:hAnsi="Times New Roman" w:cs="Times New Roman"/>
+          <w:sz w:val="28"/>
+          <w:szCs w:val="28"/>
+          <w:lang w:val="en-US"/>
+        </w:rPr>
+        <w:t>melengkapi Perkembangan Photography di Indonesia di Indonesia</w:t>
+      </w:r>
+      <w:r>
+        <w:rPr>
+          <w:rFonts w:ascii="Times New Roman" w:hAnsi="Times New Roman" w:cs="Times New Roman"/>
+          <w:sz w:val="28"/>
+          <w:szCs w:val="28"/>
+          <w:lang w:val="en-US"/>
+        </w:rPr>
+        <w:t xml:space="preserve"> </w:t>
+      </w:r>
+    </w:p>
+    <w:p>
+      <w:pPr>
+        <w:pStyle w:val="ListParagraph"/>
+        <w:numPr>
+          <w:ilvl w:val="0"/>
+          <w:numId w:val="11"/>
+        </w:numPr>
+        <w:rPr>
+          <w:rFonts w:ascii="Times New Roman" w:hAnsi="Times New Roman" w:cs="Times New Roman"/>
+          <w:sz w:val="28"/>
+          <w:szCs w:val="28"/>
+          <w:lang w:val="en-US"/>
+        </w:rPr>
+      </w:pPr>
+      <w:r>
+        <w:rPr>
+          <w:rFonts w:ascii="Times New Roman" w:hAnsi="Times New Roman" w:cs="Times New Roman"/>
+          <w:sz w:val="28"/>
+          <w:szCs w:val="28"/>
+          <w:lang w:val="en-US"/>
+        </w:rPr>
+        <w:t xml:space="preserve">Hari ini saya </w:t>
+      </w:r>
+      <w:r>
+        <w:rPr>
+          <w:rFonts w:ascii="Times New Roman" w:hAnsi="Times New Roman" w:cs="Times New Roman"/>
+          <w:sz w:val="28"/>
+          <w:szCs w:val="28"/>
+          <w:lang w:val="en-US"/>
+        </w:rPr>
+        <w:t>mencari beberapa organisasi foto tertua di indonesia</w:t>
+      </w:r>
+    </w:p>
+    <w:p>
+      <w:pPr>
+        <w:pStyle w:val="ListParagraph"/>
+        <w:numPr>
+          <w:ilvl w:val="0"/>
+          <w:numId w:val="11"/>
+        </w:numPr>
+        <w:rPr>
+          <w:rFonts w:ascii="Times New Roman" w:hAnsi="Times New Roman" w:cs="Times New Roman"/>
+          <w:sz w:val="28"/>
+          <w:szCs w:val="28"/>
+          <w:lang w:val="en-US"/>
+        </w:rPr>
+      </w:pPr>
+      <w:r>
+        <w:rPr>
+          <w:rFonts w:ascii="Times New Roman" w:hAnsi="Times New Roman" w:cs="Times New Roman"/>
+          <w:sz w:val="28"/>
+          <w:szCs w:val="28"/>
+          <w:lang w:val="en-US"/>
+        </w:rPr>
+        <w:t>Aman, tidak ada kendala</w:t>
+      </w:r>
+    </w:p>
+    <w:p>
+      <w:pPr>
+        <w:rPr>
+          <w:rFonts w:ascii="Times New Roman" w:hAnsi="Times New Roman" w:cs="Times New Roman"/>
+          <w:sz w:val="28"/>
+          <w:szCs w:val="28"/>
+        </w:rPr>
+      </w:pPr>
+    </w:p>
+    <w:p>
+      <w:pPr>
+        <w:rPr>
+          <w:rFonts w:ascii="Times New Roman" w:hAnsi="Times New Roman" w:cs="Times New Roman"/>
+          <w:sz w:val="28"/>
+          <w:szCs w:val="28"/>
+        </w:rPr>
+      </w:pPr>
+      <w:r>
+        <w:rPr>
+          <w:rFonts w:ascii="Times New Roman" w:hAnsi="Times New Roman" w:cs="Times New Roman"/>
+          <w:sz w:val="28"/>
+          <w:szCs w:val="28"/>
+        </w:rPr>
+        <w:t>Eko Prayetno :</w:t>
+      </w:r>
+    </w:p>
+    <w:p>
+      <w:pPr>
+        <w:pStyle w:val="ListParagraph"/>
+        <w:numPr>
+          <w:ilvl w:val="0"/>
+          <w:numId w:val="12"/>
+        </w:numPr>
+        <w:rPr>
+          <w:rFonts w:ascii="Times New Roman" w:hAnsi="Times New Roman" w:cs="Times New Roman"/>
+          <w:sz w:val="28"/>
+          <w:szCs w:val="28"/>
+        </w:rPr>
+      </w:pPr>
+      <w:r>
+        <w:rPr>
+          <w:rFonts w:ascii="Times New Roman" w:hAnsi="Times New Roman" w:cs="Times New Roman"/>
+          <w:sz w:val="28"/>
+          <w:szCs w:val="28"/>
+          <w:lang w:val="en-US"/>
+        </w:rPr>
+        <w:t>Kemarin saya melakukan melengkapi jenis-jenis photography</w:t>
+      </w:r>
+    </w:p>
+    <w:p>
+      <w:pPr>
+        <w:pStyle w:val="ListParagraph"/>
+        <w:numPr>
+          <w:ilvl w:val="0"/>
+          <w:numId w:val="12"/>
+        </w:numPr>
+        <w:rPr>
+          <w:rFonts w:ascii="Times New Roman" w:hAnsi="Times New Roman" w:cs="Times New Roman"/>
+          <w:sz w:val="28"/>
+          <w:szCs w:val="28"/>
+        </w:rPr>
+      </w:pPr>
+      <w:r>
+        <w:rPr>
+          <w:rFonts w:ascii="Times New Roman" w:hAnsi="Times New Roman" w:cs="Times New Roman"/>
+          <w:sz w:val="28"/>
+          <w:szCs w:val="28"/>
+          <w:lang w:val="en-US"/>
+        </w:rPr>
+        <w:t>Hari ini saya mengirim logbook dan mangatur teamwork</w:t>
+      </w:r>
+    </w:p>
+    <w:p>
+      <w:pPr>
+        <w:pStyle w:val="ListParagraph"/>
+        <w:numPr>
+          <w:ilvl w:val="0"/>
+          <w:numId w:val="12"/>
+        </w:numPr>
+        <w:rPr>
+          <w:rFonts w:ascii="Times New Roman" w:hAnsi="Times New Roman" w:cs="Times New Roman"/>
+          <w:sz w:val="28"/>
+          <w:szCs w:val="28"/>
+        </w:rPr>
+      </w:pPr>
+      <w:r>
+        <w:rPr>
+          <w:rFonts w:ascii="Times New Roman" w:hAnsi="Times New Roman" w:cs="Times New Roman"/>
+          <w:sz w:val="28"/>
+          <w:szCs w:val="28"/>
+          <w:lang w:val="en-US"/>
+        </w:rPr>
+        <w:t>Aman, tidak ada kendala</w:t>
+      </w:r>
+    </w:p>
+    <w:p>
+      <w:pPr>
+        <w:rPr>
+          <w:rFonts w:ascii="Times New Roman" w:hAnsi="Times New Roman" w:cs="Times New Roman"/>
+          <w:sz w:val="28"/>
+          <w:szCs w:val="28"/>
+          <w:lang w:val="en-US"/>
+        </w:rPr>
+      </w:pPr>
+    </w:p>
+    <w:p>
+      <w:pPr>
+        <w:rPr>
+          <w:rFonts w:ascii="Times New Roman" w:hAnsi="Times New Roman" w:cs="Times New Roman"/>
+          <w:sz w:val="28"/>
+          <w:szCs w:val="28"/>
+          <w:lang w:val="en-US"/>
+        </w:rPr>
+      </w:pPr>
+    </w:p>
+    <w:p>
+      <w:pPr>
+        <w:rPr>
+          <w:rFonts w:ascii="Times New Roman" w:hAnsi="Times New Roman" w:cs="Times New Roman"/>
+          <w:sz w:val="28"/>
+          <w:szCs w:val="28"/>
+          <w:lang w:val="en-US"/>
+        </w:rPr>
+      </w:pPr>
+    </w:p>
+    <w:p>
+      <w:pPr>
+        <w:rPr>
+          <w:rFonts w:ascii="Times New Roman" w:hAnsi="Times New Roman" w:cs="Times New Roman"/>
+          <w:sz w:val="28"/>
+          <w:szCs w:val="28"/>
+          <w:lang w:val="en-US"/>
+        </w:rPr>
+      </w:pPr>
+    </w:p>
+    <w:p>
+      <w:pPr>
+        <w:rPr>
+          <w:rFonts w:ascii="Times New Roman" w:hAnsi="Times New Roman" w:cs="Times New Roman"/>
+          <w:sz w:val="28"/>
+          <w:szCs w:val="28"/>
+          <w:lang w:val="en-US"/>
+        </w:rPr>
+      </w:pPr>
+    </w:p>
+    <w:p>
+      <w:pPr>
+        <w:rPr>
+          <w:rFonts w:ascii="Times New Roman" w:hAnsi="Times New Roman" w:cs="Times New Roman"/>
+          <w:sz w:val="28"/>
+          <w:szCs w:val="28"/>
+          <w:lang w:val="en-US"/>
+        </w:rPr>
+      </w:pPr>
+      <w:r>
+        <w:rPr>
+          <w:rFonts w:ascii="Times New Roman" w:hAnsi="Times New Roman" w:cs="Times New Roman"/>
+          <w:sz w:val="28"/>
+          <w:szCs w:val="28"/>
+          <w:lang w:val="en-US"/>
+        </w:rPr>
+        <w:lastRenderedPageBreak/>
+        <w:t>30/5</w:t>
+      </w:r>
+    </w:p>
+    <w:p>
+      <w:pPr>
+        <w:rPr>
+          <w:rFonts w:ascii="Times New Roman" w:hAnsi="Times New Roman" w:cs="Times New Roman"/>
+          <w:sz w:val="28"/>
+          <w:szCs w:val="28"/>
+          <w:lang w:val="en-US"/>
+        </w:rPr>
+      </w:pPr>
+      <w:r>
+        <w:rPr>
+          <w:rFonts w:ascii="Times New Roman" w:hAnsi="Times New Roman" w:cs="Times New Roman"/>
+          <w:sz w:val="28"/>
+          <w:szCs w:val="28"/>
+          <w:lang w:val="en-US"/>
+        </w:rPr>
+        <w:t>Ramadiansyah :</w:t>
+      </w:r>
+    </w:p>
+    <w:p>
+      <w:pPr>
+        <w:pStyle w:val="ListParagraph"/>
+        <w:numPr>
+          <w:ilvl w:val="0"/>
+          <w:numId w:val="9"/>
+        </w:numPr>
+        <w:rPr>
+          <w:rFonts w:ascii="Times New Roman" w:hAnsi="Times New Roman" w:cs="Times New Roman"/>
+          <w:sz w:val="28"/>
+          <w:szCs w:val="28"/>
+          <w:lang w:val="en-US"/>
+        </w:rPr>
+      </w:pPr>
+      <w:r>
+        <w:rPr>
+          <w:rFonts w:ascii="Times New Roman" w:hAnsi="Times New Roman" w:cs="Times New Roman"/>
+          <w:sz w:val="28"/>
+          <w:szCs w:val="28"/>
+          <w:lang w:val="en-US"/>
+        </w:rPr>
+        <w:t>Kemarin</w:t>
+      </w:r>
+      <w:r>
+        <w:rPr>
+          <w:rFonts w:ascii="Times New Roman" w:hAnsi="Times New Roman" w:cs="Times New Roman"/>
+          <w:sz w:val="28"/>
+          <w:szCs w:val="28"/>
+          <w:lang w:val="en-US"/>
+        </w:rPr>
+        <w:t xml:space="preserve"> saya</w:t>
+      </w:r>
+      <w:r>
+        <w:rPr>
+          <w:rFonts w:ascii="Times New Roman" w:hAnsi="Times New Roman" w:cs="Times New Roman"/>
+          <w:sz w:val="28"/>
+          <w:szCs w:val="28"/>
+          <w:lang w:val="en-US"/>
+        </w:rPr>
+        <w:t xml:space="preserve"> saya melakukan pencarian perbedaan tukang foto dengan fotografer</w:t>
+      </w:r>
+    </w:p>
+    <w:p>
+      <w:pPr>
+        <w:pStyle w:val="ListParagraph"/>
+        <w:numPr>
+          <w:ilvl w:val="0"/>
+          <w:numId w:val="9"/>
+        </w:numPr>
+        <w:rPr>
+          <w:rFonts w:ascii="Times New Roman" w:hAnsi="Times New Roman" w:cs="Times New Roman"/>
+          <w:sz w:val="28"/>
+          <w:szCs w:val="28"/>
+          <w:lang w:val="en-US"/>
+        </w:rPr>
+      </w:pPr>
+      <w:r>
+        <w:rPr>
+          <w:rFonts w:ascii="Times New Roman" w:hAnsi="Times New Roman" w:cs="Times New Roman"/>
+          <w:sz w:val="28"/>
+          <w:szCs w:val="28"/>
+          <w:lang w:val="en-US"/>
+        </w:rPr>
+        <w:t>Hari ini cara mengambil foto yang baik</w:t>
+      </w:r>
+    </w:p>
+    <w:p>
+      <w:pPr>
+        <w:pStyle w:val="ListParagraph"/>
+        <w:numPr>
+          <w:ilvl w:val="0"/>
+          <w:numId w:val="9"/>
+        </w:numPr>
+        <w:rPr>
+          <w:rFonts w:ascii="Times New Roman" w:hAnsi="Times New Roman" w:cs="Times New Roman"/>
+          <w:sz w:val="28"/>
+          <w:szCs w:val="28"/>
+          <w:lang w:val="en-US"/>
+        </w:rPr>
+      </w:pPr>
+      <w:r>
+        <w:rPr>
+          <w:rFonts w:ascii="Times New Roman" w:hAnsi="Times New Roman" w:cs="Times New Roman"/>
+          <w:sz w:val="28"/>
+          <w:szCs w:val="28"/>
+          <w:lang w:val="en-US"/>
+        </w:rPr>
+        <w:t>Tidak ada kendala</w:t>
+      </w:r>
+    </w:p>
+    <w:p>
+      <w:pPr>
+        <w:rPr>
+          <w:rFonts w:ascii="Times New Roman" w:hAnsi="Times New Roman" w:cs="Times New Roman"/>
+          <w:sz w:val="28"/>
+          <w:szCs w:val="28"/>
+        </w:rPr>
+      </w:pPr>
+    </w:p>
+    <w:p>
+      <w:pPr>
+        <w:rPr>
+          <w:rFonts w:ascii="Times New Roman" w:hAnsi="Times New Roman" w:cs="Times New Roman"/>
+          <w:sz w:val="28"/>
+          <w:szCs w:val="28"/>
+          <w:lang w:val="en-US"/>
+        </w:rPr>
+      </w:pPr>
+      <w:r>
+        <w:rPr>
+          <w:rFonts w:ascii="Times New Roman" w:hAnsi="Times New Roman" w:cs="Times New Roman"/>
+          <w:sz w:val="28"/>
+          <w:szCs w:val="28"/>
+        </w:rPr>
+        <w:t xml:space="preserve">Kurniadi Sinaga </w:t>
+      </w:r>
+      <w:r>
+        <w:rPr>
+          <w:rFonts w:ascii="Times New Roman" w:hAnsi="Times New Roman" w:cs="Times New Roman"/>
+          <w:sz w:val="28"/>
+          <w:szCs w:val="28"/>
+          <w:lang w:val="en-US"/>
+        </w:rPr>
+        <w:t>:</w:t>
+      </w:r>
+    </w:p>
+    <w:p>
+      <w:pPr>
+        <w:pStyle w:val="ListParagraph"/>
+        <w:numPr>
+          <w:ilvl w:val="0"/>
+          <w:numId w:val="10"/>
+        </w:numPr>
+        <w:rPr>
+          <w:rFonts w:ascii="Times New Roman" w:hAnsi="Times New Roman" w:cs="Times New Roman"/>
+          <w:sz w:val="28"/>
+          <w:szCs w:val="28"/>
+        </w:rPr>
+      </w:pPr>
+      <w:r>
+        <w:rPr>
+          <w:rFonts w:ascii="Times New Roman" w:hAnsi="Times New Roman" w:cs="Times New Roman"/>
+          <w:sz w:val="28"/>
+          <w:szCs w:val="28"/>
+          <w:lang w:val="en-US"/>
+        </w:rPr>
+        <w:t xml:space="preserve">Kemarin </w:t>
+      </w:r>
+      <w:r>
+        <w:rPr>
+          <w:rFonts w:ascii="Times New Roman" w:hAnsi="Times New Roman" w:cs="Times New Roman"/>
+          <w:sz w:val="28"/>
+          <w:szCs w:val="28"/>
+        </w:rPr>
+        <w:t>saya</w:t>
+      </w:r>
+      <w:r>
+        <w:rPr>
+          <w:rFonts w:ascii="Times New Roman" w:hAnsi="Times New Roman" w:cs="Times New Roman"/>
+          <w:sz w:val="28"/>
+          <w:szCs w:val="28"/>
+        </w:rPr>
+        <w:t xml:space="preserve"> </w:t>
+      </w:r>
+      <w:r>
+        <w:rPr>
+          <w:rFonts w:ascii="Times New Roman" w:hAnsi="Times New Roman" w:cs="Times New Roman"/>
+          <w:sz w:val="28"/>
+          <w:szCs w:val="28"/>
+        </w:rPr>
+        <w:t xml:space="preserve">melakukan </w:t>
+      </w:r>
+      <w:r>
+        <w:rPr>
+          <w:rFonts w:ascii="Times New Roman" w:hAnsi="Times New Roman" w:cs="Times New Roman"/>
+          <w:sz w:val="28"/>
+          <w:szCs w:val="28"/>
+          <w:lang w:val="en-US"/>
+        </w:rPr>
+        <w:t>pencarian sejarah photography</w:t>
       </w:r>
       <w:bookmarkStart w:id="0" w:name="_GoBack"/>
       <w:bookmarkEnd w:id="0"/>
@@ -2674,57 +3343,86 @@
         <w:pStyle w:val="ListParagraph"/>
         <w:numPr>
           <w:ilvl w:val="0"/>
-          <w:numId w:val="9"/>
-        </w:numPr>
-        <w:rPr>
-          <w:rFonts w:ascii="Times New Roman" w:hAnsi="Times New Roman" w:cs="Times New Roman"/>
-          <w:sz w:val="28"/>
-          <w:szCs w:val="28"/>
-          <w:lang w:val="en-US"/>
-        </w:rPr>
-      </w:pPr>
-      <w:r>
-        <w:rPr>
-          <w:rFonts w:ascii="Times New Roman" w:hAnsi="Times New Roman" w:cs="Times New Roman"/>
-          <w:sz w:val="28"/>
-          <w:szCs w:val="28"/>
-          <w:lang w:val="en-US"/>
-        </w:rPr>
-        <w:t>Tidak ada kendala</w:t>
-      </w:r>
-    </w:p>
-    <w:p>
-      <w:pPr>
-        <w:rPr>
-          <w:rFonts w:ascii="Times New Roman" w:hAnsi="Times New Roman" w:cs="Times New Roman"/>
-          <w:sz w:val="28"/>
-          <w:szCs w:val="28"/>
-        </w:rPr>
-      </w:pPr>
-    </w:p>
-    <w:p>
-      <w:pPr>
-        <w:rPr>
-          <w:rFonts w:ascii="Times New Roman" w:hAnsi="Times New Roman" w:cs="Times New Roman"/>
-          <w:sz w:val="28"/>
-          <w:szCs w:val="28"/>
-          <w:lang w:val="en-US"/>
-        </w:rPr>
-      </w:pPr>
-      <w:r>
-        <w:rPr>
-          <w:rFonts w:ascii="Times New Roman" w:hAnsi="Times New Roman" w:cs="Times New Roman"/>
-          <w:sz w:val="28"/>
-          <w:szCs w:val="28"/>
-        </w:rPr>
-        <w:t xml:space="preserve">Kurniadi Sinaga </w:t>
-      </w:r>
-      <w:r>
-        <w:rPr>
-          <w:rFonts w:ascii="Times New Roman" w:hAnsi="Times New Roman" w:cs="Times New Roman"/>
-          <w:sz w:val="28"/>
-          <w:szCs w:val="28"/>
-          <w:lang w:val="en-US"/>
+          <w:numId w:val="10"/>
+        </w:numPr>
+        <w:rPr>
+          <w:rFonts w:ascii="Times New Roman" w:hAnsi="Times New Roman" w:cs="Times New Roman"/>
+          <w:sz w:val="28"/>
+          <w:szCs w:val="28"/>
+        </w:rPr>
+      </w:pPr>
+      <w:r>
+        <w:rPr>
+          <w:rFonts w:ascii="Times New Roman" w:hAnsi="Times New Roman" w:cs="Times New Roman"/>
+          <w:sz w:val="28"/>
+          <w:szCs w:val="28"/>
+        </w:rPr>
+        <w:t xml:space="preserve">Hari ini saya </w:t>
+      </w:r>
+      <w:r>
+        <w:rPr>
+          <w:rFonts w:ascii="Times New Roman" w:hAnsi="Times New Roman" w:cs="Times New Roman"/>
+          <w:sz w:val="28"/>
+          <w:szCs w:val="28"/>
+          <w:lang w:val="en-US"/>
+        </w:rPr>
+        <w:t>mencari edit poto yang baik</w:t>
+      </w:r>
+    </w:p>
+    <w:p>
+      <w:pPr>
+        <w:pStyle w:val="ListParagraph"/>
+        <w:numPr>
+          <w:ilvl w:val="0"/>
+          <w:numId w:val="10"/>
+        </w:numPr>
+        <w:rPr>
+          <w:rFonts w:ascii="Times New Roman" w:hAnsi="Times New Roman" w:cs="Times New Roman"/>
+          <w:sz w:val="28"/>
+          <w:szCs w:val="28"/>
+        </w:rPr>
+      </w:pPr>
+      <w:r>
+        <w:rPr>
+          <w:rFonts w:ascii="Times New Roman" w:hAnsi="Times New Roman" w:cs="Times New Roman"/>
+          <w:sz w:val="28"/>
+          <w:szCs w:val="28"/>
+          <w:lang w:val="en-US"/>
+        </w:rPr>
+        <w:t>Ada Kendala, belakangan ini saya agak sulit untuk internetan karena banyak kegiatan</w:t>
+      </w:r>
+    </w:p>
+    <w:p>
+      <w:pPr>
+        <w:rPr>
+          <w:rFonts w:ascii="Times New Roman" w:hAnsi="Times New Roman" w:cs="Times New Roman"/>
+          <w:sz w:val="28"/>
+          <w:szCs w:val="28"/>
+        </w:rPr>
+      </w:pPr>
+    </w:p>
+    <w:p>
+      <w:pPr>
+        <w:rPr>
+          <w:rFonts w:ascii="Times New Roman" w:hAnsi="Times New Roman" w:cs="Times New Roman"/>
+          <w:sz w:val="28"/>
+          <w:szCs w:val="28"/>
+        </w:rPr>
+      </w:pPr>
+      <w:r>
+        <w:rPr>
+          <w:rFonts w:ascii="Times New Roman" w:hAnsi="Times New Roman" w:cs="Times New Roman"/>
+          <w:sz w:val="28"/>
+          <w:szCs w:val="28"/>
+          <w:lang w:val="en-US"/>
+        </w:rPr>
+        <w:t>Husnul Wasufi Siregar</w:t>
+      </w:r>
+      <w:r>
+        <w:rPr>
+          <w:rFonts w:ascii="Times New Roman" w:hAnsi="Times New Roman" w:cs="Times New Roman"/>
+          <w:sz w:val="28"/>
+          <w:szCs w:val="28"/>
         </w:rPr>
         <w:t>:</w:t>
       </w:r>
@@ -2734,12 +3432,13 @@
         <w:pStyle w:val="ListParagraph"/>
         <w:numPr>
           <w:ilvl w:val="0"/>
-          <w:numId w:val="10"/>
-        </w:numPr>
-        <w:rPr>
-          <w:rFonts w:ascii="Times New Roman" w:hAnsi="Times New Roman" w:cs="Times New Roman"/>
-          <w:sz w:val="28"/>
-          <w:szCs w:val="28"/>
+          <w:numId w:val="11"/>
+        </w:numPr>
+        <w:rPr>
+          <w:rFonts w:ascii="Times New Roman" w:hAnsi="Times New Roman" w:cs="Times New Roman"/>
+          <w:sz w:val="28"/>
+          <w:szCs w:val="28"/>
+          <w:lang w:val="en-US"/>
         </w:rPr>
       </w:pPr>
       <w:r>
@@ -2757,52 +3456,47 @@
           <w:sz w:val="28"/>
           <w:szCs w:val="28"/>
         </w:rPr>
-        <w:t>saya</w:t>
-      </w:r>
-      <w:r>
-        <w:rPr>
-          <w:rFonts w:ascii="Times New Roman" w:hAnsi="Times New Roman" w:cs="Times New Roman"/>
-          <w:sz w:val="28"/>
-          <w:szCs w:val="28"/>
+        <w:t xml:space="preserve">saya </w:t>
+      </w:r>
+      <w:r>
+        <w:rPr>
+          <w:rFonts w:ascii="Times New Roman" w:hAnsi="Times New Roman" w:cs="Times New Roman"/>
+          <w:sz w:val="28"/>
+          <w:szCs w:val="28"/>
+          <w:lang w:val="en-US"/>
+        </w:rPr>
+        <w:t>mencari beberapa organisasi foto tertua di indonesia</w:t>
+      </w:r>
+      <w:r>
+        <w:rPr>
+          <w:rFonts w:ascii="Times New Roman" w:hAnsi="Times New Roman" w:cs="Times New Roman"/>
+          <w:sz w:val="28"/>
+          <w:szCs w:val="28"/>
+          <w:lang w:val="en-US"/>
         </w:rPr>
         <w:t xml:space="preserve"> </w:t>
       </w:r>
-      <w:r>
-        <w:rPr>
-          <w:rFonts w:ascii="Times New Roman" w:hAnsi="Times New Roman" w:cs="Times New Roman"/>
-          <w:sz w:val="28"/>
-          <w:szCs w:val="28"/>
-        </w:rPr>
-        <w:t xml:space="preserve">melakukan </w:t>
-      </w:r>
-      <w:r>
-        <w:rPr>
-          <w:rFonts w:ascii="Times New Roman" w:hAnsi="Times New Roman" w:cs="Times New Roman"/>
-          <w:sz w:val="28"/>
-          <w:szCs w:val="28"/>
-          <w:lang w:val="en-US"/>
-        </w:rPr>
-        <w:t>memberi tambahan pada sejarah dan melengkapinya</w:t>
-      </w:r>
-    </w:p>
-    <w:p>
-      <w:pPr>
-        <w:pStyle w:val="ListParagraph"/>
-        <w:numPr>
-          <w:ilvl w:val="0"/>
-          <w:numId w:val="10"/>
-        </w:numPr>
-        <w:rPr>
-          <w:rFonts w:ascii="Times New Roman" w:hAnsi="Times New Roman" w:cs="Times New Roman"/>
-          <w:sz w:val="28"/>
-          <w:szCs w:val="28"/>
-        </w:rPr>
-      </w:pPr>
-      <w:r>
-        <w:rPr>
-          <w:rFonts w:ascii="Times New Roman" w:hAnsi="Times New Roman" w:cs="Times New Roman"/>
-          <w:sz w:val="28"/>
-          <w:szCs w:val="28"/>
+    </w:p>
+    <w:p>
+      <w:pPr>
+        <w:pStyle w:val="ListParagraph"/>
+        <w:numPr>
+          <w:ilvl w:val="0"/>
+          <w:numId w:val="11"/>
+        </w:numPr>
+        <w:rPr>
+          <w:rFonts w:ascii="Times New Roman" w:hAnsi="Times New Roman" w:cs="Times New Roman"/>
+          <w:sz w:val="28"/>
+          <w:szCs w:val="28"/>
+          <w:lang w:val="en-US"/>
+        </w:rPr>
+      </w:pPr>
+      <w:r>
+        <w:rPr>
+          <w:rFonts w:ascii="Times New Roman" w:hAnsi="Times New Roman" w:cs="Times New Roman"/>
+          <w:sz w:val="28"/>
+          <w:szCs w:val="28"/>
+          <w:lang w:val="en-US"/>
         </w:rPr>
         <w:t xml:space="preserve">Hari ini saya </w:t>
       </w:r>
@@ -2813,65 +3507,7 @@
           <w:szCs w:val="28"/>
           <w:lang w:val="en-US"/>
         </w:rPr>
-        <w:t>Sejarah Photography</w:t>
-      </w:r>
-    </w:p>
-    <w:p>
-      <w:pPr>
-        <w:pStyle w:val="ListParagraph"/>
-        <w:numPr>
-          <w:ilvl w:val="0"/>
-          <w:numId w:val="10"/>
-        </w:numPr>
-        <w:rPr>
-          <w:rFonts w:ascii="Times New Roman" w:hAnsi="Times New Roman" w:cs="Times New Roman"/>
-          <w:sz w:val="28"/>
-          <w:szCs w:val="28"/>
-        </w:rPr>
-      </w:pPr>
-      <w:r>
-        <w:rPr>
-          <w:rFonts w:ascii="Times New Roman" w:hAnsi="Times New Roman" w:cs="Times New Roman"/>
-          <w:sz w:val="28"/>
-          <w:szCs w:val="28"/>
-          <w:lang w:val="en-US"/>
-        </w:rPr>
-        <w:t>Ada Kendala, belakangan ini saya agak sulit untuk internetan karena banyak kegiatan</w:t>
-      </w:r>
-    </w:p>
-    <w:p>
-      <w:pPr>
-        <w:rPr>
-          <w:rFonts w:ascii="Times New Roman" w:hAnsi="Times New Roman" w:cs="Times New Roman"/>
-          <w:sz w:val="28"/>
-          <w:szCs w:val="28"/>
-        </w:rPr>
-      </w:pPr>
-    </w:p>
-    <w:p>
-      <w:pPr>
-        <w:rPr>
-          <w:rFonts w:ascii="Times New Roman" w:hAnsi="Times New Roman" w:cs="Times New Roman"/>
-          <w:sz w:val="28"/>
-          <w:szCs w:val="28"/>
-        </w:rPr>
-      </w:pPr>
-      <w:r>
-        <w:rPr>
-          <w:rFonts w:ascii="Times New Roman" w:hAnsi="Times New Roman" w:cs="Times New Roman"/>
-          <w:sz w:val="28"/>
-          <w:szCs w:val="28"/>
-          <w:lang w:val="en-US"/>
-        </w:rPr>
-        <w:t>Husnul Wasufi Siregar</w:t>
-      </w:r>
-      <w:r>
-        <w:rPr>
-          <w:rFonts w:ascii="Times New Roman" w:hAnsi="Times New Roman" w:cs="Times New Roman"/>
-          <w:sz w:val="28"/>
-          <w:szCs w:val="28"/>
-        </w:rPr>
-        <w:t>:</w:t>
+        <w:t>mencari jenis-jenis lensa</w:t>
       </w:r>
     </w:p>
     <w:p>
@@ -2895,6 +3531,55 @@
           <w:szCs w:val="28"/>
           <w:lang w:val="en-US"/>
         </w:rPr>
+        <w:t>Aman, tidak ada kendala</w:t>
+      </w:r>
+    </w:p>
+    <w:p>
+      <w:pPr>
+        <w:rPr>
+          <w:rFonts w:ascii="Times New Roman" w:hAnsi="Times New Roman" w:cs="Times New Roman"/>
+          <w:sz w:val="28"/>
+          <w:szCs w:val="28"/>
+        </w:rPr>
+      </w:pPr>
+    </w:p>
+    <w:p>
+      <w:pPr>
+        <w:rPr>
+          <w:rFonts w:ascii="Times New Roman" w:hAnsi="Times New Roman" w:cs="Times New Roman"/>
+          <w:sz w:val="28"/>
+          <w:szCs w:val="28"/>
+        </w:rPr>
+      </w:pPr>
+      <w:r>
+        <w:rPr>
+          <w:rFonts w:ascii="Times New Roman" w:hAnsi="Times New Roman" w:cs="Times New Roman"/>
+          <w:sz w:val="28"/>
+          <w:szCs w:val="28"/>
+        </w:rPr>
+        <w:t>Eko Prayetno :</w:t>
+      </w:r>
+    </w:p>
+    <w:p>
+      <w:pPr>
+        <w:pStyle w:val="ListParagraph"/>
+        <w:numPr>
+          <w:ilvl w:val="0"/>
+          <w:numId w:val="12"/>
+        </w:numPr>
+        <w:rPr>
+          <w:rFonts w:ascii="Times New Roman" w:hAnsi="Times New Roman" w:cs="Times New Roman"/>
+          <w:sz w:val="28"/>
+          <w:szCs w:val="28"/>
+        </w:rPr>
+      </w:pPr>
+      <w:r>
+        <w:rPr>
+          <w:rFonts w:ascii="Times New Roman" w:hAnsi="Times New Roman" w:cs="Times New Roman"/>
+          <w:sz w:val="28"/>
+          <w:szCs w:val="28"/>
+          <w:lang w:val="en-US"/>
+        </w:rPr>
         <w:t xml:space="preserve">Kemarin </w:t>
       </w:r>
       <w:r>
@@ -2902,91 +3587,54 @@
           <w:rFonts w:ascii="Times New Roman" w:hAnsi="Times New Roman" w:cs="Times New Roman"/>
           <w:sz w:val="28"/>
           <w:szCs w:val="28"/>
-        </w:rPr>
-        <w:t xml:space="preserve">saya </w:t>
-      </w:r>
-      <w:r>
-        <w:rPr>
-          <w:rFonts w:ascii="Times New Roman" w:hAnsi="Times New Roman" w:cs="Times New Roman"/>
-          <w:sz w:val="28"/>
-          <w:szCs w:val="28"/>
-          <w:lang w:val="en-US"/>
-        </w:rPr>
-        <w:t>melengkapi Perkembangan Photography di Indonesia</w:t>
-      </w:r>
-      <w:r>
-        <w:rPr>
-          <w:rFonts w:ascii="Times New Roman" w:hAnsi="Times New Roman" w:cs="Times New Roman"/>
-          <w:sz w:val="28"/>
-          <w:szCs w:val="28"/>
-          <w:lang w:val="en-US"/>
-        </w:rPr>
-        <w:t xml:space="preserve"> </w:t>
-      </w:r>
-      <w:r>
-        <w:rPr>
-          <w:rFonts w:ascii="Times New Roman" w:hAnsi="Times New Roman" w:cs="Times New Roman"/>
-          <w:sz w:val="28"/>
-          <w:szCs w:val="28"/>
-          <w:lang w:val="en-US"/>
-        </w:rPr>
-        <w:t>di Indonesia</w:t>
-      </w:r>
-      <w:r>
-        <w:rPr>
-          <w:rFonts w:ascii="Times New Roman" w:hAnsi="Times New Roman" w:cs="Times New Roman"/>
-          <w:sz w:val="28"/>
-          <w:szCs w:val="28"/>
-          <w:lang w:val="en-US"/>
-        </w:rPr>
-        <w:t xml:space="preserve"> </w:t>
-      </w:r>
-    </w:p>
-    <w:p>
-      <w:pPr>
-        <w:pStyle w:val="ListParagraph"/>
-        <w:numPr>
-          <w:ilvl w:val="0"/>
-          <w:numId w:val="11"/>
-        </w:numPr>
-        <w:rPr>
-          <w:rFonts w:ascii="Times New Roman" w:hAnsi="Times New Roman" w:cs="Times New Roman"/>
-          <w:sz w:val="28"/>
-          <w:szCs w:val="28"/>
-          <w:lang w:val="en-US"/>
-        </w:rPr>
-      </w:pPr>
-      <w:r>
-        <w:rPr>
-          <w:rFonts w:ascii="Times New Roman" w:hAnsi="Times New Roman" w:cs="Times New Roman"/>
-          <w:sz w:val="28"/>
-          <w:szCs w:val="28"/>
-          <w:lang w:val="en-US"/>
-        </w:rPr>
-        <w:t xml:space="preserve">Hari ini saya </w:t>
-      </w:r>
-      <w:r>
-        <w:rPr>
-          <w:rFonts w:ascii="Times New Roman" w:hAnsi="Times New Roman" w:cs="Times New Roman"/>
-          <w:sz w:val="28"/>
-          <w:szCs w:val="28"/>
-          <w:lang w:val="en-US"/>
-        </w:rPr>
-        <w:t>mencari beberapa organisasi foto tertua di indonesia</w:t>
-      </w:r>
-    </w:p>
-    <w:p>
-      <w:pPr>
-        <w:pStyle w:val="ListParagraph"/>
-        <w:numPr>
-          <w:ilvl w:val="0"/>
-          <w:numId w:val="11"/>
-        </w:numPr>
-        <w:rPr>
-          <w:rFonts w:ascii="Times New Roman" w:hAnsi="Times New Roman" w:cs="Times New Roman"/>
-          <w:sz w:val="28"/>
-          <w:szCs w:val="28"/>
-          <w:lang w:val="en-US"/>
+          <w:lang w:val="en-US"/>
+        </w:rPr>
+        <w:t>saya mengirim logbook dan mangatur teamwork</w:t>
+      </w:r>
+    </w:p>
+    <w:p>
+      <w:pPr>
+        <w:pStyle w:val="ListParagraph"/>
+        <w:numPr>
+          <w:ilvl w:val="0"/>
+          <w:numId w:val="12"/>
+        </w:numPr>
+        <w:rPr>
+          <w:rFonts w:ascii="Times New Roman" w:hAnsi="Times New Roman" w:cs="Times New Roman"/>
+          <w:sz w:val="28"/>
+          <w:szCs w:val="28"/>
+        </w:rPr>
+      </w:pPr>
+      <w:r>
+        <w:rPr>
+          <w:rFonts w:ascii="Times New Roman" w:hAnsi="Times New Roman" w:cs="Times New Roman"/>
+          <w:sz w:val="28"/>
+          <w:szCs w:val="28"/>
+          <w:lang w:val="en-US"/>
+        </w:rPr>
+        <w:t>Hari ini saya mengirim logbook dan mangatur teamwork</w:t>
+      </w:r>
+      <w:r>
+        <w:rPr>
+          <w:rFonts w:ascii="Times New Roman" w:hAnsi="Times New Roman" w:cs="Times New Roman"/>
+          <w:sz w:val="28"/>
+          <w:szCs w:val="28"/>
+          <w:lang w:val="en-US"/>
+        </w:rPr>
+        <w:t xml:space="preserve"> dan memperlengkap teknik dasar dan pro dalam pemotretan</w:t>
+      </w:r>
+    </w:p>
+    <w:p>
+      <w:pPr>
+        <w:pStyle w:val="ListParagraph"/>
+        <w:numPr>
+          <w:ilvl w:val="0"/>
+          <w:numId w:val="12"/>
+        </w:numPr>
+        <w:rPr>
+          <w:rFonts w:ascii="Times New Roman" w:hAnsi="Times New Roman" w:cs="Times New Roman"/>
+          <w:sz w:val="28"/>
+          <w:szCs w:val="28"/>
         </w:rPr>
       </w:pPr>
       <w:r>
@@ -3005,112 +3653,9 @@
           <w:rFonts w:ascii="Times New Roman" w:hAnsi="Times New Roman" w:cs="Times New Roman"/>
           <w:sz w:val="28"/>
           <w:szCs w:val="28"/>
-        </w:rPr>
-      </w:pPr>
-    </w:p>
-    <w:p>
-      <w:pPr>
-        <w:rPr>
-          <w:rFonts w:ascii="Times New Roman" w:hAnsi="Times New Roman" w:cs="Times New Roman"/>
-          <w:sz w:val="28"/>
-          <w:szCs w:val="28"/>
-        </w:rPr>
-      </w:pPr>
-      <w:r>
-        <w:rPr>
-          <w:rFonts w:ascii="Times New Roman" w:hAnsi="Times New Roman" w:cs="Times New Roman"/>
-          <w:sz w:val="28"/>
-          <w:szCs w:val="28"/>
-        </w:rPr>
-        <w:t>Eko Prayetno :</w:t>
-      </w:r>
-    </w:p>
-    <w:p>
-      <w:pPr>
-        <w:pStyle w:val="ListParagraph"/>
-        <w:numPr>
-          <w:ilvl w:val="0"/>
-          <w:numId w:val="12"/>
-        </w:numPr>
-        <w:rPr>
-          <w:rFonts w:ascii="Times New Roman" w:hAnsi="Times New Roman" w:cs="Times New Roman"/>
-          <w:sz w:val="28"/>
-          <w:szCs w:val="28"/>
-        </w:rPr>
-      </w:pPr>
-      <w:r>
-        <w:rPr>
-          <w:rFonts w:ascii="Times New Roman" w:hAnsi="Times New Roman" w:cs="Times New Roman"/>
-          <w:sz w:val="28"/>
-          <w:szCs w:val="28"/>
-          <w:lang w:val="en-US"/>
-        </w:rPr>
-        <w:t xml:space="preserve">Kemarin saya melakukan </w:t>
-      </w:r>
-      <w:r>
-        <w:rPr>
-          <w:rFonts w:ascii="Times New Roman" w:hAnsi="Times New Roman" w:cs="Times New Roman"/>
-          <w:sz w:val="28"/>
-          <w:szCs w:val="28"/>
-          <w:lang w:val="en-US"/>
-        </w:rPr>
-        <w:t>melengkapi jenis-jenis photography</w:t>
-      </w:r>
-    </w:p>
-    <w:p>
-      <w:pPr>
-        <w:pStyle w:val="ListParagraph"/>
-        <w:numPr>
-          <w:ilvl w:val="0"/>
-          <w:numId w:val="12"/>
-        </w:numPr>
-        <w:rPr>
-          <w:rFonts w:ascii="Times New Roman" w:hAnsi="Times New Roman" w:cs="Times New Roman"/>
-          <w:sz w:val="28"/>
-          <w:szCs w:val="28"/>
-        </w:rPr>
-      </w:pPr>
-      <w:r>
-        <w:rPr>
-          <w:rFonts w:ascii="Times New Roman" w:hAnsi="Times New Roman" w:cs="Times New Roman"/>
-          <w:sz w:val="28"/>
-          <w:szCs w:val="28"/>
-          <w:lang w:val="en-US"/>
-        </w:rPr>
-        <w:t>Hari ini saya</w:t>
-      </w:r>
-      <w:r>
-        <w:rPr>
-          <w:rFonts w:ascii="Times New Roman" w:hAnsi="Times New Roman" w:cs="Times New Roman"/>
-          <w:sz w:val="28"/>
-          <w:szCs w:val="28"/>
-          <w:lang w:val="en-US"/>
-        </w:rPr>
-        <w:t xml:space="preserve"> mengirim logbook dan mangatur teamwork</w:t>
-      </w:r>
-    </w:p>
-    <w:p>
-      <w:pPr>
-        <w:pStyle w:val="ListParagraph"/>
-        <w:numPr>
-          <w:ilvl w:val="0"/>
-          <w:numId w:val="12"/>
-        </w:numPr>
-        <w:rPr>
-          <w:rFonts w:ascii="Times New Roman" w:hAnsi="Times New Roman" w:cs="Times New Roman"/>
-          <w:sz w:val="28"/>
-          <w:szCs w:val="28"/>
-        </w:rPr>
-      </w:pPr>
-      <w:r>
-        <w:rPr>
-          <w:rFonts w:ascii="Times New Roman" w:hAnsi="Times New Roman" w:cs="Times New Roman"/>
-          <w:sz w:val="28"/>
-          <w:szCs w:val="28"/>
-          <w:lang w:val="en-US"/>
-        </w:rPr>
-        <w:t>Aman, tidak ada kendala</w:t>
-      </w:r>
+          <w:lang w:val="en-US"/>
+        </w:rPr>
+      </w:pPr>
     </w:p>
     <w:p>
       <w:pPr>

</xml_diff>

<commit_message>
Logbook hari ke 6
</commit_message>
<xml_diff>
--- a/Logbook.docx
+++ b/Logbook.docx
@@ -251,6 +251,15 @@
         </w:rPr>
         <w:t xml:space="preserve"> Ramadiansyah</w:t>
       </w:r>
+      <w:r>
+        <w:rPr>
+          <w:rFonts w:ascii="Times New Roman" w:hAnsi="Times New Roman" w:cs="Times New Roman"/>
+          <w:sz w:val="28"/>
+          <w:szCs w:val="28"/>
+          <w:lang w:val="en-US"/>
+        </w:rPr>
+        <w:t xml:space="preserve"> (Github: Paklek)</w:t>
+      </w:r>
     </w:p>
     <w:p>
       <w:pPr>
@@ -358,6 +367,15 @@
         </w:rPr>
         <w:t xml:space="preserve"> Kurniadi Sinaga</w:t>
       </w:r>
+      <w:r>
+        <w:rPr>
+          <w:rFonts w:ascii="Times New Roman" w:hAnsi="Times New Roman" w:cs="Times New Roman"/>
+          <w:sz w:val="28"/>
+          <w:szCs w:val="28"/>
+          <w:lang w:val="en-US"/>
+        </w:rPr>
+        <w:t xml:space="preserve"> (Github: Omkur)</w:t>
+      </w:r>
     </w:p>
     <w:p>
       <w:pPr>
@@ -465,6 +483,15 @@
         </w:rPr>
         <w:t xml:space="preserve"> Husnul Wasufi Siregar</w:t>
       </w:r>
+      <w:r>
+        <w:rPr>
+          <w:rFonts w:ascii="Times New Roman" w:hAnsi="Times New Roman" w:cs="Times New Roman"/>
+          <w:sz w:val="28"/>
+          <w:szCs w:val="28"/>
+          <w:lang w:val="en-US"/>
+        </w:rPr>
+        <w:t xml:space="preserve"> (Github: HusnulVengeance)</w:t>
+      </w:r>
     </w:p>
     <w:p>
       <w:pPr>
@@ -572,6 +599,15 @@
         </w:rPr>
         <w:t xml:space="preserve"> Eko Prayetno</w:t>
       </w:r>
+      <w:r>
+        <w:rPr>
+          <w:rFonts w:ascii="Times New Roman" w:hAnsi="Times New Roman" w:cs="Times New Roman"/>
+          <w:sz w:val="28"/>
+          <w:szCs w:val="28"/>
+          <w:lang w:val="en-US"/>
+        </w:rPr>
+        <w:t xml:space="preserve"> (Github:prayetnoeko)</w:t>
+      </w:r>
     </w:p>
     <w:p>
       <w:pPr>
@@ -3335,6 +3371,498 @@
         </w:rPr>
         <w:t>pencarian sejarah photography</w:t>
       </w:r>
+    </w:p>
+    <w:p>
+      <w:pPr>
+        <w:pStyle w:val="ListParagraph"/>
+        <w:numPr>
+          <w:ilvl w:val="0"/>
+          <w:numId w:val="10"/>
+        </w:numPr>
+        <w:rPr>
+          <w:rFonts w:ascii="Times New Roman" w:hAnsi="Times New Roman" w:cs="Times New Roman"/>
+          <w:sz w:val="28"/>
+          <w:szCs w:val="28"/>
+        </w:rPr>
+      </w:pPr>
+      <w:r>
+        <w:rPr>
+          <w:rFonts w:ascii="Times New Roman" w:hAnsi="Times New Roman" w:cs="Times New Roman"/>
+          <w:sz w:val="28"/>
+          <w:szCs w:val="28"/>
+        </w:rPr>
+        <w:t xml:space="preserve">Hari ini saya </w:t>
+      </w:r>
+      <w:r>
+        <w:rPr>
+          <w:rFonts w:ascii="Times New Roman" w:hAnsi="Times New Roman" w:cs="Times New Roman"/>
+          <w:sz w:val="28"/>
+          <w:szCs w:val="28"/>
+          <w:lang w:val="en-US"/>
+        </w:rPr>
+        <w:t>mencari edit poto yang baik</w:t>
+      </w:r>
+    </w:p>
+    <w:p>
+      <w:pPr>
+        <w:pStyle w:val="ListParagraph"/>
+        <w:numPr>
+          <w:ilvl w:val="0"/>
+          <w:numId w:val="10"/>
+        </w:numPr>
+        <w:rPr>
+          <w:rFonts w:ascii="Times New Roman" w:hAnsi="Times New Roman" w:cs="Times New Roman"/>
+          <w:sz w:val="28"/>
+          <w:szCs w:val="28"/>
+        </w:rPr>
+      </w:pPr>
+      <w:r>
+        <w:rPr>
+          <w:rFonts w:ascii="Times New Roman" w:hAnsi="Times New Roman" w:cs="Times New Roman"/>
+          <w:sz w:val="28"/>
+          <w:szCs w:val="28"/>
+          <w:lang w:val="en-US"/>
+        </w:rPr>
+        <w:t>Ada Kendala, belakangan ini saya agak sulit untuk internetan karena banyak kegiatan</w:t>
+      </w:r>
+    </w:p>
+    <w:p>
+      <w:pPr>
+        <w:rPr>
+          <w:rFonts w:ascii="Times New Roman" w:hAnsi="Times New Roman" w:cs="Times New Roman"/>
+          <w:sz w:val="28"/>
+          <w:szCs w:val="28"/>
+        </w:rPr>
+      </w:pPr>
+    </w:p>
+    <w:p>
+      <w:pPr>
+        <w:rPr>
+          <w:rFonts w:ascii="Times New Roman" w:hAnsi="Times New Roman" w:cs="Times New Roman"/>
+          <w:sz w:val="28"/>
+          <w:szCs w:val="28"/>
+        </w:rPr>
+      </w:pPr>
+      <w:r>
+        <w:rPr>
+          <w:rFonts w:ascii="Times New Roman" w:hAnsi="Times New Roman" w:cs="Times New Roman"/>
+          <w:sz w:val="28"/>
+          <w:szCs w:val="28"/>
+          <w:lang w:val="en-US"/>
+        </w:rPr>
+        <w:t>Husnul Wasufi Siregar</w:t>
+      </w:r>
+      <w:r>
+        <w:rPr>
+          <w:rFonts w:ascii="Times New Roman" w:hAnsi="Times New Roman" w:cs="Times New Roman"/>
+          <w:sz w:val="28"/>
+          <w:szCs w:val="28"/>
+        </w:rPr>
+        <w:t>:</w:t>
+      </w:r>
+    </w:p>
+    <w:p>
+      <w:pPr>
+        <w:pStyle w:val="ListParagraph"/>
+        <w:numPr>
+          <w:ilvl w:val="0"/>
+          <w:numId w:val="11"/>
+        </w:numPr>
+        <w:rPr>
+          <w:rFonts w:ascii="Times New Roman" w:hAnsi="Times New Roman" w:cs="Times New Roman"/>
+          <w:sz w:val="28"/>
+          <w:szCs w:val="28"/>
+          <w:lang w:val="en-US"/>
+        </w:rPr>
+      </w:pPr>
+      <w:r>
+        <w:rPr>
+          <w:rFonts w:ascii="Times New Roman" w:hAnsi="Times New Roman" w:cs="Times New Roman"/>
+          <w:sz w:val="28"/>
+          <w:szCs w:val="28"/>
+          <w:lang w:val="en-US"/>
+        </w:rPr>
+        <w:t xml:space="preserve">Kemarin </w:t>
+      </w:r>
+      <w:r>
+        <w:rPr>
+          <w:rFonts w:ascii="Times New Roman" w:hAnsi="Times New Roman" w:cs="Times New Roman"/>
+          <w:sz w:val="28"/>
+          <w:szCs w:val="28"/>
+        </w:rPr>
+        <w:t xml:space="preserve">saya </w:t>
+      </w:r>
+      <w:r>
+        <w:rPr>
+          <w:rFonts w:ascii="Times New Roman" w:hAnsi="Times New Roman" w:cs="Times New Roman"/>
+          <w:sz w:val="28"/>
+          <w:szCs w:val="28"/>
+          <w:lang w:val="en-US"/>
+        </w:rPr>
+        <w:t>mencari beberapa organisasi foto tertua di indonesia</w:t>
+      </w:r>
+      <w:r>
+        <w:rPr>
+          <w:rFonts w:ascii="Times New Roman" w:hAnsi="Times New Roman" w:cs="Times New Roman"/>
+          <w:sz w:val="28"/>
+          <w:szCs w:val="28"/>
+          <w:lang w:val="en-US"/>
+        </w:rPr>
+        <w:t xml:space="preserve"> </w:t>
+      </w:r>
+    </w:p>
+    <w:p>
+      <w:pPr>
+        <w:pStyle w:val="ListParagraph"/>
+        <w:numPr>
+          <w:ilvl w:val="0"/>
+          <w:numId w:val="11"/>
+        </w:numPr>
+        <w:rPr>
+          <w:rFonts w:ascii="Times New Roman" w:hAnsi="Times New Roman" w:cs="Times New Roman"/>
+          <w:sz w:val="28"/>
+          <w:szCs w:val="28"/>
+          <w:lang w:val="en-US"/>
+        </w:rPr>
+      </w:pPr>
+      <w:r>
+        <w:rPr>
+          <w:rFonts w:ascii="Times New Roman" w:hAnsi="Times New Roman" w:cs="Times New Roman"/>
+          <w:sz w:val="28"/>
+          <w:szCs w:val="28"/>
+          <w:lang w:val="en-US"/>
+        </w:rPr>
+        <w:t xml:space="preserve">Hari ini saya </w:t>
+      </w:r>
+      <w:r>
+        <w:rPr>
+          <w:rFonts w:ascii="Times New Roman" w:hAnsi="Times New Roman" w:cs="Times New Roman"/>
+          <w:sz w:val="28"/>
+          <w:szCs w:val="28"/>
+          <w:lang w:val="en-US"/>
+        </w:rPr>
+        <w:t>mencari jenis-jenis lensa</w:t>
+      </w:r>
+    </w:p>
+    <w:p>
+      <w:pPr>
+        <w:pStyle w:val="ListParagraph"/>
+        <w:numPr>
+          <w:ilvl w:val="0"/>
+          <w:numId w:val="11"/>
+        </w:numPr>
+        <w:rPr>
+          <w:rFonts w:ascii="Times New Roman" w:hAnsi="Times New Roman" w:cs="Times New Roman"/>
+          <w:sz w:val="28"/>
+          <w:szCs w:val="28"/>
+          <w:lang w:val="en-US"/>
+        </w:rPr>
+      </w:pPr>
+      <w:r>
+        <w:rPr>
+          <w:rFonts w:ascii="Times New Roman" w:hAnsi="Times New Roman" w:cs="Times New Roman"/>
+          <w:sz w:val="28"/>
+          <w:szCs w:val="28"/>
+          <w:lang w:val="en-US"/>
+        </w:rPr>
+        <w:t>Aman, tidak ada kendala</w:t>
+      </w:r>
+    </w:p>
+    <w:p>
+      <w:pPr>
+        <w:rPr>
+          <w:rFonts w:ascii="Times New Roman" w:hAnsi="Times New Roman" w:cs="Times New Roman"/>
+          <w:sz w:val="28"/>
+          <w:szCs w:val="28"/>
+        </w:rPr>
+      </w:pPr>
+    </w:p>
+    <w:p>
+      <w:pPr>
+        <w:rPr>
+          <w:rFonts w:ascii="Times New Roman" w:hAnsi="Times New Roman" w:cs="Times New Roman"/>
+          <w:sz w:val="28"/>
+          <w:szCs w:val="28"/>
+        </w:rPr>
+      </w:pPr>
+      <w:r>
+        <w:rPr>
+          <w:rFonts w:ascii="Times New Roman" w:hAnsi="Times New Roman" w:cs="Times New Roman"/>
+          <w:sz w:val="28"/>
+          <w:szCs w:val="28"/>
+        </w:rPr>
+        <w:t>Eko Prayetno :</w:t>
+      </w:r>
+    </w:p>
+    <w:p>
+      <w:pPr>
+        <w:pStyle w:val="ListParagraph"/>
+        <w:numPr>
+          <w:ilvl w:val="0"/>
+          <w:numId w:val="12"/>
+        </w:numPr>
+        <w:rPr>
+          <w:rFonts w:ascii="Times New Roman" w:hAnsi="Times New Roman" w:cs="Times New Roman"/>
+          <w:sz w:val="28"/>
+          <w:szCs w:val="28"/>
+        </w:rPr>
+      </w:pPr>
+      <w:r>
+        <w:rPr>
+          <w:rFonts w:ascii="Times New Roman" w:hAnsi="Times New Roman" w:cs="Times New Roman"/>
+          <w:sz w:val="28"/>
+          <w:szCs w:val="28"/>
+          <w:lang w:val="en-US"/>
+        </w:rPr>
+        <w:t xml:space="preserve">Kemarin </w:t>
+      </w:r>
+      <w:r>
+        <w:rPr>
+          <w:rFonts w:ascii="Times New Roman" w:hAnsi="Times New Roman" w:cs="Times New Roman"/>
+          <w:sz w:val="28"/>
+          <w:szCs w:val="28"/>
+          <w:lang w:val="en-US"/>
+        </w:rPr>
+        <w:t>saya mengirim logbook dan mangatur teamwork</w:t>
+      </w:r>
+    </w:p>
+    <w:p>
+      <w:pPr>
+        <w:pStyle w:val="ListParagraph"/>
+        <w:numPr>
+          <w:ilvl w:val="0"/>
+          <w:numId w:val="12"/>
+        </w:numPr>
+        <w:rPr>
+          <w:rFonts w:ascii="Times New Roman" w:hAnsi="Times New Roman" w:cs="Times New Roman"/>
+          <w:sz w:val="28"/>
+          <w:szCs w:val="28"/>
+        </w:rPr>
+      </w:pPr>
+      <w:r>
+        <w:rPr>
+          <w:rFonts w:ascii="Times New Roman" w:hAnsi="Times New Roman" w:cs="Times New Roman"/>
+          <w:sz w:val="28"/>
+          <w:szCs w:val="28"/>
+          <w:lang w:val="en-US"/>
+        </w:rPr>
+        <w:t>Hari ini saya mengirim logbook dan mangatur teamwork</w:t>
+      </w:r>
+      <w:r>
+        <w:rPr>
+          <w:rFonts w:ascii="Times New Roman" w:hAnsi="Times New Roman" w:cs="Times New Roman"/>
+          <w:sz w:val="28"/>
+          <w:szCs w:val="28"/>
+          <w:lang w:val="en-US"/>
+        </w:rPr>
+        <w:t xml:space="preserve"> dan memperlengkap teknik dasar dan pro dalam pemotretan</w:t>
+      </w:r>
+    </w:p>
+    <w:p>
+      <w:pPr>
+        <w:pStyle w:val="ListParagraph"/>
+        <w:numPr>
+          <w:ilvl w:val="0"/>
+          <w:numId w:val="12"/>
+        </w:numPr>
+        <w:rPr>
+          <w:rFonts w:ascii="Times New Roman" w:hAnsi="Times New Roman" w:cs="Times New Roman"/>
+          <w:sz w:val="28"/>
+          <w:szCs w:val="28"/>
+        </w:rPr>
+      </w:pPr>
+      <w:r>
+        <w:rPr>
+          <w:rFonts w:ascii="Times New Roman" w:hAnsi="Times New Roman" w:cs="Times New Roman"/>
+          <w:sz w:val="28"/>
+          <w:szCs w:val="28"/>
+          <w:lang w:val="en-US"/>
+        </w:rPr>
+        <w:t>Aman, tidak ada kendala</w:t>
+      </w:r>
+    </w:p>
+    <w:p>
+      <w:pPr>
+        <w:rPr>
+          <w:rFonts w:ascii="Times New Roman" w:hAnsi="Times New Roman" w:cs="Times New Roman"/>
+          <w:sz w:val="28"/>
+          <w:szCs w:val="28"/>
+          <w:lang w:val="en-US"/>
+        </w:rPr>
+      </w:pPr>
+    </w:p>
+    <w:p>
+      <w:pPr>
+        <w:rPr>
+          <w:rFonts w:ascii="Times New Roman" w:hAnsi="Times New Roman" w:cs="Times New Roman"/>
+          <w:sz w:val="28"/>
+          <w:szCs w:val="28"/>
+          <w:lang w:val="en-US"/>
+        </w:rPr>
+      </w:pPr>
+    </w:p>
+    <w:p>
+      <w:pPr>
+        <w:rPr>
+          <w:rFonts w:ascii="Times New Roman" w:hAnsi="Times New Roman" w:cs="Times New Roman"/>
+          <w:sz w:val="28"/>
+          <w:szCs w:val="28"/>
+          <w:lang w:val="en-US"/>
+        </w:rPr>
+      </w:pPr>
+    </w:p>
+    <w:p>
+      <w:pPr>
+        <w:rPr>
+          <w:rFonts w:ascii="Times New Roman" w:hAnsi="Times New Roman" w:cs="Times New Roman"/>
+          <w:sz w:val="28"/>
+          <w:szCs w:val="28"/>
+          <w:lang w:val="en-US"/>
+        </w:rPr>
+      </w:pPr>
+    </w:p>
+    <w:p>
+      <w:pPr>
+        <w:rPr>
+          <w:rFonts w:ascii="Times New Roman" w:hAnsi="Times New Roman" w:cs="Times New Roman"/>
+          <w:sz w:val="28"/>
+          <w:szCs w:val="28"/>
+          <w:lang w:val="en-US"/>
+        </w:rPr>
+      </w:pPr>
+    </w:p>
+    <w:p>
+      <w:pPr>
+        <w:rPr>
+          <w:rFonts w:ascii="Times New Roman" w:hAnsi="Times New Roman" w:cs="Times New Roman"/>
+          <w:sz w:val="28"/>
+          <w:szCs w:val="28"/>
+          <w:lang w:val="en-US"/>
+        </w:rPr>
+      </w:pPr>
+    </w:p>
+    <w:p>
+      <w:pPr>
+        <w:rPr>
+          <w:rFonts w:ascii="Times New Roman" w:hAnsi="Times New Roman" w:cs="Times New Roman"/>
+          <w:sz w:val="28"/>
+          <w:szCs w:val="28"/>
+          <w:lang w:val="en-US"/>
+        </w:rPr>
+      </w:pPr>
+      <w:r>
+        <w:rPr>
+          <w:rFonts w:ascii="Times New Roman" w:hAnsi="Times New Roman" w:cs="Times New Roman"/>
+          <w:sz w:val="28"/>
+          <w:szCs w:val="28"/>
+          <w:lang w:val="en-US"/>
+        </w:rPr>
+        <w:lastRenderedPageBreak/>
+        <w:t>31/5</w:t>
+      </w:r>
+    </w:p>
+    <w:p>
+      <w:pPr>
+        <w:rPr>
+          <w:rFonts w:ascii="Times New Roman" w:hAnsi="Times New Roman" w:cs="Times New Roman"/>
+          <w:sz w:val="28"/>
+          <w:szCs w:val="28"/>
+          <w:lang w:val="en-US"/>
+        </w:rPr>
+      </w:pPr>
+      <w:r>
+        <w:rPr>
+          <w:rFonts w:ascii="Times New Roman" w:hAnsi="Times New Roman" w:cs="Times New Roman"/>
+          <w:sz w:val="28"/>
+          <w:szCs w:val="28"/>
+          <w:lang w:val="en-US"/>
+        </w:rPr>
+        <w:t>Ramadiansyah :</w:t>
+      </w:r>
+    </w:p>
+    <w:p>
+      <w:pPr>
+        <w:pStyle w:val="ListParagraph"/>
+        <w:numPr>
+          <w:ilvl w:val="0"/>
+          <w:numId w:val="9"/>
+        </w:numPr>
+        <w:rPr>
+          <w:rFonts w:ascii="Times New Roman" w:hAnsi="Times New Roman" w:cs="Times New Roman"/>
+          <w:sz w:val="28"/>
+          <w:szCs w:val="28"/>
+          <w:lang w:val="en-US"/>
+        </w:rPr>
+      </w:pPr>
+      <w:r>
+        <w:rPr>
+          <w:rFonts w:ascii="Times New Roman" w:hAnsi="Times New Roman" w:cs="Times New Roman"/>
+          <w:sz w:val="28"/>
+          <w:szCs w:val="28"/>
+          <w:lang w:val="en-US"/>
+        </w:rPr>
+        <w:t>Kemarin</w:t>
+      </w:r>
+      <w:r>
+        <w:rPr>
+          <w:rFonts w:ascii="Times New Roman" w:hAnsi="Times New Roman" w:cs="Times New Roman"/>
+          <w:sz w:val="28"/>
+          <w:szCs w:val="28"/>
+          <w:lang w:val="en-US"/>
+        </w:rPr>
+        <w:t xml:space="preserve"> saya</w:t>
+      </w:r>
+      <w:r>
+        <w:rPr>
+          <w:rFonts w:ascii="Times New Roman" w:hAnsi="Times New Roman" w:cs="Times New Roman"/>
+          <w:sz w:val="28"/>
+          <w:szCs w:val="28"/>
+          <w:lang w:val="en-US"/>
+        </w:rPr>
+        <w:t xml:space="preserve"> mencari</w:t>
+      </w:r>
+      <w:r>
+        <w:rPr>
+          <w:rFonts w:ascii="Times New Roman" w:hAnsi="Times New Roman" w:cs="Times New Roman"/>
+          <w:sz w:val="28"/>
+          <w:szCs w:val="28"/>
+          <w:lang w:val="en-US"/>
+        </w:rPr>
+        <w:t xml:space="preserve"> mengambil foto yang baik</w:t>
+      </w:r>
+    </w:p>
+    <w:p>
+      <w:pPr>
+        <w:pStyle w:val="ListParagraph"/>
+        <w:numPr>
+          <w:ilvl w:val="0"/>
+          <w:numId w:val="9"/>
+        </w:numPr>
+        <w:rPr>
+          <w:rFonts w:ascii="Times New Roman" w:hAnsi="Times New Roman" w:cs="Times New Roman"/>
+          <w:sz w:val="28"/>
+          <w:szCs w:val="28"/>
+          <w:lang w:val="en-US"/>
+        </w:rPr>
+      </w:pPr>
+      <w:r>
+        <w:rPr>
+          <w:rFonts w:ascii="Times New Roman" w:hAnsi="Times New Roman" w:cs="Times New Roman"/>
+          <w:sz w:val="28"/>
+          <w:szCs w:val="28"/>
+          <w:lang w:val="en-US"/>
+        </w:rPr>
+        <w:t>Hari ini</w:t>
+      </w:r>
+      <w:r>
+        <w:rPr>
+          <w:rFonts w:ascii="Times New Roman" w:hAnsi="Times New Roman" w:cs="Times New Roman"/>
+          <w:sz w:val="28"/>
+          <w:szCs w:val="28"/>
+          <w:lang w:val="en-US"/>
+        </w:rPr>
+        <w:t xml:space="preserve"> saya meperbarui tampilan slide bespoke</w:t>
+      </w:r>
       <w:bookmarkStart w:id="0" w:name="_GoBack"/>
       <w:bookmarkEnd w:id="0"/>
     </w:p>
@@ -3343,6 +3871,66 @@
         <w:pStyle w:val="ListParagraph"/>
         <w:numPr>
           <w:ilvl w:val="0"/>
+          <w:numId w:val="9"/>
+        </w:numPr>
+        <w:rPr>
+          <w:rFonts w:ascii="Times New Roman" w:hAnsi="Times New Roman" w:cs="Times New Roman"/>
+          <w:sz w:val="28"/>
+          <w:szCs w:val="28"/>
+          <w:lang w:val="en-US"/>
+        </w:rPr>
+      </w:pPr>
+      <w:r>
+        <w:rPr>
+          <w:rFonts w:ascii="Times New Roman" w:hAnsi="Times New Roman" w:cs="Times New Roman"/>
+          <w:sz w:val="28"/>
+          <w:szCs w:val="28"/>
+          <w:lang w:val="en-US"/>
+        </w:rPr>
+        <w:t>Tidak ada kendala</w:t>
+      </w:r>
+    </w:p>
+    <w:p>
+      <w:pPr>
+        <w:rPr>
+          <w:rFonts w:ascii="Times New Roman" w:hAnsi="Times New Roman" w:cs="Times New Roman"/>
+          <w:sz w:val="28"/>
+          <w:szCs w:val="28"/>
+        </w:rPr>
+      </w:pPr>
+    </w:p>
+    <w:p>
+      <w:pPr>
+        <w:rPr>
+          <w:rFonts w:ascii="Times New Roman" w:hAnsi="Times New Roman" w:cs="Times New Roman"/>
+          <w:sz w:val="28"/>
+          <w:szCs w:val="28"/>
+          <w:lang w:val="en-US"/>
+        </w:rPr>
+      </w:pPr>
+      <w:r>
+        <w:rPr>
+          <w:rFonts w:ascii="Times New Roman" w:hAnsi="Times New Roman" w:cs="Times New Roman"/>
+          <w:sz w:val="28"/>
+          <w:szCs w:val="28"/>
+        </w:rPr>
+        <w:t xml:space="preserve">Kurniadi Sinaga </w:t>
+      </w:r>
+      <w:r>
+        <w:rPr>
+          <w:rFonts w:ascii="Times New Roman" w:hAnsi="Times New Roman" w:cs="Times New Roman"/>
+          <w:sz w:val="28"/>
+          <w:szCs w:val="28"/>
+          <w:lang w:val="en-US"/>
+        </w:rPr>
+        <w:t>:</w:t>
+      </w:r>
+    </w:p>
+    <w:p>
+      <w:pPr>
+        <w:pStyle w:val="ListParagraph"/>
+        <w:numPr>
+          <w:ilvl w:val="0"/>
           <w:numId w:val="10"/>
         </w:numPr>
         <w:rPr>
@@ -3356,6 +3944,54 @@
           <w:rFonts w:ascii="Times New Roman" w:hAnsi="Times New Roman" w:cs="Times New Roman"/>
           <w:sz w:val="28"/>
           <w:szCs w:val="28"/>
+          <w:lang w:val="en-US"/>
+        </w:rPr>
+        <w:t xml:space="preserve">Kemarin </w:t>
+      </w:r>
+      <w:r>
+        <w:rPr>
+          <w:rFonts w:ascii="Times New Roman" w:hAnsi="Times New Roman" w:cs="Times New Roman"/>
+          <w:sz w:val="28"/>
+          <w:szCs w:val="28"/>
+        </w:rPr>
+        <w:t>saya</w:t>
+      </w:r>
+      <w:r>
+        <w:rPr>
+          <w:rFonts w:ascii="Times New Roman" w:hAnsi="Times New Roman" w:cs="Times New Roman"/>
+          <w:sz w:val="28"/>
+          <w:szCs w:val="28"/>
+        </w:rPr>
+        <w:t xml:space="preserve"> </w:t>
+      </w:r>
+      <w:r>
+        <w:rPr>
+          <w:rFonts w:ascii="Times New Roman" w:hAnsi="Times New Roman" w:cs="Times New Roman"/>
+          <w:sz w:val="28"/>
+          <w:szCs w:val="28"/>
+          <w:lang w:val="en-US"/>
+        </w:rPr>
+        <w:t>mencari edit poto yang baik</w:t>
+      </w:r>
+    </w:p>
+    <w:p>
+      <w:pPr>
+        <w:pStyle w:val="ListParagraph"/>
+        <w:numPr>
+          <w:ilvl w:val="0"/>
+          <w:numId w:val="10"/>
+        </w:numPr>
+        <w:rPr>
+          <w:rFonts w:ascii="Times New Roman" w:hAnsi="Times New Roman" w:cs="Times New Roman"/>
+          <w:sz w:val="28"/>
+          <w:szCs w:val="28"/>
+        </w:rPr>
+      </w:pPr>
+      <w:r>
+        <w:rPr>
+          <w:rFonts w:ascii="Times New Roman" w:hAnsi="Times New Roman" w:cs="Times New Roman"/>
+          <w:sz w:val="28"/>
+          <w:szCs w:val="28"/>
         </w:rPr>
         <w:t xml:space="preserve">Hari ini saya </w:t>
       </w:r>
@@ -3366,7 +4002,7 @@
           <w:szCs w:val="28"/>
           <w:lang w:val="en-US"/>
         </w:rPr>
-        <w:t>mencari edit poto yang baik</w:t>
+        <w:t>mencari tips membeli camera yang baik bagi pemula</w:t>
       </w:r>
     </w:p>
     <w:p>
@@ -3465,16 +4101,16 @@
           <w:szCs w:val="28"/>
           <w:lang w:val="en-US"/>
         </w:rPr>
-        <w:t>mencari beberapa organisasi foto tertua di indonesia</w:t>
-      </w:r>
-      <w:r>
-        <w:rPr>
-          <w:rFonts w:ascii="Times New Roman" w:hAnsi="Times New Roman" w:cs="Times New Roman"/>
-          <w:sz w:val="28"/>
-          <w:szCs w:val="28"/>
-          <w:lang w:val="en-US"/>
-        </w:rPr>
-        <w:t xml:space="preserve"> </w:t>
+        <w:t xml:space="preserve">mencari </w:t>
+      </w:r>
+      <w:r>
+        <w:rPr>
+          <w:rFonts w:ascii="Times New Roman" w:hAnsi="Times New Roman" w:cs="Times New Roman"/>
+          <w:sz w:val="28"/>
+          <w:szCs w:val="28"/>
+          <w:lang w:val="en-US"/>
+        </w:rPr>
+        <w:t>jenis-jenis lensa</w:t>
       </w:r>
     </w:p>
     <w:p>
@@ -3507,7 +4143,16 @@
           <w:szCs w:val="28"/>
           <w:lang w:val="en-US"/>
         </w:rPr>
-        <w:t>mencari jenis-jenis lensa</w:t>
+        <w:t xml:space="preserve">update </w:t>
+      </w:r>
+      <w:r>
+        <w:rPr>
+          <w:rFonts w:ascii="Times New Roman" w:hAnsi="Times New Roman" w:cs="Times New Roman"/>
+          <w:sz w:val="28"/>
+          <w:szCs w:val="28"/>
+          <w:lang w:val="en-US"/>
+        </w:rPr>
+        <w:t>jenis-jenis lensa</w:t>
       </w:r>
     </w:p>
     <w:p>
@@ -3589,7 +4234,16 @@
           <w:szCs w:val="28"/>
           <w:lang w:val="en-US"/>
         </w:rPr>
-        <w:t>saya mengirim logbook dan mangatur teamwork</w:t>
+        <w:t xml:space="preserve">saya </w:t>
+      </w:r>
+      <w:r>
+        <w:rPr>
+          <w:rFonts w:ascii="Times New Roman" w:hAnsi="Times New Roman" w:cs="Times New Roman"/>
+          <w:sz w:val="28"/>
+          <w:szCs w:val="28"/>
+          <w:lang w:val="en-US"/>
+        </w:rPr>
+        <w:t>mengirim logbook dan mangatur teamwork dan memperlengkap teknik dasar dan pro dalam pemotretan</w:t>
       </w:r>
     </w:p>
     <w:p>
@@ -3621,7 +4275,16 @@
           <w:szCs w:val="28"/>
           <w:lang w:val="en-US"/>
         </w:rPr>
-        <w:t xml:space="preserve"> dan memperlengkap teknik dasar dan pro dalam pemotretan</w:t>
+        <w:t xml:space="preserve"> dan menambahkan bahan </w:t>
+      </w:r>
+      <w:r>
+        <w:rPr>
+          <w:rFonts w:ascii="Times New Roman" w:hAnsi="Times New Roman" w:cs="Times New Roman"/>
+          <w:sz w:val="28"/>
+          <w:szCs w:val="28"/>
+          <w:lang w:val="en-US"/>
+        </w:rPr>
+        <w:t>teknik dasar dan pro dalam pemotretan</w:t>
       </w:r>
     </w:p>
     <w:p>
@@ -3646,16 +4309,6 @@
         </w:rPr>
         <w:t>Aman, tidak ada kendala</w:t>
       </w:r>
-    </w:p>
-    <w:p>
-      <w:pPr>
-        <w:rPr>
-          <w:rFonts w:ascii="Times New Roman" w:hAnsi="Times New Roman" w:cs="Times New Roman"/>
-          <w:sz w:val="28"/>
-          <w:szCs w:val="28"/>
-          <w:lang w:val="en-US"/>
-        </w:rPr>
-      </w:pPr>
     </w:p>
     <w:p>
       <w:pPr>

</xml_diff>

<commit_message>
Mengedit Slide dan Melengkapi data Fotography
</commit_message>
<xml_diff>
--- a/Logbook.docx
+++ b/Logbook.docx
@@ -1461,8 +1461,6 @@
         </w:rPr>
         <w:t>03/06-06</w:t>
       </w:r>
-      <w:bookmarkStart w:id="0" w:name="_GoBack"/>
-      <w:bookmarkEnd w:id="0"/>
       <w:r>
         <w:rPr>
           <w:rFonts w:ascii="Times New Roman" w:hAnsi="Times New Roman" w:cs="Times New Roman"/>
@@ -1488,15 +1486,7 @@
           <w:sz w:val="28"/>
           <w:szCs w:val="28"/>
         </w:rPr>
-        <w:t>Scr</w:t>
-      </w:r>
-      <w:r>
-        <w:rPr>
-          <w:rFonts w:ascii="Times New Roman" w:hAnsi="Times New Roman" w:cs="Times New Roman"/>
-          <w:sz w:val="28"/>
-          <w:szCs w:val="28"/>
-        </w:rPr>
-        <w:t>ummaster</w:t>
+        <w:t>Scrummaster</w:t>
       </w:r>
       <w:proofErr w:type="spellEnd"/>
       <w:r>
@@ -18631,6 +18621,1895 @@
         <w:t>kendala</w:t>
       </w:r>
       <w:proofErr w:type="spellEnd"/>
+    </w:p>
+    <w:p>
+      <w:pPr>
+        <w:rPr>
+          <w:rFonts w:ascii="Times New Roman" w:hAnsi="Times New Roman" w:cs="Times New Roman"/>
+          <w:sz w:val="28"/>
+          <w:szCs w:val="28"/>
+          <w:lang w:val="en-US"/>
+        </w:rPr>
+      </w:pPr>
+    </w:p>
+    <w:p>
+      <w:pPr>
+        <w:rPr>
+          <w:rFonts w:ascii="Times New Roman" w:hAnsi="Times New Roman" w:cs="Times New Roman"/>
+          <w:sz w:val="28"/>
+          <w:szCs w:val="28"/>
+          <w:lang w:val="en-US"/>
+        </w:rPr>
+      </w:pPr>
+    </w:p>
+    <w:p>
+      <w:pPr>
+        <w:rPr>
+          <w:rFonts w:ascii="Times New Roman" w:hAnsi="Times New Roman" w:cs="Times New Roman"/>
+          <w:sz w:val="28"/>
+          <w:szCs w:val="28"/>
+          <w:lang w:val="en-US"/>
+        </w:rPr>
+      </w:pPr>
+    </w:p>
+    <w:p>
+      <w:pPr>
+        <w:ind w:left="720"/>
+        <w:jc w:val="right"/>
+        <w:rPr>
+          <w:rFonts w:ascii="Times New Roman" w:hAnsi="Times New Roman" w:cs="Times New Roman"/>
+          <w:b/>
+          <w:sz w:val="28"/>
+          <w:szCs w:val="28"/>
+          <w:lang w:val="en-US"/>
+        </w:rPr>
+      </w:pPr>
+      <w:r>
+        <w:rPr>
+          <w:rFonts w:ascii="Times New Roman" w:hAnsi="Times New Roman" w:cs="Times New Roman"/>
+          <w:b/>
+          <w:sz w:val="28"/>
+          <w:szCs w:val="28"/>
+          <w:lang w:val="en-US"/>
+        </w:rPr>
+        <w:t>06</w:t>
+      </w:r>
+      <w:r>
+        <w:rPr>
+          <w:rFonts w:ascii="Times New Roman" w:hAnsi="Times New Roman" w:cs="Times New Roman"/>
+          <w:b/>
+          <w:sz w:val="28"/>
+          <w:szCs w:val="28"/>
+          <w:lang w:val="en-US"/>
+        </w:rPr>
+        <w:t>/06</w:t>
+      </w:r>
+    </w:p>
+    <w:p>
+      <w:pPr>
+        <w:rPr>
+          <w:rFonts w:ascii="Times New Roman" w:hAnsi="Times New Roman" w:cs="Times New Roman"/>
+          <w:sz w:val="28"/>
+          <w:szCs w:val="28"/>
+          <w:lang w:val="en-US"/>
+        </w:rPr>
+      </w:pPr>
+      <w:proofErr w:type="spellStart"/>
+      <w:proofErr w:type="gramStart"/>
+      <w:r>
+        <w:rPr>
+          <w:rFonts w:ascii="Times New Roman" w:hAnsi="Times New Roman" w:cs="Times New Roman"/>
+          <w:sz w:val="28"/>
+          <w:szCs w:val="28"/>
+          <w:lang w:val="en-US"/>
+        </w:rPr>
+        <w:t>Ramadiansyah</w:t>
+      </w:r>
+      <w:proofErr w:type="spellEnd"/>
+      <w:r>
+        <w:rPr>
+          <w:rFonts w:ascii="Times New Roman" w:hAnsi="Times New Roman" w:cs="Times New Roman"/>
+          <w:sz w:val="28"/>
+          <w:szCs w:val="28"/>
+          <w:lang w:val="en-US"/>
+        </w:rPr>
+        <w:t xml:space="preserve"> :</w:t>
+      </w:r>
+      <w:proofErr w:type="gramEnd"/>
+    </w:p>
+    <w:p>
+      <w:pPr>
+        <w:pStyle w:val="ListParagraph"/>
+        <w:numPr>
+          <w:ilvl w:val="0"/>
+          <w:numId w:val="9"/>
+        </w:numPr>
+        <w:rPr>
+          <w:rFonts w:ascii="Times New Roman" w:hAnsi="Times New Roman" w:cs="Times New Roman"/>
+          <w:sz w:val="28"/>
+          <w:szCs w:val="28"/>
+        </w:rPr>
+      </w:pPr>
+      <w:proofErr w:type="spellStart"/>
+      <w:r>
+        <w:rPr>
+          <w:rFonts w:ascii="Times New Roman" w:hAnsi="Times New Roman" w:cs="Times New Roman"/>
+          <w:sz w:val="28"/>
+          <w:szCs w:val="28"/>
+          <w:lang w:val="en-US"/>
+        </w:rPr>
+        <w:t>Kemarin</w:t>
+      </w:r>
+      <w:proofErr w:type="spellEnd"/>
+      <w:r>
+        <w:rPr>
+          <w:rFonts w:ascii="Times New Roman" w:hAnsi="Times New Roman" w:cs="Times New Roman"/>
+          <w:sz w:val="28"/>
+          <w:szCs w:val="28"/>
+          <w:lang w:val="en-US"/>
+        </w:rPr>
+        <w:t xml:space="preserve"> </w:t>
+      </w:r>
+      <w:proofErr w:type="spellStart"/>
+      <w:r>
+        <w:rPr>
+          <w:rFonts w:ascii="Times New Roman" w:hAnsi="Times New Roman" w:cs="Times New Roman"/>
+          <w:sz w:val="28"/>
+          <w:szCs w:val="28"/>
+          <w:lang w:val="en-US"/>
+        </w:rPr>
+        <w:t xml:space="preserve">saya </w:t>
+      </w:r>
+      <w:r>
+        <w:rPr>
+          <w:rFonts w:ascii="Times New Roman" w:hAnsi="Times New Roman" w:cs="Times New Roman"/>
+          <w:sz w:val="28"/>
+          <w:szCs w:val="28"/>
+        </w:rPr>
+        <w:t>memfixkan</w:t>
+      </w:r>
+      <w:proofErr w:type="spellEnd"/>
+      <w:r>
+        <w:rPr>
+          <w:rFonts w:ascii="Times New Roman" w:hAnsi="Times New Roman" w:cs="Times New Roman"/>
+          <w:sz w:val="28"/>
+          <w:szCs w:val="28"/>
+        </w:rPr>
+        <w:t xml:space="preserve"> </w:t>
+      </w:r>
+      <w:proofErr w:type="spellStart"/>
+      <w:r>
+        <w:rPr>
+          <w:rFonts w:ascii="Times New Roman" w:hAnsi="Times New Roman" w:cs="Times New Roman"/>
+          <w:sz w:val="28"/>
+          <w:szCs w:val="28"/>
+          <w:lang w:val="en-US"/>
+        </w:rPr>
+        <w:t>istilah-istilah</w:t>
+      </w:r>
+      <w:proofErr w:type="spellEnd"/>
+      <w:r>
+        <w:rPr>
+          <w:rFonts w:ascii="Times New Roman" w:hAnsi="Times New Roman" w:cs="Times New Roman"/>
+          <w:sz w:val="28"/>
+          <w:szCs w:val="28"/>
+          <w:lang w:val="en-US"/>
+        </w:rPr>
+        <w:t xml:space="preserve"> </w:t>
+      </w:r>
+      <w:proofErr w:type="spellStart"/>
+      <w:r>
+        <w:rPr>
+          <w:rFonts w:ascii="Times New Roman" w:hAnsi="Times New Roman" w:cs="Times New Roman"/>
+          <w:sz w:val="28"/>
+          <w:szCs w:val="28"/>
+          <w:lang w:val="en-US"/>
+        </w:rPr>
+        <w:t>dalam</w:t>
+      </w:r>
+      <w:proofErr w:type="spellEnd"/>
+      <w:r>
+        <w:rPr>
+          <w:rFonts w:ascii="Times New Roman" w:hAnsi="Times New Roman" w:cs="Times New Roman"/>
+          <w:sz w:val="28"/>
+          <w:szCs w:val="28"/>
+          <w:lang w:val="en-US"/>
+        </w:rPr>
+        <w:t xml:space="preserve"> </w:t>
+      </w:r>
+      <w:proofErr w:type="spellStart"/>
+      <w:r>
+        <w:rPr>
+          <w:rFonts w:ascii="Times New Roman" w:hAnsi="Times New Roman" w:cs="Times New Roman"/>
+          <w:sz w:val="28"/>
+          <w:szCs w:val="28"/>
+        </w:rPr>
+        <w:t>photography</w:t>
+      </w:r>
+      <w:proofErr w:type="spellEnd"/>
+      <w:r>
+        <w:rPr>
+          <w:rFonts w:ascii="Times New Roman" w:hAnsi="Times New Roman" w:cs="Times New Roman"/>
+          <w:sz w:val="28"/>
+          <w:szCs w:val="28"/>
+        </w:rPr>
+        <w:t xml:space="preserve"> </w:t>
+      </w:r>
+    </w:p>
+    <w:p>
+      <w:pPr>
+        <w:pStyle w:val="ListParagraph"/>
+        <w:numPr>
+          <w:ilvl w:val="0"/>
+          <w:numId w:val="9"/>
+        </w:numPr>
+        <w:rPr>
+          <w:rFonts w:ascii="Times New Roman" w:hAnsi="Times New Roman" w:cs="Times New Roman"/>
+          <w:sz w:val="28"/>
+          <w:szCs w:val="28"/>
+        </w:rPr>
+      </w:pPr>
+      <w:r>
+        <w:rPr>
+          <w:rFonts w:ascii="Times New Roman" w:hAnsi="Times New Roman" w:cs="Times New Roman"/>
+          <w:sz w:val="28"/>
+          <w:szCs w:val="28"/>
+        </w:rPr>
+        <w:t>Hari ini saya</w:t>
+      </w:r>
+      <w:r>
+        <w:rPr>
+          <w:rFonts w:ascii="Times New Roman" w:hAnsi="Times New Roman" w:cs="Times New Roman"/>
+          <w:sz w:val="28"/>
+          <w:szCs w:val="28"/>
+          <w:lang w:val="en-US"/>
+        </w:rPr>
+        <w:t xml:space="preserve"> </w:t>
+      </w:r>
+      <w:proofErr w:type="spellStart"/>
+      <w:r>
+        <w:rPr>
+          <w:rFonts w:ascii="Times New Roman" w:hAnsi="Times New Roman" w:cs="Times New Roman"/>
+          <w:sz w:val="28"/>
+          <w:szCs w:val="28"/>
+          <w:lang w:val="en-US"/>
+        </w:rPr>
+        <w:t>masih</w:t>
+      </w:r>
+      <w:proofErr w:type="spellEnd"/>
+      <w:r>
+        <w:rPr>
+          <w:rFonts w:ascii="Times New Roman" w:hAnsi="Times New Roman" w:cs="Times New Roman"/>
+          <w:sz w:val="28"/>
+          <w:szCs w:val="28"/>
+          <w:lang w:val="en-US"/>
+        </w:rPr>
+        <w:t xml:space="preserve"> </w:t>
+      </w:r>
+      <w:proofErr w:type="spellStart"/>
+      <w:r>
+        <w:rPr>
+          <w:rFonts w:ascii="Times New Roman" w:hAnsi="Times New Roman" w:cs="Times New Roman"/>
+          <w:sz w:val="28"/>
+          <w:szCs w:val="28"/>
+        </w:rPr>
+        <w:t>memfixkan</w:t>
+      </w:r>
+      <w:proofErr w:type="spellEnd"/>
+      <w:r>
+        <w:rPr>
+          <w:rFonts w:ascii="Times New Roman" w:hAnsi="Times New Roman" w:cs="Times New Roman"/>
+          <w:sz w:val="28"/>
+          <w:szCs w:val="28"/>
+        </w:rPr>
+        <w:t xml:space="preserve"> </w:t>
+      </w:r>
+      <w:proofErr w:type="spellStart"/>
+      <w:r>
+        <w:rPr>
+          <w:rFonts w:ascii="Times New Roman" w:hAnsi="Times New Roman" w:cs="Times New Roman"/>
+          <w:sz w:val="28"/>
+          <w:szCs w:val="28"/>
+          <w:lang w:val="en-US"/>
+        </w:rPr>
+        <w:t>istilah-istilah</w:t>
+      </w:r>
+      <w:proofErr w:type="spellEnd"/>
+      <w:r>
+        <w:rPr>
+          <w:rFonts w:ascii="Times New Roman" w:hAnsi="Times New Roman" w:cs="Times New Roman"/>
+          <w:sz w:val="28"/>
+          <w:szCs w:val="28"/>
+          <w:lang w:val="en-US"/>
+        </w:rPr>
+        <w:t xml:space="preserve"> </w:t>
+      </w:r>
+      <w:proofErr w:type="spellStart"/>
+      <w:r>
+        <w:rPr>
+          <w:rFonts w:ascii="Times New Roman" w:hAnsi="Times New Roman" w:cs="Times New Roman"/>
+          <w:sz w:val="28"/>
+          <w:szCs w:val="28"/>
+          <w:lang w:val="en-US"/>
+        </w:rPr>
+        <w:t>dalam</w:t>
+      </w:r>
+      <w:proofErr w:type="spellEnd"/>
+      <w:r>
+        <w:rPr>
+          <w:rFonts w:ascii="Times New Roman" w:hAnsi="Times New Roman" w:cs="Times New Roman"/>
+          <w:sz w:val="28"/>
+          <w:szCs w:val="28"/>
+          <w:lang w:val="en-US"/>
+        </w:rPr>
+        <w:t xml:space="preserve"> </w:t>
+      </w:r>
+      <w:proofErr w:type="spellStart"/>
+      <w:r>
+        <w:rPr>
+          <w:rFonts w:ascii="Times New Roman" w:hAnsi="Times New Roman" w:cs="Times New Roman"/>
+          <w:sz w:val="28"/>
+          <w:szCs w:val="28"/>
+        </w:rPr>
+        <w:t>photography</w:t>
+      </w:r>
+      <w:proofErr w:type="spellEnd"/>
+      <w:r>
+        <w:rPr>
+          <w:rFonts w:ascii="Times New Roman" w:hAnsi="Times New Roman" w:cs="Times New Roman"/>
+          <w:sz w:val="28"/>
+          <w:szCs w:val="28"/>
+          <w:lang w:val="en-US"/>
+        </w:rPr>
+        <w:t xml:space="preserve"> </w:t>
+      </w:r>
+      <w:proofErr w:type="spellStart"/>
+      <w:r>
+        <w:rPr>
+          <w:rFonts w:ascii="Times New Roman" w:hAnsi="Times New Roman" w:cs="Times New Roman"/>
+          <w:sz w:val="28"/>
+          <w:szCs w:val="28"/>
+          <w:lang w:val="en-US"/>
+        </w:rPr>
+        <w:t>dan</w:t>
+      </w:r>
+      <w:proofErr w:type="spellEnd"/>
+      <w:r>
+        <w:rPr>
+          <w:rFonts w:ascii="Times New Roman" w:hAnsi="Times New Roman" w:cs="Times New Roman"/>
+          <w:sz w:val="28"/>
+          <w:szCs w:val="28"/>
+          <w:lang w:val="en-US"/>
+        </w:rPr>
+        <w:t xml:space="preserve"> </w:t>
+      </w:r>
+      <w:proofErr w:type="spellStart"/>
+      <w:r>
+        <w:rPr>
+          <w:rFonts w:ascii="Times New Roman" w:hAnsi="Times New Roman" w:cs="Times New Roman"/>
+          <w:sz w:val="28"/>
+          <w:szCs w:val="28"/>
+          <w:lang w:val="en-US"/>
+        </w:rPr>
+        <w:t>mengerjakan</w:t>
+      </w:r>
+      <w:proofErr w:type="spellEnd"/>
+      <w:r>
+        <w:rPr>
+          <w:rFonts w:ascii="Times New Roman" w:hAnsi="Times New Roman" w:cs="Times New Roman"/>
+          <w:sz w:val="28"/>
+          <w:szCs w:val="28"/>
+          <w:lang w:val="en-US"/>
+        </w:rPr>
+        <w:t xml:space="preserve"> Add picture and Tag</w:t>
+      </w:r>
+    </w:p>
+    <w:p>
+      <w:pPr>
+        <w:numPr>
+          <w:ilvl w:val="0"/>
+          <w:numId w:val="9"/>
+        </w:numPr>
+        <w:rPr>
+          <w:rFonts w:ascii="Times New Roman" w:hAnsi="Times New Roman" w:cs="Times New Roman"/>
+          <w:sz w:val="28"/>
+          <w:szCs w:val="28"/>
+          <w:lang w:val="en-US"/>
+        </w:rPr>
+      </w:pPr>
+      <w:r>
+        <w:rPr>
+          <w:rFonts w:ascii="Times New Roman" w:hAnsi="Times New Roman" w:cs="Times New Roman"/>
+          <w:sz w:val="28"/>
+          <w:szCs w:val="28"/>
+        </w:rPr>
+        <w:t xml:space="preserve">Sedikit </w:t>
+      </w:r>
+      <w:proofErr w:type="spellStart"/>
+      <w:r>
+        <w:rPr>
+          <w:rFonts w:ascii="Times New Roman" w:hAnsi="Times New Roman" w:cs="Times New Roman"/>
+          <w:sz w:val="28"/>
+          <w:szCs w:val="28"/>
+          <w:lang w:val="en-US"/>
+        </w:rPr>
+        <w:t>kesulitan</w:t>
+      </w:r>
+      <w:proofErr w:type="spellEnd"/>
+      <w:r>
+        <w:rPr>
+          <w:rFonts w:ascii="Times New Roman" w:hAnsi="Times New Roman" w:cs="Times New Roman"/>
+          <w:sz w:val="28"/>
+          <w:szCs w:val="28"/>
+          <w:lang w:val="en-US"/>
+        </w:rPr>
+        <w:t xml:space="preserve"> </w:t>
+      </w:r>
+      <w:proofErr w:type="spellStart"/>
+      <w:r>
+        <w:rPr>
+          <w:rFonts w:ascii="Times New Roman" w:hAnsi="Times New Roman" w:cs="Times New Roman"/>
+          <w:sz w:val="28"/>
+          <w:szCs w:val="28"/>
+          <w:lang w:val="en-US"/>
+        </w:rPr>
+        <w:t>dalam</w:t>
+      </w:r>
+      <w:proofErr w:type="spellEnd"/>
+      <w:r>
+        <w:rPr>
+          <w:rFonts w:ascii="Times New Roman" w:hAnsi="Times New Roman" w:cs="Times New Roman"/>
+          <w:sz w:val="28"/>
+          <w:szCs w:val="28"/>
+          <w:lang w:val="en-US"/>
+        </w:rPr>
+        <w:t xml:space="preserve"> </w:t>
+      </w:r>
+      <w:proofErr w:type="spellStart"/>
+      <w:r>
+        <w:rPr>
+          <w:rFonts w:ascii="Times New Roman" w:hAnsi="Times New Roman" w:cs="Times New Roman"/>
+          <w:sz w:val="28"/>
+          <w:szCs w:val="28"/>
+          <w:lang w:val="en-US"/>
+        </w:rPr>
+        <w:t>mencari</w:t>
+      </w:r>
+      <w:proofErr w:type="spellEnd"/>
+      <w:r>
+        <w:rPr>
+          <w:rFonts w:ascii="Times New Roman" w:hAnsi="Times New Roman" w:cs="Times New Roman"/>
+          <w:sz w:val="28"/>
+          <w:szCs w:val="28"/>
+          <w:lang w:val="en-US"/>
+        </w:rPr>
+        <w:t xml:space="preserve"> data </w:t>
+      </w:r>
+      <w:proofErr w:type="spellStart"/>
+      <w:r>
+        <w:rPr>
+          <w:rFonts w:ascii="Times New Roman" w:hAnsi="Times New Roman" w:cs="Times New Roman"/>
+          <w:sz w:val="28"/>
+          <w:szCs w:val="28"/>
+          <w:lang w:val="en-US"/>
+        </w:rPr>
+        <w:t>dikarenakan</w:t>
+      </w:r>
+      <w:proofErr w:type="spellEnd"/>
+      <w:r>
+        <w:rPr>
+          <w:rFonts w:ascii="Times New Roman" w:hAnsi="Times New Roman" w:cs="Times New Roman"/>
+          <w:sz w:val="28"/>
+          <w:szCs w:val="28"/>
+          <w:lang w:val="en-US"/>
+        </w:rPr>
+        <w:t xml:space="preserve"> </w:t>
+      </w:r>
+      <w:proofErr w:type="spellStart"/>
+      <w:r>
+        <w:rPr>
+          <w:rFonts w:ascii="Times New Roman" w:hAnsi="Times New Roman" w:cs="Times New Roman"/>
+          <w:sz w:val="28"/>
+          <w:szCs w:val="28"/>
+          <w:lang w:val="en-US"/>
+        </w:rPr>
+        <w:t>koneksi</w:t>
+      </w:r>
+      <w:proofErr w:type="spellEnd"/>
+      <w:r>
+        <w:rPr>
+          <w:rFonts w:ascii="Times New Roman" w:hAnsi="Times New Roman" w:cs="Times New Roman"/>
+          <w:sz w:val="28"/>
+          <w:szCs w:val="28"/>
+          <w:lang w:val="en-US"/>
+        </w:rPr>
+        <w:t xml:space="preserve"> internet yang </w:t>
+      </w:r>
+      <w:proofErr w:type="spellStart"/>
+      <w:r>
+        <w:rPr>
+          <w:rFonts w:ascii="Times New Roman" w:hAnsi="Times New Roman" w:cs="Times New Roman"/>
+          <w:sz w:val="28"/>
+          <w:szCs w:val="28"/>
+          <w:lang w:val="en-US"/>
+        </w:rPr>
+        <w:t>lambat</w:t>
+      </w:r>
+      <w:proofErr w:type="spellEnd"/>
+    </w:p>
+    <w:p>
+      <w:pPr>
+        <w:rPr>
+          <w:rFonts w:ascii="Times New Roman" w:hAnsi="Times New Roman" w:cs="Times New Roman"/>
+          <w:sz w:val="28"/>
+          <w:szCs w:val="28"/>
+        </w:rPr>
+      </w:pPr>
+    </w:p>
+    <w:p>
+      <w:pPr>
+        <w:rPr>
+          <w:rFonts w:ascii="Times New Roman" w:hAnsi="Times New Roman" w:cs="Times New Roman"/>
+          <w:sz w:val="28"/>
+          <w:szCs w:val="28"/>
+          <w:lang w:val="en-US"/>
+        </w:rPr>
+      </w:pPr>
+      <w:r>
+        <w:rPr>
+          <w:rFonts w:ascii="Times New Roman" w:hAnsi="Times New Roman" w:cs="Times New Roman"/>
+          <w:sz w:val="28"/>
+          <w:szCs w:val="28"/>
+        </w:rPr>
+        <w:t xml:space="preserve">Kurniadi Sinaga </w:t>
+      </w:r>
+      <w:r>
+        <w:rPr>
+          <w:rFonts w:ascii="Times New Roman" w:hAnsi="Times New Roman" w:cs="Times New Roman"/>
+          <w:sz w:val="28"/>
+          <w:szCs w:val="28"/>
+          <w:lang w:val="en-US"/>
+        </w:rPr>
+        <w:t>:</w:t>
+      </w:r>
+    </w:p>
+    <w:p>
+      <w:pPr>
+        <w:pStyle w:val="ListParagraph"/>
+        <w:numPr>
+          <w:ilvl w:val="0"/>
+          <w:numId w:val="10"/>
+        </w:numPr>
+        <w:rPr>
+          <w:rFonts w:ascii="Times New Roman" w:hAnsi="Times New Roman" w:cs="Times New Roman"/>
+          <w:sz w:val="28"/>
+          <w:szCs w:val="28"/>
+        </w:rPr>
+      </w:pPr>
+      <w:proofErr w:type="spellStart"/>
+      <w:r>
+        <w:rPr>
+          <w:rFonts w:ascii="Times New Roman" w:hAnsi="Times New Roman" w:cs="Times New Roman"/>
+          <w:sz w:val="28"/>
+          <w:szCs w:val="28"/>
+          <w:lang w:val="en-US"/>
+        </w:rPr>
+        <w:t>Kemarin</w:t>
+      </w:r>
+      <w:proofErr w:type="spellEnd"/>
+      <w:r>
+        <w:rPr>
+          <w:rFonts w:ascii="Times New Roman" w:hAnsi="Times New Roman" w:cs="Times New Roman"/>
+          <w:sz w:val="28"/>
+          <w:szCs w:val="28"/>
+          <w:lang w:val="en-US"/>
+        </w:rPr>
+        <w:t xml:space="preserve"> </w:t>
+      </w:r>
+      <w:proofErr w:type="spellStart"/>
+      <w:r>
+        <w:rPr>
+          <w:rFonts w:ascii="Times New Roman" w:hAnsi="Times New Roman" w:cs="Times New Roman"/>
+          <w:sz w:val="28"/>
+          <w:szCs w:val="28"/>
+          <w:lang w:val="en-US"/>
+        </w:rPr>
+        <w:t>saya</w:t>
+      </w:r>
+      <w:proofErr w:type="spellEnd"/>
+      <w:r>
+        <w:rPr>
+          <w:rFonts w:ascii="Times New Roman" w:hAnsi="Times New Roman" w:cs="Times New Roman"/>
+          <w:sz w:val="28"/>
+          <w:szCs w:val="28"/>
+          <w:lang w:val="en-US"/>
+        </w:rPr>
+        <w:t xml:space="preserve"> </w:t>
+      </w:r>
+      <w:r>
+        <w:rPr>
+          <w:rFonts w:ascii="Times New Roman" w:hAnsi="Times New Roman" w:cs="Times New Roman"/>
+          <w:sz w:val="28"/>
+          <w:szCs w:val="28"/>
+        </w:rPr>
+        <w:t xml:space="preserve">melengkapi informasi tentang </w:t>
+      </w:r>
+      <w:r>
+        <w:rPr>
+          <w:rFonts w:ascii="Times New Roman" w:hAnsi="Times New Roman" w:cs="Times New Roman"/>
+          <w:sz w:val="28"/>
+          <w:szCs w:val="28"/>
+        </w:rPr>
+        <w:t>Pengenalan</w:t>
+      </w:r>
+      <w:r>
+        <w:rPr>
+          <w:rFonts w:ascii="Times New Roman" w:hAnsi="Times New Roman" w:cs="Times New Roman"/>
+          <w:sz w:val="28"/>
+          <w:szCs w:val="28"/>
+        </w:rPr>
+        <w:t xml:space="preserve"> Jenis Jenis Kamera Dan </w:t>
+      </w:r>
+      <w:proofErr w:type="spellStart"/>
+      <w:r>
+        <w:rPr>
+          <w:rFonts w:ascii="Times New Roman" w:hAnsi="Times New Roman" w:cs="Times New Roman"/>
+          <w:sz w:val="28"/>
+          <w:szCs w:val="28"/>
+        </w:rPr>
+        <w:t>History</w:t>
+      </w:r>
+      <w:proofErr w:type="spellEnd"/>
+      <w:r>
+        <w:rPr>
+          <w:rFonts w:ascii="Times New Roman" w:hAnsi="Times New Roman" w:cs="Times New Roman"/>
+          <w:sz w:val="28"/>
+          <w:szCs w:val="28"/>
+          <w:lang w:val="en-US"/>
+        </w:rPr>
+        <w:t xml:space="preserve"> Dan </w:t>
+      </w:r>
+      <w:proofErr w:type="spellStart"/>
+      <w:r>
+        <w:rPr>
+          <w:rFonts w:ascii="Times New Roman" w:hAnsi="Times New Roman" w:cs="Times New Roman"/>
+          <w:sz w:val="28"/>
+          <w:szCs w:val="28"/>
+          <w:lang w:val="en-US"/>
+        </w:rPr>
+        <w:t>mengirim</w:t>
+      </w:r>
+      <w:proofErr w:type="spellEnd"/>
+      <w:r>
+        <w:rPr>
+          <w:rFonts w:ascii="Times New Roman" w:hAnsi="Times New Roman" w:cs="Times New Roman"/>
+          <w:sz w:val="28"/>
+          <w:szCs w:val="28"/>
+          <w:lang w:val="en-US"/>
+        </w:rPr>
+        <w:t xml:space="preserve"> Logbook</w:t>
+      </w:r>
+    </w:p>
+    <w:p>
+      <w:pPr>
+        <w:numPr>
+          <w:ilvl w:val="0"/>
+          <w:numId w:val="10"/>
+        </w:numPr>
+        <w:rPr>
+          <w:rFonts w:ascii="Times New Roman" w:hAnsi="Times New Roman" w:cs="Times New Roman"/>
+          <w:sz w:val="28"/>
+          <w:szCs w:val="28"/>
+        </w:rPr>
+      </w:pPr>
+      <w:r>
+        <w:rPr>
+          <w:rFonts w:ascii="Times New Roman" w:hAnsi="Times New Roman" w:cs="Times New Roman"/>
+          <w:sz w:val="28"/>
+          <w:szCs w:val="28"/>
+        </w:rPr>
+        <w:t>Hari ini saya</w:t>
+      </w:r>
+      <w:r>
+        <w:rPr>
+          <w:rFonts w:ascii="Times New Roman" w:hAnsi="Times New Roman" w:cs="Times New Roman"/>
+          <w:sz w:val="28"/>
+          <w:szCs w:val="28"/>
+          <w:lang w:val="en-US"/>
+        </w:rPr>
+        <w:t xml:space="preserve"> </w:t>
+      </w:r>
+      <w:r>
+        <w:rPr>
+          <w:rFonts w:ascii="Times New Roman" w:hAnsi="Times New Roman" w:cs="Times New Roman"/>
+          <w:sz w:val="28"/>
+          <w:szCs w:val="28"/>
+        </w:rPr>
+        <w:t xml:space="preserve">melengkapi informasi tentang </w:t>
+      </w:r>
+      <w:r>
+        <w:rPr>
+          <w:rFonts w:ascii="Times New Roman" w:hAnsi="Times New Roman" w:cs="Times New Roman"/>
+          <w:sz w:val="28"/>
+          <w:szCs w:val="28"/>
+        </w:rPr>
+        <w:t>Pengenalan</w:t>
+      </w:r>
+      <w:r>
+        <w:rPr>
+          <w:rFonts w:ascii="Times New Roman" w:hAnsi="Times New Roman" w:cs="Times New Roman"/>
+          <w:sz w:val="28"/>
+          <w:szCs w:val="28"/>
+        </w:rPr>
+        <w:t xml:space="preserve"> Jenis Jenis Kamera </w:t>
+      </w:r>
+      <w:proofErr w:type="spellStart"/>
+      <w:r>
+        <w:rPr>
+          <w:rFonts w:ascii="Times New Roman" w:hAnsi="Times New Roman" w:cs="Times New Roman"/>
+          <w:sz w:val="28"/>
+          <w:szCs w:val="28"/>
+          <w:lang w:val="en-US"/>
+        </w:rPr>
+        <w:t>dan</w:t>
+      </w:r>
+      <w:proofErr w:type="spellEnd"/>
+      <w:r>
+        <w:rPr>
+          <w:rFonts w:ascii="Times New Roman" w:hAnsi="Times New Roman" w:cs="Times New Roman"/>
+          <w:sz w:val="28"/>
+          <w:szCs w:val="28"/>
+          <w:lang w:val="en-US"/>
+        </w:rPr>
+        <w:t xml:space="preserve"> </w:t>
+      </w:r>
+      <w:proofErr w:type="spellStart"/>
+      <w:r>
+        <w:rPr>
+          <w:rFonts w:ascii="Times New Roman" w:hAnsi="Times New Roman" w:cs="Times New Roman"/>
+          <w:sz w:val="28"/>
+          <w:szCs w:val="28"/>
+          <w:lang w:val="en-US"/>
+        </w:rPr>
+        <w:t>mengerjakan</w:t>
+      </w:r>
+      <w:proofErr w:type="spellEnd"/>
+      <w:r>
+        <w:rPr>
+          <w:rFonts w:ascii="Times New Roman" w:hAnsi="Times New Roman" w:cs="Times New Roman"/>
+          <w:sz w:val="28"/>
+          <w:szCs w:val="28"/>
+          <w:lang w:val="en-US"/>
+        </w:rPr>
+        <w:t xml:space="preserve"> </w:t>
+      </w:r>
+      <w:proofErr w:type="spellStart"/>
+      <w:r>
+        <w:rPr>
+          <w:rFonts w:ascii="Times New Roman" w:hAnsi="Times New Roman" w:cs="Times New Roman"/>
+          <w:sz w:val="28"/>
+          <w:szCs w:val="28"/>
+          <w:lang w:val="en-US"/>
+        </w:rPr>
+        <w:t>mengedit</w:t>
+      </w:r>
+      <w:proofErr w:type="spellEnd"/>
+      <w:r>
+        <w:rPr>
+          <w:rFonts w:ascii="Times New Roman" w:hAnsi="Times New Roman" w:cs="Times New Roman"/>
+          <w:sz w:val="28"/>
+          <w:szCs w:val="28"/>
+          <w:lang w:val="en-US"/>
+        </w:rPr>
+        <w:t xml:space="preserve"> slide </w:t>
+      </w:r>
+      <w:proofErr w:type="spellStart"/>
+      <w:r>
+        <w:rPr>
+          <w:rFonts w:ascii="Times New Roman" w:hAnsi="Times New Roman" w:cs="Times New Roman"/>
+          <w:sz w:val="28"/>
+          <w:szCs w:val="28"/>
+          <w:lang w:val="en-US"/>
+        </w:rPr>
+        <w:t>dan</w:t>
+      </w:r>
+      <w:proofErr w:type="spellEnd"/>
+      <w:r>
+        <w:rPr>
+          <w:rFonts w:ascii="Times New Roman" w:hAnsi="Times New Roman" w:cs="Times New Roman"/>
+          <w:sz w:val="28"/>
+          <w:szCs w:val="28"/>
+          <w:lang w:val="en-US"/>
+        </w:rPr>
+        <w:t xml:space="preserve"> Section</w:t>
+      </w:r>
+      <w:r>
+        <w:rPr>
+          <w:rFonts w:ascii="Times New Roman" w:hAnsi="Times New Roman" w:cs="Times New Roman"/>
+          <w:sz w:val="28"/>
+          <w:szCs w:val="28"/>
+        </w:rPr>
+        <w:t xml:space="preserve"> Kamera Serta</w:t>
+      </w:r>
+      <w:r>
+        <w:rPr>
+          <w:rFonts w:ascii="Times New Roman" w:hAnsi="Times New Roman" w:cs="Times New Roman"/>
+          <w:sz w:val="28"/>
+          <w:szCs w:val="28"/>
+          <w:lang w:val="en-US"/>
+        </w:rPr>
+        <w:t xml:space="preserve"> </w:t>
+      </w:r>
+      <w:proofErr w:type="spellStart"/>
+      <w:r>
+        <w:rPr>
+          <w:rFonts w:ascii="Times New Roman" w:hAnsi="Times New Roman" w:cs="Times New Roman"/>
+          <w:sz w:val="28"/>
+          <w:szCs w:val="28"/>
+          <w:lang w:val="en-US"/>
+        </w:rPr>
+        <w:t>mengirim</w:t>
+      </w:r>
+      <w:proofErr w:type="spellEnd"/>
+      <w:r>
+        <w:rPr>
+          <w:rFonts w:ascii="Times New Roman" w:hAnsi="Times New Roman" w:cs="Times New Roman"/>
+          <w:sz w:val="28"/>
+          <w:szCs w:val="28"/>
+          <w:lang w:val="en-US"/>
+        </w:rPr>
+        <w:t xml:space="preserve"> Logbook</w:t>
+      </w:r>
+    </w:p>
+    <w:p>
+      <w:pPr>
+        <w:pStyle w:val="ListParagraph"/>
+        <w:numPr>
+          <w:ilvl w:val="0"/>
+          <w:numId w:val="10"/>
+        </w:numPr>
+        <w:rPr>
+          <w:rFonts w:ascii="Times New Roman" w:hAnsi="Times New Roman" w:cs="Times New Roman"/>
+          <w:sz w:val="28"/>
+          <w:szCs w:val="28"/>
+        </w:rPr>
+      </w:pPr>
+      <w:r>
+        <w:rPr>
+          <w:rFonts w:ascii="Times New Roman" w:hAnsi="Times New Roman" w:cs="Times New Roman"/>
+          <w:sz w:val="28"/>
+          <w:szCs w:val="28"/>
+        </w:rPr>
+        <w:t>Aman, tidak ada kendala</w:t>
+      </w:r>
+      <w:bookmarkStart w:id="0" w:name="_GoBack"/>
+      <w:bookmarkEnd w:id="0"/>
+    </w:p>
+    <w:p>
+      <w:pPr>
+        <w:rPr>
+          <w:rFonts w:ascii="Times New Roman" w:hAnsi="Times New Roman" w:cs="Times New Roman"/>
+          <w:sz w:val="28"/>
+          <w:szCs w:val="28"/>
+        </w:rPr>
+      </w:pPr>
+      <w:proofErr w:type="spellStart"/>
+      <w:r>
+        <w:rPr>
+          <w:rFonts w:ascii="Times New Roman" w:hAnsi="Times New Roman" w:cs="Times New Roman"/>
+          <w:sz w:val="28"/>
+          <w:szCs w:val="28"/>
+          <w:lang w:val="en-US"/>
+        </w:rPr>
+        <w:t>Husnul</w:t>
+      </w:r>
+      <w:proofErr w:type="spellEnd"/>
+      <w:r>
+        <w:rPr>
+          <w:rFonts w:ascii="Times New Roman" w:hAnsi="Times New Roman" w:cs="Times New Roman"/>
+          <w:sz w:val="28"/>
+          <w:szCs w:val="28"/>
+          <w:lang w:val="en-US"/>
+        </w:rPr>
+        <w:t xml:space="preserve"> </w:t>
+      </w:r>
+      <w:proofErr w:type="spellStart"/>
+      <w:r>
+        <w:rPr>
+          <w:rFonts w:ascii="Times New Roman" w:hAnsi="Times New Roman" w:cs="Times New Roman"/>
+          <w:sz w:val="28"/>
+          <w:szCs w:val="28"/>
+          <w:lang w:val="en-US"/>
+        </w:rPr>
+        <w:t>Wasufi</w:t>
+      </w:r>
+      <w:proofErr w:type="spellEnd"/>
+      <w:r>
+        <w:rPr>
+          <w:rFonts w:ascii="Times New Roman" w:hAnsi="Times New Roman" w:cs="Times New Roman"/>
+          <w:sz w:val="28"/>
+          <w:szCs w:val="28"/>
+          <w:lang w:val="en-US"/>
+        </w:rPr>
+        <w:t xml:space="preserve"> </w:t>
+      </w:r>
+      <w:proofErr w:type="spellStart"/>
+      <w:r>
+        <w:rPr>
+          <w:rFonts w:ascii="Times New Roman" w:hAnsi="Times New Roman" w:cs="Times New Roman"/>
+          <w:sz w:val="28"/>
+          <w:szCs w:val="28"/>
+          <w:lang w:val="en-US"/>
+        </w:rPr>
+        <w:t>Siregar</w:t>
+      </w:r>
+      <w:proofErr w:type="spellEnd"/>
+      <w:r>
+        <w:rPr>
+          <w:rFonts w:ascii="Times New Roman" w:hAnsi="Times New Roman" w:cs="Times New Roman"/>
+          <w:sz w:val="28"/>
+          <w:szCs w:val="28"/>
+        </w:rPr>
+        <w:t>:</w:t>
+      </w:r>
+    </w:p>
+    <w:p>
+      <w:pPr>
+        <w:pStyle w:val="ListParagraph"/>
+        <w:numPr>
+          <w:ilvl w:val="0"/>
+          <w:numId w:val="18"/>
+        </w:numPr>
+        <w:rPr>
+          <w:rFonts w:ascii="Times New Roman" w:hAnsi="Times New Roman" w:cs="Times New Roman"/>
+          <w:sz w:val="28"/>
+          <w:szCs w:val="28"/>
+          <w:lang w:val="en-US"/>
+        </w:rPr>
+      </w:pPr>
+      <w:proofErr w:type="spellStart"/>
+      <w:r>
+        <w:rPr>
+          <w:rFonts w:ascii="Times New Roman" w:hAnsi="Times New Roman" w:cs="Times New Roman"/>
+          <w:sz w:val="28"/>
+          <w:szCs w:val="28"/>
+          <w:lang w:val="en-US"/>
+        </w:rPr>
+        <w:t>Kemarin</w:t>
+      </w:r>
+      <w:proofErr w:type="spellEnd"/>
+      <w:r>
+        <w:rPr>
+          <w:rFonts w:ascii="Times New Roman" w:hAnsi="Times New Roman" w:cs="Times New Roman"/>
+          <w:sz w:val="28"/>
+          <w:szCs w:val="28"/>
+          <w:lang w:val="en-US"/>
+        </w:rPr>
+        <w:t xml:space="preserve"> </w:t>
+      </w:r>
+      <w:r>
+        <w:rPr>
+          <w:rFonts w:ascii="Times New Roman" w:hAnsi="Times New Roman" w:cs="Times New Roman"/>
+          <w:sz w:val="28"/>
+          <w:szCs w:val="28"/>
+        </w:rPr>
+        <w:t xml:space="preserve">saya </w:t>
+      </w:r>
+      <w:proofErr w:type="spellStart"/>
+      <w:r>
+        <w:rPr>
+          <w:rFonts w:ascii="Times New Roman" w:hAnsi="Times New Roman" w:cs="Times New Roman"/>
+          <w:sz w:val="28"/>
+          <w:szCs w:val="28"/>
+          <w:lang w:val="en-US"/>
+        </w:rPr>
+        <w:t>memfixkan</w:t>
+      </w:r>
+      <w:proofErr w:type="spellEnd"/>
+      <w:r>
+        <w:rPr>
+          <w:rFonts w:ascii="Times New Roman" w:hAnsi="Times New Roman" w:cs="Times New Roman"/>
+          <w:sz w:val="28"/>
+          <w:szCs w:val="28"/>
+          <w:lang w:val="en-US"/>
+        </w:rPr>
+        <w:t xml:space="preserve"> insert </w:t>
+      </w:r>
+      <w:proofErr w:type="spellStart"/>
+      <w:r>
+        <w:rPr>
+          <w:rFonts w:ascii="Times New Roman" w:hAnsi="Times New Roman" w:cs="Times New Roman"/>
+          <w:sz w:val="28"/>
+          <w:szCs w:val="28"/>
+          <w:lang w:val="en-US"/>
+        </w:rPr>
+        <w:t>gambar</w:t>
+      </w:r>
+      <w:proofErr w:type="spellEnd"/>
+      <w:r>
+        <w:rPr>
+          <w:rFonts w:ascii="Times New Roman" w:hAnsi="Times New Roman" w:cs="Times New Roman"/>
+          <w:sz w:val="28"/>
+          <w:szCs w:val="28"/>
+          <w:lang w:val="en-US"/>
+        </w:rPr>
+        <w:t xml:space="preserve"> </w:t>
+      </w:r>
+      <w:proofErr w:type="spellStart"/>
+      <w:r>
+        <w:rPr>
+          <w:rFonts w:ascii="Times New Roman" w:hAnsi="Times New Roman" w:cs="Times New Roman"/>
+          <w:sz w:val="28"/>
+          <w:szCs w:val="28"/>
+          <w:lang w:val="en-US"/>
+        </w:rPr>
+        <w:t>dan</w:t>
+      </w:r>
+      <w:proofErr w:type="spellEnd"/>
+      <w:r>
+        <w:rPr>
+          <w:rFonts w:ascii="Times New Roman" w:hAnsi="Times New Roman" w:cs="Times New Roman"/>
+          <w:sz w:val="28"/>
+          <w:szCs w:val="28"/>
+          <w:lang w:val="en-US"/>
+        </w:rPr>
+        <w:t xml:space="preserve"> </w:t>
+      </w:r>
+      <w:proofErr w:type="spellStart"/>
+      <w:r>
+        <w:rPr>
+          <w:rFonts w:ascii="Times New Roman" w:hAnsi="Times New Roman" w:cs="Times New Roman"/>
+          <w:sz w:val="28"/>
+          <w:szCs w:val="28"/>
+          <w:lang w:val="en-US"/>
+        </w:rPr>
+        <w:t>memperbaiki</w:t>
+      </w:r>
+      <w:proofErr w:type="spellEnd"/>
+      <w:r>
+        <w:rPr>
+          <w:rFonts w:ascii="Times New Roman" w:hAnsi="Times New Roman" w:cs="Times New Roman"/>
+          <w:sz w:val="28"/>
+          <w:szCs w:val="28"/>
+          <w:lang w:val="en-US"/>
+        </w:rPr>
+        <w:t xml:space="preserve"> kata-kata </w:t>
+      </w:r>
+      <w:proofErr w:type="spellStart"/>
+      <w:r>
+        <w:rPr>
+          <w:rFonts w:ascii="Times New Roman" w:hAnsi="Times New Roman" w:cs="Times New Roman"/>
+          <w:sz w:val="28"/>
+          <w:szCs w:val="28"/>
+          <w:lang w:val="en-US"/>
+        </w:rPr>
+        <w:t>dari</w:t>
+      </w:r>
+      <w:proofErr w:type="spellEnd"/>
+      <w:r>
+        <w:rPr>
+          <w:rFonts w:ascii="Times New Roman" w:hAnsi="Times New Roman" w:cs="Times New Roman"/>
+          <w:sz w:val="28"/>
+          <w:szCs w:val="28"/>
+          <w:lang w:val="en-US"/>
+        </w:rPr>
+        <w:t xml:space="preserve"> </w:t>
+      </w:r>
+      <w:proofErr w:type="spellStart"/>
+      <w:r>
+        <w:rPr>
+          <w:rFonts w:ascii="Times New Roman" w:hAnsi="Times New Roman" w:cs="Times New Roman"/>
+          <w:sz w:val="28"/>
+          <w:szCs w:val="28"/>
+          <w:lang w:val="en-US"/>
+        </w:rPr>
+        <w:t>hasil</w:t>
+      </w:r>
+      <w:proofErr w:type="spellEnd"/>
+      <w:r>
+        <w:rPr>
+          <w:rFonts w:ascii="Times New Roman" w:hAnsi="Times New Roman" w:cs="Times New Roman"/>
+          <w:sz w:val="28"/>
+          <w:szCs w:val="28"/>
+          <w:lang w:val="en-US"/>
+        </w:rPr>
+        <w:t xml:space="preserve"> </w:t>
+      </w:r>
+      <w:proofErr w:type="spellStart"/>
+      <w:r>
+        <w:rPr>
+          <w:rFonts w:ascii="Times New Roman" w:hAnsi="Times New Roman" w:cs="Times New Roman"/>
+          <w:sz w:val="28"/>
+          <w:szCs w:val="28"/>
+          <w:lang w:val="en-US"/>
+        </w:rPr>
+        <w:t>pengerjaan</w:t>
+      </w:r>
+      <w:proofErr w:type="spellEnd"/>
+      <w:r>
+        <w:rPr>
+          <w:rFonts w:ascii="Times New Roman" w:hAnsi="Times New Roman" w:cs="Times New Roman"/>
+          <w:sz w:val="28"/>
+          <w:szCs w:val="28"/>
+          <w:lang w:val="en-US"/>
+        </w:rPr>
+        <w:t xml:space="preserve"> </w:t>
+      </w:r>
+      <w:proofErr w:type="spellStart"/>
+      <w:r>
+        <w:rPr>
+          <w:rFonts w:ascii="Times New Roman" w:hAnsi="Times New Roman" w:cs="Times New Roman"/>
+          <w:sz w:val="28"/>
+          <w:szCs w:val="28"/>
+          <w:lang w:val="en-US"/>
+        </w:rPr>
+        <w:t>kemarin</w:t>
+      </w:r>
+      <w:proofErr w:type="spellEnd"/>
+      <w:r>
+        <w:rPr>
+          <w:rFonts w:ascii="Times New Roman" w:hAnsi="Times New Roman" w:cs="Times New Roman"/>
+          <w:sz w:val="28"/>
+          <w:szCs w:val="28"/>
+          <w:lang w:val="en-US"/>
+        </w:rPr>
+        <w:t>.</w:t>
+      </w:r>
+    </w:p>
+    <w:p>
+      <w:pPr>
+        <w:pStyle w:val="ListParagraph"/>
+        <w:numPr>
+          <w:ilvl w:val="0"/>
+          <w:numId w:val="18"/>
+        </w:numPr>
+        <w:rPr>
+          <w:rFonts w:ascii="Times New Roman" w:hAnsi="Times New Roman" w:cs="Times New Roman"/>
+          <w:sz w:val="28"/>
+          <w:szCs w:val="28"/>
+          <w:lang w:val="en-US"/>
+        </w:rPr>
+      </w:pPr>
+      <w:proofErr w:type="spellStart"/>
+      <w:r>
+        <w:rPr>
+          <w:rFonts w:ascii="Times New Roman" w:hAnsi="Times New Roman" w:cs="Times New Roman"/>
+          <w:sz w:val="28"/>
+          <w:szCs w:val="28"/>
+          <w:lang w:val="en-US"/>
+        </w:rPr>
+        <w:t>Hari</w:t>
+      </w:r>
+      <w:proofErr w:type="spellEnd"/>
+      <w:r>
+        <w:rPr>
+          <w:rFonts w:ascii="Times New Roman" w:hAnsi="Times New Roman" w:cs="Times New Roman"/>
+          <w:sz w:val="28"/>
+          <w:szCs w:val="28"/>
+          <w:lang w:val="en-US"/>
+        </w:rPr>
+        <w:t xml:space="preserve"> </w:t>
+      </w:r>
+      <w:proofErr w:type="spellStart"/>
+      <w:r>
+        <w:rPr>
+          <w:rFonts w:ascii="Times New Roman" w:hAnsi="Times New Roman" w:cs="Times New Roman"/>
+          <w:sz w:val="28"/>
+          <w:szCs w:val="28"/>
+          <w:lang w:val="en-US"/>
+        </w:rPr>
+        <w:t>ini</w:t>
+      </w:r>
+      <w:proofErr w:type="spellEnd"/>
+      <w:r>
+        <w:rPr>
+          <w:rFonts w:ascii="Times New Roman" w:hAnsi="Times New Roman" w:cs="Times New Roman"/>
+          <w:sz w:val="28"/>
+          <w:szCs w:val="28"/>
+          <w:lang w:val="en-US"/>
+        </w:rPr>
+        <w:t xml:space="preserve"> </w:t>
+      </w:r>
+      <w:r>
+        <w:rPr>
+          <w:rFonts w:ascii="Times New Roman" w:hAnsi="Times New Roman" w:cs="Times New Roman"/>
+          <w:sz w:val="28"/>
+          <w:szCs w:val="28"/>
+        </w:rPr>
+        <w:t xml:space="preserve">saya </w:t>
+      </w:r>
+      <w:proofErr w:type="spellStart"/>
+      <w:r>
+        <w:rPr>
+          <w:rFonts w:ascii="Times New Roman" w:hAnsi="Times New Roman" w:cs="Times New Roman"/>
+          <w:sz w:val="28"/>
+          <w:szCs w:val="28"/>
+          <w:lang w:val="en-US"/>
+        </w:rPr>
+        <w:t>mengerjakan</w:t>
+      </w:r>
+      <w:proofErr w:type="spellEnd"/>
+      <w:r>
+        <w:rPr>
+          <w:rFonts w:ascii="Times New Roman" w:hAnsi="Times New Roman" w:cs="Times New Roman"/>
+          <w:sz w:val="28"/>
+          <w:szCs w:val="28"/>
+          <w:lang w:val="en-US"/>
+        </w:rPr>
+        <w:t xml:space="preserve"> Add Picture And </w:t>
+      </w:r>
+      <w:proofErr w:type="spellStart"/>
+      <w:r>
+        <w:rPr>
+          <w:rFonts w:ascii="Times New Roman" w:hAnsi="Times New Roman" w:cs="Times New Roman"/>
+          <w:sz w:val="28"/>
+          <w:szCs w:val="28"/>
+          <w:lang w:val="en-US"/>
+        </w:rPr>
+        <w:t>Fixxing</w:t>
+      </w:r>
+      <w:proofErr w:type="spellEnd"/>
+      <w:r>
+        <w:rPr>
+          <w:rFonts w:ascii="Times New Roman" w:hAnsi="Times New Roman" w:cs="Times New Roman"/>
+          <w:sz w:val="28"/>
+          <w:szCs w:val="28"/>
+          <w:lang w:val="en-US"/>
+        </w:rPr>
+        <w:t xml:space="preserve"> Tag </w:t>
+      </w:r>
+    </w:p>
+    <w:p>
+      <w:pPr>
+        <w:pStyle w:val="ListParagraph"/>
+        <w:numPr>
+          <w:ilvl w:val="0"/>
+          <w:numId w:val="18"/>
+        </w:numPr>
+        <w:rPr>
+          <w:rFonts w:ascii="Times New Roman" w:hAnsi="Times New Roman" w:cs="Times New Roman"/>
+          <w:sz w:val="28"/>
+          <w:szCs w:val="28"/>
+          <w:lang w:val="en-US"/>
+        </w:rPr>
+      </w:pPr>
+      <w:proofErr w:type="spellStart"/>
+      <w:r>
+        <w:rPr>
+          <w:rFonts w:ascii="Times New Roman" w:hAnsi="Times New Roman" w:cs="Times New Roman"/>
+          <w:sz w:val="28"/>
+          <w:szCs w:val="28"/>
+          <w:lang w:val="en-US"/>
+        </w:rPr>
+        <w:t>Sedikit</w:t>
+      </w:r>
+      <w:proofErr w:type="spellEnd"/>
+      <w:r>
+        <w:rPr>
+          <w:rFonts w:ascii="Times New Roman" w:hAnsi="Times New Roman" w:cs="Times New Roman"/>
+          <w:sz w:val="28"/>
+          <w:szCs w:val="28"/>
+          <w:lang w:val="en-US"/>
+        </w:rPr>
+        <w:t xml:space="preserve"> </w:t>
+      </w:r>
+      <w:proofErr w:type="spellStart"/>
+      <w:r>
+        <w:rPr>
+          <w:rFonts w:ascii="Times New Roman" w:hAnsi="Times New Roman" w:cs="Times New Roman"/>
+          <w:sz w:val="28"/>
+          <w:szCs w:val="28"/>
+          <w:lang w:val="en-US"/>
+        </w:rPr>
+        <w:t>sulit</w:t>
+      </w:r>
+      <w:proofErr w:type="spellEnd"/>
+      <w:r>
+        <w:rPr>
+          <w:rFonts w:ascii="Times New Roman" w:hAnsi="Times New Roman" w:cs="Times New Roman"/>
+          <w:sz w:val="28"/>
+          <w:szCs w:val="28"/>
+          <w:lang w:val="en-US"/>
+        </w:rPr>
+        <w:t xml:space="preserve"> </w:t>
+      </w:r>
+      <w:proofErr w:type="spellStart"/>
+      <w:r>
+        <w:rPr>
+          <w:rFonts w:ascii="Times New Roman" w:hAnsi="Times New Roman" w:cs="Times New Roman"/>
+          <w:sz w:val="28"/>
+          <w:szCs w:val="28"/>
+          <w:lang w:val="en-US"/>
+        </w:rPr>
+        <w:t>dalam</w:t>
+      </w:r>
+      <w:proofErr w:type="spellEnd"/>
+      <w:r>
+        <w:rPr>
+          <w:rFonts w:ascii="Times New Roman" w:hAnsi="Times New Roman" w:cs="Times New Roman"/>
+          <w:sz w:val="28"/>
+          <w:szCs w:val="28"/>
+          <w:lang w:val="en-US"/>
+        </w:rPr>
+        <w:t xml:space="preserve"> </w:t>
+      </w:r>
+      <w:proofErr w:type="spellStart"/>
+      <w:r>
+        <w:rPr>
+          <w:rFonts w:ascii="Times New Roman" w:hAnsi="Times New Roman" w:cs="Times New Roman"/>
+          <w:sz w:val="28"/>
+          <w:szCs w:val="28"/>
+          <w:lang w:val="en-US"/>
+        </w:rPr>
+        <w:t>pencarian</w:t>
+      </w:r>
+      <w:proofErr w:type="spellEnd"/>
+      <w:r>
+        <w:rPr>
+          <w:rFonts w:ascii="Times New Roman" w:hAnsi="Times New Roman" w:cs="Times New Roman"/>
+          <w:sz w:val="28"/>
+          <w:szCs w:val="28"/>
+          <w:lang w:val="en-US"/>
+        </w:rPr>
+        <w:t xml:space="preserve"> data </w:t>
+      </w:r>
+      <w:proofErr w:type="spellStart"/>
+      <w:r>
+        <w:rPr>
+          <w:rFonts w:ascii="Times New Roman" w:hAnsi="Times New Roman" w:cs="Times New Roman"/>
+          <w:sz w:val="28"/>
+          <w:szCs w:val="28"/>
+          <w:lang w:val="en-US"/>
+        </w:rPr>
+        <w:t>dikarenakan</w:t>
+      </w:r>
+      <w:proofErr w:type="spellEnd"/>
+      <w:r>
+        <w:rPr>
+          <w:rFonts w:ascii="Times New Roman" w:hAnsi="Times New Roman" w:cs="Times New Roman"/>
+          <w:sz w:val="28"/>
+          <w:szCs w:val="28"/>
+          <w:lang w:val="en-US"/>
+        </w:rPr>
+        <w:t xml:space="preserve"> </w:t>
+      </w:r>
+      <w:proofErr w:type="spellStart"/>
+      <w:r>
+        <w:rPr>
+          <w:rFonts w:ascii="Times New Roman" w:hAnsi="Times New Roman" w:cs="Times New Roman"/>
+          <w:sz w:val="28"/>
+          <w:szCs w:val="28"/>
+          <w:lang w:val="en-US"/>
+        </w:rPr>
+        <w:t>kondisi</w:t>
+      </w:r>
+      <w:proofErr w:type="spellEnd"/>
+      <w:r>
+        <w:rPr>
+          <w:rFonts w:ascii="Times New Roman" w:hAnsi="Times New Roman" w:cs="Times New Roman"/>
+          <w:sz w:val="28"/>
+          <w:szCs w:val="28"/>
+          <w:lang w:val="en-US"/>
+        </w:rPr>
+        <w:t xml:space="preserve"> </w:t>
+      </w:r>
+      <w:proofErr w:type="spellStart"/>
+      <w:r>
+        <w:rPr>
+          <w:rFonts w:ascii="Times New Roman" w:hAnsi="Times New Roman" w:cs="Times New Roman"/>
+          <w:sz w:val="28"/>
+          <w:szCs w:val="28"/>
+          <w:lang w:val="en-US"/>
+        </w:rPr>
+        <w:t>kesehatan</w:t>
+      </w:r>
+      <w:proofErr w:type="spellEnd"/>
+      <w:r>
+        <w:rPr>
+          <w:rFonts w:ascii="Times New Roman" w:hAnsi="Times New Roman" w:cs="Times New Roman"/>
+          <w:sz w:val="28"/>
+          <w:szCs w:val="28"/>
+          <w:lang w:val="en-US"/>
+        </w:rPr>
+        <w:t xml:space="preserve"> </w:t>
+      </w:r>
+      <w:proofErr w:type="spellStart"/>
+      <w:r>
+        <w:rPr>
+          <w:rFonts w:ascii="Times New Roman" w:hAnsi="Times New Roman" w:cs="Times New Roman"/>
+          <w:sz w:val="28"/>
+          <w:szCs w:val="28"/>
+          <w:lang w:val="en-US"/>
+        </w:rPr>
+        <w:t>kurang</w:t>
+      </w:r>
+      <w:proofErr w:type="spellEnd"/>
+      <w:r>
+        <w:rPr>
+          <w:rFonts w:ascii="Times New Roman" w:hAnsi="Times New Roman" w:cs="Times New Roman"/>
+          <w:sz w:val="28"/>
+          <w:szCs w:val="28"/>
+          <w:lang w:val="en-US"/>
+        </w:rPr>
+        <w:t xml:space="preserve"> </w:t>
+      </w:r>
+      <w:proofErr w:type="spellStart"/>
+      <w:r>
+        <w:rPr>
+          <w:rFonts w:ascii="Times New Roman" w:hAnsi="Times New Roman" w:cs="Times New Roman"/>
+          <w:sz w:val="28"/>
+          <w:szCs w:val="28"/>
+          <w:lang w:val="en-US"/>
+        </w:rPr>
+        <w:t>baik</w:t>
+      </w:r>
+      <w:proofErr w:type="spellEnd"/>
+    </w:p>
+    <w:p>
+      <w:pPr>
+        <w:rPr>
+          <w:rFonts w:ascii="Times New Roman" w:hAnsi="Times New Roman" w:cs="Times New Roman"/>
+          <w:sz w:val="28"/>
+          <w:szCs w:val="28"/>
+        </w:rPr>
+      </w:pPr>
+    </w:p>
+    <w:p>
+      <w:pPr>
+        <w:rPr>
+          <w:rFonts w:ascii="Times New Roman" w:hAnsi="Times New Roman" w:cs="Times New Roman"/>
+          <w:sz w:val="28"/>
+          <w:szCs w:val="28"/>
+        </w:rPr>
+      </w:pPr>
+      <w:r>
+        <w:rPr>
+          <w:rFonts w:ascii="Times New Roman" w:hAnsi="Times New Roman" w:cs="Times New Roman"/>
+          <w:sz w:val="28"/>
+          <w:szCs w:val="28"/>
+        </w:rPr>
+        <w:t xml:space="preserve">Eko </w:t>
+      </w:r>
+      <w:proofErr w:type="spellStart"/>
+      <w:r>
+        <w:rPr>
+          <w:rFonts w:ascii="Times New Roman" w:hAnsi="Times New Roman" w:cs="Times New Roman"/>
+          <w:sz w:val="28"/>
+          <w:szCs w:val="28"/>
+        </w:rPr>
+        <w:t>Prayetno</w:t>
+      </w:r>
+      <w:proofErr w:type="spellEnd"/>
+      <w:r>
+        <w:rPr>
+          <w:rFonts w:ascii="Times New Roman" w:hAnsi="Times New Roman" w:cs="Times New Roman"/>
+          <w:sz w:val="28"/>
+          <w:szCs w:val="28"/>
+        </w:rPr>
+        <w:t xml:space="preserve"> :</w:t>
+      </w:r>
+    </w:p>
+    <w:p>
+      <w:pPr>
+        <w:pStyle w:val="ListParagraph"/>
+        <w:numPr>
+          <w:ilvl w:val="0"/>
+          <w:numId w:val="18"/>
+        </w:numPr>
+        <w:rPr>
+          <w:rFonts w:ascii="Times New Roman" w:hAnsi="Times New Roman" w:cs="Times New Roman"/>
+          <w:sz w:val="28"/>
+          <w:szCs w:val="28"/>
+        </w:rPr>
+      </w:pPr>
+      <w:proofErr w:type="spellStart"/>
+      <w:r>
+        <w:rPr>
+          <w:rFonts w:ascii="Times New Roman" w:hAnsi="Times New Roman" w:cs="Times New Roman"/>
+          <w:sz w:val="28"/>
+          <w:szCs w:val="28"/>
+          <w:lang w:val="en-US"/>
+        </w:rPr>
+        <w:t>Kemarin</w:t>
+      </w:r>
+      <w:proofErr w:type="spellEnd"/>
+      <w:r>
+        <w:rPr>
+          <w:rFonts w:ascii="Times New Roman" w:hAnsi="Times New Roman" w:cs="Times New Roman"/>
+          <w:sz w:val="28"/>
+          <w:szCs w:val="28"/>
+          <w:lang w:val="en-US"/>
+        </w:rPr>
+        <w:t xml:space="preserve"> </w:t>
+      </w:r>
+      <w:proofErr w:type="spellStart"/>
+      <w:r>
+        <w:rPr>
+          <w:rFonts w:ascii="Times New Roman" w:hAnsi="Times New Roman" w:cs="Times New Roman"/>
+          <w:sz w:val="28"/>
+          <w:szCs w:val="28"/>
+          <w:lang w:val="en-US"/>
+        </w:rPr>
+        <w:t>saya</w:t>
+      </w:r>
+      <w:proofErr w:type="spellEnd"/>
+      <w:r>
+        <w:rPr>
+          <w:rFonts w:ascii="Times New Roman" w:hAnsi="Times New Roman" w:cs="Times New Roman"/>
+          <w:sz w:val="28"/>
+          <w:szCs w:val="28"/>
+          <w:lang w:val="en-US"/>
+        </w:rPr>
+        <w:t xml:space="preserve"> </w:t>
+      </w:r>
+      <w:proofErr w:type="spellStart"/>
+      <w:r>
+        <w:rPr>
+          <w:rFonts w:ascii="Times New Roman" w:hAnsi="Times New Roman" w:cs="Times New Roman"/>
+          <w:sz w:val="28"/>
+          <w:szCs w:val="28"/>
+          <w:lang w:val="en-US"/>
+        </w:rPr>
+        <w:t>saya</w:t>
+      </w:r>
+      <w:proofErr w:type="spellEnd"/>
+      <w:r>
+        <w:rPr>
+          <w:rFonts w:ascii="Times New Roman" w:hAnsi="Times New Roman" w:cs="Times New Roman"/>
+          <w:sz w:val="28"/>
+          <w:szCs w:val="28"/>
+          <w:lang w:val="en-US"/>
+        </w:rPr>
+        <w:t xml:space="preserve"> </w:t>
+      </w:r>
+      <w:proofErr w:type="spellStart"/>
+      <w:r>
+        <w:rPr>
+          <w:rFonts w:ascii="Times New Roman" w:hAnsi="Times New Roman" w:cs="Times New Roman"/>
+          <w:sz w:val="28"/>
+          <w:szCs w:val="28"/>
+          <w:lang w:val="en-US"/>
+        </w:rPr>
+        <w:t>memasukkan</w:t>
+      </w:r>
+      <w:proofErr w:type="spellEnd"/>
+      <w:r>
+        <w:rPr>
+          <w:rFonts w:ascii="Times New Roman" w:hAnsi="Times New Roman" w:cs="Times New Roman"/>
+          <w:sz w:val="28"/>
+          <w:szCs w:val="28"/>
+          <w:lang w:val="en-US"/>
+        </w:rPr>
+        <w:t xml:space="preserve"> </w:t>
+      </w:r>
+      <w:proofErr w:type="spellStart"/>
+      <w:r>
+        <w:rPr>
+          <w:rFonts w:ascii="Times New Roman" w:hAnsi="Times New Roman" w:cs="Times New Roman"/>
+          <w:sz w:val="28"/>
+          <w:szCs w:val="28"/>
+          <w:lang w:val="en-US"/>
+        </w:rPr>
+        <w:t>gambar</w:t>
+      </w:r>
+      <w:proofErr w:type="spellEnd"/>
+      <w:r>
+        <w:rPr>
+          <w:rFonts w:ascii="Times New Roman" w:hAnsi="Times New Roman" w:cs="Times New Roman"/>
+          <w:sz w:val="28"/>
+          <w:szCs w:val="28"/>
+          <w:lang w:val="en-US"/>
+        </w:rPr>
+        <w:t xml:space="preserve"> </w:t>
+      </w:r>
+      <w:proofErr w:type="spellStart"/>
+      <w:r>
+        <w:rPr>
+          <w:rFonts w:ascii="Times New Roman" w:hAnsi="Times New Roman" w:cs="Times New Roman"/>
+          <w:sz w:val="28"/>
+          <w:szCs w:val="28"/>
+          <w:lang w:val="en-US"/>
+        </w:rPr>
+        <w:t>ke</w:t>
+      </w:r>
+      <w:proofErr w:type="spellEnd"/>
+      <w:r>
+        <w:rPr>
+          <w:rFonts w:ascii="Times New Roman" w:hAnsi="Times New Roman" w:cs="Times New Roman"/>
+          <w:sz w:val="28"/>
+          <w:szCs w:val="28"/>
+          <w:lang w:val="en-US"/>
+        </w:rPr>
+        <w:t xml:space="preserve"> slide </w:t>
+      </w:r>
+      <w:proofErr w:type="spellStart"/>
+      <w:r>
+        <w:rPr>
+          <w:rFonts w:ascii="Times New Roman" w:hAnsi="Times New Roman" w:cs="Times New Roman"/>
+          <w:sz w:val="28"/>
+          <w:szCs w:val="28"/>
+          <w:lang w:val="en-US"/>
+        </w:rPr>
+        <w:t>jenis-jenis</w:t>
+      </w:r>
+      <w:proofErr w:type="spellEnd"/>
+      <w:r>
+        <w:rPr>
+          <w:rFonts w:ascii="Times New Roman" w:hAnsi="Times New Roman" w:cs="Times New Roman"/>
+          <w:sz w:val="28"/>
+          <w:szCs w:val="28"/>
+          <w:lang w:val="en-US"/>
+        </w:rPr>
+        <w:t xml:space="preserve"> photography</w:t>
+      </w:r>
+    </w:p>
+    <w:p>
+      <w:pPr>
+        <w:pStyle w:val="ListParagraph"/>
+        <w:numPr>
+          <w:ilvl w:val="0"/>
+          <w:numId w:val="18"/>
+        </w:numPr>
+        <w:rPr>
+          <w:rFonts w:ascii="Times New Roman" w:hAnsi="Times New Roman" w:cs="Times New Roman"/>
+          <w:sz w:val="28"/>
+          <w:szCs w:val="28"/>
+        </w:rPr>
+      </w:pPr>
+      <w:proofErr w:type="spellStart"/>
+      <w:r>
+        <w:rPr>
+          <w:rFonts w:ascii="Times New Roman" w:hAnsi="Times New Roman" w:cs="Times New Roman"/>
+          <w:sz w:val="28"/>
+          <w:szCs w:val="28"/>
+          <w:lang w:val="en-US"/>
+        </w:rPr>
+        <w:t>Hari</w:t>
+      </w:r>
+      <w:proofErr w:type="spellEnd"/>
+      <w:r>
+        <w:rPr>
+          <w:rFonts w:ascii="Times New Roman" w:hAnsi="Times New Roman" w:cs="Times New Roman"/>
+          <w:sz w:val="28"/>
+          <w:szCs w:val="28"/>
+          <w:lang w:val="en-US"/>
+        </w:rPr>
+        <w:t xml:space="preserve"> </w:t>
+      </w:r>
+      <w:proofErr w:type="spellStart"/>
+      <w:r>
+        <w:rPr>
+          <w:rFonts w:ascii="Times New Roman" w:hAnsi="Times New Roman" w:cs="Times New Roman"/>
+          <w:sz w:val="28"/>
+          <w:szCs w:val="28"/>
+          <w:lang w:val="en-US"/>
+        </w:rPr>
+        <w:t>ini</w:t>
+      </w:r>
+      <w:proofErr w:type="spellEnd"/>
+      <w:r>
+        <w:rPr>
+          <w:rFonts w:ascii="Times New Roman" w:hAnsi="Times New Roman" w:cs="Times New Roman"/>
+          <w:sz w:val="28"/>
+          <w:szCs w:val="28"/>
+          <w:lang w:val="en-US"/>
+        </w:rPr>
+        <w:t xml:space="preserve"> </w:t>
+      </w:r>
+      <w:proofErr w:type="spellStart"/>
+      <w:r>
+        <w:rPr>
+          <w:rFonts w:ascii="Times New Roman" w:hAnsi="Times New Roman" w:cs="Times New Roman"/>
+          <w:sz w:val="28"/>
+          <w:szCs w:val="28"/>
+          <w:lang w:val="en-US"/>
+        </w:rPr>
+        <w:t>saya</w:t>
+      </w:r>
+      <w:proofErr w:type="spellEnd"/>
+      <w:r>
+        <w:rPr>
+          <w:rFonts w:ascii="Times New Roman" w:hAnsi="Times New Roman" w:cs="Times New Roman"/>
+          <w:sz w:val="28"/>
+          <w:szCs w:val="28"/>
+          <w:lang w:val="en-US"/>
+        </w:rPr>
+        <w:t xml:space="preserve"> </w:t>
+      </w:r>
+      <w:proofErr w:type="spellStart"/>
+      <w:r>
+        <w:rPr>
+          <w:rFonts w:ascii="Times New Roman" w:hAnsi="Times New Roman" w:cs="Times New Roman"/>
+          <w:sz w:val="28"/>
+          <w:szCs w:val="28"/>
+          <w:lang w:val="en-US"/>
+        </w:rPr>
+        <w:t>masih</w:t>
+      </w:r>
+      <w:proofErr w:type="spellEnd"/>
+      <w:r>
+        <w:rPr>
+          <w:rFonts w:ascii="Times New Roman" w:hAnsi="Times New Roman" w:cs="Times New Roman"/>
+          <w:sz w:val="28"/>
+          <w:szCs w:val="28"/>
+          <w:lang w:val="en-US"/>
+        </w:rPr>
+        <w:t xml:space="preserve"> </w:t>
+      </w:r>
+      <w:proofErr w:type="spellStart"/>
+      <w:r>
+        <w:rPr>
+          <w:rFonts w:ascii="Times New Roman" w:hAnsi="Times New Roman" w:cs="Times New Roman"/>
+          <w:sz w:val="28"/>
+          <w:szCs w:val="28"/>
+          <w:lang w:val="en-US"/>
+        </w:rPr>
+        <w:t>memasukkan</w:t>
+      </w:r>
+      <w:proofErr w:type="spellEnd"/>
+      <w:r>
+        <w:rPr>
+          <w:rFonts w:ascii="Times New Roman" w:hAnsi="Times New Roman" w:cs="Times New Roman"/>
+          <w:sz w:val="28"/>
+          <w:szCs w:val="28"/>
+          <w:lang w:val="en-US"/>
+        </w:rPr>
+        <w:t xml:space="preserve"> </w:t>
+      </w:r>
+      <w:proofErr w:type="spellStart"/>
+      <w:r>
+        <w:rPr>
+          <w:rFonts w:ascii="Times New Roman" w:hAnsi="Times New Roman" w:cs="Times New Roman"/>
+          <w:sz w:val="28"/>
+          <w:szCs w:val="28"/>
+          <w:lang w:val="en-US"/>
+        </w:rPr>
+        <w:t>gambar</w:t>
+      </w:r>
+      <w:proofErr w:type="spellEnd"/>
+      <w:r>
+        <w:rPr>
+          <w:rFonts w:ascii="Times New Roman" w:hAnsi="Times New Roman" w:cs="Times New Roman"/>
+          <w:sz w:val="28"/>
+          <w:szCs w:val="28"/>
+          <w:lang w:val="en-US"/>
+        </w:rPr>
+        <w:t xml:space="preserve"> </w:t>
+      </w:r>
+      <w:proofErr w:type="spellStart"/>
+      <w:r>
+        <w:rPr>
+          <w:rFonts w:ascii="Times New Roman" w:hAnsi="Times New Roman" w:cs="Times New Roman"/>
+          <w:sz w:val="28"/>
+          <w:szCs w:val="28"/>
+          <w:lang w:val="en-US"/>
+        </w:rPr>
+        <w:t>ke</w:t>
+      </w:r>
+      <w:proofErr w:type="spellEnd"/>
+      <w:r>
+        <w:rPr>
+          <w:rFonts w:ascii="Times New Roman" w:hAnsi="Times New Roman" w:cs="Times New Roman"/>
+          <w:sz w:val="28"/>
+          <w:szCs w:val="28"/>
+          <w:lang w:val="en-US"/>
+        </w:rPr>
+        <w:t xml:space="preserve"> slide </w:t>
+      </w:r>
+      <w:proofErr w:type="spellStart"/>
+      <w:r>
+        <w:rPr>
+          <w:rFonts w:ascii="Times New Roman" w:hAnsi="Times New Roman" w:cs="Times New Roman"/>
+          <w:sz w:val="28"/>
+          <w:szCs w:val="28"/>
+          <w:lang w:val="en-US"/>
+        </w:rPr>
+        <w:t>jenis-jenis</w:t>
+      </w:r>
+      <w:proofErr w:type="spellEnd"/>
+      <w:r>
+        <w:rPr>
+          <w:rFonts w:ascii="Times New Roman" w:hAnsi="Times New Roman" w:cs="Times New Roman"/>
+          <w:sz w:val="28"/>
+          <w:szCs w:val="28"/>
+          <w:lang w:val="en-US"/>
+        </w:rPr>
+        <w:t xml:space="preserve"> photography</w:t>
+      </w:r>
+    </w:p>
+    <w:p>
+      <w:pPr>
+        <w:numPr>
+          <w:ilvl w:val="0"/>
+          <w:numId w:val="18"/>
+        </w:numPr>
+        <w:rPr>
+          <w:rFonts w:ascii="Times New Roman" w:hAnsi="Times New Roman" w:cs="Times New Roman"/>
+          <w:sz w:val="28"/>
+          <w:szCs w:val="28"/>
+        </w:rPr>
+      </w:pPr>
+      <w:proofErr w:type="spellStart"/>
+      <w:r>
+        <w:rPr>
+          <w:rFonts w:ascii="Times New Roman" w:hAnsi="Times New Roman" w:cs="Times New Roman"/>
+          <w:sz w:val="28"/>
+          <w:szCs w:val="28"/>
+          <w:lang w:val="en-US"/>
+        </w:rPr>
+        <w:t>Aman</w:t>
+      </w:r>
+      <w:proofErr w:type="spellEnd"/>
+      <w:r>
+        <w:rPr>
+          <w:rFonts w:ascii="Times New Roman" w:hAnsi="Times New Roman" w:cs="Times New Roman"/>
+          <w:sz w:val="28"/>
+          <w:szCs w:val="28"/>
+          <w:lang w:val="en-US"/>
+        </w:rPr>
+        <w:t xml:space="preserve">, </w:t>
+      </w:r>
+      <w:proofErr w:type="spellStart"/>
+      <w:r>
+        <w:rPr>
+          <w:rFonts w:ascii="Times New Roman" w:hAnsi="Times New Roman" w:cs="Times New Roman"/>
+          <w:sz w:val="28"/>
+          <w:szCs w:val="28"/>
+          <w:lang w:val="en-US"/>
+        </w:rPr>
+        <w:t>tidak</w:t>
+      </w:r>
+      <w:proofErr w:type="spellEnd"/>
+      <w:r>
+        <w:rPr>
+          <w:rFonts w:ascii="Times New Roman" w:hAnsi="Times New Roman" w:cs="Times New Roman"/>
+          <w:sz w:val="28"/>
+          <w:szCs w:val="28"/>
+          <w:lang w:val="en-US"/>
+        </w:rPr>
+        <w:t xml:space="preserve"> </w:t>
+      </w:r>
+      <w:proofErr w:type="spellStart"/>
+      <w:r>
+        <w:rPr>
+          <w:rFonts w:ascii="Times New Roman" w:hAnsi="Times New Roman" w:cs="Times New Roman"/>
+          <w:sz w:val="28"/>
+          <w:szCs w:val="28"/>
+          <w:lang w:val="en-US"/>
+        </w:rPr>
+        <w:t>ada</w:t>
+      </w:r>
+      <w:proofErr w:type="spellEnd"/>
+      <w:r>
+        <w:rPr>
+          <w:rFonts w:ascii="Times New Roman" w:hAnsi="Times New Roman" w:cs="Times New Roman"/>
+          <w:sz w:val="28"/>
+          <w:szCs w:val="28"/>
+          <w:lang w:val="en-US"/>
+        </w:rPr>
+        <w:t xml:space="preserve"> </w:t>
+      </w:r>
+      <w:proofErr w:type="spellStart"/>
+      <w:r>
+        <w:rPr>
+          <w:rFonts w:ascii="Times New Roman" w:hAnsi="Times New Roman" w:cs="Times New Roman"/>
+          <w:sz w:val="28"/>
+          <w:szCs w:val="28"/>
+          <w:lang w:val="en-US"/>
+        </w:rPr>
+        <w:t>kendala</w:t>
+      </w:r>
+      <w:proofErr w:type="spellEnd"/>
+    </w:p>
+    <w:p>
+      <w:pPr>
+        <w:rPr>
+          <w:rFonts w:ascii="Times New Roman" w:hAnsi="Times New Roman" w:cs="Times New Roman"/>
+          <w:sz w:val="28"/>
+          <w:szCs w:val="28"/>
+          <w:lang w:val="en-US"/>
+        </w:rPr>
+      </w:pPr>
     </w:p>
     <w:p>
       <w:pPr>
@@ -19181,704 +21060,16 @@
     </w:lvl>
   </w:abstractNum>
   <w:abstractNum w:abstractNumId="6">
-    <w:nsid w:val="4F357A57"/>
+    <w:nsid w:val="45481E13"/>
     <w:multiLevelType w:val="hybridMultilevel"/>
-    <w:tmpl w:val="6B1A4F14"/>
-    <w:lvl w:ilvl="0" w:tplc="0409000F">
-      <w:start w:val="1"/>
+    <w:tmpl w:val="1A12A6EE"/>
+    <w:lvl w:ilvl="0" w:tplc="23F6F35E">
+      <w:start w:val="28"/>
       <w:numFmt w:val="decimal"/>
       <w:lvlText w:val="%1."/>
       <w:lvlJc w:val="left"/>
       <w:pPr>
-        <w:ind w:left="720" w:hanging="360"/>
-      </w:pPr>
-    </w:lvl>
-    <w:lvl w:ilvl="1" w:tplc="04090019" w:tentative="1">
-      <w:start w:val="1"/>
-      <w:numFmt w:val="lowerLetter"/>
-      <w:lvlText w:val="%2."/>
-      <w:lvlJc w:val="left"/>
-      <w:pPr>
-        <w:ind w:left="1440" w:hanging="360"/>
-      </w:pPr>
-    </w:lvl>
-    <w:lvl w:ilvl="2" w:tplc="0409001B" w:tentative="1">
-      <w:start w:val="1"/>
-      <w:numFmt w:val="lowerRoman"/>
-      <w:lvlText w:val="%3."/>
-      <w:lvlJc w:val="right"/>
-      <w:pPr>
-        <w:ind w:left="2160" w:hanging="180"/>
-      </w:pPr>
-    </w:lvl>
-    <w:lvl w:ilvl="3" w:tplc="0409000F" w:tentative="1">
-      <w:start w:val="1"/>
-      <w:numFmt w:val="decimal"/>
-      <w:lvlText w:val="%4."/>
-      <w:lvlJc w:val="left"/>
-      <w:pPr>
-        <w:ind w:left="2880" w:hanging="360"/>
-      </w:pPr>
-    </w:lvl>
-    <w:lvl w:ilvl="4" w:tplc="04090019" w:tentative="1">
-      <w:start w:val="1"/>
-      <w:numFmt w:val="lowerLetter"/>
-      <w:lvlText w:val="%5."/>
-      <w:lvlJc w:val="left"/>
-      <w:pPr>
-        <w:ind w:left="3600" w:hanging="360"/>
-      </w:pPr>
-    </w:lvl>
-    <w:lvl w:ilvl="5" w:tplc="0409001B" w:tentative="1">
-      <w:start w:val="1"/>
-      <w:numFmt w:val="lowerRoman"/>
-      <w:lvlText w:val="%6."/>
-      <w:lvlJc w:val="right"/>
-      <w:pPr>
-        <w:ind w:left="4320" w:hanging="180"/>
-      </w:pPr>
-    </w:lvl>
-    <w:lvl w:ilvl="6" w:tplc="0409000F" w:tentative="1">
-      <w:start w:val="1"/>
-      <w:numFmt w:val="decimal"/>
-      <w:lvlText w:val="%7."/>
-      <w:lvlJc w:val="left"/>
-      <w:pPr>
-        <w:ind w:left="5040" w:hanging="360"/>
-      </w:pPr>
-    </w:lvl>
-    <w:lvl w:ilvl="7" w:tplc="04090019" w:tentative="1">
-      <w:start w:val="1"/>
-      <w:numFmt w:val="lowerLetter"/>
-      <w:lvlText w:val="%8."/>
-      <w:lvlJc w:val="left"/>
-      <w:pPr>
-        <w:ind w:left="5760" w:hanging="360"/>
-      </w:pPr>
-    </w:lvl>
-    <w:lvl w:ilvl="8" w:tplc="0409001B" w:tentative="1">
-      <w:start w:val="1"/>
-      <w:numFmt w:val="lowerRoman"/>
-      <w:lvlText w:val="%9."/>
-      <w:lvlJc w:val="right"/>
-      <w:pPr>
-        <w:ind w:left="6480" w:hanging="180"/>
-      </w:pPr>
-    </w:lvl>
-  </w:abstractNum>
-  <w:abstractNum w:abstractNumId="7">
-    <w:nsid w:val="4F830FFC"/>
-    <w:multiLevelType w:val="hybridMultilevel"/>
-    <w:tmpl w:val="D484868A"/>
-    <w:lvl w:ilvl="0" w:tplc="0409000F">
-      <w:start w:val="1"/>
-      <w:numFmt w:val="decimal"/>
-      <w:lvlText w:val="%1."/>
-      <w:lvlJc w:val="left"/>
-      <w:pPr>
-        <w:ind w:left="720" w:hanging="360"/>
-      </w:pPr>
-    </w:lvl>
-    <w:lvl w:ilvl="1" w:tplc="04090019" w:tentative="1">
-      <w:start w:val="1"/>
-      <w:numFmt w:val="lowerLetter"/>
-      <w:lvlText w:val="%2."/>
-      <w:lvlJc w:val="left"/>
-      <w:pPr>
-        <w:ind w:left="1440" w:hanging="360"/>
-      </w:pPr>
-    </w:lvl>
-    <w:lvl w:ilvl="2" w:tplc="0409001B" w:tentative="1">
-      <w:start w:val="1"/>
-      <w:numFmt w:val="lowerRoman"/>
-      <w:lvlText w:val="%3."/>
-      <w:lvlJc w:val="right"/>
-      <w:pPr>
-        <w:ind w:left="2160" w:hanging="180"/>
-      </w:pPr>
-    </w:lvl>
-    <w:lvl w:ilvl="3" w:tplc="0409000F" w:tentative="1">
-      <w:start w:val="1"/>
-      <w:numFmt w:val="decimal"/>
-      <w:lvlText w:val="%4."/>
-      <w:lvlJc w:val="left"/>
-      <w:pPr>
-        <w:ind w:left="2880" w:hanging="360"/>
-      </w:pPr>
-    </w:lvl>
-    <w:lvl w:ilvl="4" w:tplc="04090019" w:tentative="1">
-      <w:start w:val="1"/>
-      <w:numFmt w:val="lowerLetter"/>
-      <w:lvlText w:val="%5."/>
-      <w:lvlJc w:val="left"/>
-      <w:pPr>
-        <w:ind w:left="3600" w:hanging="360"/>
-      </w:pPr>
-    </w:lvl>
-    <w:lvl w:ilvl="5" w:tplc="0409001B" w:tentative="1">
-      <w:start w:val="1"/>
-      <w:numFmt w:val="lowerRoman"/>
-      <w:lvlText w:val="%6."/>
-      <w:lvlJc w:val="right"/>
-      <w:pPr>
-        <w:ind w:left="4320" w:hanging="180"/>
-      </w:pPr>
-    </w:lvl>
-    <w:lvl w:ilvl="6" w:tplc="0409000F" w:tentative="1">
-      <w:start w:val="1"/>
-      <w:numFmt w:val="decimal"/>
-      <w:lvlText w:val="%7."/>
-      <w:lvlJc w:val="left"/>
-      <w:pPr>
-        <w:ind w:left="5040" w:hanging="360"/>
-      </w:pPr>
-    </w:lvl>
-    <w:lvl w:ilvl="7" w:tplc="04090019" w:tentative="1">
-      <w:start w:val="1"/>
-      <w:numFmt w:val="lowerLetter"/>
-      <w:lvlText w:val="%8."/>
-      <w:lvlJc w:val="left"/>
-      <w:pPr>
-        <w:ind w:left="5760" w:hanging="360"/>
-      </w:pPr>
-    </w:lvl>
-    <w:lvl w:ilvl="8" w:tplc="0409001B" w:tentative="1">
-      <w:start w:val="1"/>
-      <w:numFmt w:val="lowerRoman"/>
-      <w:lvlText w:val="%9."/>
-      <w:lvlJc w:val="right"/>
-      <w:pPr>
-        <w:ind w:left="6480" w:hanging="180"/>
-      </w:pPr>
-    </w:lvl>
-  </w:abstractNum>
-  <w:abstractNum w:abstractNumId="8">
-    <w:nsid w:val="5948612C"/>
-    <w:multiLevelType w:val="hybridMultilevel"/>
-    <w:tmpl w:val="64D6C7CA"/>
-    <w:lvl w:ilvl="0" w:tplc="0409000F">
-      <w:start w:val="1"/>
-      <w:numFmt w:val="decimal"/>
-      <w:lvlText w:val="%1."/>
-      <w:lvlJc w:val="left"/>
-      <w:pPr>
-        <w:ind w:left="720" w:hanging="360"/>
-      </w:pPr>
-    </w:lvl>
-    <w:lvl w:ilvl="1" w:tplc="04090019" w:tentative="1">
-      <w:start w:val="1"/>
-      <w:numFmt w:val="lowerLetter"/>
-      <w:lvlText w:val="%2."/>
-      <w:lvlJc w:val="left"/>
-      <w:pPr>
-        <w:ind w:left="1440" w:hanging="360"/>
-      </w:pPr>
-    </w:lvl>
-    <w:lvl w:ilvl="2" w:tplc="0409001B" w:tentative="1">
-      <w:start w:val="1"/>
-      <w:numFmt w:val="lowerRoman"/>
-      <w:lvlText w:val="%3."/>
-      <w:lvlJc w:val="right"/>
-      <w:pPr>
-        <w:ind w:left="2160" w:hanging="180"/>
-      </w:pPr>
-    </w:lvl>
-    <w:lvl w:ilvl="3" w:tplc="0409000F" w:tentative="1">
-      <w:start w:val="1"/>
-      <w:numFmt w:val="decimal"/>
-      <w:lvlText w:val="%4."/>
-      <w:lvlJc w:val="left"/>
-      <w:pPr>
-        <w:ind w:left="2880" w:hanging="360"/>
-      </w:pPr>
-    </w:lvl>
-    <w:lvl w:ilvl="4" w:tplc="04090019" w:tentative="1">
-      <w:start w:val="1"/>
-      <w:numFmt w:val="lowerLetter"/>
-      <w:lvlText w:val="%5."/>
-      <w:lvlJc w:val="left"/>
-      <w:pPr>
-        <w:ind w:left="3600" w:hanging="360"/>
-      </w:pPr>
-    </w:lvl>
-    <w:lvl w:ilvl="5" w:tplc="0409001B" w:tentative="1">
-      <w:start w:val="1"/>
-      <w:numFmt w:val="lowerRoman"/>
-      <w:lvlText w:val="%6."/>
-      <w:lvlJc w:val="right"/>
-      <w:pPr>
-        <w:ind w:left="4320" w:hanging="180"/>
-      </w:pPr>
-    </w:lvl>
-    <w:lvl w:ilvl="6" w:tplc="0409000F" w:tentative="1">
-      <w:start w:val="1"/>
-      <w:numFmt w:val="decimal"/>
-      <w:lvlText w:val="%7."/>
-      <w:lvlJc w:val="left"/>
-      <w:pPr>
-        <w:ind w:left="5040" w:hanging="360"/>
-      </w:pPr>
-    </w:lvl>
-    <w:lvl w:ilvl="7" w:tplc="04090019" w:tentative="1">
-      <w:start w:val="1"/>
-      <w:numFmt w:val="lowerLetter"/>
-      <w:lvlText w:val="%8."/>
-      <w:lvlJc w:val="left"/>
-      <w:pPr>
-        <w:ind w:left="5760" w:hanging="360"/>
-      </w:pPr>
-    </w:lvl>
-    <w:lvl w:ilvl="8" w:tplc="0409001B" w:tentative="1">
-      <w:start w:val="1"/>
-      <w:numFmt w:val="lowerRoman"/>
-      <w:lvlText w:val="%9."/>
-      <w:lvlJc w:val="right"/>
-      <w:pPr>
-        <w:ind w:left="6480" w:hanging="180"/>
-      </w:pPr>
-    </w:lvl>
-  </w:abstractNum>
-  <w:abstractNum w:abstractNumId="9">
-    <w:nsid w:val="5D0D02CE"/>
-    <w:multiLevelType w:val="hybridMultilevel"/>
-    <w:tmpl w:val="64D6C7CA"/>
-    <w:lvl w:ilvl="0" w:tplc="0409000F">
-      <w:start w:val="1"/>
-      <w:numFmt w:val="decimal"/>
-      <w:lvlText w:val="%1."/>
-      <w:lvlJc w:val="left"/>
-      <w:pPr>
-        <w:ind w:left="720" w:hanging="360"/>
-      </w:pPr>
-    </w:lvl>
-    <w:lvl w:ilvl="1" w:tplc="04090019" w:tentative="1">
-      <w:start w:val="1"/>
-      <w:numFmt w:val="lowerLetter"/>
-      <w:lvlText w:val="%2."/>
-      <w:lvlJc w:val="left"/>
-      <w:pPr>
-        <w:ind w:left="1440" w:hanging="360"/>
-      </w:pPr>
-    </w:lvl>
-    <w:lvl w:ilvl="2" w:tplc="0409001B" w:tentative="1">
-      <w:start w:val="1"/>
-      <w:numFmt w:val="lowerRoman"/>
-      <w:lvlText w:val="%3."/>
-      <w:lvlJc w:val="right"/>
-      <w:pPr>
-        <w:ind w:left="2160" w:hanging="180"/>
-      </w:pPr>
-    </w:lvl>
-    <w:lvl w:ilvl="3" w:tplc="0409000F" w:tentative="1">
-      <w:start w:val="1"/>
-      <w:numFmt w:val="decimal"/>
-      <w:lvlText w:val="%4."/>
-      <w:lvlJc w:val="left"/>
-      <w:pPr>
-        <w:ind w:left="2880" w:hanging="360"/>
-      </w:pPr>
-    </w:lvl>
-    <w:lvl w:ilvl="4" w:tplc="04090019" w:tentative="1">
-      <w:start w:val="1"/>
-      <w:numFmt w:val="lowerLetter"/>
-      <w:lvlText w:val="%5."/>
-      <w:lvlJc w:val="left"/>
-      <w:pPr>
-        <w:ind w:left="3600" w:hanging="360"/>
-      </w:pPr>
-    </w:lvl>
-    <w:lvl w:ilvl="5" w:tplc="0409001B" w:tentative="1">
-      <w:start w:val="1"/>
-      <w:numFmt w:val="lowerRoman"/>
-      <w:lvlText w:val="%6."/>
-      <w:lvlJc w:val="right"/>
-      <w:pPr>
-        <w:ind w:left="4320" w:hanging="180"/>
-      </w:pPr>
-    </w:lvl>
-    <w:lvl w:ilvl="6" w:tplc="0409000F" w:tentative="1">
-      <w:start w:val="1"/>
-      <w:numFmt w:val="decimal"/>
-      <w:lvlText w:val="%7."/>
-      <w:lvlJc w:val="left"/>
-      <w:pPr>
-        <w:ind w:left="5040" w:hanging="360"/>
-      </w:pPr>
-    </w:lvl>
-    <w:lvl w:ilvl="7" w:tplc="04090019" w:tentative="1">
-      <w:start w:val="1"/>
-      <w:numFmt w:val="lowerLetter"/>
-      <w:lvlText w:val="%8."/>
-      <w:lvlJc w:val="left"/>
-      <w:pPr>
-        <w:ind w:left="5760" w:hanging="360"/>
-      </w:pPr>
-    </w:lvl>
-    <w:lvl w:ilvl="8" w:tplc="0409001B" w:tentative="1">
-      <w:start w:val="1"/>
-      <w:numFmt w:val="lowerRoman"/>
-      <w:lvlText w:val="%9."/>
-      <w:lvlJc w:val="right"/>
-      <w:pPr>
-        <w:ind w:left="6480" w:hanging="180"/>
-      </w:pPr>
-    </w:lvl>
-  </w:abstractNum>
-  <w:abstractNum w:abstractNumId="10">
-    <w:nsid w:val="5D16541B"/>
-    <w:multiLevelType w:val="hybridMultilevel"/>
-    <w:tmpl w:val="D484868A"/>
-    <w:lvl w:ilvl="0" w:tplc="0409000F">
-      <w:start w:val="1"/>
-      <w:numFmt w:val="decimal"/>
-      <w:lvlText w:val="%1."/>
-      <w:lvlJc w:val="left"/>
-      <w:pPr>
-        <w:ind w:left="720" w:hanging="360"/>
-      </w:pPr>
-    </w:lvl>
-    <w:lvl w:ilvl="1" w:tplc="04090019" w:tentative="1">
-      <w:start w:val="1"/>
-      <w:numFmt w:val="lowerLetter"/>
-      <w:lvlText w:val="%2."/>
-      <w:lvlJc w:val="left"/>
-      <w:pPr>
-        <w:ind w:left="1440" w:hanging="360"/>
-      </w:pPr>
-    </w:lvl>
-    <w:lvl w:ilvl="2" w:tplc="0409001B" w:tentative="1">
-      <w:start w:val="1"/>
-      <w:numFmt w:val="lowerRoman"/>
-      <w:lvlText w:val="%3."/>
-      <w:lvlJc w:val="right"/>
-      <w:pPr>
-        <w:ind w:left="2160" w:hanging="180"/>
-      </w:pPr>
-    </w:lvl>
-    <w:lvl w:ilvl="3" w:tplc="0409000F" w:tentative="1">
-      <w:start w:val="1"/>
-      <w:numFmt w:val="decimal"/>
-      <w:lvlText w:val="%4."/>
-      <w:lvlJc w:val="left"/>
-      <w:pPr>
-        <w:ind w:left="2880" w:hanging="360"/>
-      </w:pPr>
-    </w:lvl>
-    <w:lvl w:ilvl="4" w:tplc="04090019" w:tentative="1">
-      <w:start w:val="1"/>
-      <w:numFmt w:val="lowerLetter"/>
-      <w:lvlText w:val="%5."/>
-      <w:lvlJc w:val="left"/>
-      <w:pPr>
-        <w:ind w:left="3600" w:hanging="360"/>
-      </w:pPr>
-    </w:lvl>
-    <w:lvl w:ilvl="5" w:tplc="0409001B" w:tentative="1">
-      <w:start w:val="1"/>
-      <w:numFmt w:val="lowerRoman"/>
-      <w:lvlText w:val="%6."/>
-      <w:lvlJc w:val="right"/>
-      <w:pPr>
-        <w:ind w:left="4320" w:hanging="180"/>
-      </w:pPr>
-    </w:lvl>
-    <w:lvl w:ilvl="6" w:tplc="0409000F" w:tentative="1">
-      <w:start w:val="1"/>
-      <w:numFmt w:val="decimal"/>
-      <w:lvlText w:val="%7."/>
-      <w:lvlJc w:val="left"/>
-      <w:pPr>
-        <w:ind w:left="5040" w:hanging="360"/>
-      </w:pPr>
-    </w:lvl>
-    <w:lvl w:ilvl="7" w:tplc="04090019" w:tentative="1">
-      <w:start w:val="1"/>
-      <w:numFmt w:val="lowerLetter"/>
-      <w:lvlText w:val="%8."/>
-      <w:lvlJc w:val="left"/>
-      <w:pPr>
-        <w:ind w:left="5760" w:hanging="360"/>
-      </w:pPr>
-    </w:lvl>
-    <w:lvl w:ilvl="8" w:tplc="0409001B" w:tentative="1">
-      <w:start w:val="1"/>
-      <w:numFmt w:val="lowerRoman"/>
-      <w:lvlText w:val="%9."/>
-      <w:lvlJc w:val="right"/>
-      <w:pPr>
-        <w:ind w:left="6480" w:hanging="180"/>
-      </w:pPr>
-    </w:lvl>
-  </w:abstractNum>
-  <w:abstractNum w:abstractNumId="11">
-    <w:nsid w:val="61F82C5F"/>
-    <w:multiLevelType w:val="hybridMultilevel"/>
-    <w:tmpl w:val="B93237B8"/>
-    <w:lvl w:ilvl="0" w:tplc="0409000F">
-      <w:start w:val="1"/>
-      <w:numFmt w:val="decimal"/>
-      <w:lvlText w:val="%1."/>
-      <w:lvlJc w:val="left"/>
-      <w:pPr>
-        <w:ind w:left="720" w:hanging="360"/>
-      </w:pPr>
-    </w:lvl>
-    <w:lvl w:ilvl="1" w:tplc="04090019" w:tentative="1">
-      <w:start w:val="1"/>
-      <w:numFmt w:val="lowerLetter"/>
-      <w:lvlText w:val="%2."/>
-      <w:lvlJc w:val="left"/>
-      <w:pPr>
-        <w:ind w:left="1440" w:hanging="360"/>
-      </w:pPr>
-    </w:lvl>
-    <w:lvl w:ilvl="2" w:tplc="0409001B" w:tentative="1">
-      <w:start w:val="1"/>
-      <w:numFmt w:val="lowerRoman"/>
-      <w:lvlText w:val="%3."/>
-      <w:lvlJc w:val="right"/>
-      <w:pPr>
-        <w:ind w:left="2160" w:hanging="180"/>
-      </w:pPr>
-    </w:lvl>
-    <w:lvl w:ilvl="3" w:tplc="0409000F" w:tentative="1">
-      <w:start w:val="1"/>
-      <w:numFmt w:val="decimal"/>
-      <w:lvlText w:val="%4."/>
-      <w:lvlJc w:val="left"/>
-      <w:pPr>
-        <w:ind w:left="2880" w:hanging="360"/>
-      </w:pPr>
-    </w:lvl>
-    <w:lvl w:ilvl="4" w:tplc="04090019" w:tentative="1">
-      <w:start w:val="1"/>
-      <w:numFmt w:val="lowerLetter"/>
-      <w:lvlText w:val="%5."/>
-      <w:lvlJc w:val="left"/>
-      <w:pPr>
-        <w:ind w:left="3600" w:hanging="360"/>
-      </w:pPr>
-    </w:lvl>
-    <w:lvl w:ilvl="5" w:tplc="0409001B" w:tentative="1">
-      <w:start w:val="1"/>
-      <w:numFmt w:val="lowerRoman"/>
-      <w:lvlText w:val="%6."/>
-      <w:lvlJc w:val="right"/>
-      <w:pPr>
-        <w:ind w:left="4320" w:hanging="180"/>
-      </w:pPr>
-    </w:lvl>
-    <w:lvl w:ilvl="6" w:tplc="0409000F" w:tentative="1">
-      <w:start w:val="1"/>
-      <w:numFmt w:val="decimal"/>
-      <w:lvlText w:val="%7."/>
-      <w:lvlJc w:val="left"/>
-      <w:pPr>
-        <w:ind w:left="5040" w:hanging="360"/>
-      </w:pPr>
-    </w:lvl>
-    <w:lvl w:ilvl="7" w:tplc="04090019" w:tentative="1">
-      <w:start w:val="1"/>
-      <w:numFmt w:val="lowerLetter"/>
-      <w:lvlText w:val="%8."/>
-      <w:lvlJc w:val="left"/>
-      <w:pPr>
-        <w:ind w:left="5760" w:hanging="360"/>
-      </w:pPr>
-    </w:lvl>
-    <w:lvl w:ilvl="8" w:tplc="0409001B" w:tentative="1">
-      <w:start w:val="1"/>
-      <w:numFmt w:val="lowerRoman"/>
-      <w:lvlText w:val="%9."/>
-      <w:lvlJc w:val="right"/>
-      <w:pPr>
-        <w:ind w:left="6480" w:hanging="180"/>
-      </w:pPr>
-    </w:lvl>
-  </w:abstractNum>
-  <w:abstractNum w:abstractNumId="12">
-    <w:nsid w:val="69C3329D"/>
-    <w:multiLevelType w:val="hybridMultilevel"/>
-    <w:tmpl w:val="B93237B8"/>
-    <w:lvl w:ilvl="0" w:tplc="0409000F">
-      <w:start w:val="1"/>
-      <w:numFmt w:val="decimal"/>
-      <w:lvlText w:val="%1."/>
-      <w:lvlJc w:val="left"/>
-      <w:pPr>
-        <w:ind w:left="720" w:hanging="360"/>
-      </w:pPr>
-    </w:lvl>
-    <w:lvl w:ilvl="1" w:tplc="04090019" w:tentative="1">
-      <w:start w:val="1"/>
-      <w:numFmt w:val="lowerLetter"/>
-      <w:lvlText w:val="%2."/>
-      <w:lvlJc w:val="left"/>
-      <w:pPr>
-        <w:ind w:left="1440" w:hanging="360"/>
-      </w:pPr>
-    </w:lvl>
-    <w:lvl w:ilvl="2" w:tplc="0409001B" w:tentative="1">
-      <w:start w:val="1"/>
-      <w:numFmt w:val="lowerRoman"/>
-      <w:lvlText w:val="%3."/>
-      <w:lvlJc w:val="right"/>
-      <w:pPr>
-        <w:ind w:left="2160" w:hanging="180"/>
-      </w:pPr>
-    </w:lvl>
-    <w:lvl w:ilvl="3" w:tplc="0409000F" w:tentative="1">
-      <w:start w:val="1"/>
-      <w:numFmt w:val="decimal"/>
-      <w:lvlText w:val="%4."/>
-      <w:lvlJc w:val="left"/>
-      <w:pPr>
-        <w:ind w:left="2880" w:hanging="360"/>
-      </w:pPr>
-    </w:lvl>
-    <w:lvl w:ilvl="4" w:tplc="04090019" w:tentative="1">
-      <w:start w:val="1"/>
-      <w:numFmt w:val="lowerLetter"/>
-      <w:lvlText w:val="%5."/>
-      <w:lvlJc w:val="left"/>
-      <w:pPr>
-        <w:ind w:left="3600" w:hanging="360"/>
-      </w:pPr>
-    </w:lvl>
-    <w:lvl w:ilvl="5" w:tplc="0409001B" w:tentative="1">
-      <w:start w:val="1"/>
-      <w:numFmt w:val="lowerRoman"/>
-      <w:lvlText w:val="%6."/>
-      <w:lvlJc w:val="right"/>
-      <w:pPr>
-        <w:ind w:left="4320" w:hanging="180"/>
-      </w:pPr>
-    </w:lvl>
-    <w:lvl w:ilvl="6" w:tplc="0409000F" w:tentative="1">
-      <w:start w:val="1"/>
-      <w:numFmt w:val="decimal"/>
-      <w:lvlText w:val="%7."/>
-      <w:lvlJc w:val="left"/>
-      <w:pPr>
-        <w:ind w:left="5040" w:hanging="360"/>
-      </w:pPr>
-    </w:lvl>
-    <w:lvl w:ilvl="7" w:tplc="04090019" w:tentative="1">
-      <w:start w:val="1"/>
-      <w:numFmt w:val="lowerLetter"/>
-      <w:lvlText w:val="%8."/>
-      <w:lvlJc w:val="left"/>
-      <w:pPr>
-        <w:ind w:left="5760" w:hanging="360"/>
-      </w:pPr>
-    </w:lvl>
-    <w:lvl w:ilvl="8" w:tplc="0409001B" w:tentative="1">
-      <w:start w:val="1"/>
-      <w:numFmt w:val="lowerRoman"/>
-      <w:lvlText w:val="%9."/>
-      <w:lvlJc w:val="right"/>
-      <w:pPr>
-        <w:ind w:left="6480" w:hanging="180"/>
-      </w:pPr>
-    </w:lvl>
-  </w:abstractNum>
-  <w:abstractNum w:abstractNumId="13">
-    <w:nsid w:val="6B625F9C"/>
-    <w:multiLevelType w:val="hybridMultilevel"/>
-    <w:tmpl w:val="D484868A"/>
-    <w:lvl w:ilvl="0" w:tplc="0409000F">
-      <w:start w:val="1"/>
-      <w:numFmt w:val="decimal"/>
-      <w:lvlText w:val="%1."/>
-      <w:lvlJc w:val="left"/>
-      <w:pPr>
-        <w:ind w:left="720" w:hanging="360"/>
-      </w:pPr>
-    </w:lvl>
-    <w:lvl w:ilvl="1" w:tplc="04090019" w:tentative="1">
-      <w:start w:val="1"/>
-      <w:numFmt w:val="lowerLetter"/>
-      <w:lvlText w:val="%2."/>
-      <w:lvlJc w:val="left"/>
-      <w:pPr>
-        <w:ind w:left="1440" w:hanging="360"/>
-      </w:pPr>
-    </w:lvl>
-    <w:lvl w:ilvl="2" w:tplc="0409001B" w:tentative="1">
-      <w:start w:val="1"/>
-      <w:numFmt w:val="lowerRoman"/>
-      <w:lvlText w:val="%3."/>
-      <w:lvlJc w:val="right"/>
-      <w:pPr>
-        <w:ind w:left="2160" w:hanging="180"/>
-      </w:pPr>
-    </w:lvl>
-    <w:lvl w:ilvl="3" w:tplc="0409000F" w:tentative="1">
-      <w:start w:val="1"/>
-      <w:numFmt w:val="decimal"/>
-      <w:lvlText w:val="%4."/>
-      <w:lvlJc w:val="left"/>
-      <w:pPr>
-        <w:ind w:left="2880" w:hanging="360"/>
-      </w:pPr>
-    </w:lvl>
-    <w:lvl w:ilvl="4" w:tplc="04090019" w:tentative="1">
-      <w:start w:val="1"/>
-      <w:numFmt w:val="lowerLetter"/>
-      <w:lvlText w:val="%5."/>
-      <w:lvlJc w:val="left"/>
-      <w:pPr>
-        <w:ind w:left="3600" w:hanging="360"/>
-      </w:pPr>
-    </w:lvl>
-    <w:lvl w:ilvl="5" w:tplc="0409001B" w:tentative="1">
-      <w:start w:val="1"/>
-      <w:numFmt w:val="lowerRoman"/>
-      <w:lvlText w:val="%6."/>
-      <w:lvlJc w:val="right"/>
-      <w:pPr>
-        <w:ind w:left="4320" w:hanging="180"/>
-      </w:pPr>
-    </w:lvl>
-    <w:lvl w:ilvl="6" w:tplc="0409000F" w:tentative="1">
-      <w:start w:val="1"/>
-      <w:numFmt w:val="decimal"/>
-      <w:lvlText w:val="%7."/>
-      <w:lvlJc w:val="left"/>
-      <w:pPr>
-        <w:ind w:left="5040" w:hanging="360"/>
-      </w:pPr>
-    </w:lvl>
-    <w:lvl w:ilvl="7" w:tplc="04090019" w:tentative="1">
-      <w:start w:val="1"/>
-      <w:numFmt w:val="lowerLetter"/>
-      <w:lvlText w:val="%8."/>
-      <w:lvlJc w:val="left"/>
-      <w:pPr>
-        <w:ind w:left="5760" w:hanging="360"/>
-      </w:pPr>
-    </w:lvl>
-    <w:lvl w:ilvl="8" w:tplc="0409001B" w:tentative="1">
-      <w:start w:val="1"/>
-      <w:numFmt w:val="lowerRoman"/>
-      <w:lvlText w:val="%9."/>
-      <w:lvlJc w:val="right"/>
-      <w:pPr>
-        <w:ind w:left="6480" w:hanging="180"/>
-      </w:pPr>
-    </w:lvl>
-  </w:abstractNum>
-  <w:abstractNum w:abstractNumId="14">
-    <w:nsid w:val="70EC67F0"/>
-    <w:multiLevelType w:val="hybridMultilevel"/>
-    <w:tmpl w:val="9D9E341C"/>
-    <w:lvl w:ilvl="0" w:tplc="E41A5D24">
-      <w:start w:val="24"/>
-      <w:numFmt w:val="decimal"/>
-      <w:lvlText w:val="%1"/>
-      <w:lvlJc w:val="left"/>
-      <w:pPr>
-        <w:ind w:left="720" w:hanging="360"/>
+        <w:ind w:left="735" w:hanging="375"/>
       </w:pPr>
       <w:rPr>
         <w:rFonts w:hint="default"/>
@@ -19957,7 +21148,784 @@
       </w:pPr>
     </w:lvl>
   </w:abstractNum>
+  <w:abstractNum w:abstractNumId="7">
+    <w:nsid w:val="4F357A57"/>
+    <w:multiLevelType w:val="hybridMultilevel"/>
+    <w:tmpl w:val="6B1A4F14"/>
+    <w:lvl w:ilvl="0" w:tplc="0409000F">
+      <w:start w:val="1"/>
+      <w:numFmt w:val="decimal"/>
+      <w:lvlText w:val="%1."/>
+      <w:lvlJc w:val="left"/>
+      <w:pPr>
+        <w:ind w:left="720" w:hanging="360"/>
+      </w:pPr>
+    </w:lvl>
+    <w:lvl w:ilvl="1" w:tplc="04090019" w:tentative="1">
+      <w:start w:val="1"/>
+      <w:numFmt w:val="lowerLetter"/>
+      <w:lvlText w:val="%2."/>
+      <w:lvlJc w:val="left"/>
+      <w:pPr>
+        <w:ind w:left="1440" w:hanging="360"/>
+      </w:pPr>
+    </w:lvl>
+    <w:lvl w:ilvl="2" w:tplc="0409001B" w:tentative="1">
+      <w:start w:val="1"/>
+      <w:numFmt w:val="lowerRoman"/>
+      <w:lvlText w:val="%3."/>
+      <w:lvlJc w:val="right"/>
+      <w:pPr>
+        <w:ind w:left="2160" w:hanging="180"/>
+      </w:pPr>
+    </w:lvl>
+    <w:lvl w:ilvl="3" w:tplc="0409000F" w:tentative="1">
+      <w:start w:val="1"/>
+      <w:numFmt w:val="decimal"/>
+      <w:lvlText w:val="%4."/>
+      <w:lvlJc w:val="left"/>
+      <w:pPr>
+        <w:ind w:left="2880" w:hanging="360"/>
+      </w:pPr>
+    </w:lvl>
+    <w:lvl w:ilvl="4" w:tplc="04090019" w:tentative="1">
+      <w:start w:val="1"/>
+      <w:numFmt w:val="lowerLetter"/>
+      <w:lvlText w:val="%5."/>
+      <w:lvlJc w:val="left"/>
+      <w:pPr>
+        <w:ind w:left="3600" w:hanging="360"/>
+      </w:pPr>
+    </w:lvl>
+    <w:lvl w:ilvl="5" w:tplc="0409001B" w:tentative="1">
+      <w:start w:val="1"/>
+      <w:numFmt w:val="lowerRoman"/>
+      <w:lvlText w:val="%6."/>
+      <w:lvlJc w:val="right"/>
+      <w:pPr>
+        <w:ind w:left="4320" w:hanging="180"/>
+      </w:pPr>
+    </w:lvl>
+    <w:lvl w:ilvl="6" w:tplc="0409000F" w:tentative="1">
+      <w:start w:val="1"/>
+      <w:numFmt w:val="decimal"/>
+      <w:lvlText w:val="%7."/>
+      <w:lvlJc w:val="left"/>
+      <w:pPr>
+        <w:ind w:left="5040" w:hanging="360"/>
+      </w:pPr>
+    </w:lvl>
+    <w:lvl w:ilvl="7" w:tplc="04090019" w:tentative="1">
+      <w:start w:val="1"/>
+      <w:numFmt w:val="lowerLetter"/>
+      <w:lvlText w:val="%8."/>
+      <w:lvlJc w:val="left"/>
+      <w:pPr>
+        <w:ind w:left="5760" w:hanging="360"/>
+      </w:pPr>
+    </w:lvl>
+    <w:lvl w:ilvl="8" w:tplc="0409001B" w:tentative="1">
+      <w:start w:val="1"/>
+      <w:numFmt w:val="lowerRoman"/>
+      <w:lvlText w:val="%9."/>
+      <w:lvlJc w:val="right"/>
+      <w:pPr>
+        <w:ind w:left="6480" w:hanging="180"/>
+      </w:pPr>
+    </w:lvl>
+  </w:abstractNum>
+  <w:abstractNum w:abstractNumId="8">
+    <w:nsid w:val="4F830FFC"/>
+    <w:multiLevelType w:val="hybridMultilevel"/>
+    <w:tmpl w:val="D484868A"/>
+    <w:lvl w:ilvl="0" w:tplc="0409000F">
+      <w:start w:val="1"/>
+      <w:numFmt w:val="decimal"/>
+      <w:lvlText w:val="%1."/>
+      <w:lvlJc w:val="left"/>
+      <w:pPr>
+        <w:ind w:left="720" w:hanging="360"/>
+      </w:pPr>
+    </w:lvl>
+    <w:lvl w:ilvl="1" w:tplc="04090019" w:tentative="1">
+      <w:start w:val="1"/>
+      <w:numFmt w:val="lowerLetter"/>
+      <w:lvlText w:val="%2."/>
+      <w:lvlJc w:val="left"/>
+      <w:pPr>
+        <w:ind w:left="1440" w:hanging="360"/>
+      </w:pPr>
+    </w:lvl>
+    <w:lvl w:ilvl="2" w:tplc="0409001B" w:tentative="1">
+      <w:start w:val="1"/>
+      <w:numFmt w:val="lowerRoman"/>
+      <w:lvlText w:val="%3."/>
+      <w:lvlJc w:val="right"/>
+      <w:pPr>
+        <w:ind w:left="2160" w:hanging="180"/>
+      </w:pPr>
+    </w:lvl>
+    <w:lvl w:ilvl="3" w:tplc="0409000F" w:tentative="1">
+      <w:start w:val="1"/>
+      <w:numFmt w:val="decimal"/>
+      <w:lvlText w:val="%4."/>
+      <w:lvlJc w:val="left"/>
+      <w:pPr>
+        <w:ind w:left="2880" w:hanging="360"/>
+      </w:pPr>
+    </w:lvl>
+    <w:lvl w:ilvl="4" w:tplc="04090019" w:tentative="1">
+      <w:start w:val="1"/>
+      <w:numFmt w:val="lowerLetter"/>
+      <w:lvlText w:val="%5."/>
+      <w:lvlJc w:val="left"/>
+      <w:pPr>
+        <w:ind w:left="3600" w:hanging="360"/>
+      </w:pPr>
+    </w:lvl>
+    <w:lvl w:ilvl="5" w:tplc="0409001B" w:tentative="1">
+      <w:start w:val="1"/>
+      <w:numFmt w:val="lowerRoman"/>
+      <w:lvlText w:val="%6."/>
+      <w:lvlJc w:val="right"/>
+      <w:pPr>
+        <w:ind w:left="4320" w:hanging="180"/>
+      </w:pPr>
+    </w:lvl>
+    <w:lvl w:ilvl="6" w:tplc="0409000F" w:tentative="1">
+      <w:start w:val="1"/>
+      <w:numFmt w:val="decimal"/>
+      <w:lvlText w:val="%7."/>
+      <w:lvlJc w:val="left"/>
+      <w:pPr>
+        <w:ind w:left="5040" w:hanging="360"/>
+      </w:pPr>
+    </w:lvl>
+    <w:lvl w:ilvl="7" w:tplc="04090019" w:tentative="1">
+      <w:start w:val="1"/>
+      <w:numFmt w:val="lowerLetter"/>
+      <w:lvlText w:val="%8."/>
+      <w:lvlJc w:val="left"/>
+      <w:pPr>
+        <w:ind w:left="5760" w:hanging="360"/>
+      </w:pPr>
+    </w:lvl>
+    <w:lvl w:ilvl="8" w:tplc="0409001B" w:tentative="1">
+      <w:start w:val="1"/>
+      <w:numFmt w:val="lowerRoman"/>
+      <w:lvlText w:val="%9."/>
+      <w:lvlJc w:val="right"/>
+      <w:pPr>
+        <w:ind w:left="6480" w:hanging="180"/>
+      </w:pPr>
+    </w:lvl>
+  </w:abstractNum>
+  <w:abstractNum w:abstractNumId="9">
+    <w:nsid w:val="5948612C"/>
+    <w:multiLevelType w:val="hybridMultilevel"/>
+    <w:tmpl w:val="64D6C7CA"/>
+    <w:lvl w:ilvl="0" w:tplc="0409000F">
+      <w:start w:val="1"/>
+      <w:numFmt w:val="decimal"/>
+      <w:lvlText w:val="%1."/>
+      <w:lvlJc w:val="left"/>
+      <w:pPr>
+        <w:ind w:left="720" w:hanging="360"/>
+      </w:pPr>
+    </w:lvl>
+    <w:lvl w:ilvl="1" w:tplc="04090019" w:tentative="1">
+      <w:start w:val="1"/>
+      <w:numFmt w:val="lowerLetter"/>
+      <w:lvlText w:val="%2."/>
+      <w:lvlJc w:val="left"/>
+      <w:pPr>
+        <w:ind w:left="1440" w:hanging="360"/>
+      </w:pPr>
+    </w:lvl>
+    <w:lvl w:ilvl="2" w:tplc="0409001B" w:tentative="1">
+      <w:start w:val="1"/>
+      <w:numFmt w:val="lowerRoman"/>
+      <w:lvlText w:val="%3."/>
+      <w:lvlJc w:val="right"/>
+      <w:pPr>
+        <w:ind w:left="2160" w:hanging="180"/>
+      </w:pPr>
+    </w:lvl>
+    <w:lvl w:ilvl="3" w:tplc="0409000F" w:tentative="1">
+      <w:start w:val="1"/>
+      <w:numFmt w:val="decimal"/>
+      <w:lvlText w:val="%4."/>
+      <w:lvlJc w:val="left"/>
+      <w:pPr>
+        <w:ind w:left="2880" w:hanging="360"/>
+      </w:pPr>
+    </w:lvl>
+    <w:lvl w:ilvl="4" w:tplc="04090019" w:tentative="1">
+      <w:start w:val="1"/>
+      <w:numFmt w:val="lowerLetter"/>
+      <w:lvlText w:val="%5."/>
+      <w:lvlJc w:val="left"/>
+      <w:pPr>
+        <w:ind w:left="3600" w:hanging="360"/>
+      </w:pPr>
+    </w:lvl>
+    <w:lvl w:ilvl="5" w:tplc="0409001B" w:tentative="1">
+      <w:start w:val="1"/>
+      <w:numFmt w:val="lowerRoman"/>
+      <w:lvlText w:val="%6."/>
+      <w:lvlJc w:val="right"/>
+      <w:pPr>
+        <w:ind w:left="4320" w:hanging="180"/>
+      </w:pPr>
+    </w:lvl>
+    <w:lvl w:ilvl="6" w:tplc="0409000F" w:tentative="1">
+      <w:start w:val="1"/>
+      <w:numFmt w:val="decimal"/>
+      <w:lvlText w:val="%7."/>
+      <w:lvlJc w:val="left"/>
+      <w:pPr>
+        <w:ind w:left="5040" w:hanging="360"/>
+      </w:pPr>
+    </w:lvl>
+    <w:lvl w:ilvl="7" w:tplc="04090019" w:tentative="1">
+      <w:start w:val="1"/>
+      <w:numFmt w:val="lowerLetter"/>
+      <w:lvlText w:val="%8."/>
+      <w:lvlJc w:val="left"/>
+      <w:pPr>
+        <w:ind w:left="5760" w:hanging="360"/>
+      </w:pPr>
+    </w:lvl>
+    <w:lvl w:ilvl="8" w:tplc="0409001B" w:tentative="1">
+      <w:start w:val="1"/>
+      <w:numFmt w:val="lowerRoman"/>
+      <w:lvlText w:val="%9."/>
+      <w:lvlJc w:val="right"/>
+      <w:pPr>
+        <w:ind w:left="6480" w:hanging="180"/>
+      </w:pPr>
+    </w:lvl>
+  </w:abstractNum>
+  <w:abstractNum w:abstractNumId="10">
+    <w:nsid w:val="5D0D02CE"/>
+    <w:multiLevelType w:val="hybridMultilevel"/>
+    <w:tmpl w:val="64D6C7CA"/>
+    <w:lvl w:ilvl="0" w:tplc="0409000F">
+      <w:start w:val="1"/>
+      <w:numFmt w:val="decimal"/>
+      <w:lvlText w:val="%1."/>
+      <w:lvlJc w:val="left"/>
+      <w:pPr>
+        <w:ind w:left="720" w:hanging="360"/>
+      </w:pPr>
+    </w:lvl>
+    <w:lvl w:ilvl="1" w:tplc="04090019" w:tentative="1">
+      <w:start w:val="1"/>
+      <w:numFmt w:val="lowerLetter"/>
+      <w:lvlText w:val="%2."/>
+      <w:lvlJc w:val="left"/>
+      <w:pPr>
+        <w:ind w:left="1440" w:hanging="360"/>
+      </w:pPr>
+    </w:lvl>
+    <w:lvl w:ilvl="2" w:tplc="0409001B" w:tentative="1">
+      <w:start w:val="1"/>
+      <w:numFmt w:val="lowerRoman"/>
+      <w:lvlText w:val="%3."/>
+      <w:lvlJc w:val="right"/>
+      <w:pPr>
+        <w:ind w:left="2160" w:hanging="180"/>
+      </w:pPr>
+    </w:lvl>
+    <w:lvl w:ilvl="3" w:tplc="0409000F" w:tentative="1">
+      <w:start w:val="1"/>
+      <w:numFmt w:val="decimal"/>
+      <w:lvlText w:val="%4."/>
+      <w:lvlJc w:val="left"/>
+      <w:pPr>
+        <w:ind w:left="2880" w:hanging="360"/>
+      </w:pPr>
+    </w:lvl>
+    <w:lvl w:ilvl="4" w:tplc="04090019" w:tentative="1">
+      <w:start w:val="1"/>
+      <w:numFmt w:val="lowerLetter"/>
+      <w:lvlText w:val="%5."/>
+      <w:lvlJc w:val="left"/>
+      <w:pPr>
+        <w:ind w:left="3600" w:hanging="360"/>
+      </w:pPr>
+    </w:lvl>
+    <w:lvl w:ilvl="5" w:tplc="0409001B" w:tentative="1">
+      <w:start w:val="1"/>
+      <w:numFmt w:val="lowerRoman"/>
+      <w:lvlText w:val="%6."/>
+      <w:lvlJc w:val="right"/>
+      <w:pPr>
+        <w:ind w:left="4320" w:hanging="180"/>
+      </w:pPr>
+    </w:lvl>
+    <w:lvl w:ilvl="6" w:tplc="0409000F" w:tentative="1">
+      <w:start w:val="1"/>
+      <w:numFmt w:val="decimal"/>
+      <w:lvlText w:val="%7."/>
+      <w:lvlJc w:val="left"/>
+      <w:pPr>
+        <w:ind w:left="5040" w:hanging="360"/>
+      </w:pPr>
+    </w:lvl>
+    <w:lvl w:ilvl="7" w:tplc="04090019" w:tentative="1">
+      <w:start w:val="1"/>
+      <w:numFmt w:val="lowerLetter"/>
+      <w:lvlText w:val="%8."/>
+      <w:lvlJc w:val="left"/>
+      <w:pPr>
+        <w:ind w:left="5760" w:hanging="360"/>
+      </w:pPr>
+    </w:lvl>
+    <w:lvl w:ilvl="8" w:tplc="0409001B" w:tentative="1">
+      <w:start w:val="1"/>
+      <w:numFmt w:val="lowerRoman"/>
+      <w:lvlText w:val="%9."/>
+      <w:lvlJc w:val="right"/>
+      <w:pPr>
+        <w:ind w:left="6480" w:hanging="180"/>
+      </w:pPr>
+    </w:lvl>
+  </w:abstractNum>
+  <w:abstractNum w:abstractNumId="11">
+    <w:nsid w:val="5D16541B"/>
+    <w:multiLevelType w:val="hybridMultilevel"/>
+    <w:tmpl w:val="D484868A"/>
+    <w:lvl w:ilvl="0" w:tplc="0409000F">
+      <w:start w:val="1"/>
+      <w:numFmt w:val="decimal"/>
+      <w:lvlText w:val="%1."/>
+      <w:lvlJc w:val="left"/>
+      <w:pPr>
+        <w:ind w:left="720" w:hanging="360"/>
+      </w:pPr>
+    </w:lvl>
+    <w:lvl w:ilvl="1" w:tplc="04090019" w:tentative="1">
+      <w:start w:val="1"/>
+      <w:numFmt w:val="lowerLetter"/>
+      <w:lvlText w:val="%2."/>
+      <w:lvlJc w:val="left"/>
+      <w:pPr>
+        <w:ind w:left="1440" w:hanging="360"/>
+      </w:pPr>
+    </w:lvl>
+    <w:lvl w:ilvl="2" w:tplc="0409001B" w:tentative="1">
+      <w:start w:val="1"/>
+      <w:numFmt w:val="lowerRoman"/>
+      <w:lvlText w:val="%3."/>
+      <w:lvlJc w:val="right"/>
+      <w:pPr>
+        <w:ind w:left="2160" w:hanging="180"/>
+      </w:pPr>
+    </w:lvl>
+    <w:lvl w:ilvl="3" w:tplc="0409000F" w:tentative="1">
+      <w:start w:val="1"/>
+      <w:numFmt w:val="decimal"/>
+      <w:lvlText w:val="%4."/>
+      <w:lvlJc w:val="left"/>
+      <w:pPr>
+        <w:ind w:left="2880" w:hanging="360"/>
+      </w:pPr>
+    </w:lvl>
+    <w:lvl w:ilvl="4" w:tplc="04090019" w:tentative="1">
+      <w:start w:val="1"/>
+      <w:numFmt w:val="lowerLetter"/>
+      <w:lvlText w:val="%5."/>
+      <w:lvlJc w:val="left"/>
+      <w:pPr>
+        <w:ind w:left="3600" w:hanging="360"/>
+      </w:pPr>
+    </w:lvl>
+    <w:lvl w:ilvl="5" w:tplc="0409001B" w:tentative="1">
+      <w:start w:val="1"/>
+      <w:numFmt w:val="lowerRoman"/>
+      <w:lvlText w:val="%6."/>
+      <w:lvlJc w:val="right"/>
+      <w:pPr>
+        <w:ind w:left="4320" w:hanging="180"/>
+      </w:pPr>
+    </w:lvl>
+    <w:lvl w:ilvl="6" w:tplc="0409000F" w:tentative="1">
+      <w:start w:val="1"/>
+      <w:numFmt w:val="decimal"/>
+      <w:lvlText w:val="%7."/>
+      <w:lvlJc w:val="left"/>
+      <w:pPr>
+        <w:ind w:left="5040" w:hanging="360"/>
+      </w:pPr>
+    </w:lvl>
+    <w:lvl w:ilvl="7" w:tplc="04090019" w:tentative="1">
+      <w:start w:val="1"/>
+      <w:numFmt w:val="lowerLetter"/>
+      <w:lvlText w:val="%8."/>
+      <w:lvlJc w:val="left"/>
+      <w:pPr>
+        <w:ind w:left="5760" w:hanging="360"/>
+      </w:pPr>
+    </w:lvl>
+    <w:lvl w:ilvl="8" w:tplc="0409001B" w:tentative="1">
+      <w:start w:val="1"/>
+      <w:numFmt w:val="lowerRoman"/>
+      <w:lvlText w:val="%9."/>
+      <w:lvlJc w:val="right"/>
+      <w:pPr>
+        <w:ind w:left="6480" w:hanging="180"/>
+      </w:pPr>
+    </w:lvl>
+  </w:abstractNum>
+  <w:abstractNum w:abstractNumId="12">
+    <w:nsid w:val="61F82C5F"/>
+    <w:multiLevelType w:val="hybridMultilevel"/>
+    <w:tmpl w:val="B93237B8"/>
+    <w:lvl w:ilvl="0" w:tplc="0409000F">
+      <w:start w:val="1"/>
+      <w:numFmt w:val="decimal"/>
+      <w:lvlText w:val="%1."/>
+      <w:lvlJc w:val="left"/>
+      <w:pPr>
+        <w:ind w:left="720" w:hanging="360"/>
+      </w:pPr>
+    </w:lvl>
+    <w:lvl w:ilvl="1" w:tplc="04090019" w:tentative="1">
+      <w:start w:val="1"/>
+      <w:numFmt w:val="lowerLetter"/>
+      <w:lvlText w:val="%2."/>
+      <w:lvlJc w:val="left"/>
+      <w:pPr>
+        <w:ind w:left="1440" w:hanging="360"/>
+      </w:pPr>
+    </w:lvl>
+    <w:lvl w:ilvl="2" w:tplc="0409001B" w:tentative="1">
+      <w:start w:val="1"/>
+      <w:numFmt w:val="lowerRoman"/>
+      <w:lvlText w:val="%3."/>
+      <w:lvlJc w:val="right"/>
+      <w:pPr>
+        <w:ind w:left="2160" w:hanging="180"/>
+      </w:pPr>
+    </w:lvl>
+    <w:lvl w:ilvl="3" w:tplc="0409000F" w:tentative="1">
+      <w:start w:val="1"/>
+      <w:numFmt w:val="decimal"/>
+      <w:lvlText w:val="%4."/>
+      <w:lvlJc w:val="left"/>
+      <w:pPr>
+        <w:ind w:left="2880" w:hanging="360"/>
+      </w:pPr>
+    </w:lvl>
+    <w:lvl w:ilvl="4" w:tplc="04090019" w:tentative="1">
+      <w:start w:val="1"/>
+      <w:numFmt w:val="lowerLetter"/>
+      <w:lvlText w:val="%5."/>
+      <w:lvlJc w:val="left"/>
+      <w:pPr>
+        <w:ind w:left="3600" w:hanging="360"/>
+      </w:pPr>
+    </w:lvl>
+    <w:lvl w:ilvl="5" w:tplc="0409001B" w:tentative="1">
+      <w:start w:val="1"/>
+      <w:numFmt w:val="lowerRoman"/>
+      <w:lvlText w:val="%6."/>
+      <w:lvlJc w:val="right"/>
+      <w:pPr>
+        <w:ind w:left="4320" w:hanging="180"/>
+      </w:pPr>
+    </w:lvl>
+    <w:lvl w:ilvl="6" w:tplc="0409000F" w:tentative="1">
+      <w:start w:val="1"/>
+      <w:numFmt w:val="decimal"/>
+      <w:lvlText w:val="%7."/>
+      <w:lvlJc w:val="left"/>
+      <w:pPr>
+        <w:ind w:left="5040" w:hanging="360"/>
+      </w:pPr>
+    </w:lvl>
+    <w:lvl w:ilvl="7" w:tplc="04090019" w:tentative="1">
+      <w:start w:val="1"/>
+      <w:numFmt w:val="lowerLetter"/>
+      <w:lvlText w:val="%8."/>
+      <w:lvlJc w:val="left"/>
+      <w:pPr>
+        <w:ind w:left="5760" w:hanging="360"/>
+      </w:pPr>
+    </w:lvl>
+    <w:lvl w:ilvl="8" w:tplc="0409001B" w:tentative="1">
+      <w:start w:val="1"/>
+      <w:numFmt w:val="lowerRoman"/>
+      <w:lvlText w:val="%9."/>
+      <w:lvlJc w:val="right"/>
+      <w:pPr>
+        <w:ind w:left="6480" w:hanging="180"/>
+      </w:pPr>
+    </w:lvl>
+  </w:abstractNum>
+  <w:abstractNum w:abstractNumId="13">
+    <w:nsid w:val="69C3329D"/>
+    <w:multiLevelType w:val="hybridMultilevel"/>
+    <w:tmpl w:val="B93237B8"/>
+    <w:lvl w:ilvl="0" w:tplc="0409000F">
+      <w:start w:val="1"/>
+      <w:numFmt w:val="decimal"/>
+      <w:lvlText w:val="%1."/>
+      <w:lvlJc w:val="left"/>
+      <w:pPr>
+        <w:ind w:left="720" w:hanging="360"/>
+      </w:pPr>
+    </w:lvl>
+    <w:lvl w:ilvl="1" w:tplc="04090019" w:tentative="1">
+      <w:start w:val="1"/>
+      <w:numFmt w:val="lowerLetter"/>
+      <w:lvlText w:val="%2."/>
+      <w:lvlJc w:val="left"/>
+      <w:pPr>
+        <w:ind w:left="1440" w:hanging="360"/>
+      </w:pPr>
+    </w:lvl>
+    <w:lvl w:ilvl="2" w:tplc="0409001B" w:tentative="1">
+      <w:start w:val="1"/>
+      <w:numFmt w:val="lowerRoman"/>
+      <w:lvlText w:val="%3."/>
+      <w:lvlJc w:val="right"/>
+      <w:pPr>
+        <w:ind w:left="2160" w:hanging="180"/>
+      </w:pPr>
+    </w:lvl>
+    <w:lvl w:ilvl="3" w:tplc="0409000F" w:tentative="1">
+      <w:start w:val="1"/>
+      <w:numFmt w:val="decimal"/>
+      <w:lvlText w:val="%4."/>
+      <w:lvlJc w:val="left"/>
+      <w:pPr>
+        <w:ind w:left="2880" w:hanging="360"/>
+      </w:pPr>
+    </w:lvl>
+    <w:lvl w:ilvl="4" w:tplc="04090019" w:tentative="1">
+      <w:start w:val="1"/>
+      <w:numFmt w:val="lowerLetter"/>
+      <w:lvlText w:val="%5."/>
+      <w:lvlJc w:val="left"/>
+      <w:pPr>
+        <w:ind w:left="3600" w:hanging="360"/>
+      </w:pPr>
+    </w:lvl>
+    <w:lvl w:ilvl="5" w:tplc="0409001B" w:tentative="1">
+      <w:start w:val="1"/>
+      <w:numFmt w:val="lowerRoman"/>
+      <w:lvlText w:val="%6."/>
+      <w:lvlJc w:val="right"/>
+      <w:pPr>
+        <w:ind w:left="4320" w:hanging="180"/>
+      </w:pPr>
+    </w:lvl>
+    <w:lvl w:ilvl="6" w:tplc="0409000F" w:tentative="1">
+      <w:start w:val="1"/>
+      <w:numFmt w:val="decimal"/>
+      <w:lvlText w:val="%7."/>
+      <w:lvlJc w:val="left"/>
+      <w:pPr>
+        <w:ind w:left="5040" w:hanging="360"/>
+      </w:pPr>
+    </w:lvl>
+    <w:lvl w:ilvl="7" w:tplc="04090019" w:tentative="1">
+      <w:start w:val="1"/>
+      <w:numFmt w:val="lowerLetter"/>
+      <w:lvlText w:val="%8."/>
+      <w:lvlJc w:val="left"/>
+      <w:pPr>
+        <w:ind w:left="5760" w:hanging="360"/>
+      </w:pPr>
+    </w:lvl>
+    <w:lvl w:ilvl="8" w:tplc="0409001B" w:tentative="1">
+      <w:start w:val="1"/>
+      <w:numFmt w:val="lowerRoman"/>
+      <w:lvlText w:val="%9."/>
+      <w:lvlJc w:val="right"/>
+      <w:pPr>
+        <w:ind w:left="6480" w:hanging="180"/>
+      </w:pPr>
+    </w:lvl>
+  </w:abstractNum>
+  <w:abstractNum w:abstractNumId="14">
+    <w:nsid w:val="6B625F9C"/>
+    <w:multiLevelType w:val="hybridMultilevel"/>
+    <w:tmpl w:val="D484868A"/>
+    <w:lvl w:ilvl="0" w:tplc="0409000F">
+      <w:start w:val="1"/>
+      <w:numFmt w:val="decimal"/>
+      <w:lvlText w:val="%1."/>
+      <w:lvlJc w:val="left"/>
+      <w:pPr>
+        <w:ind w:left="720" w:hanging="360"/>
+      </w:pPr>
+    </w:lvl>
+    <w:lvl w:ilvl="1" w:tplc="04090019" w:tentative="1">
+      <w:start w:val="1"/>
+      <w:numFmt w:val="lowerLetter"/>
+      <w:lvlText w:val="%2."/>
+      <w:lvlJc w:val="left"/>
+      <w:pPr>
+        <w:ind w:left="1440" w:hanging="360"/>
+      </w:pPr>
+    </w:lvl>
+    <w:lvl w:ilvl="2" w:tplc="0409001B" w:tentative="1">
+      <w:start w:val="1"/>
+      <w:numFmt w:val="lowerRoman"/>
+      <w:lvlText w:val="%3."/>
+      <w:lvlJc w:val="right"/>
+      <w:pPr>
+        <w:ind w:left="2160" w:hanging="180"/>
+      </w:pPr>
+    </w:lvl>
+    <w:lvl w:ilvl="3" w:tplc="0409000F" w:tentative="1">
+      <w:start w:val="1"/>
+      <w:numFmt w:val="decimal"/>
+      <w:lvlText w:val="%4."/>
+      <w:lvlJc w:val="left"/>
+      <w:pPr>
+        <w:ind w:left="2880" w:hanging="360"/>
+      </w:pPr>
+    </w:lvl>
+    <w:lvl w:ilvl="4" w:tplc="04090019" w:tentative="1">
+      <w:start w:val="1"/>
+      <w:numFmt w:val="lowerLetter"/>
+      <w:lvlText w:val="%5."/>
+      <w:lvlJc w:val="left"/>
+      <w:pPr>
+        <w:ind w:left="3600" w:hanging="360"/>
+      </w:pPr>
+    </w:lvl>
+    <w:lvl w:ilvl="5" w:tplc="0409001B" w:tentative="1">
+      <w:start w:val="1"/>
+      <w:numFmt w:val="lowerRoman"/>
+      <w:lvlText w:val="%6."/>
+      <w:lvlJc w:val="right"/>
+      <w:pPr>
+        <w:ind w:left="4320" w:hanging="180"/>
+      </w:pPr>
+    </w:lvl>
+    <w:lvl w:ilvl="6" w:tplc="0409000F" w:tentative="1">
+      <w:start w:val="1"/>
+      <w:numFmt w:val="decimal"/>
+      <w:lvlText w:val="%7."/>
+      <w:lvlJc w:val="left"/>
+      <w:pPr>
+        <w:ind w:left="5040" w:hanging="360"/>
+      </w:pPr>
+    </w:lvl>
+    <w:lvl w:ilvl="7" w:tplc="04090019" w:tentative="1">
+      <w:start w:val="1"/>
+      <w:numFmt w:val="lowerLetter"/>
+      <w:lvlText w:val="%8."/>
+      <w:lvlJc w:val="left"/>
+      <w:pPr>
+        <w:ind w:left="5760" w:hanging="360"/>
+      </w:pPr>
+    </w:lvl>
+    <w:lvl w:ilvl="8" w:tplc="0409001B" w:tentative="1">
+      <w:start w:val="1"/>
+      <w:numFmt w:val="lowerRoman"/>
+      <w:lvlText w:val="%9."/>
+      <w:lvlJc w:val="right"/>
+      <w:pPr>
+        <w:ind w:left="6480" w:hanging="180"/>
+      </w:pPr>
+    </w:lvl>
+  </w:abstractNum>
   <w:abstractNum w:abstractNumId="15">
+    <w:nsid w:val="70EC67F0"/>
+    <w:multiLevelType w:val="hybridMultilevel"/>
+    <w:tmpl w:val="9D9E341C"/>
+    <w:lvl w:ilvl="0" w:tplc="E41A5D24">
+      <w:start w:val="24"/>
+      <w:numFmt w:val="decimal"/>
+      <w:lvlText w:val="%1"/>
+      <w:lvlJc w:val="left"/>
+      <w:pPr>
+        <w:ind w:left="720" w:hanging="360"/>
+      </w:pPr>
+      <w:rPr>
+        <w:rFonts w:hint="default"/>
+      </w:rPr>
+    </w:lvl>
+    <w:lvl w:ilvl="1" w:tplc="04090019" w:tentative="1">
+      <w:start w:val="1"/>
+      <w:numFmt w:val="lowerLetter"/>
+      <w:lvlText w:val="%2."/>
+      <w:lvlJc w:val="left"/>
+      <w:pPr>
+        <w:ind w:left="1440" w:hanging="360"/>
+      </w:pPr>
+    </w:lvl>
+    <w:lvl w:ilvl="2" w:tplc="0409001B" w:tentative="1">
+      <w:start w:val="1"/>
+      <w:numFmt w:val="lowerRoman"/>
+      <w:lvlText w:val="%3."/>
+      <w:lvlJc w:val="right"/>
+      <w:pPr>
+        <w:ind w:left="2160" w:hanging="180"/>
+      </w:pPr>
+    </w:lvl>
+    <w:lvl w:ilvl="3" w:tplc="0409000F" w:tentative="1">
+      <w:start w:val="1"/>
+      <w:numFmt w:val="decimal"/>
+      <w:lvlText w:val="%4."/>
+      <w:lvlJc w:val="left"/>
+      <w:pPr>
+        <w:ind w:left="2880" w:hanging="360"/>
+      </w:pPr>
+    </w:lvl>
+    <w:lvl w:ilvl="4" w:tplc="04090019" w:tentative="1">
+      <w:start w:val="1"/>
+      <w:numFmt w:val="lowerLetter"/>
+      <w:lvlText w:val="%5."/>
+      <w:lvlJc w:val="left"/>
+      <w:pPr>
+        <w:ind w:left="3600" w:hanging="360"/>
+      </w:pPr>
+    </w:lvl>
+    <w:lvl w:ilvl="5" w:tplc="0409001B" w:tentative="1">
+      <w:start w:val="1"/>
+      <w:numFmt w:val="lowerRoman"/>
+      <w:lvlText w:val="%6."/>
+      <w:lvlJc w:val="right"/>
+      <w:pPr>
+        <w:ind w:left="4320" w:hanging="180"/>
+      </w:pPr>
+    </w:lvl>
+    <w:lvl w:ilvl="6" w:tplc="0409000F" w:tentative="1">
+      <w:start w:val="1"/>
+      <w:numFmt w:val="decimal"/>
+      <w:lvlText w:val="%7."/>
+      <w:lvlJc w:val="left"/>
+      <w:pPr>
+        <w:ind w:left="5040" w:hanging="360"/>
+      </w:pPr>
+    </w:lvl>
+    <w:lvl w:ilvl="7" w:tplc="04090019" w:tentative="1">
+      <w:start w:val="1"/>
+      <w:numFmt w:val="lowerLetter"/>
+      <w:lvlText w:val="%8."/>
+      <w:lvlJc w:val="left"/>
+      <w:pPr>
+        <w:ind w:left="5760" w:hanging="360"/>
+      </w:pPr>
+    </w:lvl>
+    <w:lvl w:ilvl="8" w:tplc="0409001B" w:tentative="1">
+      <w:start w:val="1"/>
+      <w:numFmt w:val="lowerRoman"/>
+      <w:lvlText w:val="%9."/>
+      <w:lvlJc w:val="right"/>
+      <w:pPr>
+        <w:ind w:left="6480" w:hanging="180"/>
+      </w:pPr>
+    </w:lvl>
+  </w:abstractNum>
+  <w:abstractNum w:abstractNumId="16">
     <w:nsid w:val="7B820CEF"/>
     <w:multiLevelType w:val="hybridMultilevel"/>
     <w:tmpl w:val="B93237B8"/>
@@ -20043,17 +22011,103 @@
       </w:pPr>
     </w:lvl>
   </w:abstractNum>
+  <w:abstractNum w:abstractNumId="17">
+    <w:nsid w:val="7EF555B7"/>
+    <w:multiLevelType w:val="hybridMultilevel"/>
+    <w:tmpl w:val="B93237B8"/>
+    <w:lvl w:ilvl="0" w:tplc="0409000F">
+      <w:start w:val="1"/>
+      <w:numFmt w:val="decimal"/>
+      <w:lvlText w:val="%1."/>
+      <w:lvlJc w:val="left"/>
+      <w:pPr>
+        <w:ind w:left="720" w:hanging="360"/>
+      </w:pPr>
+    </w:lvl>
+    <w:lvl w:ilvl="1" w:tplc="04090019" w:tentative="1">
+      <w:start w:val="1"/>
+      <w:numFmt w:val="lowerLetter"/>
+      <w:lvlText w:val="%2."/>
+      <w:lvlJc w:val="left"/>
+      <w:pPr>
+        <w:ind w:left="1440" w:hanging="360"/>
+      </w:pPr>
+    </w:lvl>
+    <w:lvl w:ilvl="2" w:tplc="0409001B" w:tentative="1">
+      <w:start w:val="1"/>
+      <w:numFmt w:val="lowerRoman"/>
+      <w:lvlText w:val="%3."/>
+      <w:lvlJc w:val="right"/>
+      <w:pPr>
+        <w:ind w:left="2160" w:hanging="180"/>
+      </w:pPr>
+    </w:lvl>
+    <w:lvl w:ilvl="3" w:tplc="0409000F" w:tentative="1">
+      <w:start w:val="1"/>
+      <w:numFmt w:val="decimal"/>
+      <w:lvlText w:val="%4."/>
+      <w:lvlJc w:val="left"/>
+      <w:pPr>
+        <w:ind w:left="2880" w:hanging="360"/>
+      </w:pPr>
+    </w:lvl>
+    <w:lvl w:ilvl="4" w:tplc="04090019" w:tentative="1">
+      <w:start w:val="1"/>
+      <w:numFmt w:val="lowerLetter"/>
+      <w:lvlText w:val="%5."/>
+      <w:lvlJc w:val="left"/>
+      <w:pPr>
+        <w:ind w:left="3600" w:hanging="360"/>
+      </w:pPr>
+    </w:lvl>
+    <w:lvl w:ilvl="5" w:tplc="0409001B" w:tentative="1">
+      <w:start w:val="1"/>
+      <w:numFmt w:val="lowerRoman"/>
+      <w:lvlText w:val="%6."/>
+      <w:lvlJc w:val="right"/>
+      <w:pPr>
+        <w:ind w:left="4320" w:hanging="180"/>
+      </w:pPr>
+    </w:lvl>
+    <w:lvl w:ilvl="6" w:tplc="0409000F" w:tentative="1">
+      <w:start w:val="1"/>
+      <w:numFmt w:val="decimal"/>
+      <w:lvlText w:val="%7."/>
+      <w:lvlJc w:val="left"/>
+      <w:pPr>
+        <w:ind w:left="5040" w:hanging="360"/>
+      </w:pPr>
+    </w:lvl>
+    <w:lvl w:ilvl="7" w:tplc="04090019" w:tentative="1">
+      <w:start w:val="1"/>
+      <w:numFmt w:val="lowerLetter"/>
+      <w:lvlText w:val="%8."/>
+      <w:lvlJc w:val="left"/>
+      <w:pPr>
+        <w:ind w:left="5760" w:hanging="360"/>
+      </w:pPr>
+    </w:lvl>
+    <w:lvl w:ilvl="8" w:tplc="0409001B" w:tentative="1">
+      <w:start w:val="1"/>
+      <w:numFmt w:val="lowerRoman"/>
+      <w:lvlText w:val="%9."/>
+      <w:lvlJc w:val="right"/>
+      <w:pPr>
+        <w:ind w:left="6480" w:hanging="180"/>
+      </w:pPr>
+    </w:lvl>
+  </w:abstractNum>
   <w:num w:numId="1">
     <w:abstractNumId w:val="4"/>
   </w:num>
   <w:num w:numId="2">
-    <w:abstractNumId w:val="15"/>
+    <w:abstractNumId w:val="16"/>
   </w:num>
   <w:num w:numId="3">
-    <w:abstractNumId w:val="7"/>
+    <w:abstractNumId w:val="8"/>
   </w:num>
   <w:num w:numId="4">
-    <w:abstractNumId w:val="8"/>
+    <w:abstractNumId w:val="9"/>
   </w:num>
   <w:num w:numId="5">
     <w:abstractNumId w:val="5"/>
@@ -20062,34 +22116,40 @@
     <w:abstractNumId w:val="2"/>
   </w:num>
   <w:num w:numId="7">
-    <w:abstractNumId w:val="11"/>
+    <w:abstractNumId w:val="12"/>
   </w:num>
   <w:num w:numId="8">
-    <w:abstractNumId w:val="13"/>
+    <w:abstractNumId w:val="14"/>
   </w:num>
   <w:num w:numId="9">
-    <w:abstractNumId w:val="9"/>
+    <w:abstractNumId w:val="10"/>
   </w:num>
   <w:num w:numId="10">
     <w:abstractNumId w:val="0"/>
   </w:num>
   <w:num w:numId="11">
-    <w:abstractNumId w:val="12"/>
+    <w:abstractNumId w:val="13"/>
   </w:num>
   <w:num w:numId="12">
-    <w:abstractNumId w:val="10"/>
+    <w:abstractNumId w:val="11"/>
   </w:num>
   <w:num w:numId="13">
-    <w:abstractNumId w:val="6"/>
+    <w:abstractNumId w:val="7"/>
   </w:num>
   <w:num w:numId="14">
     <w:abstractNumId w:val="3"/>
   </w:num>
   <w:num w:numId="15">
-    <w:abstractNumId w:val="14"/>
+    <w:abstractNumId w:val="15"/>
   </w:num>
   <w:num w:numId="16">
     <w:abstractNumId w:val="1"/>
+  </w:num>
+  <w:num w:numId="17">
+    <w:abstractNumId w:val="17"/>
+  </w:num>
+  <w:num w:numId="18">
+    <w:abstractNumId w:val="6"/>
   </w:num>
 </w:numbering>
 </file>

</xml_diff>